<commit_message>
Cambios en el informe y eliminación de tmp
</commit_message>
<xml_diff>
--- a/Informe_Git_tio.docx
+++ b/Informe_Git_tio.docx
@@ -1,6 +1,6 @@
 
 <file path=word/document.xml><?xml version="1.0" encoding="utf-8"?>
-<w:document xmlns:wpc="http://schemas.microsoft.com/office/word/2010/wordprocessingCanvas" xmlns:mc="http://schemas.openxmlformats.org/markup-compatibility/2006" xmlns:o="urn:schemas-microsoft-com:office:office" xmlns:r="http://schemas.openxmlformats.org/officeDocument/2006/relationships" xmlns:m="http://schemas.openxmlformats.org/officeDocument/2006/math" xmlns:v="urn:schemas-microsoft-com:vml" xmlns:wp14="http://schemas.microsoft.com/office/word/2010/wordprocessingDrawing" xmlns:wp="http://schemas.openxmlformats.org/drawingml/2006/wordprocessingDrawing" xmlns:w10="urn:schemas-microsoft-com:office:word" xmlns:w="http://schemas.openxmlformats.org/wordprocessingml/2006/main" xmlns:w14="http://schemas.microsoft.com/office/word/2010/wordml" xmlns:wpg="http://schemas.microsoft.com/office/word/2010/wordprocessingGroup" xmlns:wpi="http://schemas.microsoft.com/office/word/2010/wordprocessingInk" xmlns:wne="http://schemas.microsoft.com/office/word/2006/wordml" xmlns:wps="http://schemas.microsoft.com/office/word/2010/wordprocessingShape" mc:Ignorable="w14 wp14">
+<w:document xmlns:wpc="http://schemas.microsoft.com/office/word/2010/wordprocessingCanvas" xmlns:cx="http://schemas.microsoft.com/office/drawing/2014/chartex" xmlns:mc="http://schemas.openxmlformats.org/markup-compatibility/2006" xmlns:o="urn:schemas-microsoft-com:office:office" xmlns:r="http://schemas.openxmlformats.org/officeDocument/2006/relationships" xmlns:m="http://schemas.openxmlformats.org/officeDocument/2006/math" xmlns:v="urn:schemas-microsoft-com:vml" xmlns:wp14="http://schemas.microsoft.com/office/word/2010/wordprocessingDrawing" xmlns:wp="http://schemas.openxmlformats.org/drawingml/2006/wordprocessingDrawing" xmlns:w10="urn:schemas-microsoft-com:office:word" xmlns:w="http://schemas.openxmlformats.org/wordprocessingml/2006/main" xmlns:w14="http://schemas.microsoft.com/office/word/2010/wordml" xmlns:w15="http://schemas.microsoft.com/office/word/2012/wordml" xmlns:w16se="http://schemas.microsoft.com/office/word/2015/wordml/symex" xmlns:wpg="http://schemas.microsoft.com/office/word/2010/wordprocessingGroup" xmlns:wpi="http://schemas.microsoft.com/office/word/2010/wordprocessingInk" xmlns:wne="http://schemas.microsoft.com/office/word/2006/wordml" xmlns:wps="http://schemas.microsoft.com/office/word/2010/wordprocessingShape" mc:Ignorable="w14 w15 w16se wp14">
   <w:body>
     <w:bookmarkStart w:id="0" w:name="_Hlk85209098" w:displacedByCustomXml="next"/>
     <w:bookmarkEnd w:id="0" w:displacedByCustomXml="next"/>
@@ -37,7 +37,7 @@
             <w:rPr>
               <w:noProof/>
               <w:color w:val="4472C4" w:themeColor="accent1"/>
-              <w:lang w:val="es-AR" w:eastAsia="es-AR"/>
+              <w:lang w:val="en-US" w:eastAsia="en-US"/>
             </w:rPr>
             <w:drawing>
               <wp:inline distT="0" distB="0" distL="0" distR="0" wp14:anchorId="11DD66B5" wp14:editId="75B9F5C2">
@@ -159,7 +159,7 @@
             <w:rPr>
               <w:noProof/>
               <w:color w:val="4472C4" w:themeColor="accent1"/>
-              <w:lang w:val="es-AR" w:eastAsia="es-AR"/>
+              <w:lang w:val="en-US" w:eastAsia="en-US"/>
             </w:rPr>
             <w:drawing>
               <wp:inline distT="0" distB="0" distL="0" distR="0" wp14:anchorId="69C069E4" wp14:editId="15AB4971">
@@ -224,7 +224,7 @@
             <w:rPr>
               <w:noProof/>
               <w:color w:val="4472C4" w:themeColor="accent1"/>
-              <w:lang w:val="es-AR" w:eastAsia="es-AR"/>
+              <w:lang w:val="en-US" w:eastAsia="en-US"/>
             </w:rPr>
             <mc:AlternateContent>
               <mc:Choice Requires="wps">
@@ -350,7 +350,7 @@
                   </wp:anchor>
                 </w:drawing>
               </mc:Choice>
-              <mc:Fallback xmlns:w16se="http://schemas.microsoft.com/office/word/2015/wordml/symex" xmlns:w16sdtdh="http://schemas.microsoft.com/office/word/2020/wordml/sdtdatahash" xmlns:w16="http://schemas.microsoft.com/office/word/2018/wordml" xmlns:w16cid="http://schemas.microsoft.com/office/word/2016/wordml/cid" xmlns:w16cex="http://schemas.microsoft.com/office/word/2018/wordml/cex" xmlns:w15="http://schemas.microsoft.com/office/word/2012/wordml" xmlns:am3d="http://schemas.microsoft.com/office/drawing/2017/model3d" xmlns:aink="http://schemas.microsoft.com/office/drawing/2016/ink" xmlns:cx8="http://schemas.microsoft.com/office/drawing/2016/5/14/chartex" xmlns:cx7="http://schemas.microsoft.com/office/drawing/2016/5/13/chartex" xmlns:cx6="http://schemas.microsoft.com/office/drawing/2016/5/12/chartex" xmlns:cx5="http://schemas.microsoft.com/office/drawing/2016/5/11/chartex" xmlns:cx4="http://schemas.microsoft.com/office/drawing/2016/5/10/chartex" xmlns:cx3="http://schemas.microsoft.com/office/drawing/2016/5/9/chartex" xmlns:cx2="http://schemas.microsoft.com/office/drawing/2015/10/21/chartex" xmlns:cx1="http://schemas.microsoft.com/office/drawing/2015/9/8/chartex" xmlns:cx="http://schemas.microsoft.com/office/drawing/2014/chartex">
+              <mc:Fallback>
                 <w:pict>
                   <v:shapetype w14:anchorId="7A1602AB" id="_x0000_t202" coordsize="21600,21600" o:spt="202" path="m,l,21600r21600,l21600,xe">
                     <v:stroke joinstyle="miter"/>
@@ -375,6 +375,7 @@
                               <w:calendar w:val="gregorian"/>
                             </w:date>
                           </w:sdtPr>
+                          <w:sdtEndPr/>
                           <w:sdtContent>
                             <w:p>
                               <w:pPr>
@@ -672,7 +673,7 @@
               <w:szCs w:val="24"/>
               <w:lang w:val="es-419"/>
             </w:rPr>
-            <w:t>Florencia ¿?</w:t>
+            <w:t>Florencia Rodriguez</w:t>
           </w:r>
         </w:p>
         <w:p>
@@ -834,6 +835,7 @@
     </w:p>
     <w:p>
       <w:pPr>
+        <w:jc w:val="both"/>
         <w:rPr>
           <w:b/>
           <w:bCs/>
@@ -845,6 +847,7 @@
     </w:p>
     <w:p>
       <w:pPr>
+        <w:jc w:val="both"/>
         <w:rPr>
           <w:lang w:val="es-419"/>
         </w:rPr>
@@ -852,17 +855,12 @@
     </w:p>
     <w:p>
       <w:pPr>
+        <w:jc w:val="both"/>
         <w:rPr>
           <w:u w:val="single"/>
           <w:lang w:val="es-419"/>
         </w:rPr>
       </w:pPr>
-      <w:r>
-        <w:rPr>
-          <w:lang w:val="es-419"/>
-        </w:rPr>
-        <w:t xml:space="preserve">  </w:t>
-      </w:r>
       <w:r>
         <w:rPr>
           <w:lang w:val="es-419"/>
@@ -872,6 +870,7 @@
     </w:p>
     <w:p>
       <w:pPr>
+        <w:jc w:val="both"/>
         <w:rPr>
           <w:lang w:val="es-419"/>
         </w:rPr>
@@ -993,6 +992,7 @@
     </w:p>
     <w:p>
       <w:pPr>
+        <w:jc w:val="both"/>
         <w:rPr>
           <w:lang w:val="es-419"/>
         </w:rPr>
@@ -1001,7 +1001,7 @@
         <w:rPr>
           <w:lang w:val="es-419"/>
         </w:rPr>
-        <w:t xml:space="preserve"> Dentro del documento de trabajo se encuentra la carpeta “todolist” que contiene los archivos de la pagina web a modificar, carpeta llamada </w:t>
+        <w:t xml:space="preserve">Dentro del documento de trabajo se encuentra la carpeta “todolist” que contiene los archivos de la pagina web a modificar, carpeta llamada </w:t>
       </w:r>
       <w:r>
         <w:rPr>
@@ -1031,7 +1031,7 @@
         <w:rPr>
           <w:lang w:val="es-419"/>
         </w:rPr>
-        <w:t xml:space="preserve">, </w:t>
+        <w:t>,</w:t>
       </w:r>
       <w:r>
         <w:rPr>
@@ -1072,6 +1072,7 @@
     </w:p>
     <w:p>
       <w:pPr>
+        <w:jc w:val="both"/>
         <w:rPr>
           <w:lang w:val="es-419"/>
         </w:rPr>
@@ -1086,8 +1087,46 @@
         <w:rPr>
           <w:lang w:val="es-419"/>
         </w:rPr>
-        <w:t xml:space="preserve"> principio se veia asi: </w:t>
-      </w:r>
+        <w:t xml:space="preserve"> </w:t>
+      </w:r>
+      <w:r>
+        <w:rPr>
+          <w:lang w:val="es-419"/>
+        </w:rPr>
+        <w:t xml:space="preserve">principio se </w:t>
+      </w:r>
+      <w:r>
+        <w:rPr>
+          <w:lang w:val="es-419"/>
+        </w:rPr>
+        <w:t>veía</w:t>
+      </w:r>
+      <w:r>
+        <w:rPr>
+          <w:lang w:val="es-419"/>
+        </w:rPr>
+        <w:t xml:space="preserve"> </w:t>
+      </w:r>
+      <w:r>
+        <w:rPr>
+          <w:lang w:val="es-419"/>
+        </w:rPr>
+        <w:t>así</w:t>
+      </w:r>
+      <w:r>
+        <w:rPr>
+          <w:lang w:val="es-419"/>
+        </w:rPr>
+        <w:t xml:space="preserve">: </w:t>
+      </w:r>
+    </w:p>
+    <w:p>
+      <w:pPr>
+        <w:jc w:val="both"/>
+        <w:rPr>
+          <w:lang w:val="es-419"/>
+        </w:rPr>
+      </w:pPr>
       <w:r>
         <w:rPr>
           <w:lang w:val="es-419"/>
@@ -1120,6 +1159,7 @@
     </w:p>
     <w:p>
       <w:pPr>
+        <w:jc w:val="both"/>
         <w:rPr>
           <w:lang w:val="es-419"/>
         </w:rPr>
@@ -1155,6 +1195,14 @@
         </w:rPr>
         <w:t xml:space="preserve">a pagina quedo de esta manera: </w:t>
       </w:r>
+    </w:p>
+    <w:p>
+      <w:pPr>
+        <w:jc w:val="both"/>
+        <w:rPr>
+          <w:lang w:val="es-419"/>
+        </w:rPr>
+      </w:pPr>
       <w:r>
         <w:rPr>
           <w:lang w:val="es-419"/>
@@ -1168,6 +1216,7 @@
     </w:p>
     <w:p>
       <w:pPr>
+        <w:jc w:val="both"/>
         <w:rPr>
           <w:lang w:val="es-419"/>
         </w:rPr>
@@ -1175,6 +1224,7 @@
     </w:p>
     <w:p>
       <w:pPr>
+        <w:jc w:val="both"/>
         <w:rPr>
           <w:lang w:val="es-419"/>
         </w:rPr>
@@ -1206,6 +1256,7 @@
     </w:p>
     <w:p>
       <w:pPr>
+        <w:jc w:val="both"/>
         <w:rPr>
           <w:lang w:val="es-419"/>
         </w:rPr>
@@ -1219,6 +1270,7 @@
     </w:p>
     <w:p>
       <w:pPr>
+        <w:jc w:val="both"/>
         <w:rPr>
           <w:lang w:val="es-419"/>
         </w:rPr>
@@ -1236,6 +1288,7 @@
     </w:p>
     <w:p>
       <w:pPr>
+        <w:jc w:val="both"/>
         <w:rPr>
           <w:lang w:val="es-419"/>
         </w:rPr>
@@ -1249,10 +1302,12 @@
     </w:p>
     <w:p>
       <w:pPr>
+        <w:jc w:val="both"/>
         <w:rPr>
           <w:lang w:val="es-419"/>
         </w:rPr>
       </w:pPr>
+      <w:bookmarkStart w:id="1" w:name="_GoBack"/>
       <w:r>
         <w:rPr>
           <w:lang w:val="es-419"/>
@@ -1265,8 +1320,10 @@
         </w:pict>
       </w:r>
     </w:p>
+    <w:bookmarkEnd w:id="1"/>
     <w:p>
       <w:pPr>
+        <w:jc w:val="both"/>
         <w:rPr>
           <w:lang w:val="es-419"/>
         </w:rPr>
@@ -1281,19 +1338,12 @@
         <w:rPr>
           <w:lang w:val="es-419"/>
         </w:rPr>
-        <w:t>, surgio al trabajar 2 personas al mismo tiempo</w:t>
-      </w:r>
-      <w:bookmarkStart w:id="1" w:name="_GoBack"/>
-      <w:bookmarkEnd w:id="1"/>
-      <w:r>
-        <w:rPr>
-          <w:lang w:val="es-419"/>
-        </w:rPr>
-        <w:t xml:space="preserve"> </w:t>
+        <w:t xml:space="preserve">, surgio al trabajar 2 personas al mismo tiempo </w:t>
       </w:r>
     </w:p>
     <w:p>
       <w:pPr>
+        <w:jc w:val="both"/>
         <w:rPr>
           <w:lang w:val="es-419"/>
         </w:rPr>
@@ -1301,6 +1351,7 @@
     </w:p>
     <w:p>
       <w:pPr>
+        <w:jc w:val="both"/>
         <w:rPr>
           <w:u w:val="single"/>
           <w:lang w:val="es-419"/>
@@ -1314,6 +1365,7 @@
       </w:r>
     </w:p>
     <w:sectPr>
+      <w:headerReference w:type="default" r:id="rId16"/>
       <w:pgSz w:w="11906" w:h="16838"/>
       <w:pgMar w:top="1417" w:right="1701" w:bottom="1417" w:left="1701" w:header="708" w:footer="708" w:gutter="0"/>
       <w:pgNumType w:start="0"/>
@@ -1326,7 +1378,7 @@
 </file>
 
 <file path=word/endnotes.xml><?xml version="1.0" encoding="utf-8"?>
-<w:endnotes xmlns:wpc="http://schemas.microsoft.com/office/word/2010/wordprocessingCanvas" xmlns:mc="http://schemas.openxmlformats.org/markup-compatibility/2006" xmlns:o="urn:schemas-microsoft-com:office:office" xmlns:r="http://schemas.openxmlformats.org/officeDocument/2006/relationships" xmlns:m="http://schemas.openxmlformats.org/officeDocument/2006/math" xmlns:v="urn:schemas-microsoft-com:vml" xmlns:wp14="http://schemas.microsoft.com/office/word/2010/wordprocessingDrawing" xmlns:wp="http://schemas.openxmlformats.org/drawingml/2006/wordprocessingDrawing" xmlns:w10="urn:schemas-microsoft-com:office:word" xmlns:w="http://schemas.openxmlformats.org/wordprocessingml/2006/main" xmlns:w14="http://schemas.microsoft.com/office/word/2010/wordml" xmlns:wpg="http://schemas.microsoft.com/office/word/2010/wordprocessingGroup" xmlns:wpi="http://schemas.microsoft.com/office/word/2010/wordprocessingInk" xmlns:wne="http://schemas.microsoft.com/office/word/2006/wordml" xmlns:wps="http://schemas.microsoft.com/office/word/2010/wordprocessingShape" mc:Ignorable="w14 wp14">
+<w:endnotes xmlns:wpc="http://schemas.microsoft.com/office/word/2010/wordprocessingCanvas" xmlns:cx="http://schemas.microsoft.com/office/drawing/2014/chartex" xmlns:mc="http://schemas.openxmlformats.org/markup-compatibility/2006" xmlns:o="urn:schemas-microsoft-com:office:office" xmlns:r="http://schemas.openxmlformats.org/officeDocument/2006/relationships" xmlns:m="http://schemas.openxmlformats.org/officeDocument/2006/math" xmlns:v="urn:schemas-microsoft-com:vml" xmlns:wp14="http://schemas.microsoft.com/office/word/2010/wordprocessingDrawing" xmlns:wp="http://schemas.openxmlformats.org/drawingml/2006/wordprocessingDrawing" xmlns:w10="urn:schemas-microsoft-com:office:word" xmlns:w="http://schemas.openxmlformats.org/wordprocessingml/2006/main" xmlns:w14="http://schemas.microsoft.com/office/word/2010/wordml" xmlns:w15="http://schemas.microsoft.com/office/word/2012/wordml" xmlns:w16se="http://schemas.microsoft.com/office/word/2015/wordml/symex" xmlns:wpg="http://schemas.microsoft.com/office/word/2010/wordprocessingGroup" xmlns:wpi="http://schemas.microsoft.com/office/word/2010/wordprocessingInk" xmlns:wne="http://schemas.microsoft.com/office/word/2006/wordml" xmlns:wps="http://schemas.microsoft.com/office/word/2010/wordprocessingShape" mc:Ignorable="w14 w15 w16se wp14">
   <w:endnote w:type="separator" w:id="-1">
     <w:p>
       <w:pPr>
@@ -1351,7 +1403,7 @@
 </file>
 
 <file path=word/footnotes.xml><?xml version="1.0" encoding="utf-8"?>
-<w:footnotes xmlns:wpc="http://schemas.microsoft.com/office/word/2010/wordprocessingCanvas" xmlns:mc="http://schemas.openxmlformats.org/markup-compatibility/2006" xmlns:o="urn:schemas-microsoft-com:office:office" xmlns:r="http://schemas.openxmlformats.org/officeDocument/2006/relationships" xmlns:m="http://schemas.openxmlformats.org/officeDocument/2006/math" xmlns:v="urn:schemas-microsoft-com:vml" xmlns:wp14="http://schemas.microsoft.com/office/word/2010/wordprocessingDrawing" xmlns:wp="http://schemas.openxmlformats.org/drawingml/2006/wordprocessingDrawing" xmlns:w10="urn:schemas-microsoft-com:office:word" xmlns:w="http://schemas.openxmlformats.org/wordprocessingml/2006/main" xmlns:w14="http://schemas.microsoft.com/office/word/2010/wordml" xmlns:wpg="http://schemas.microsoft.com/office/word/2010/wordprocessingGroup" xmlns:wpi="http://schemas.microsoft.com/office/word/2010/wordprocessingInk" xmlns:wne="http://schemas.microsoft.com/office/word/2006/wordml" xmlns:wps="http://schemas.microsoft.com/office/word/2010/wordprocessingShape" mc:Ignorable="w14 wp14">
+<w:footnotes xmlns:wpc="http://schemas.microsoft.com/office/word/2010/wordprocessingCanvas" xmlns:cx="http://schemas.microsoft.com/office/drawing/2014/chartex" xmlns:mc="http://schemas.openxmlformats.org/markup-compatibility/2006" xmlns:o="urn:schemas-microsoft-com:office:office" xmlns:r="http://schemas.openxmlformats.org/officeDocument/2006/relationships" xmlns:m="http://schemas.openxmlformats.org/officeDocument/2006/math" xmlns:v="urn:schemas-microsoft-com:vml" xmlns:wp14="http://schemas.microsoft.com/office/word/2010/wordprocessingDrawing" xmlns:wp="http://schemas.openxmlformats.org/drawingml/2006/wordprocessingDrawing" xmlns:w10="urn:schemas-microsoft-com:office:word" xmlns:w="http://schemas.openxmlformats.org/wordprocessingml/2006/main" xmlns:w14="http://schemas.microsoft.com/office/word/2010/wordml" xmlns:w15="http://schemas.microsoft.com/office/word/2012/wordml" xmlns:w16se="http://schemas.microsoft.com/office/word/2015/wordml/symex" xmlns:wpg="http://schemas.microsoft.com/office/word/2010/wordprocessingGroup" xmlns:wpi="http://schemas.microsoft.com/office/word/2010/wordprocessingInk" xmlns:wne="http://schemas.microsoft.com/office/word/2006/wordml" xmlns:wps="http://schemas.microsoft.com/office/word/2010/wordprocessingShape" mc:Ignorable="w14 w15 w16se wp14">
   <w:footnote w:type="separator" w:id="-1">
     <w:p>
       <w:pPr>
@@ -1375,8 +1427,205 @@
 </w:footnotes>
 </file>
 
+<file path=word/header1.xml><?xml version="1.0" encoding="utf-8"?>
+<w:hdr xmlns:wpc="http://schemas.microsoft.com/office/word/2010/wordprocessingCanvas" xmlns:cx="http://schemas.microsoft.com/office/drawing/2014/chartex" xmlns:mc="http://schemas.openxmlformats.org/markup-compatibility/2006" xmlns:o="urn:schemas-microsoft-com:office:office" xmlns:r="http://schemas.openxmlformats.org/officeDocument/2006/relationships" xmlns:m="http://schemas.openxmlformats.org/officeDocument/2006/math" xmlns:v="urn:schemas-microsoft-com:vml" xmlns:wp14="http://schemas.microsoft.com/office/word/2010/wordprocessingDrawing" xmlns:wp="http://schemas.openxmlformats.org/drawingml/2006/wordprocessingDrawing" xmlns:w10="urn:schemas-microsoft-com:office:word" xmlns:w="http://schemas.openxmlformats.org/wordprocessingml/2006/main" xmlns:w14="http://schemas.microsoft.com/office/word/2010/wordml" xmlns:w15="http://schemas.microsoft.com/office/word/2012/wordml" xmlns:w16se="http://schemas.microsoft.com/office/word/2015/wordml/symex" xmlns:wpg="http://schemas.microsoft.com/office/word/2010/wordprocessingGroup" xmlns:wpi="http://schemas.microsoft.com/office/word/2010/wordprocessingInk" xmlns:wne="http://schemas.microsoft.com/office/word/2006/wordml" xmlns:wps="http://schemas.microsoft.com/office/word/2010/wordprocessingShape" mc:Ignorable="w14 w15 w16se wp14">
+  <w:sdt>
+    <w:sdtPr>
+      <w:id w:val="-1385567639"/>
+      <w:docPartObj>
+        <w:docPartGallery w:val="Page Numbers (Top of Page)"/>
+        <w:docPartUnique/>
+      </w:docPartObj>
+    </w:sdtPr>
+    <w:sdtContent>
+      <w:p>
+        <w:pPr>
+          <w:pStyle w:val="Encabezado"/>
+        </w:pPr>
+        <w:r>
+          <w:rPr>
+            <w:noProof/>
+            <w:lang w:val="en-US"/>
+          </w:rPr>
+          <mc:AlternateContent>
+            <mc:Choice Requires="wps">
+              <w:drawing>
+                <wp:anchor distT="0" distB="0" distL="114300" distR="114300" simplePos="0" relativeHeight="251659264" behindDoc="0" locked="0" layoutInCell="0" allowOverlap="1" wp14:anchorId="198ECDB5" wp14:editId="510ACC74">
+                  <wp:simplePos x="0" y="0"/>
+                  <wp:positionH relativeFrom="margin">
+                    <wp:align>center</wp:align>
+                  </wp:positionH>
+                  <wp:positionV relativeFrom="topMargin">
+                    <wp:align>center</wp:align>
+                  </wp:positionV>
+                  <wp:extent cx="626745" cy="626745"/>
+                  <wp:effectExtent l="0" t="0" r="1905" b="1905"/>
+                  <wp:wrapNone/>
+                  <wp:docPr id="1" name="Elipse 1"/>
+                  <wp:cNvGraphicFramePr>
+                    <a:graphicFrameLocks xmlns:a="http://schemas.openxmlformats.org/drawingml/2006/main"/>
+                  </wp:cNvGraphicFramePr>
+                  <a:graphic xmlns:a="http://schemas.openxmlformats.org/drawingml/2006/main">
+                    <a:graphicData uri="http://schemas.microsoft.com/office/word/2010/wordprocessingShape">
+                      <wps:wsp>
+                        <wps:cNvSpPr>
+                          <a:spLocks noChangeArrowheads="1"/>
+                        </wps:cNvSpPr>
+                        <wps:spPr bwMode="auto">
+                          <a:xfrm>
+                            <a:off x="0" y="0"/>
+                            <a:ext cx="626745" cy="626745"/>
+                          </a:xfrm>
+                          <a:prstGeom prst="ellipse">
+                            <a:avLst/>
+                          </a:prstGeom>
+                          <a:solidFill>
+                            <a:srgbClr val="40618B"/>
+                          </a:solidFill>
+                          <a:ln>
+                            <a:noFill/>
+                          </a:ln>
+                          <a:extLst>
+                            <a:ext uri="{91240B29-F687-4F45-9708-019B960494DF}">
+                              <a14:hiddenLine xmlns:a14="http://schemas.microsoft.com/office/drawing/2010/main" w="9525">
+                                <a:solidFill>
+                                  <a:srgbClr val="000000"/>
+                                </a:solidFill>
+                                <a:round/>
+                                <a:headEnd/>
+                                <a:tailEnd/>
+                              </a14:hiddenLine>
+                            </a:ext>
+                          </a:extLst>
+                        </wps:spPr>
+                        <wps:txbx>
+                          <w:txbxContent>
+                            <w:p>
+                              <w:pPr>
+                                <w:pStyle w:val="Piedepgina"/>
+                                <w:jc w:val="center"/>
+                                <w:rPr>
+                                  <w:b/>
+                                  <w:bCs/>
+                                  <w:color w:val="FFFFFF" w:themeColor="background1"/>
+                                  <w:sz w:val="32"/>
+                                  <w:szCs w:val="32"/>
+                                </w:rPr>
+                              </w:pPr>
+                              <w:r>
+                                <w:fldChar w:fldCharType="begin"/>
+                              </w:r>
+                              <w:r>
+                                <w:instrText>PAGE    \* MERGEFORMAT</w:instrText>
+                              </w:r>
+                              <w:r>
+                                <w:fldChar w:fldCharType="separate"/>
+                              </w:r>
+                              <w:r>
+                                <w:rPr>
+                                  <w:b/>
+                                  <w:bCs/>
+                                  <w:noProof/>
+                                  <w:color w:val="FFFFFF" w:themeColor="background1"/>
+                                  <w:sz w:val="32"/>
+                                  <w:szCs w:val="32"/>
+                                  <w:lang w:val="es-ES"/>
+                                </w:rPr>
+                                <w:t>1</w:t>
+                              </w:r>
+                              <w:r>
+                                <w:rPr>
+                                  <w:b/>
+                                  <w:bCs/>
+                                  <w:color w:val="FFFFFF" w:themeColor="background1"/>
+                                  <w:sz w:val="32"/>
+                                  <w:szCs w:val="32"/>
+                                </w:rPr>
+                                <w:fldChar w:fldCharType="end"/>
+                              </w:r>
+                            </w:p>
+                          </w:txbxContent>
+                        </wps:txbx>
+                        <wps:bodyPr rot="0" vert="horz" wrap="square" lIns="91440" tIns="45720" rIns="91440" bIns="45720" anchor="ctr" anchorCtr="0" upright="1">
+                          <a:noAutofit/>
+                        </wps:bodyPr>
+                      </wps:wsp>
+                    </a:graphicData>
+                  </a:graphic>
+                  <wp14:sizeRelH relativeFrom="page">
+                    <wp14:pctWidth>0</wp14:pctWidth>
+                  </wp14:sizeRelH>
+                  <wp14:sizeRelV relativeFrom="page">
+                    <wp14:pctHeight>0</wp14:pctHeight>
+                  </wp14:sizeRelV>
+                </wp:anchor>
+              </w:drawing>
+            </mc:Choice>
+            <mc:Fallback>
+              <w:pict>
+                <v:oval w14:anchorId="198ECDB5" id="Elipse 1" o:spid="_x0000_s1027" style="position:absolute;margin-left:0;margin-top:0;width:49.35pt;height:49.35pt;z-index:251659264;visibility:visible;mso-wrap-style:square;mso-width-percent:0;mso-height-percent:0;mso-wrap-distance-left:9pt;mso-wrap-distance-top:0;mso-wrap-distance-right:9pt;mso-wrap-distance-bottom:0;mso-position-horizontal:center;mso-position-horizontal-relative:margin;mso-position-vertical:center;mso-position-vertical-relative:top-margin-area;mso-width-percent:0;mso-height-percent:0;mso-width-relative:page;mso-height-relative:page;v-text-anchor:middle" o:gfxdata="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" o:allowincell="f" fillcolor="#40618b" stroked="f">
+                  <v:textbox>
+                    <w:txbxContent>
+                      <w:p>
+                        <w:pPr>
+                          <w:pStyle w:val="Piedepgina"/>
+                          <w:jc w:val="center"/>
+                          <w:rPr>
+                            <w:b/>
+                            <w:bCs/>
+                            <w:color w:val="FFFFFF" w:themeColor="background1"/>
+                            <w:sz w:val="32"/>
+                            <w:szCs w:val="32"/>
+                          </w:rPr>
+                        </w:pPr>
+                        <w:r>
+                          <w:fldChar w:fldCharType="begin"/>
+                        </w:r>
+                        <w:r>
+                          <w:instrText>PAGE    \* MERGEFORMAT</w:instrText>
+                        </w:r>
+                        <w:r>
+                          <w:fldChar w:fldCharType="separate"/>
+                        </w:r>
+                        <w:r>
+                          <w:rPr>
+                            <w:b/>
+                            <w:bCs/>
+                            <w:noProof/>
+                            <w:color w:val="FFFFFF" w:themeColor="background1"/>
+                            <w:sz w:val="32"/>
+                            <w:szCs w:val="32"/>
+                            <w:lang w:val="es-ES"/>
+                          </w:rPr>
+                          <w:t>1</w:t>
+                        </w:r>
+                        <w:r>
+                          <w:rPr>
+                            <w:b/>
+                            <w:bCs/>
+                            <w:color w:val="FFFFFF" w:themeColor="background1"/>
+                            <w:sz w:val="32"/>
+                            <w:szCs w:val="32"/>
+                          </w:rPr>
+                          <w:fldChar w:fldCharType="end"/>
+                        </w:r>
+                      </w:p>
+                    </w:txbxContent>
+                  </v:textbox>
+                  <w10:wrap anchorx="margin" anchory="margin"/>
+                </v:oval>
+              </w:pict>
+            </mc:Fallback>
+          </mc:AlternateContent>
+        </w:r>
+      </w:p>
+    </w:sdtContent>
+  </w:sdt>
+</w:hdr>
+</file>
+
 <file path=word/styles.xml><?xml version="1.0" encoding="utf-8"?>
-<w:styles xmlns:mc="http://schemas.openxmlformats.org/markup-compatibility/2006" xmlns:r="http://schemas.openxmlformats.org/officeDocument/2006/relationships" xmlns:w="http://schemas.openxmlformats.org/wordprocessingml/2006/main" xmlns:w14="http://schemas.microsoft.com/office/word/2010/wordml" mc:Ignorable="w14">
+<w:styles xmlns:mc="http://schemas.openxmlformats.org/markup-compatibility/2006" xmlns:r="http://schemas.openxmlformats.org/officeDocument/2006/relationships" xmlns:w="http://schemas.openxmlformats.org/wordprocessingml/2006/main" xmlns:w14="http://schemas.microsoft.com/office/word/2010/wordml" xmlns:w15="http://schemas.microsoft.com/office/word/2012/wordml" xmlns:w16se="http://schemas.microsoft.com/office/word/2015/wordml/symex" mc:Ignorable="w14 w15 w16se">
   <w:docDefaults>
     <w:rPrDefault>
       <w:rPr>
@@ -1392,515 +1641,378 @@
       </w:pPr>
     </w:pPrDefault>
   </w:docDefaults>
-  <w:latentStyles w:defLockedState="0" w:defUIPriority="99" w:defSemiHidden="1" w:defUnhideWhenUsed="1" w:defQFormat="0" w:count="267">
-    <w:lsdException w:name="Normal" w:semiHidden="0" w:uiPriority="0" w:unhideWhenUsed="0" w:qFormat="1"/>
-    <w:lsdException w:name="heading 1" w:semiHidden="0" w:uiPriority="9" w:unhideWhenUsed="0" w:qFormat="1"/>
-    <w:lsdException w:name="heading 2" w:uiPriority="9" w:qFormat="1"/>
-    <w:lsdException w:name="heading 3" w:uiPriority="9" w:qFormat="1"/>
-    <w:lsdException w:name="heading 4" w:uiPriority="9" w:qFormat="1"/>
-    <w:lsdException w:name="heading 5" w:uiPriority="9" w:qFormat="1"/>
-    <w:lsdException w:name="heading 6" w:uiPriority="9" w:qFormat="1"/>
-    <w:lsdException w:name="heading 7" w:uiPriority="9" w:qFormat="1"/>
-    <w:lsdException w:name="heading 8" w:uiPriority="9" w:qFormat="1"/>
-    <w:lsdException w:name="heading 9" w:uiPriority="9" w:qFormat="1"/>
-    <w:lsdException w:name="toc 1" w:uiPriority="39"/>
-    <w:lsdException w:name="toc 2" w:uiPriority="39"/>
-    <w:lsdException w:name="toc 3" w:uiPriority="39"/>
-    <w:lsdException w:name="toc 4" w:uiPriority="39"/>
-    <w:lsdException w:name="toc 5" w:uiPriority="39"/>
-    <w:lsdException w:name="toc 6" w:uiPriority="39"/>
-    <w:lsdException w:name="toc 7" w:uiPriority="39"/>
-    <w:lsdException w:name="toc 8" w:uiPriority="39"/>
-    <w:lsdException w:name="toc 9" w:uiPriority="39"/>
-    <w:lsdException w:name="caption" w:uiPriority="35" w:qFormat="1"/>
-    <w:lsdException w:name="Title" w:semiHidden="0" w:uiPriority="10" w:unhideWhenUsed="0" w:qFormat="1"/>
-    <w:lsdException w:name="Default Paragraph Font" w:uiPriority="1"/>
-    <w:lsdException w:name="Subtitle" w:semiHidden="0" w:uiPriority="11" w:unhideWhenUsed="0" w:qFormat="1"/>
-    <w:lsdException w:name="Strong" w:semiHidden="0" w:uiPriority="22" w:unhideWhenUsed="0" w:qFormat="1"/>
-    <w:lsdException w:name="Emphasis" w:semiHidden="0" w:uiPriority="20" w:unhideWhenUsed="0" w:qFormat="1"/>
+  <w:latentStyles w:defLockedState="0" w:defUIPriority="99" w:defSemiHidden="0" w:defUnhideWhenUsed="0" w:defQFormat="0" w:count="371">
+    <w:lsdException w:name="Normal" w:uiPriority="0" w:qFormat="1"/>
+    <w:lsdException w:name="heading 1" w:uiPriority="9" w:qFormat="1"/>
+    <w:lsdException w:name="heading 2" w:semiHidden="1" w:uiPriority="9" w:unhideWhenUsed="1" w:qFormat="1"/>
+    <w:lsdException w:name="heading 3" w:semiHidden="1" w:uiPriority="9" w:unhideWhenUsed="1" w:qFormat="1"/>
+    <w:lsdException w:name="heading 4" w:semiHidden="1" w:uiPriority="9" w:unhideWhenUsed="1" w:qFormat="1"/>
+    <w:lsdException w:name="heading 5" w:semiHidden="1" w:uiPriority="9" w:unhideWhenUsed="1" w:qFormat="1"/>
+    <w:lsdException w:name="heading 6" w:semiHidden="1" w:uiPriority="9" w:unhideWhenUsed="1" w:qFormat="1"/>
+    <w:lsdException w:name="heading 7" w:semiHidden="1" w:uiPriority="9" w:unhideWhenUsed="1" w:qFormat="1"/>
+    <w:lsdException w:name="heading 8" w:semiHidden="1" w:uiPriority="9" w:unhideWhenUsed="1" w:qFormat="1"/>
+    <w:lsdException w:name="heading 9" w:semiHidden="1" w:uiPriority="9" w:unhideWhenUsed="1" w:qFormat="1"/>
+    <w:lsdException w:name="index 1" w:semiHidden="1" w:unhideWhenUsed="1"/>
+    <w:lsdException w:name="index 2" w:semiHidden="1" w:unhideWhenUsed="1"/>
+    <w:lsdException w:name="index 3" w:semiHidden="1" w:unhideWhenUsed="1"/>
+    <w:lsdException w:name="index 4" w:semiHidden="1" w:unhideWhenUsed="1"/>
+    <w:lsdException w:name="index 5" w:semiHidden="1" w:unhideWhenUsed="1"/>
+    <w:lsdException w:name="index 6" w:semiHidden="1" w:unhideWhenUsed="1"/>
+    <w:lsdException w:name="index 7" w:semiHidden="1" w:unhideWhenUsed="1"/>
+    <w:lsdException w:name="index 8" w:semiHidden="1" w:unhideWhenUsed="1"/>
+    <w:lsdException w:name="index 9" w:semiHidden="1" w:unhideWhenUsed="1"/>
+    <w:lsdException w:name="toc 1" w:semiHidden="1" w:uiPriority="39" w:unhideWhenUsed="1"/>
+    <w:lsdException w:name="toc 2" w:semiHidden="1" w:uiPriority="39" w:unhideWhenUsed="1"/>
+    <w:lsdException w:name="toc 3" w:semiHidden="1" w:uiPriority="39" w:unhideWhenUsed="1"/>
+    <w:lsdException w:name="toc 4" w:semiHidden="1" w:uiPriority="39" w:unhideWhenUsed="1"/>
+    <w:lsdException w:name="toc 5" w:semiHidden="1" w:uiPriority="39" w:unhideWhenUsed="1"/>
+    <w:lsdException w:name="toc 6" w:semiHidden="1" w:uiPriority="39" w:unhideWhenUsed="1"/>
+    <w:lsdException w:name="toc 7" w:semiHidden="1" w:uiPriority="39" w:unhideWhenUsed="1"/>
+    <w:lsdException w:name="toc 8" w:semiHidden="1" w:uiPriority="39" w:unhideWhenUsed="1"/>
+    <w:lsdException w:name="toc 9" w:semiHidden="1" w:uiPriority="39" w:unhideWhenUsed="1"/>
+    <w:lsdException w:name="Normal Indent" w:semiHidden="1" w:unhideWhenUsed="1"/>
+    <w:lsdException w:name="footnote text" w:semiHidden="1" w:unhideWhenUsed="1"/>
+    <w:lsdException w:name="annotation text" w:semiHidden="1" w:unhideWhenUsed="1"/>
+    <w:lsdException w:name="header" w:semiHidden="1" w:unhideWhenUsed="1"/>
+    <w:lsdException w:name="footer" w:semiHidden="1" w:unhideWhenUsed="1"/>
+    <w:lsdException w:name="index heading" w:semiHidden="1" w:unhideWhenUsed="1"/>
+    <w:lsdException w:name="caption" w:semiHidden="1" w:uiPriority="35" w:unhideWhenUsed="1" w:qFormat="1"/>
+    <w:lsdException w:name="table of figures" w:semiHidden="1" w:unhideWhenUsed="1"/>
+    <w:lsdException w:name="envelope address" w:semiHidden="1" w:unhideWhenUsed="1"/>
+    <w:lsdException w:name="envelope return" w:semiHidden="1" w:unhideWhenUsed="1"/>
+    <w:lsdException w:name="footnote reference" w:semiHidden="1" w:unhideWhenUsed="1"/>
+    <w:lsdException w:name="annotation reference" w:semiHidden="1" w:unhideWhenUsed="1"/>
+    <w:lsdException w:name="line number" w:semiHidden="1" w:unhideWhenUsed="1"/>
+    <w:lsdException w:name="page number" w:semiHidden="1" w:unhideWhenUsed="1"/>
+    <w:lsdException w:name="endnote reference" w:semiHidden="1" w:unhideWhenUsed="1"/>
+    <w:lsdException w:name="endnote text" w:semiHidden="1" w:unhideWhenUsed="1"/>
+    <w:lsdException w:name="table of authorities" w:semiHidden="1" w:unhideWhenUsed="1"/>
+    <w:lsdException w:name="macro" w:semiHidden="1" w:unhideWhenUsed="1"/>
+    <w:lsdException w:name="toa heading" w:semiHidden="1" w:unhideWhenUsed="1"/>
+    <w:lsdException w:name="List" w:semiHidden="1" w:unhideWhenUsed="1"/>
+    <w:lsdException w:name="List Bullet" w:semiHidden="1" w:unhideWhenUsed="1"/>
+    <w:lsdException w:name="List Number" w:semiHidden="1" w:unhideWhenUsed="1"/>
+    <w:lsdException w:name="List 2" w:semiHidden="1" w:unhideWhenUsed="1"/>
+    <w:lsdException w:name="List 3" w:semiHidden="1" w:unhideWhenUsed="1"/>
+    <w:lsdException w:name="List 4" w:semiHidden="1" w:unhideWhenUsed="1"/>
+    <w:lsdException w:name="List 5" w:semiHidden="1" w:unhideWhenUsed="1"/>
+    <w:lsdException w:name="List Bullet 2" w:semiHidden="1" w:unhideWhenUsed="1"/>
+    <w:lsdException w:name="List Bullet 3" w:semiHidden="1" w:unhideWhenUsed="1"/>
+    <w:lsdException w:name="List Bullet 4" w:semiHidden="1" w:unhideWhenUsed="1"/>
+    <w:lsdException w:name="List Bullet 5" w:semiHidden="1" w:unhideWhenUsed="1"/>
+    <w:lsdException w:name="List Number 2" w:semiHidden="1" w:unhideWhenUsed="1"/>
+    <w:lsdException w:name="List Number 3" w:semiHidden="1" w:unhideWhenUsed="1"/>
+    <w:lsdException w:name="List Number 4" w:semiHidden="1" w:unhideWhenUsed="1"/>
+    <w:lsdException w:name="List Number 5" w:semiHidden="1" w:unhideWhenUsed="1"/>
+    <w:lsdException w:name="Title" w:uiPriority="10" w:qFormat="1"/>
+    <w:lsdException w:name="Closing" w:semiHidden="1" w:unhideWhenUsed="1"/>
+    <w:lsdException w:name="Signature" w:semiHidden="1" w:unhideWhenUsed="1"/>
+    <w:lsdException w:name="Default Paragraph Font" w:semiHidden="1" w:uiPriority="1" w:unhideWhenUsed="1"/>
+    <w:lsdException w:name="Body Text" w:semiHidden="1" w:unhideWhenUsed="1"/>
+    <w:lsdException w:name="Body Text Indent" w:semiHidden="1" w:unhideWhenUsed="1"/>
+    <w:lsdException w:name="List Continue" w:semiHidden="1" w:unhideWhenUsed="1"/>
+    <w:lsdException w:name="List Continue 2" w:semiHidden="1" w:unhideWhenUsed="1"/>
+    <w:lsdException w:name="List Continue 3" w:semiHidden="1" w:unhideWhenUsed="1"/>
+    <w:lsdException w:name="List Continue 4" w:semiHidden="1" w:unhideWhenUsed="1"/>
+    <w:lsdException w:name="List Continue 5" w:semiHidden="1" w:unhideWhenUsed="1"/>
+    <w:lsdException w:name="Message Header" w:semiHidden="1" w:unhideWhenUsed="1"/>
+    <w:lsdException w:name="Subtitle" w:uiPriority="11" w:qFormat="1"/>
+    <w:lsdException w:name="Salutation" w:semiHidden="1" w:unhideWhenUsed="1"/>
+    <w:lsdException w:name="Date" w:semiHidden="1" w:unhideWhenUsed="1"/>
+    <w:lsdException w:name="Body Text First Indent" w:semiHidden="1" w:unhideWhenUsed="1"/>
+    <w:lsdException w:name="Body Text First Indent 2" w:semiHidden="1" w:unhideWhenUsed="1"/>
+    <w:lsdException w:name="Note Heading" w:semiHidden="1" w:unhideWhenUsed="1"/>
+    <w:lsdException w:name="Body Text 2" w:semiHidden="1" w:unhideWhenUsed="1"/>
+    <w:lsdException w:name="Body Text 3" w:semiHidden="1" w:unhideWhenUsed="1"/>
+    <w:lsdException w:name="Body Text Indent 2" w:semiHidden="1" w:unhideWhenUsed="1"/>
+    <w:lsdException w:name="Body Text Indent 3" w:semiHidden="1" w:unhideWhenUsed="1"/>
+    <w:lsdException w:name="Block Text" w:semiHidden="1" w:unhideWhenUsed="1"/>
+    <w:lsdException w:name="Hyperlink" w:semiHidden="1" w:unhideWhenUsed="1"/>
+    <w:lsdException w:name="FollowedHyperlink" w:semiHidden="1" w:unhideWhenUsed="1"/>
+    <w:lsdException w:name="Strong" w:uiPriority="22" w:qFormat="1"/>
+    <w:lsdException w:name="Emphasis" w:uiPriority="20" w:qFormat="1"/>
+    <w:lsdException w:name="Document Map" w:semiHidden="1" w:unhideWhenUsed="1"/>
+    <w:lsdException w:name="Plain Text" w:semiHidden="1" w:unhideWhenUsed="1"/>
+    <w:lsdException w:name="E-mail Signature" w:semiHidden="1" w:unhideWhenUsed="1"/>
+    <w:lsdException w:name="HTML Top of Form" w:semiHidden="1" w:unhideWhenUsed="1"/>
+    <w:lsdException w:name="HTML Bottom of Form" w:semiHidden="1" w:unhideWhenUsed="1"/>
+    <w:lsdException w:name="Normal (Web)" w:semiHidden="1" w:unhideWhenUsed="1"/>
+    <w:lsdException w:name="HTML Acronym" w:semiHidden="1" w:unhideWhenUsed="1"/>
+    <w:lsdException w:name="HTML Address" w:semiHidden="1" w:unhideWhenUsed="1"/>
+    <w:lsdException w:name="HTML Cite" w:semiHidden="1" w:unhideWhenUsed="1"/>
+    <w:lsdException w:name="HTML Code" w:semiHidden="1" w:unhideWhenUsed="1"/>
+    <w:lsdException w:name="HTML Definition" w:semiHidden="1" w:unhideWhenUsed="1"/>
+    <w:lsdException w:name="HTML Keyboard" w:semiHidden="1" w:unhideWhenUsed="1"/>
+    <w:lsdException w:name="HTML Preformatted" w:semiHidden="1" w:unhideWhenUsed="1"/>
+    <w:lsdException w:name="HTML Sample" w:semiHidden="1" w:unhideWhenUsed="1"/>
+    <w:lsdException w:name="HTML Typewriter" w:semiHidden="1" w:unhideWhenUsed="1"/>
+    <w:lsdException w:name="HTML Variable" w:semiHidden="1" w:unhideWhenUsed="1"/>
+    <w:lsdException w:name="Normal Table" w:semiHidden="1" w:unhideWhenUsed="1"/>
+    <w:lsdException w:name="annotation subject" w:semiHidden="1" w:unhideWhenUsed="1"/>
+    <w:lsdException w:name="No List" w:semiHidden="1" w:unhideWhenUsed="1"/>
+    <w:lsdException w:name="Outline List 1" w:semiHidden="1" w:unhideWhenUsed="1"/>
+    <w:lsdException w:name="Outline List 2" w:semiHidden="1" w:unhideWhenUsed="1"/>
+    <w:lsdException w:name="Outline List 3" w:semiHidden="1" w:unhideWhenUsed="1"/>
+    <w:lsdException w:name="Table Simple 1" w:semiHidden="1" w:unhideWhenUsed="1"/>
+    <w:lsdException w:name="Table Simple 2" w:semiHidden="1" w:unhideWhenUsed="1"/>
+    <w:lsdException w:name="Table Simple 3" w:semiHidden="1" w:unhideWhenUsed="1"/>
+    <w:lsdException w:name="Table Classic 1" w:semiHidden="1" w:unhideWhenUsed="1"/>
+    <w:lsdException w:name="Table Classic 2" w:semiHidden="1" w:unhideWhenUsed="1"/>
+    <w:lsdException w:name="Table Classic 3" w:semiHidden="1" w:unhideWhenUsed="1"/>
+    <w:lsdException w:name="Table Classic 4" w:semiHidden="1" w:unhideWhenUsed="1"/>
+    <w:lsdException w:name="Table Colorful 1" w:semiHidden="1" w:unhideWhenUsed="1"/>
+    <w:lsdException w:name="Table Colorful 2" w:semiHidden="1" w:unhideWhenUsed="1"/>
+    <w:lsdException w:name="Table Colorful 3" w:semiHidden="1" w:unhideWhenUsed="1"/>
+    <w:lsdException w:name="Table Columns 1" w:semiHidden="1" w:unhideWhenUsed="1"/>
+    <w:lsdException w:name="Table Columns 2" w:semiHidden="1" w:unhideWhenUsed="1"/>
+    <w:lsdException w:name="Table Columns 3" w:semiHidden="1" w:unhideWhenUsed="1"/>
+    <w:lsdException w:name="Table Columns 4" w:semiHidden="1" w:unhideWhenUsed="1"/>
+    <w:lsdException w:name="Table Columns 5" w:semiHidden="1" w:unhideWhenUsed="1"/>
+    <w:lsdException w:name="Table Grid 1" w:semiHidden="1" w:unhideWhenUsed="1"/>
+    <w:lsdException w:name="Table Grid 2" w:semiHidden="1" w:unhideWhenUsed="1"/>
+    <w:lsdException w:name="Table Grid 3" w:semiHidden="1" w:unhideWhenUsed="1"/>
+    <w:lsdException w:name="Table Grid 4" w:semiHidden="1" w:unhideWhenUsed="1"/>
+    <w:lsdException w:name="Table Grid 5" w:semiHidden="1" w:unhideWhenUsed="1"/>
+    <w:lsdException w:name="Table Grid 6" w:semiHidden="1" w:unhideWhenUsed="1"/>
+    <w:lsdException w:name="Table Grid 7" w:semiHidden="1" w:unhideWhenUsed="1"/>
+    <w:lsdException w:name="Table Grid 8" w:semiHidden="1" w:unhideWhenUsed="1"/>
+    <w:lsdException w:name="Table List 1" w:semiHidden="1" w:unhideWhenUsed="1"/>
+    <w:lsdException w:name="Table List 2" w:semiHidden="1" w:unhideWhenUsed="1"/>
+    <w:lsdException w:name="Table List 3" w:semiHidden="1" w:unhideWhenUsed="1"/>
+    <w:lsdException w:name="Table List 4" w:semiHidden="1" w:unhideWhenUsed="1"/>
+    <w:lsdException w:name="Table List 5" w:semiHidden="1" w:unhideWhenUsed="1"/>
+    <w:lsdException w:name="Table List 6" w:semiHidden="1" w:unhideWhenUsed="1"/>
+    <w:lsdException w:name="Table List 7" w:semiHidden="1" w:unhideWhenUsed="1"/>
+    <w:lsdException w:name="Table List 8" w:semiHidden="1" w:unhideWhenUsed="1"/>
+    <w:lsdException w:name="Table 3D effects 1" w:semiHidden="1" w:unhideWhenUsed="1"/>
+    <w:lsdException w:name="Table 3D effects 2" w:semiHidden="1" w:unhideWhenUsed="1"/>
+    <w:lsdException w:name="Table 3D effects 3" w:semiHidden="1" w:unhideWhenUsed="1"/>
+    <w:lsdException w:name="Table Contemporary" w:semiHidden="1" w:unhideWhenUsed="1"/>
+    <w:lsdException w:name="Table Elegant" w:semiHidden="1" w:unhideWhenUsed="1"/>
+    <w:lsdException w:name="Table Professional" w:semiHidden="1" w:unhideWhenUsed="1"/>
+    <w:lsdException w:name="Table Subtle 1" w:semiHidden="1" w:unhideWhenUsed="1"/>
+    <w:lsdException w:name="Table Subtle 2" w:semiHidden="1" w:unhideWhenUsed="1"/>
+    <w:lsdException w:name="Table Web 1" w:semiHidden="1" w:unhideWhenUsed="1"/>
+    <w:lsdException w:name="Table Web 2" w:semiHidden="1" w:unhideWhenUsed="1"/>
+    <w:lsdException w:name="Table Web 3" w:semiHidden="1" w:unhideWhenUsed="1"/>
+    <w:lsdException w:name="Balloon Text" w:semiHidden="1" w:unhideWhenUsed="1"/>
     <w:lsdException w:name="Table Grid" w:uiPriority="39"/>
-    <w:lsdException w:name="Placeholder Text" w:unhideWhenUsed="0"/>
-    <w:lsdException w:name="No Spacing" w:semiHidden="0" w:uiPriority="1" w:unhideWhenUsed="0" w:qFormat="1"/>
-    <w:lsdException w:name="Light Shading" w:semiHidden="0" w:uiPriority="60" w:unhideWhenUsed="0"/>
-    <w:lsdException w:name="Light List" w:semiHidden="0" w:uiPriority="61" w:unhideWhenUsed="0"/>
-    <w:lsdException w:name="Light Grid" w:semiHidden="0" w:uiPriority="62" w:unhideWhenUsed="0"/>
-    <w:lsdException w:name="Medium Shading 1" w:semiHidden="0" w:uiPriority="63" w:unhideWhenUsed="0"/>
-    <w:lsdException w:name="Medium Shading 2" w:semiHidden="0" w:uiPriority="64" w:unhideWhenUsed="0"/>
-    <w:lsdException w:name="Medium List 1" w:semiHidden="0" w:uiPriority="65" w:unhideWhenUsed="0"/>
-    <w:lsdException w:name="Medium List 2" w:semiHidden="0" w:uiPriority="66" w:unhideWhenUsed="0"/>
-    <w:lsdException w:name="Medium Grid 1" w:semiHidden="0" w:uiPriority="67" w:unhideWhenUsed="0"/>
-    <w:lsdException w:name="Medium Grid 2" w:semiHidden="0" w:uiPriority="68" w:unhideWhenUsed="0"/>
-    <w:lsdException w:name="Medium Grid 3" w:semiHidden="0" w:uiPriority="69" w:unhideWhenUsed="0"/>
-    <w:lsdException w:name="Dark List" w:semiHidden="0" w:uiPriority="70" w:unhideWhenUsed="0"/>
-    <w:lsdException w:name="Colorful Shading" w:semiHidden="0" w:uiPriority="71" w:unhideWhenUsed="0"/>
-    <w:lsdException w:name="Colorful List" w:semiHidden="0" w:uiPriority="72" w:unhideWhenUsed="0"/>
-    <w:lsdException w:name="Colorful Grid" w:semiHidden="0" w:uiPriority="73" w:unhideWhenUsed="0"/>
-    <w:lsdException w:name="Light Shading Accent 1" w:semiHidden="0" w:uiPriority="60" w:unhideWhenUsed="0"/>
-    <w:lsdException w:name="Light List Accent 1" w:semiHidden="0" w:uiPriority="61" w:unhideWhenUsed="0"/>
-    <w:lsdException w:name="Light Grid Accent 1" w:semiHidden="0" w:uiPriority="62" w:unhideWhenUsed="0"/>
-    <w:lsdException w:name="Medium Shading 1 Accent 1" w:semiHidden="0" w:uiPriority="63" w:unhideWhenUsed="0"/>
-    <w:lsdException w:name="Medium Shading 2 Accent 1" w:semiHidden="0" w:uiPriority="64" w:unhideWhenUsed="0"/>
-    <w:lsdException w:name="Medium List 1 Accent 1" w:semiHidden="0" w:uiPriority="65" w:unhideWhenUsed="0"/>
-    <w:lsdException w:name="Revision" w:unhideWhenUsed="0"/>
-    <w:lsdException w:name="List Paragraph" w:semiHidden="0" w:uiPriority="34" w:unhideWhenUsed="0" w:qFormat="1"/>
-    <w:lsdException w:name="Quote" w:semiHidden="0" w:uiPriority="29" w:unhideWhenUsed="0" w:qFormat="1"/>
-    <w:lsdException w:name="Intense Quote" w:semiHidden="0" w:uiPriority="30" w:unhideWhenUsed="0" w:qFormat="1"/>
-    <w:lsdException w:name="Medium List 2 Accent 1" w:semiHidden="0" w:uiPriority="66" w:unhideWhenUsed="0"/>
-    <w:lsdException w:name="Medium Grid 1 Accent 1" w:semiHidden="0" w:uiPriority="67" w:unhideWhenUsed="0"/>
-    <w:lsdException w:name="Medium Grid 2 Accent 1" w:semiHidden="0" w:uiPriority="68" w:unhideWhenUsed="0"/>
-    <w:lsdException w:name="Medium Grid 3 Accent 1" w:semiHidden="0" w:uiPriority="69" w:unhideWhenUsed="0"/>
-    <w:lsdException w:name="Dark List Accent 1" w:semiHidden="0" w:uiPriority="70" w:unhideWhenUsed="0"/>
-    <w:lsdException w:name="Colorful Shading Accent 1" w:semiHidden="0" w:uiPriority="71" w:unhideWhenUsed="0"/>
-    <w:lsdException w:name="Colorful List Accent 1" w:semiHidden="0" w:uiPriority="72" w:unhideWhenUsed="0"/>
-    <w:lsdException w:name="Colorful Grid Accent 1" w:semiHidden="0" w:uiPriority="73" w:unhideWhenUsed="0"/>
-    <w:lsdException w:name="Light Shading Accent 2" w:semiHidden="0" w:uiPriority="60" w:unhideWhenUsed="0"/>
-    <w:lsdException w:name="Light List Accent 2" w:semiHidden="0" w:uiPriority="61" w:unhideWhenUsed="0"/>
-    <w:lsdException w:name="Light Grid Accent 2" w:semiHidden="0" w:uiPriority="62" w:unhideWhenUsed="0"/>
-    <w:lsdException w:name="Medium Shading 1 Accent 2" w:semiHidden="0" w:uiPriority="63" w:unhideWhenUsed="0"/>
-    <w:lsdException w:name="Medium Shading 2 Accent 2" w:semiHidden="0" w:uiPriority="64" w:unhideWhenUsed="0"/>
-    <w:lsdException w:name="Medium List 1 Accent 2" w:semiHidden="0" w:uiPriority="65" w:unhideWhenUsed="0"/>
-    <w:lsdException w:name="Medium List 2 Accent 2" w:semiHidden="0" w:uiPriority="66" w:unhideWhenUsed="0"/>
-    <w:lsdException w:name="Medium Grid 1 Accent 2" w:semiHidden="0" w:uiPriority="67" w:unhideWhenUsed="0"/>
-    <w:lsdException w:name="Medium Grid 2 Accent 2" w:semiHidden="0" w:uiPriority="68" w:unhideWhenUsed="0"/>
-    <w:lsdException w:name="Medium Grid 3 Accent 2" w:semiHidden="0" w:uiPriority="69" w:unhideWhenUsed="0"/>
-    <w:lsdException w:name="Dark List Accent 2" w:semiHidden="0" w:uiPriority="70" w:unhideWhenUsed="0"/>
-    <w:lsdException w:name="Colorful Shading Accent 2" w:semiHidden="0" w:uiPriority="71" w:unhideWhenUsed="0"/>
-    <w:lsdException w:name="Colorful List Accent 2" w:semiHidden="0" w:uiPriority="72" w:unhideWhenUsed="0"/>
-    <w:lsdException w:name="Colorful Grid Accent 2" w:semiHidden="0" w:uiPriority="73" w:unhideWhenUsed="0"/>
-    <w:lsdException w:name="Light Shading Accent 3" w:semiHidden="0" w:uiPriority="60" w:unhideWhenUsed="0"/>
-    <w:lsdException w:name="Light List Accent 3" w:semiHidden="0" w:uiPriority="61" w:unhideWhenUsed="0"/>
-    <w:lsdException w:name="Light Grid Accent 3" w:semiHidden="0" w:uiPriority="62" w:unhideWhenUsed="0"/>
-    <w:lsdException w:name="Medium Shading 1 Accent 3" w:semiHidden="0" w:uiPriority="63" w:unhideWhenUsed="0"/>
-    <w:lsdException w:name="Medium Shading 2 Accent 3" w:semiHidden="0" w:uiPriority="64" w:unhideWhenUsed="0"/>
-    <w:lsdException w:name="Medium List 1 Accent 3" w:semiHidden="0" w:uiPriority="65" w:unhideWhenUsed="0"/>
-    <w:lsdException w:name="Medium List 2 Accent 3" w:semiHidden="0" w:uiPriority="66" w:unhideWhenUsed="0"/>
-    <w:lsdException w:name="Medium Grid 1 Accent 3" w:semiHidden="0" w:uiPriority="67" w:unhideWhenUsed="0"/>
-    <w:lsdException w:name="Medium Grid 2 Accent 3" w:semiHidden="0" w:uiPriority="68" w:unhideWhenUsed="0"/>
-    <w:lsdException w:name="Medium Grid 3 Accent 3" w:semiHidden="0" w:uiPriority="69" w:unhideWhenUsed="0"/>
-    <w:lsdException w:name="Dark List Accent 3" w:semiHidden="0" w:uiPriority="70" w:unhideWhenUsed="0"/>
-    <w:lsdException w:name="Colorful Shading Accent 3" w:semiHidden="0" w:uiPriority="71" w:unhideWhenUsed="0"/>
-    <w:lsdException w:name="Colorful List Accent 3" w:semiHidden="0" w:uiPriority="72" w:unhideWhenUsed="0"/>
-    <w:lsdException w:name="Colorful Grid Accent 3" w:semiHidden="0" w:uiPriority="73" w:unhideWhenUsed="0"/>
-    <w:lsdException w:name="Light Shading Accent 4" w:semiHidden="0" w:uiPriority="60" w:unhideWhenUsed="0"/>
-    <w:lsdException w:name="Light List Accent 4" w:semiHidden="0" w:uiPriority="61" w:unhideWhenUsed="0"/>
-    <w:lsdException w:name="Light Grid Accent 4" w:semiHidden="0" w:uiPriority="62" w:unhideWhenUsed="0"/>
-    <w:lsdException w:name="Medium Shading 1 Accent 4" w:semiHidden="0" w:uiPriority="63" w:unhideWhenUsed="0"/>
-    <w:lsdException w:name="Medium Shading 2 Accent 4" w:semiHidden="0" w:uiPriority="64" w:unhideWhenUsed="0"/>
-    <w:lsdException w:name="Medium List 1 Accent 4" w:semiHidden="0" w:uiPriority="65" w:unhideWhenUsed="0"/>
-    <w:lsdException w:name="Medium List 2 Accent 4" w:semiHidden="0" w:uiPriority="66" w:unhideWhenUsed="0"/>
-    <w:lsdException w:name="Medium Grid 1 Accent 4" w:semiHidden="0" w:uiPriority="67" w:unhideWhenUsed="0"/>
-    <w:lsdException w:name="Medium Grid 2 Accent 4" w:semiHidden="0" w:uiPriority="68" w:unhideWhenUsed="0"/>
-    <w:lsdException w:name="Medium Grid 3 Accent 4" w:semiHidden="0" w:uiPriority="69" w:unhideWhenUsed="0"/>
-    <w:lsdException w:name="Dark List Accent 4" w:semiHidden="0" w:uiPriority="70" w:unhideWhenUsed="0"/>
-    <w:lsdException w:name="Colorful Shading Accent 4" w:semiHidden="0" w:uiPriority="71" w:unhideWhenUsed="0"/>
-    <w:lsdException w:name="Colorful List Accent 4" w:semiHidden="0" w:uiPriority="72" w:unhideWhenUsed="0"/>
-    <w:lsdException w:name="Colorful Grid Accent 4" w:semiHidden="0" w:uiPriority="73" w:unhideWhenUsed="0"/>
-    <w:lsdException w:name="Light Shading Accent 5" w:semiHidden="0" w:uiPriority="60" w:unhideWhenUsed="0"/>
-    <w:lsdException w:name="Light List Accent 5" w:semiHidden="0" w:uiPriority="61" w:unhideWhenUsed="0"/>
-    <w:lsdException w:name="Light Grid Accent 5" w:semiHidden="0" w:uiPriority="62" w:unhideWhenUsed="0"/>
-    <w:lsdException w:name="Medium Shading 1 Accent 5" w:semiHidden="0" w:uiPriority="63" w:unhideWhenUsed="0"/>
-    <w:lsdException w:name="Medium Shading 2 Accent 5" w:semiHidden="0" w:uiPriority="64" w:unhideWhenUsed="0"/>
-    <w:lsdException w:name="Medium List 1 Accent 5" w:semiHidden="0" w:uiPriority="65" w:unhideWhenUsed="0"/>
-    <w:lsdException w:name="Medium List 2 Accent 5" w:semiHidden="0" w:uiPriority="66" w:unhideWhenUsed="0"/>
-    <w:lsdException w:name="Medium Grid 1 Accent 5" w:semiHidden="0" w:uiPriority="67" w:unhideWhenUsed="0"/>
-    <w:lsdException w:name="Medium Grid 2 Accent 5" w:semiHidden="0" w:uiPriority="68" w:unhideWhenUsed="0"/>
-    <w:lsdException w:name="Medium Grid 3 Accent 5" w:semiHidden="0" w:uiPriority="69" w:unhideWhenUsed="0"/>
-    <w:lsdException w:name="Dark List Accent 5" w:semiHidden="0" w:uiPriority="70" w:unhideWhenUsed="0"/>
-    <w:lsdException w:name="Colorful Shading Accent 5" w:semiHidden="0" w:uiPriority="71" w:unhideWhenUsed="0"/>
-    <w:lsdException w:name="Colorful List Accent 5" w:semiHidden="0" w:uiPriority="72" w:unhideWhenUsed="0"/>
-    <w:lsdException w:name="Colorful Grid Accent 5" w:semiHidden="0" w:uiPriority="73" w:unhideWhenUsed="0"/>
-    <w:lsdException w:name="Light Shading Accent 6" w:semiHidden="0" w:uiPriority="60" w:unhideWhenUsed="0"/>
-    <w:lsdException w:name="Light List Accent 6" w:semiHidden="0" w:uiPriority="61" w:unhideWhenUsed="0"/>
-    <w:lsdException w:name="Light Grid Accent 6" w:semiHidden="0" w:uiPriority="62" w:unhideWhenUsed="0"/>
-    <w:lsdException w:name="Medium Shading 1 Accent 6" w:semiHidden="0" w:uiPriority="63" w:unhideWhenUsed="0"/>
-    <w:lsdException w:name="Medium Shading 2 Accent 6" w:semiHidden="0" w:uiPriority="64" w:unhideWhenUsed="0"/>
-    <w:lsdException w:name="Medium List 1 Accent 6" w:semiHidden="0" w:uiPriority="65" w:unhideWhenUsed="0"/>
-    <w:lsdException w:name="Medium List 2 Accent 6" w:semiHidden="0" w:uiPriority="66" w:unhideWhenUsed="0"/>
-    <w:lsdException w:name="Medium Grid 1 Accent 6" w:semiHidden="0" w:uiPriority="67" w:unhideWhenUsed="0"/>
-    <w:lsdException w:name="Medium Grid 2 Accent 6" w:semiHidden="0" w:uiPriority="68" w:unhideWhenUsed="0"/>
-    <w:lsdException w:name="Medium Grid 3 Accent 6" w:semiHidden="0" w:uiPriority="69" w:unhideWhenUsed="0"/>
-    <w:lsdException w:name="Dark List Accent 6" w:semiHidden="0" w:uiPriority="70" w:unhideWhenUsed="0"/>
-    <w:lsdException w:name="Colorful Shading Accent 6" w:semiHidden="0" w:uiPriority="71" w:unhideWhenUsed="0"/>
-    <w:lsdException w:name="Colorful List Accent 6" w:semiHidden="0" w:uiPriority="72" w:unhideWhenUsed="0"/>
-    <w:lsdException w:name="Colorful Grid Accent 6" w:semiHidden="0" w:uiPriority="73" w:unhideWhenUsed="0"/>
-    <w:lsdException w:name="Subtle Emphasis" w:semiHidden="0" w:uiPriority="19" w:unhideWhenUsed="0" w:qFormat="1"/>
-    <w:lsdException w:name="Intense Emphasis" w:semiHidden="0" w:uiPriority="21" w:unhideWhenUsed="0" w:qFormat="1"/>
-    <w:lsdException w:name="Subtle Reference" w:semiHidden="0" w:uiPriority="31" w:unhideWhenUsed="0" w:qFormat="1"/>
-    <w:lsdException w:name="Intense Reference" w:semiHidden="0" w:uiPriority="32" w:unhideWhenUsed="0" w:qFormat="1"/>
-    <w:lsdException w:name="Book Title" w:semiHidden="0" w:uiPriority="33" w:unhideWhenUsed="0" w:qFormat="1"/>
-    <w:lsdException w:name="Bibliography" w:uiPriority="37"/>
-    <w:lsdException w:name="TOC Heading" w:uiPriority="39" w:qFormat="1"/>
-  </w:latentStyles>
-  <w:style w:type="paragraph" w:default="1" w:styleId="Normal">
-    <w:name w:val="Normal"/>
-    <w:qFormat/>
-  </w:style>
-  <w:style w:type="character" w:default="1" w:styleId="Fuentedeprrafopredeter">
-    <w:name w:val="Default Paragraph Font"/>
-    <w:uiPriority w:val="1"/>
-    <w:semiHidden/>
-    <w:unhideWhenUsed/>
-  </w:style>
-  <w:style w:type="table" w:default="1" w:styleId="Tablanormal">
-    <w:name w:val="Normal Table"/>
-    <w:uiPriority w:val="99"/>
-    <w:semiHidden/>
-    <w:unhideWhenUsed/>
-    <w:tblPr>
-      <w:tblInd w:w="0" w:type="dxa"/>
-      <w:tblCellMar>
-        <w:top w:w="0" w:type="dxa"/>
-        <w:left w:w="108" w:type="dxa"/>
-        <w:bottom w:w="0" w:type="dxa"/>
-        <w:right w:w="108" w:type="dxa"/>
-      </w:tblCellMar>
-    </w:tblPr>
-  </w:style>
-  <w:style w:type="numbering" w:default="1" w:styleId="Sinlista">
-    <w:name w:val="No List"/>
-    <w:uiPriority w:val="99"/>
-    <w:semiHidden/>
-    <w:unhideWhenUsed/>
-  </w:style>
-  <w:style w:type="paragraph" w:styleId="Sinespaciado">
-    <w:name w:val="No Spacing"/>
-    <w:link w:val="SinespaciadoCar"/>
-    <w:uiPriority w:val="1"/>
-    <w:qFormat/>
-    <w:rsid w:val="009D2974"/>
-    <w:pPr>
-      <w:spacing w:after="0" w:line="240" w:lineRule="auto"/>
-    </w:pPr>
-    <w:rPr>
-      <w:rFonts w:eastAsiaTheme="minorEastAsia"/>
-      <w:lang w:val="es-ES" w:eastAsia="es-ES"/>
-    </w:rPr>
-  </w:style>
-  <w:style w:type="character" w:customStyle="1" w:styleId="SinespaciadoCar">
-    <w:name w:val="Sin espaciado Car"/>
-    <w:basedOn w:val="Fuentedeprrafopredeter"/>
-    <w:link w:val="Sinespaciado"/>
-    <w:uiPriority w:val="1"/>
-    <w:rsid w:val="009D2974"/>
-    <w:rPr>
-      <w:rFonts w:eastAsiaTheme="minorEastAsia"/>
-      <w:lang w:val="es-ES" w:eastAsia="es-ES"/>
-    </w:rPr>
-  </w:style>
-  <w:style w:type="paragraph" w:styleId="Ttulo">
-    <w:name w:val="Title"/>
-    <w:basedOn w:val="Normal"/>
-    <w:next w:val="Normal"/>
-    <w:link w:val="TtuloCar"/>
-    <w:uiPriority w:val="10"/>
-    <w:qFormat/>
-    <w:rsid w:val="009D2974"/>
-    <w:pPr>
-      <w:spacing w:after="0" w:line="216" w:lineRule="auto"/>
-      <w:contextualSpacing/>
-    </w:pPr>
-    <w:rPr>
-      <w:rFonts w:asciiTheme="majorHAnsi" w:eastAsiaTheme="majorEastAsia" w:hAnsiTheme="majorHAnsi" w:cstheme="majorBidi"/>
-      <w:color w:val="404040" w:themeColor="text1" w:themeTint="BF"/>
-      <w:spacing w:val="-10"/>
-      <w:kern w:val="28"/>
-      <w:sz w:val="56"/>
-      <w:szCs w:val="56"/>
-      <w:lang w:val="es-ES" w:eastAsia="es-ES"/>
-    </w:rPr>
-  </w:style>
-  <w:style w:type="character" w:customStyle="1" w:styleId="TtuloCar">
-    <w:name w:val="Título Car"/>
-    <w:basedOn w:val="Fuentedeprrafopredeter"/>
-    <w:link w:val="Ttulo"/>
-    <w:uiPriority w:val="10"/>
-    <w:rsid w:val="009D2974"/>
-    <w:rPr>
-      <w:rFonts w:asciiTheme="majorHAnsi" w:eastAsiaTheme="majorEastAsia" w:hAnsiTheme="majorHAnsi" w:cstheme="majorBidi"/>
-      <w:color w:val="404040" w:themeColor="text1" w:themeTint="BF"/>
-      <w:spacing w:val="-10"/>
-      <w:kern w:val="28"/>
-      <w:sz w:val="56"/>
-      <w:szCs w:val="56"/>
-      <w:lang w:val="es-ES" w:eastAsia="es-ES"/>
-    </w:rPr>
-  </w:style>
-  <w:style w:type="paragraph" w:styleId="Subttulo">
-    <w:name w:val="Subtitle"/>
-    <w:basedOn w:val="Normal"/>
-    <w:next w:val="Normal"/>
-    <w:link w:val="SubttuloCar"/>
-    <w:uiPriority w:val="11"/>
-    <w:qFormat/>
-    <w:rsid w:val="009D2974"/>
-    <w:pPr>
-      <w:numPr>
-        <w:ilvl w:val="1"/>
-      </w:numPr>
-    </w:pPr>
-    <w:rPr>
-      <w:rFonts w:eastAsiaTheme="minorEastAsia" w:cs="Times New Roman"/>
-      <w:color w:val="5A5A5A" w:themeColor="text1" w:themeTint="A5"/>
-      <w:spacing w:val="15"/>
-      <w:lang w:val="es-ES" w:eastAsia="es-ES"/>
-    </w:rPr>
-  </w:style>
-  <w:style w:type="character" w:customStyle="1" w:styleId="SubttuloCar">
-    <w:name w:val="Subtítulo Car"/>
-    <w:basedOn w:val="Fuentedeprrafopredeter"/>
-    <w:link w:val="Subttulo"/>
-    <w:uiPriority w:val="11"/>
-    <w:rsid w:val="009D2974"/>
-    <w:rPr>
-      <w:rFonts w:eastAsiaTheme="minorEastAsia" w:cs="Times New Roman"/>
-      <w:color w:val="5A5A5A" w:themeColor="text1" w:themeTint="A5"/>
-      <w:spacing w:val="15"/>
-      <w:lang w:val="es-ES" w:eastAsia="es-ES"/>
-    </w:rPr>
-  </w:style>
-  <w:style w:type="paragraph" w:styleId="Encabezado">
-    <w:name w:val="header"/>
-    <w:basedOn w:val="Normal"/>
-    <w:link w:val="EncabezadoCar"/>
-    <w:uiPriority w:val="99"/>
-    <w:unhideWhenUsed/>
-    <w:rsid w:val="009D2974"/>
-    <w:pPr>
-      <w:tabs>
-        <w:tab w:val="center" w:pos="4252"/>
-        <w:tab w:val="right" w:pos="8504"/>
-      </w:tabs>
-      <w:spacing w:after="0" w:line="240" w:lineRule="auto"/>
-    </w:pPr>
-  </w:style>
-  <w:style w:type="character" w:customStyle="1" w:styleId="EncabezadoCar">
-    <w:name w:val="Encabezado Car"/>
-    <w:basedOn w:val="Fuentedeprrafopredeter"/>
-    <w:link w:val="Encabezado"/>
-    <w:uiPriority w:val="99"/>
-    <w:rsid w:val="009D2974"/>
-  </w:style>
-  <w:style w:type="paragraph" w:styleId="Piedepgina">
-    <w:name w:val="footer"/>
-    <w:basedOn w:val="Normal"/>
-    <w:link w:val="PiedepginaCar"/>
-    <w:uiPriority w:val="99"/>
-    <w:unhideWhenUsed/>
-    <w:rsid w:val="009D2974"/>
-    <w:pPr>
-      <w:tabs>
-        <w:tab w:val="center" w:pos="4252"/>
-        <w:tab w:val="right" w:pos="8504"/>
-      </w:tabs>
-      <w:spacing w:after="0" w:line="240" w:lineRule="auto"/>
-    </w:pPr>
-  </w:style>
-  <w:style w:type="character" w:customStyle="1" w:styleId="PiedepginaCar">
-    <w:name w:val="Pie de página Car"/>
-    <w:basedOn w:val="Fuentedeprrafopredeter"/>
-    <w:link w:val="Piedepgina"/>
-    <w:uiPriority w:val="99"/>
-    <w:rsid w:val="009D2974"/>
-  </w:style>
-  <w:style w:type="paragraph" w:styleId="Textodeglobo">
-    <w:name w:val="Balloon Text"/>
-    <w:basedOn w:val="Normal"/>
-    <w:link w:val="TextodegloboCar"/>
-    <w:uiPriority w:val="99"/>
-    <w:semiHidden/>
-    <w:unhideWhenUsed/>
-    <w:rsid w:val="008A0743"/>
-    <w:pPr>
-      <w:spacing w:after="0" w:line="240" w:lineRule="auto"/>
-    </w:pPr>
-    <w:rPr>
-      <w:rFonts w:ascii="Tahoma" w:hAnsi="Tahoma" w:cs="Tahoma"/>
-      <w:sz w:val="16"/>
-      <w:szCs w:val="16"/>
-    </w:rPr>
-  </w:style>
-  <w:style w:type="character" w:customStyle="1" w:styleId="TextodegloboCar">
-    <w:name w:val="Texto de globo Car"/>
-    <w:basedOn w:val="Fuentedeprrafopredeter"/>
-    <w:link w:val="Textodeglobo"/>
-    <w:uiPriority w:val="99"/>
-    <w:semiHidden/>
-    <w:rsid w:val="008A0743"/>
-    <w:rPr>
-      <w:rFonts w:ascii="Tahoma" w:hAnsi="Tahoma" w:cs="Tahoma"/>
-      <w:sz w:val="16"/>
-      <w:szCs w:val="16"/>
-    </w:rPr>
-  </w:style>
-  <w:style w:type="character" w:styleId="Hipervnculo">
-    <w:name w:val="Hyperlink"/>
-    <w:basedOn w:val="Fuentedeprrafopredeter"/>
-    <w:uiPriority w:val="99"/>
-    <w:unhideWhenUsed/>
-    <w:rsid w:val="008E3668"/>
-    <w:rPr>
-      <w:color w:val="0563C1" w:themeColor="hyperlink"/>
-      <w:u w:val="single"/>
-    </w:rPr>
-  </w:style>
-</w:styles>
-</file>
-
-<file path=word/stylesWithEffects.xml><?xml version="1.0" encoding="utf-8"?>
-<w:styles xmlns:wpc="http://schemas.microsoft.com/office/word/2010/wordprocessingCanvas" xmlns:mc="http://schemas.openxmlformats.org/markup-compatibility/2006" xmlns:o="urn:schemas-microsoft-com:office:office" xmlns:r="http://schemas.openxmlformats.org/officeDocument/2006/relationships" xmlns:m="http://schemas.openxmlformats.org/officeDocument/2006/math" xmlns:v="urn:schemas-microsoft-com:vml" xmlns:wp14="http://schemas.microsoft.com/office/word/2010/wordprocessingDrawing" xmlns:wp="http://schemas.openxmlformats.org/drawingml/2006/wordprocessingDrawing" xmlns:w10="urn:schemas-microsoft-com:office:word" xmlns:w="http://schemas.openxmlformats.org/wordprocessingml/2006/main" xmlns:w14="http://schemas.microsoft.com/office/word/2010/wordml" xmlns:wpg="http://schemas.microsoft.com/office/word/2010/wordprocessingGroup" xmlns:wpi="http://schemas.microsoft.com/office/word/2010/wordprocessingInk" xmlns:wne="http://schemas.microsoft.com/office/word/2006/wordml" xmlns:wps="http://schemas.microsoft.com/office/word/2010/wordprocessingShape" mc:Ignorable="w14 wp14">
-  <w:docDefaults>
-    <w:rPrDefault>
-      <w:rPr>
-        <w:rFonts w:asciiTheme="minorHAnsi" w:eastAsiaTheme="minorHAnsi" w:hAnsiTheme="minorHAnsi" w:cstheme="minorBidi"/>
-        <w:sz w:val="22"/>
-        <w:szCs w:val="22"/>
-        <w:lang w:val="es-AR" w:eastAsia="en-US" w:bidi="ar-SA"/>
-      </w:rPr>
-    </w:rPrDefault>
-    <w:pPrDefault>
-      <w:pPr>
-        <w:spacing w:after="160" w:line="259" w:lineRule="auto"/>
-      </w:pPr>
-    </w:pPrDefault>
-  </w:docDefaults>
-  <w:latentStyles w:defLockedState="0" w:defUIPriority="99" w:defSemiHidden="1" w:defUnhideWhenUsed="1" w:defQFormat="0" w:count="267">
-    <w:lsdException w:name="Normal" w:semiHidden="0" w:uiPriority="0" w:unhideWhenUsed="0" w:qFormat="1"/>
-    <w:lsdException w:name="heading 1" w:semiHidden="0" w:uiPriority="9" w:unhideWhenUsed="0" w:qFormat="1"/>
-    <w:lsdException w:name="heading 2" w:uiPriority="9" w:qFormat="1"/>
-    <w:lsdException w:name="heading 3" w:uiPriority="9" w:qFormat="1"/>
-    <w:lsdException w:name="heading 4" w:uiPriority="9" w:qFormat="1"/>
-    <w:lsdException w:name="heading 5" w:uiPriority="9" w:qFormat="1"/>
-    <w:lsdException w:name="heading 6" w:uiPriority="9" w:qFormat="1"/>
-    <w:lsdException w:name="heading 7" w:uiPriority="9" w:qFormat="1"/>
-    <w:lsdException w:name="heading 8" w:uiPriority="9" w:qFormat="1"/>
-    <w:lsdException w:name="heading 9" w:uiPriority="9" w:qFormat="1"/>
-    <w:lsdException w:name="toc 1" w:uiPriority="39"/>
-    <w:lsdException w:name="toc 2" w:uiPriority="39"/>
-    <w:lsdException w:name="toc 3" w:uiPriority="39"/>
-    <w:lsdException w:name="toc 4" w:uiPriority="39"/>
-    <w:lsdException w:name="toc 5" w:uiPriority="39"/>
-    <w:lsdException w:name="toc 6" w:uiPriority="39"/>
-    <w:lsdException w:name="toc 7" w:uiPriority="39"/>
-    <w:lsdException w:name="toc 8" w:uiPriority="39"/>
-    <w:lsdException w:name="toc 9" w:uiPriority="39"/>
-    <w:lsdException w:name="caption" w:uiPriority="35" w:qFormat="1"/>
-    <w:lsdException w:name="Title" w:semiHidden="0" w:uiPriority="10" w:unhideWhenUsed="0" w:qFormat="1"/>
-    <w:lsdException w:name="Default Paragraph Font" w:uiPriority="1"/>
-    <w:lsdException w:name="Subtitle" w:semiHidden="0" w:uiPriority="11" w:unhideWhenUsed="0" w:qFormat="1"/>
-    <w:lsdException w:name="Strong" w:semiHidden="0" w:uiPriority="22" w:unhideWhenUsed="0" w:qFormat="1"/>
-    <w:lsdException w:name="Emphasis" w:semiHidden="0" w:uiPriority="20" w:unhideWhenUsed="0" w:qFormat="1"/>
-    <w:lsdException w:name="Table Grid" w:uiPriority="39"/>
-    <w:lsdException w:name="Placeholder Text" w:unhideWhenUsed="0"/>
-    <w:lsdException w:name="No Spacing" w:semiHidden="0" w:uiPriority="1" w:unhideWhenUsed="0" w:qFormat="1"/>
-    <w:lsdException w:name="Light Shading" w:semiHidden="0" w:uiPriority="60" w:unhideWhenUsed="0"/>
-    <w:lsdException w:name="Light List" w:semiHidden="0" w:uiPriority="61" w:unhideWhenUsed="0"/>
-    <w:lsdException w:name="Light Grid" w:semiHidden="0" w:uiPriority="62" w:unhideWhenUsed="0"/>
-    <w:lsdException w:name="Medium Shading 1" w:semiHidden="0" w:uiPriority="63" w:unhideWhenUsed="0"/>
-    <w:lsdException w:name="Medium Shading 2" w:semiHidden="0" w:uiPriority="64" w:unhideWhenUsed="0"/>
-    <w:lsdException w:name="Medium List 1" w:semiHidden="0" w:uiPriority="65" w:unhideWhenUsed="0"/>
-    <w:lsdException w:name="Medium List 2" w:semiHidden="0" w:uiPriority="66" w:unhideWhenUsed="0"/>
-    <w:lsdException w:name="Medium Grid 1" w:semiHidden="0" w:uiPriority="67" w:unhideWhenUsed="0"/>
-    <w:lsdException w:name="Medium Grid 2" w:semiHidden="0" w:uiPriority="68" w:unhideWhenUsed="0"/>
-    <w:lsdException w:name="Medium Grid 3" w:semiHidden="0" w:uiPriority="69" w:unhideWhenUsed="0"/>
-    <w:lsdException w:name="Dark List" w:semiHidden="0" w:uiPriority="70" w:unhideWhenUsed="0"/>
-    <w:lsdException w:name="Colorful Shading" w:semiHidden="0" w:uiPriority="71" w:unhideWhenUsed="0"/>
-    <w:lsdException w:name="Colorful List" w:semiHidden="0" w:uiPriority="72" w:unhideWhenUsed="0"/>
-    <w:lsdException w:name="Colorful Grid" w:semiHidden="0" w:uiPriority="73" w:unhideWhenUsed="0"/>
-    <w:lsdException w:name="Light Shading Accent 1" w:semiHidden="0" w:uiPriority="60" w:unhideWhenUsed="0"/>
-    <w:lsdException w:name="Light List Accent 1" w:semiHidden="0" w:uiPriority="61" w:unhideWhenUsed="0"/>
-    <w:lsdException w:name="Light Grid Accent 1" w:semiHidden="0" w:uiPriority="62" w:unhideWhenUsed="0"/>
-    <w:lsdException w:name="Medium Shading 1 Accent 1" w:semiHidden="0" w:uiPriority="63" w:unhideWhenUsed="0"/>
-    <w:lsdException w:name="Medium Shading 2 Accent 1" w:semiHidden="0" w:uiPriority="64" w:unhideWhenUsed="0"/>
-    <w:lsdException w:name="Medium List 1 Accent 1" w:semiHidden="0" w:uiPriority="65" w:unhideWhenUsed="0"/>
-    <w:lsdException w:name="Revision" w:unhideWhenUsed="0"/>
-    <w:lsdException w:name="List Paragraph" w:semiHidden="0" w:uiPriority="34" w:unhideWhenUsed="0" w:qFormat="1"/>
-    <w:lsdException w:name="Quote" w:semiHidden="0" w:uiPriority="29" w:unhideWhenUsed="0" w:qFormat="1"/>
-    <w:lsdException w:name="Intense Quote" w:semiHidden="0" w:uiPriority="30" w:unhideWhenUsed="0" w:qFormat="1"/>
-    <w:lsdException w:name="Medium List 2 Accent 1" w:semiHidden="0" w:uiPriority="66" w:unhideWhenUsed="0"/>
-    <w:lsdException w:name="Medium Grid 1 Accent 1" w:semiHidden="0" w:uiPriority="67" w:unhideWhenUsed="0"/>
-    <w:lsdException w:name="Medium Grid 2 Accent 1" w:semiHidden="0" w:uiPriority="68" w:unhideWhenUsed="0"/>
-    <w:lsdException w:name="Medium Grid 3 Accent 1" w:semiHidden="0" w:uiPriority="69" w:unhideWhenUsed="0"/>
-    <w:lsdException w:name="Dark List Accent 1" w:semiHidden="0" w:uiPriority="70" w:unhideWhenUsed="0"/>
-    <w:lsdException w:name="Colorful Shading Accent 1" w:semiHidden="0" w:uiPriority="71" w:unhideWhenUsed="0"/>
-    <w:lsdException w:name="Colorful List Accent 1" w:semiHidden="0" w:uiPriority="72" w:unhideWhenUsed="0"/>
-    <w:lsdException w:name="Colorful Grid Accent 1" w:semiHidden="0" w:uiPriority="73" w:unhideWhenUsed="0"/>
-    <w:lsdException w:name="Light Shading Accent 2" w:semiHidden="0" w:uiPriority="60" w:unhideWhenUsed="0"/>
-    <w:lsdException w:name="Light List Accent 2" w:semiHidden="0" w:uiPriority="61" w:unhideWhenUsed="0"/>
-    <w:lsdException w:name="Light Grid Accent 2" w:semiHidden="0" w:uiPriority="62" w:unhideWhenUsed="0"/>
-    <w:lsdException w:name="Medium Shading 1 Accent 2" w:semiHidden="0" w:uiPriority="63" w:unhideWhenUsed="0"/>
-    <w:lsdException w:name="Medium Shading 2 Accent 2" w:semiHidden="0" w:uiPriority="64" w:unhideWhenUsed="0"/>
-    <w:lsdException w:name="Medium List 1 Accent 2" w:semiHidden="0" w:uiPriority="65" w:unhideWhenUsed="0"/>
-    <w:lsdException w:name="Medium List 2 Accent 2" w:semiHidden="0" w:uiPriority="66" w:unhideWhenUsed="0"/>
-    <w:lsdException w:name="Medium Grid 1 Accent 2" w:semiHidden="0" w:uiPriority="67" w:unhideWhenUsed="0"/>
-    <w:lsdException w:name="Medium Grid 2 Accent 2" w:semiHidden="0" w:uiPriority="68" w:unhideWhenUsed="0"/>
-    <w:lsdException w:name="Medium Grid 3 Accent 2" w:semiHidden="0" w:uiPriority="69" w:unhideWhenUsed="0"/>
-    <w:lsdException w:name="Dark List Accent 2" w:semiHidden="0" w:uiPriority="70" w:unhideWhenUsed="0"/>
-    <w:lsdException w:name="Colorful Shading Accent 2" w:semiHidden="0" w:uiPriority="71" w:unhideWhenUsed="0"/>
-    <w:lsdException w:name="Colorful List Accent 2" w:semiHidden="0" w:uiPriority="72" w:unhideWhenUsed="0"/>
-    <w:lsdException w:name="Colorful Grid Accent 2" w:semiHidden="0" w:uiPriority="73" w:unhideWhenUsed="0"/>
-    <w:lsdException w:name="Light Shading Accent 3" w:semiHidden="0" w:uiPriority="60" w:unhideWhenUsed="0"/>
-    <w:lsdException w:name="Light List Accent 3" w:semiHidden="0" w:uiPriority="61" w:unhideWhenUsed="0"/>
-    <w:lsdException w:name="Light Grid Accent 3" w:semiHidden="0" w:uiPriority="62" w:unhideWhenUsed="0"/>
-    <w:lsdException w:name="Medium Shading 1 Accent 3" w:semiHidden="0" w:uiPriority="63" w:unhideWhenUsed="0"/>
-    <w:lsdException w:name="Medium Shading 2 Accent 3" w:semiHidden="0" w:uiPriority="64" w:unhideWhenUsed="0"/>
-    <w:lsdException w:name="Medium List 1 Accent 3" w:semiHidden="0" w:uiPriority="65" w:unhideWhenUsed="0"/>
-    <w:lsdException w:name="Medium List 2 Accent 3" w:semiHidden="0" w:uiPriority="66" w:unhideWhenUsed="0"/>
-    <w:lsdException w:name="Medium Grid 1 Accent 3" w:semiHidden="0" w:uiPriority="67" w:unhideWhenUsed="0"/>
-    <w:lsdException w:name="Medium Grid 2 Accent 3" w:semiHidden="0" w:uiPriority="68" w:unhideWhenUsed="0"/>
-    <w:lsdException w:name="Medium Grid 3 Accent 3" w:semiHidden="0" w:uiPriority="69" w:unhideWhenUsed="0"/>
-    <w:lsdException w:name="Dark List Accent 3" w:semiHidden="0" w:uiPriority="70" w:unhideWhenUsed="0"/>
-    <w:lsdException w:name="Colorful Shading Accent 3" w:semiHidden="0" w:uiPriority="71" w:unhideWhenUsed="0"/>
-    <w:lsdException w:name="Colorful List Accent 3" w:semiHidden="0" w:uiPriority="72" w:unhideWhenUsed="0"/>
-    <w:lsdException w:name="Colorful Grid Accent 3" w:semiHidden="0" w:uiPriority="73" w:unhideWhenUsed="0"/>
-    <w:lsdException w:name="Light Shading Accent 4" w:semiHidden="0" w:uiPriority="60" w:unhideWhenUsed="0"/>
-    <w:lsdException w:name="Light List Accent 4" w:semiHidden="0" w:uiPriority="61" w:unhideWhenUsed="0"/>
-    <w:lsdException w:name="Light Grid Accent 4" w:semiHidden="0" w:uiPriority="62" w:unhideWhenUsed="0"/>
-    <w:lsdException w:name="Medium Shading 1 Accent 4" w:semiHidden="0" w:uiPriority="63" w:unhideWhenUsed="0"/>
-    <w:lsdException w:name="Medium Shading 2 Accent 4" w:semiHidden="0" w:uiPriority="64" w:unhideWhenUsed="0"/>
-    <w:lsdException w:name="Medium List 1 Accent 4" w:semiHidden="0" w:uiPriority="65" w:unhideWhenUsed="0"/>
-    <w:lsdException w:name="Medium List 2 Accent 4" w:semiHidden="0" w:uiPriority="66" w:unhideWhenUsed="0"/>
-    <w:lsdException w:name="Medium Grid 1 Accent 4" w:semiHidden="0" w:uiPriority="67" w:unhideWhenUsed="0"/>
-    <w:lsdException w:name="Medium Grid 2 Accent 4" w:semiHidden="0" w:uiPriority="68" w:unhideWhenUsed="0"/>
-    <w:lsdException w:name="Medium Grid 3 Accent 4" w:semiHidden="0" w:uiPriority="69" w:unhideWhenUsed="0"/>
-    <w:lsdException w:name="Dark List Accent 4" w:semiHidden="0" w:uiPriority="70" w:unhideWhenUsed="0"/>
-    <w:lsdException w:name="Colorful Shading Accent 4" w:semiHidden="0" w:uiPriority="71" w:unhideWhenUsed="0"/>
-    <w:lsdException w:name="Colorful List Accent 4" w:semiHidden="0" w:uiPriority="72" w:unhideWhenUsed="0"/>
-    <w:lsdException w:name="Colorful Grid Accent 4" w:semiHidden="0" w:uiPriority="73" w:unhideWhenUsed="0"/>
-    <w:lsdException w:name="Light Shading Accent 5" w:semiHidden="0" w:uiPriority="60" w:unhideWhenUsed="0"/>
-    <w:lsdException w:name="Light List Accent 5" w:semiHidden="0" w:uiPriority="61" w:unhideWhenUsed="0"/>
-    <w:lsdException w:name="Light Grid Accent 5" w:semiHidden="0" w:uiPriority="62" w:unhideWhenUsed="0"/>
-    <w:lsdException w:name="Medium Shading 1 Accent 5" w:semiHidden="0" w:uiPriority="63" w:unhideWhenUsed="0"/>
-    <w:lsdException w:name="Medium Shading 2 Accent 5" w:semiHidden="0" w:uiPriority="64" w:unhideWhenUsed="0"/>
-    <w:lsdException w:name="Medium List 1 Accent 5" w:semiHidden="0" w:uiPriority="65" w:unhideWhenUsed="0"/>
-    <w:lsdException w:name="Medium List 2 Accent 5" w:semiHidden="0" w:uiPriority="66" w:unhideWhenUsed="0"/>
-    <w:lsdException w:name="Medium Grid 1 Accent 5" w:semiHidden="0" w:uiPriority="67" w:unhideWhenUsed="0"/>
-    <w:lsdException w:name="Medium Grid 2 Accent 5" w:semiHidden="0" w:uiPriority="68" w:unhideWhenUsed="0"/>
-    <w:lsdException w:name="Medium Grid 3 Accent 5" w:semiHidden="0" w:uiPriority="69" w:unhideWhenUsed="0"/>
-    <w:lsdException w:name="Dark List Accent 5" w:semiHidden="0" w:uiPriority="70" w:unhideWhenUsed="0"/>
-    <w:lsdException w:name="Colorful Shading Accent 5" w:semiHidden="0" w:uiPriority="71" w:unhideWhenUsed="0"/>
-    <w:lsdException w:name="Colorful List Accent 5" w:semiHidden="0" w:uiPriority="72" w:unhideWhenUsed="0"/>
-    <w:lsdException w:name="Colorful Grid Accent 5" w:semiHidden="0" w:uiPriority="73" w:unhideWhenUsed="0"/>
-    <w:lsdException w:name="Light Shading Accent 6" w:semiHidden="0" w:uiPriority="60" w:unhideWhenUsed="0"/>
-    <w:lsdException w:name="Light List Accent 6" w:semiHidden="0" w:uiPriority="61" w:unhideWhenUsed="0"/>
-    <w:lsdException w:name="Light Grid Accent 6" w:semiHidden="0" w:uiPriority="62" w:unhideWhenUsed="0"/>
-    <w:lsdException w:name="Medium Shading 1 Accent 6" w:semiHidden="0" w:uiPriority="63" w:unhideWhenUsed="0"/>
-    <w:lsdException w:name="Medium Shading 2 Accent 6" w:semiHidden="0" w:uiPriority="64" w:unhideWhenUsed="0"/>
-    <w:lsdException w:name="Medium List 1 Accent 6" w:semiHidden="0" w:uiPriority="65" w:unhideWhenUsed="0"/>
-    <w:lsdException w:name="Medium List 2 Accent 6" w:semiHidden="0" w:uiPriority="66" w:unhideWhenUsed="0"/>
-    <w:lsdException w:name="Medium Grid 1 Accent 6" w:semiHidden="0" w:uiPriority="67" w:unhideWhenUsed="0"/>
-    <w:lsdException w:name="Medium Grid 2 Accent 6" w:semiHidden="0" w:uiPriority="68" w:unhideWhenUsed="0"/>
-    <w:lsdException w:name="Medium Grid 3 Accent 6" w:semiHidden="0" w:uiPriority="69" w:unhideWhenUsed="0"/>
-    <w:lsdException w:name="Dark List Accent 6" w:semiHidden="0" w:uiPriority="70" w:unhideWhenUsed="0"/>
-    <w:lsdException w:name="Colorful Shading Accent 6" w:semiHidden="0" w:uiPriority="71" w:unhideWhenUsed="0"/>
-    <w:lsdException w:name="Colorful List Accent 6" w:semiHidden="0" w:uiPriority="72" w:unhideWhenUsed="0"/>
-    <w:lsdException w:name="Colorful Grid Accent 6" w:semiHidden="0" w:uiPriority="73" w:unhideWhenUsed="0"/>
-    <w:lsdException w:name="Subtle Emphasis" w:semiHidden="0" w:uiPriority="19" w:unhideWhenUsed="0" w:qFormat="1"/>
-    <w:lsdException w:name="Intense Emphasis" w:semiHidden="0" w:uiPriority="21" w:unhideWhenUsed="0" w:qFormat="1"/>
-    <w:lsdException w:name="Subtle Reference" w:semiHidden="0" w:uiPriority="31" w:unhideWhenUsed="0" w:qFormat="1"/>
-    <w:lsdException w:name="Intense Reference" w:semiHidden="0" w:uiPriority="32" w:unhideWhenUsed="0" w:qFormat="1"/>
-    <w:lsdException w:name="Book Title" w:semiHidden="0" w:uiPriority="33" w:unhideWhenUsed="0" w:qFormat="1"/>
-    <w:lsdException w:name="Bibliography" w:uiPriority="37"/>
-    <w:lsdException w:name="TOC Heading" w:uiPriority="39" w:qFormat="1"/>
+    <w:lsdException w:name="Table Theme" w:semiHidden="1" w:unhideWhenUsed="1"/>
+    <w:lsdException w:name="Placeholder Text" w:semiHidden="1"/>
+    <w:lsdException w:name="No Spacing" w:uiPriority="1" w:qFormat="1"/>
+    <w:lsdException w:name="Light Shading" w:uiPriority="60"/>
+    <w:lsdException w:name="Light List" w:uiPriority="61"/>
+    <w:lsdException w:name="Light Grid" w:uiPriority="62"/>
+    <w:lsdException w:name="Medium Shading 1" w:uiPriority="63"/>
+    <w:lsdException w:name="Medium Shading 2" w:uiPriority="64"/>
+    <w:lsdException w:name="Medium List 1" w:uiPriority="65"/>
+    <w:lsdException w:name="Medium List 2" w:uiPriority="66"/>
+    <w:lsdException w:name="Medium Grid 1" w:uiPriority="67"/>
+    <w:lsdException w:name="Medium Grid 2" w:uiPriority="68"/>
+    <w:lsdException w:name="Medium Grid 3" w:uiPriority="69"/>
+    <w:lsdException w:name="Dark List" w:uiPriority="70"/>
+    <w:lsdException w:name="Colorful Shading" w:uiPriority="71"/>
+    <w:lsdException w:name="Colorful List" w:uiPriority="72"/>
+    <w:lsdException w:name="Colorful Grid" w:uiPriority="73"/>
+    <w:lsdException w:name="Light Shading Accent 1" w:uiPriority="60"/>
+    <w:lsdException w:name="Light List Accent 1" w:uiPriority="61"/>
+    <w:lsdException w:name="Light Grid Accent 1" w:uiPriority="62"/>
+    <w:lsdException w:name="Medium Shading 1 Accent 1" w:uiPriority="63"/>
+    <w:lsdException w:name="Medium Shading 2 Accent 1" w:uiPriority="64"/>
+    <w:lsdException w:name="Medium List 1 Accent 1" w:uiPriority="65"/>
+    <w:lsdException w:name="Revision" w:semiHidden="1"/>
+    <w:lsdException w:name="List Paragraph" w:uiPriority="34" w:qFormat="1"/>
+    <w:lsdException w:name="Quote" w:uiPriority="29" w:qFormat="1"/>
+    <w:lsdException w:name="Intense Quote" w:uiPriority="30" w:qFormat="1"/>
+    <w:lsdException w:name="Medium List 2 Accent 1" w:uiPriority="66"/>
+    <w:lsdException w:name="Medium Grid 1 Accent 1" w:uiPriority="67"/>
+    <w:lsdException w:name="Medium Grid 2 Accent 1" w:uiPriority="68"/>
+    <w:lsdException w:name="Medium Grid 3 Accent 1" w:uiPriority="69"/>
+    <w:lsdException w:name="Dark List Accent 1" w:uiPriority="70"/>
+    <w:lsdException w:name="Colorful Shading Accent 1" w:uiPriority="71"/>
+    <w:lsdException w:name="Colorful List Accent 1" w:uiPriority="72"/>
+    <w:lsdException w:name="Colorful Grid Accent 1" w:uiPriority="73"/>
+    <w:lsdException w:name="Light Shading Accent 2" w:uiPriority="60"/>
+    <w:lsdException w:name="Light List Accent 2" w:uiPriority="61"/>
+    <w:lsdException w:name="Light Grid Accent 2" w:uiPriority="62"/>
+    <w:lsdException w:name="Medium Shading 1 Accent 2" w:uiPriority="63"/>
+    <w:lsdException w:name="Medium Shading 2 Accent 2" w:uiPriority="64"/>
+    <w:lsdException w:name="Medium List 1 Accent 2" w:uiPriority="65"/>
+    <w:lsdException w:name="Medium List 2 Accent 2" w:uiPriority="66"/>
+    <w:lsdException w:name="Medium Grid 1 Accent 2" w:uiPriority="67"/>
+    <w:lsdException w:name="Medium Grid 2 Accent 2" w:uiPriority="68"/>
+    <w:lsdException w:name="Medium Grid 3 Accent 2" w:uiPriority="69"/>
+    <w:lsdException w:name="Dark List Accent 2" w:uiPriority="70"/>
+    <w:lsdException w:name="Colorful Shading Accent 2" w:uiPriority="71"/>
+    <w:lsdException w:name="Colorful List Accent 2" w:uiPriority="72"/>
+    <w:lsdException w:name="Colorful Grid Accent 2" w:uiPriority="73"/>
+    <w:lsdException w:name="Light Shading Accent 3" w:uiPriority="60"/>
+    <w:lsdException w:name="Light List Accent 3" w:uiPriority="61"/>
+    <w:lsdException w:name="Light Grid Accent 3" w:uiPriority="62"/>
+    <w:lsdException w:name="Medium Shading 1 Accent 3" w:uiPriority="63"/>
+    <w:lsdException w:name="Medium Shading 2 Accent 3" w:uiPriority="64"/>
+    <w:lsdException w:name="Medium List 1 Accent 3" w:uiPriority="65"/>
+    <w:lsdException w:name="Medium List 2 Accent 3" w:uiPriority="66"/>
+    <w:lsdException w:name="Medium Grid 1 Accent 3" w:uiPriority="67"/>
+    <w:lsdException w:name="Medium Grid 2 Accent 3" w:uiPriority="68"/>
+    <w:lsdException w:name="Medium Grid 3 Accent 3" w:uiPriority="69"/>
+    <w:lsdException w:name="Dark List Accent 3" w:uiPriority="70"/>
+    <w:lsdException w:name="Colorful Shading Accent 3" w:uiPriority="71"/>
+    <w:lsdException w:name="Colorful List Accent 3" w:uiPriority="72"/>
+    <w:lsdException w:name="Colorful Grid Accent 3" w:uiPriority="73"/>
+    <w:lsdException w:name="Light Shading Accent 4" w:uiPriority="60"/>
+    <w:lsdException w:name="Light List Accent 4" w:uiPriority="61"/>
+    <w:lsdException w:name="Light Grid Accent 4" w:uiPriority="62"/>
+    <w:lsdException w:name="Medium Shading 1 Accent 4" w:uiPriority="63"/>
+    <w:lsdException w:name="Medium Shading 2 Accent 4" w:uiPriority="64"/>
+    <w:lsdException w:name="Medium List 1 Accent 4" w:uiPriority="65"/>
+    <w:lsdException w:name="Medium List 2 Accent 4" w:uiPriority="66"/>
+    <w:lsdException w:name="Medium Grid 1 Accent 4" w:uiPriority="67"/>
+    <w:lsdException w:name="Medium Grid 2 Accent 4" w:uiPriority="68"/>
+    <w:lsdException w:name="Medium Grid 3 Accent 4" w:uiPriority="69"/>
+    <w:lsdException w:name="Dark List Accent 4" w:uiPriority="70"/>
+    <w:lsdException w:name="Colorful Shading Accent 4" w:uiPriority="71"/>
+    <w:lsdException w:name="Colorful List Accent 4" w:uiPriority="72"/>
+    <w:lsdException w:name="Colorful Grid Accent 4" w:uiPriority="73"/>
+    <w:lsdException w:name="Light Shading Accent 5" w:uiPriority="60"/>
+    <w:lsdException w:name="Light List Accent 5" w:uiPriority="61"/>
+    <w:lsdException w:name="Light Grid Accent 5" w:uiPriority="62"/>
+    <w:lsdException w:name="Medium Shading 1 Accent 5" w:uiPriority="63"/>
+    <w:lsdException w:name="Medium Shading 2 Accent 5" w:uiPriority="64"/>
+    <w:lsdException w:name="Medium List 1 Accent 5" w:uiPriority="65"/>
+    <w:lsdException w:name="Medium List 2 Accent 5" w:uiPriority="66"/>
+    <w:lsdException w:name="Medium Grid 1 Accent 5" w:uiPriority="67"/>
+    <w:lsdException w:name="Medium Grid 2 Accent 5" w:uiPriority="68"/>
+    <w:lsdException w:name="Medium Grid 3 Accent 5" w:uiPriority="69"/>
+    <w:lsdException w:name="Dark List Accent 5" w:uiPriority="70"/>
+    <w:lsdException w:name="Colorful Shading Accent 5" w:uiPriority="71"/>
+    <w:lsdException w:name="Colorful List Accent 5" w:uiPriority="72"/>
+    <w:lsdException w:name="Colorful Grid Accent 5" w:uiPriority="73"/>
+    <w:lsdException w:name="Light Shading Accent 6" w:uiPriority="60"/>
+    <w:lsdException w:name="Light List Accent 6" w:uiPriority="61"/>
+    <w:lsdException w:name="Light Grid Accent 6" w:uiPriority="62"/>
+    <w:lsdException w:name="Medium Shading 1 Accent 6" w:uiPriority="63"/>
+    <w:lsdException w:name="Medium Shading 2 Accent 6" w:uiPriority="64"/>
+    <w:lsdException w:name="Medium List 1 Accent 6" w:uiPriority="65"/>
+    <w:lsdException w:name="Medium List 2 Accent 6" w:uiPriority="66"/>
+    <w:lsdException w:name="Medium Grid 1 Accent 6" w:uiPriority="67"/>
+    <w:lsdException w:name="Medium Grid 2 Accent 6" w:uiPriority="68"/>
+    <w:lsdException w:name="Medium Grid 3 Accent 6" w:uiPriority="69"/>
+    <w:lsdException w:name="Dark List Accent 6" w:uiPriority="70"/>
+    <w:lsdException w:name="Colorful Shading Accent 6" w:uiPriority="71"/>
+    <w:lsdException w:name="Colorful List Accent 6" w:uiPriority="72"/>
+    <w:lsdException w:name="Colorful Grid Accent 6" w:uiPriority="73"/>
+    <w:lsdException w:name="Subtle Emphasis" w:uiPriority="19" w:qFormat="1"/>
+    <w:lsdException w:name="Intense Emphasis" w:uiPriority="21" w:qFormat="1"/>
+    <w:lsdException w:name="Subtle Reference" w:uiPriority="31" w:qFormat="1"/>
+    <w:lsdException w:name="Intense Reference" w:uiPriority="32" w:qFormat="1"/>
+    <w:lsdException w:name="Book Title" w:uiPriority="33" w:qFormat="1"/>
+    <w:lsdException w:name="Bibliography" w:semiHidden="1" w:uiPriority="37" w:unhideWhenUsed="1"/>
+    <w:lsdException w:name="TOC Heading" w:semiHidden="1" w:uiPriority="39" w:unhideWhenUsed="1" w:qFormat="1"/>
+    <w:lsdException w:name="Plain Table 1" w:uiPriority="41"/>
+    <w:lsdException w:name="Plain Table 2" w:uiPriority="42"/>
+    <w:lsdException w:name="Plain Table 3" w:uiPriority="43"/>
+    <w:lsdException w:name="Plain Table 4" w:uiPriority="44"/>
+    <w:lsdException w:name="Plain Table 5" w:uiPriority="45"/>
+    <w:lsdException w:name="Grid Table Light" w:uiPriority="40"/>
+    <w:lsdException w:name="Grid Table 1 Light" w:uiPriority="46"/>
+    <w:lsdException w:name="Grid Table 2" w:uiPriority="47"/>
+    <w:lsdException w:name="Grid Table 3" w:uiPriority="48"/>
+    <w:lsdException w:name="Grid Table 4" w:uiPriority="49"/>
+    <w:lsdException w:name="Grid Table 5 Dark" w:uiPriority="50"/>
+    <w:lsdException w:name="Grid Table 6 Colorful" w:uiPriority="51"/>
+    <w:lsdException w:name="Grid Table 7 Colorful" w:uiPriority="52"/>
+    <w:lsdException w:name="Grid Table 1 Light Accent 1" w:uiPriority="46"/>
+    <w:lsdException w:name="Grid Table 2 Accent 1" w:uiPriority="47"/>
+    <w:lsdException w:name="Grid Table 3 Accent 1" w:uiPriority="48"/>
+    <w:lsdException w:name="Grid Table 4 Accent 1" w:uiPriority="49"/>
+    <w:lsdException w:name="Grid Table 5 Dark Accent 1" w:uiPriority="50"/>
+    <w:lsdException w:name="Grid Table 6 Colorful Accent 1" w:uiPriority="51"/>
+    <w:lsdException w:name="Grid Table 7 Colorful Accent 1" w:uiPriority="52"/>
+    <w:lsdException w:name="Grid Table 1 Light Accent 2" w:uiPriority="46"/>
+    <w:lsdException w:name="Grid Table 2 Accent 2" w:uiPriority="47"/>
+    <w:lsdException w:name="Grid Table 3 Accent 2" w:uiPriority="48"/>
+    <w:lsdException w:name="Grid Table 4 Accent 2" w:uiPriority="49"/>
+    <w:lsdException w:name="Grid Table 5 Dark Accent 2" w:uiPriority="50"/>
+    <w:lsdException w:name="Grid Table 6 Colorful Accent 2" w:uiPriority="51"/>
+    <w:lsdException w:name="Grid Table 7 Colorful Accent 2" w:uiPriority="52"/>
+    <w:lsdException w:name="Grid Table 1 Light Accent 3" w:uiPriority="46"/>
+    <w:lsdException w:name="Grid Table 2 Accent 3" w:uiPriority="47"/>
+    <w:lsdException w:name="Grid Table 3 Accent 3" w:uiPriority="48"/>
+    <w:lsdException w:name="Grid Table 4 Accent 3" w:uiPriority="49"/>
+    <w:lsdException w:name="Grid Table 5 Dark Accent 3" w:uiPriority="50"/>
+    <w:lsdException w:name="Grid Table 6 Colorful Accent 3" w:uiPriority="51"/>
+    <w:lsdException w:name="Grid Table 7 Colorful Accent 3" w:uiPriority="52"/>
+    <w:lsdException w:name="Grid Table 1 Light Accent 4" w:uiPriority="46"/>
+    <w:lsdException w:name="Grid Table 2 Accent 4" w:uiPriority="47"/>
+    <w:lsdException w:name="Grid Table 3 Accent 4" w:uiPriority="48"/>
+    <w:lsdException w:name="Grid Table 4 Accent 4" w:uiPriority="49"/>
+    <w:lsdException w:name="Grid Table 5 Dark Accent 4" w:uiPriority="50"/>
+    <w:lsdException w:name="Grid Table 6 Colorful Accent 4" w:uiPriority="51"/>
+    <w:lsdException w:name="Grid Table 7 Colorful Accent 4" w:uiPriority="52"/>
+    <w:lsdException w:name="Grid Table 1 Light Accent 5" w:uiPriority="46"/>
+    <w:lsdException w:name="Grid Table 2 Accent 5" w:uiPriority="47"/>
+    <w:lsdException w:name="Grid Table 3 Accent 5" w:uiPriority="48"/>
+    <w:lsdException w:name="Grid Table 4 Accent 5" w:uiPriority="49"/>
+    <w:lsdException w:name="Grid Table 5 Dark Accent 5" w:uiPriority="50"/>
+    <w:lsdException w:name="Grid Table 6 Colorful Accent 5" w:uiPriority="51"/>
+    <w:lsdException w:name="Grid Table 7 Colorful Accent 5" w:uiPriority="52"/>
+    <w:lsdException w:name="Grid Table 1 Light Accent 6" w:uiPriority="46"/>
+    <w:lsdException w:name="Grid Table 2 Accent 6" w:uiPriority="47"/>
+    <w:lsdException w:name="Grid Table 3 Accent 6" w:uiPriority="48"/>
+    <w:lsdException w:name="Grid Table 4 Accent 6" w:uiPriority="49"/>
+    <w:lsdException w:name="Grid Table 5 Dark Accent 6" w:uiPriority="50"/>
+    <w:lsdException w:name="Grid Table 6 Colorful Accent 6" w:uiPriority="51"/>
+    <w:lsdException w:name="Grid Table 7 Colorful Accent 6" w:uiPriority="52"/>
+    <w:lsdException w:name="List Table 1 Light" w:uiPriority="46"/>
+    <w:lsdException w:name="List Table 2" w:uiPriority="47"/>
+    <w:lsdException w:name="List Table 3" w:uiPriority="48"/>
+    <w:lsdException w:name="List Table 4" w:uiPriority="49"/>
+    <w:lsdException w:name="List Table 5 Dark" w:uiPriority="50"/>
+    <w:lsdException w:name="List Table 6 Colorful" w:uiPriority="51"/>
+    <w:lsdException w:name="List Table 7 Colorful" w:uiPriority="52"/>
+    <w:lsdException w:name="List Table 1 Light Accent 1" w:uiPriority="46"/>
+    <w:lsdException w:name="List Table 2 Accent 1" w:uiPriority="47"/>
+    <w:lsdException w:name="List Table 3 Accent 1" w:uiPriority="48"/>
+    <w:lsdException w:name="List Table 4 Accent 1" w:uiPriority="49"/>
+    <w:lsdException w:name="List Table 5 Dark Accent 1" w:uiPriority="50"/>
+    <w:lsdException w:name="List Table 6 Colorful Accent 1" w:uiPriority="51"/>
+    <w:lsdException w:name="List Table 7 Colorful Accent 1" w:uiPriority="52"/>
+    <w:lsdException w:name="List Table 1 Light Accent 2" w:uiPriority="46"/>
+    <w:lsdException w:name="List Table 2 Accent 2" w:uiPriority="47"/>
+    <w:lsdException w:name="List Table 3 Accent 2" w:uiPriority="48"/>
+    <w:lsdException w:name="List Table 4 Accent 2" w:uiPriority="49"/>
+    <w:lsdException w:name="List Table 5 Dark Accent 2" w:uiPriority="50"/>
+    <w:lsdException w:name="List Table 6 Colorful Accent 2" w:uiPriority="51"/>
+    <w:lsdException w:name="List Table 7 Colorful Accent 2" w:uiPriority="52"/>
+    <w:lsdException w:name="List Table 1 Light Accent 3" w:uiPriority="46"/>
+    <w:lsdException w:name="List Table 2 Accent 3" w:uiPriority="47"/>
+    <w:lsdException w:name="List Table 3 Accent 3" w:uiPriority="48"/>
+    <w:lsdException w:name="List Table 4 Accent 3" w:uiPriority="49"/>
+    <w:lsdException w:name="List Table 5 Dark Accent 3" w:uiPriority="50"/>
+    <w:lsdException w:name="List Table 6 Colorful Accent 3" w:uiPriority="51"/>
+    <w:lsdException w:name="List Table 7 Colorful Accent 3" w:uiPriority="52"/>
+    <w:lsdException w:name="List Table 1 Light Accent 4" w:uiPriority="46"/>
+    <w:lsdException w:name="List Table 2 Accent 4" w:uiPriority="47"/>
+    <w:lsdException w:name="List Table 3 Accent 4" w:uiPriority="48"/>
+    <w:lsdException w:name="List Table 4 Accent 4" w:uiPriority="49"/>
+    <w:lsdException w:name="List Table 5 Dark Accent 4" w:uiPriority="50"/>
+    <w:lsdException w:name="List Table 6 Colorful Accent 4" w:uiPriority="51"/>
+    <w:lsdException w:name="List Table 7 Colorful Accent 4" w:uiPriority="52"/>
+    <w:lsdException w:name="List Table 1 Light Accent 5" w:uiPriority="46"/>
+    <w:lsdException w:name="List Table 2 Accent 5" w:uiPriority="47"/>
+    <w:lsdException w:name="List Table 3 Accent 5" w:uiPriority="48"/>
+    <w:lsdException w:name="List Table 4 Accent 5" w:uiPriority="49"/>
+    <w:lsdException w:name="List Table 5 Dark Accent 5" w:uiPriority="50"/>
+    <w:lsdException w:name="List Table 6 Colorful Accent 5" w:uiPriority="51"/>
+    <w:lsdException w:name="List Table 7 Colorful Accent 5" w:uiPriority="52"/>
+    <w:lsdException w:name="List Table 1 Light Accent 6" w:uiPriority="46"/>
+    <w:lsdException w:name="List Table 2 Accent 6" w:uiPriority="47"/>
+    <w:lsdException w:name="List Table 3 Accent 6" w:uiPriority="48"/>
+    <w:lsdException w:name="List Table 4 Accent 6" w:uiPriority="49"/>
+    <w:lsdException w:name="List Table 5 Dark Accent 6" w:uiPriority="50"/>
+    <w:lsdException w:name="List Table 6 Colorful Accent 6" w:uiPriority="51"/>
+    <w:lsdException w:name="List Table 7 Colorful Accent 6" w:uiPriority="52"/>
   </w:latentStyles>
   <w:style w:type="paragraph" w:default="1" w:styleId="Normal">
     <w:name w:val="Normal"/>
@@ -2406,7 +2518,7 @@
   <a:extraClrSchemeLst/>
   <a:extLst>
     <a:ext uri="{05A4C25C-085E-4340-85A3-A5531E510DB2}">
-      <thm15:themeFamily xmlns:thm15="http://schemas.microsoft.com/office/thememl/2012/main" xmlns="" name="Office Theme" id="{62F939B6-93AF-4DB8-9C6B-D6C7DFDC589F}" vid="{4A3C46E8-61CC-4603-A589-7422A47A8E4A}"/>
+      <thm15:themeFamily xmlns:thm15="http://schemas.microsoft.com/office/thememl/2012/main" name="Office Theme" id="{62F939B6-93AF-4DB8-9C6B-D6C7DFDC589F}" vid="{4A3C46E8-61CC-4603-A589-7422A47A8E4A}"/>
     </a:ext>
   </a:extLst>
 </a:theme>
@@ -2423,10 +2535,22 @@
 </CoverPageProperties>
 </file>
 
+<file path=customXml/item2.xml><?xml version="1.0" encoding="utf-8"?>
+<b:Sources xmlns:b="http://schemas.openxmlformats.org/officeDocument/2006/bibliography" xmlns="http://schemas.openxmlformats.org/officeDocument/2006/bibliography" SelectedStyle="\APASixthEditionOfficeOnline.xsl" StyleName="APA" Version="6"/>
+</file>
+
 <file path=customXml/itemProps1.xml><?xml version="1.0" encoding="utf-8"?>
 <ds:datastoreItem xmlns:ds="http://schemas.openxmlformats.org/officeDocument/2006/customXml" ds:itemID="{55AF091B-3C7A-41E3-B477-F2FDAA23CFDA}">
   <ds:schemaRefs>
     <ds:schemaRef ds:uri="http://schemas.microsoft.com/office/2006/coverPageProps"/>
   </ds:schemaRefs>
 </ds:datastoreItem>
+</file>
+
+<file path=customXml/itemProps2.xml><?xml version="1.0" encoding="utf-8"?>
+<ds:datastoreItem xmlns:ds="http://schemas.openxmlformats.org/officeDocument/2006/customXml" ds:itemID="{BDF10936-A43C-4BB2-A8E4-8DABBF339B5F}">
+  <ds:schemaRefs>
+    <ds:schemaRef ds:uri="http://schemas.openxmlformats.org/officeDocument/2006/bibliography"/>
+  </ds:schemaRefs>
+</ds:datastoreItem>
 </file>
</xml_diff>

<commit_message>
correcion gramatica del informe
</commit_message>
<xml_diff>
--- a/Informe_Git_tio.docx
+++ b/Informe_Git_tio.docx
@@ -1,6 +1,6 @@
 
 <file path=word/document.xml><?xml version="1.0" encoding="utf-8"?>
-<w:document xmlns:wpc="http://schemas.microsoft.com/office/word/2010/wordprocessingCanvas" xmlns:cx="http://schemas.microsoft.com/office/drawing/2014/chartex" xmlns:mc="http://schemas.openxmlformats.org/markup-compatibility/2006" xmlns:o="urn:schemas-microsoft-com:office:office" xmlns:r="http://schemas.openxmlformats.org/officeDocument/2006/relationships" xmlns:m="http://schemas.openxmlformats.org/officeDocument/2006/math" xmlns:v="urn:schemas-microsoft-com:vml" xmlns:wp14="http://schemas.microsoft.com/office/word/2010/wordprocessingDrawing" xmlns:wp="http://schemas.openxmlformats.org/drawingml/2006/wordprocessingDrawing" xmlns:w10="urn:schemas-microsoft-com:office:word" xmlns:w="http://schemas.openxmlformats.org/wordprocessingml/2006/main" xmlns:w14="http://schemas.microsoft.com/office/word/2010/wordml" xmlns:w15="http://schemas.microsoft.com/office/word/2012/wordml" xmlns:w16se="http://schemas.microsoft.com/office/word/2015/wordml/symex" xmlns:wpg="http://schemas.microsoft.com/office/word/2010/wordprocessingGroup" xmlns:wpi="http://schemas.microsoft.com/office/word/2010/wordprocessingInk" xmlns:wne="http://schemas.microsoft.com/office/word/2006/wordml" xmlns:wps="http://schemas.microsoft.com/office/word/2010/wordprocessingShape" mc:Ignorable="w14 w15 w16se wp14">
+<w:document xmlns:wpc="http://schemas.microsoft.com/office/word/2010/wordprocessingCanvas" xmlns:cx="http://schemas.microsoft.com/office/drawing/2014/chartex" xmlns:cx1="http://schemas.microsoft.com/office/drawing/2015/9/8/chartex" xmlns:cx2="http://schemas.microsoft.com/office/drawing/2015/10/21/chartex" xmlns:cx3="http://schemas.microsoft.com/office/drawing/2016/5/9/chartex" xmlns:cx4="http://schemas.microsoft.com/office/drawing/2016/5/10/chartex" xmlns:cx5="http://schemas.microsoft.com/office/drawing/2016/5/11/chartex" xmlns:cx6="http://schemas.microsoft.com/office/drawing/2016/5/12/chartex" xmlns:cx7="http://schemas.microsoft.com/office/drawing/2016/5/13/chartex" xmlns:cx8="http://schemas.microsoft.com/office/drawing/2016/5/14/chartex" xmlns:mc="http://schemas.openxmlformats.org/markup-compatibility/2006" xmlns:aink="http://schemas.microsoft.com/office/drawing/2016/ink" xmlns:am3d="http://schemas.microsoft.com/office/drawing/2017/model3d" xmlns:o="urn:schemas-microsoft-com:office:office" xmlns:r="http://schemas.openxmlformats.org/officeDocument/2006/relationships" xmlns:m="http://schemas.openxmlformats.org/officeDocument/2006/math" xmlns:v="urn:schemas-microsoft-com:vml" xmlns:wp14="http://schemas.microsoft.com/office/word/2010/wordprocessingDrawing" xmlns:wp="http://schemas.openxmlformats.org/drawingml/2006/wordprocessingDrawing" xmlns:w10="urn:schemas-microsoft-com:office:word" xmlns:w="http://schemas.openxmlformats.org/wordprocessingml/2006/main" xmlns:w14="http://schemas.microsoft.com/office/word/2010/wordml" xmlns:w15="http://schemas.microsoft.com/office/word/2012/wordml" xmlns:w16cex="http://schemas.microsoft.com/office/word/2018/wordml/cex" xmlns:w16cid="http://schemas.microsoft.com/office/word/2016/wordml/cid" xmlns:w16="http://schemas.microsoft.com/office/word/2018/wordml" xmlns:w16se="http://schemas.microsoft.com/office/word/2015/wordml/symex" xmlns:wpg="http://schemas.microsoft.com/office/word/2010/wordprocessingGroup" xmlns:wpi="http://schemas.microsoft.com/office/word/2010/wordprocessingInk" xmlns:wne="http://schemas.microsoft.com/office/word/2006/wordml" xmlns:wps="http://schemas.microsoft.com/office/word/2010/wordprocessingShape" mc:Ignorable="w14 w15 w16se w16cid w16 w16cex wp14">
   <w:body>
     <w:bookmarkStart w:id="0" w:name="_Hlk85209098" w:displacedByCustomXml="next"/>
     <w:bookmarkEnd w:id="0" w:displacedByCustomXml="next"/>
@@ -475,8 +475,19 @@
               <w:szCs w:val="24"/>
               <w:lang w:val="es-419"/>
             </w:rPr>
-            <w:t>Tomas Mondini</w:t>
+            <w:t xml:space="preserve">Tomas </w:t>
           </w:r>
+          <w:proofErr w:type="spellStart"/>
+          <w:r>
+            <w:rPr>
+              <w:rFonts w:ascii="Bahnschrift SemiBold" w:hAnsi="Bahnschrift SemiBold" w:cs="Arial"/>
+              <w:sz w:val="24"/>
+              <w:szCs w:val="24"/>
+              <w:lang w:val="es-419"/>
+            </w:rPr>
+            <w:t>Mondini</w:t>
+          </w:r>
+          <w:proofErr w:type="spellEnd"/>
         </w:p>
         <w:p>
           <w:pPr>
@@ -673,8 +684,19 @@
               <w:szCs w:val="24"/>
               <w:lang w:val="es-419"/>
             </w:rPr>
-            <w:t>Florencia Rodriguez</w:t>
+            <w:t xml:space="preserve">Florencia </w:t>
           </w:r>
+          <w:proofErr w:type="spellStart"/>
+          <w:r>
+            <w:rPr>
+              <w:rFonts w:ascii="Bahnschrift SemiBold" w:hAnsi="Bahnschrift SemiBold" w:cs="Arial"/>
+              <w:sz w:val="24"/>
+              <w:szCs w:val="24"/>
+              <w:lang w:val="es-419"/>
+            </w:rPr>
+            <w:t>Rodriguez</w:t>
+          </w:r>
+          <w:proofErr w:type="spellEnd"/>
         </w:p>
         <w:p>
           <w:pPr>
@@ -720,7 +742,16 @@
               <w:szCs w:val="24"/>
               <w:lang w:val="es-419"/>
             </w:rPr>
-            <w:t xml:space="preserve">Enlance del repositorio: </w:t>
+            <w:t>Enlace</w:t>
+          </w:r>
+          <w:r>
+            <w:rPr>
+              <w:rFonts w:ascii="Bahnschrift SemiBold" w:hAnsi="Bahnschrift SemiBold" w:cs="Arial"/>
+              <w:sz w:val="24"/>
+              <w:szCs w:val="24"/>
+              <w:lang w:val="es-419"/>
+            </w:rPr>
+            <w:t xml:space="preserve"> del repositorio: </w:t>
           </w:r>
           <w:hyperlink r:id="rId10" w:history="1">
             <w:r>
@@ -865,7 +896,51 @@
         <w:rPr>
           <w:lang w:val="es-419"/>
         </w:rPr>
-        <w:t>En este trabajo colaborativo enfocado al uso de Git, decidimos como “problemática” modificar To Do List, es un trabajo que se realizo en la materia de Web 2 y nuestro objetivo es optimizar su funcionamiento y estética.</w:t>
+        <w:t xml:space="preserve">  </w:t>
+      </w:r>
+      <w:r>
+        <w:rPr>
+          <w:lang w:val="es-419"/>
+        </w:rPr>
+        <w:t xml:space="preserve">En este trabajo colaborativo enfocado al uso de Git, decidimos como “problemática” modificar </w:t>
+      </w:r>
+      <w:r>
+        <w:rPr>
+          <w:lang w:val="es-419"/>
+        </w:rPr>
+        <w:t>“</w:t>
+      </w:r>
+      <w:proofErr w:type="spellStart"/>
+      <w:r>
+        <w:rPr>
+          <w:lang w:val="es-419"/>
+        </w:rPr>
+        <w:t>todolist</w:t>
+      </w:r>
+      <w:proofErr w:type="spellEnd"/>
+      <w:r>
+        <w:rPr>
+          <w:lang w:val="es-419"/>
+        </w:rPr>
+        <w:t>”</w:t>
+      </w:r>
+      <w:r>
+        <w:rPr>
+          <w:lang w:val="es-419"/>
+        </w:rPr>
+        <w:t xml:space="preserve">, es un trabajo que se </w:t>
+      </w:r>
+      <w:r>
+        <w:rPr>
+          <w:lang w:val="es-419"/>
+        </w:rPr>
+        <w:t>realizó</w:t>
+      </w:r>
+      <w:r>
+        <w:rPr>
+          <w:lang w:val="es-419"/>
+        </w:rPr>
+        <w:t xml:space="preserve"> en la materia de Web 2 y nuestro objetivo es optimizar su funcionamiento y estética.</w:t>
       </w:r>
     </w:p>
     <w:p>
@@ -879,13 +954,33 @@
         <w:rPr>
           <w:lang w:val="es-419"/>
         </w:rPr>
+        <w:t xml:space="preserve">  </w:t>
+      </w:r>
+      <w:r>
+        <w:rPr>
+          <w:lang w:val="es-419"/>
+        </w:rPr>
         <w:t>Se inicia el proceso de trabajo co</w:t>
       </w:r>
       <w:r>
         <w:rPr>
           <w:lang w:val="es-419"/>
         </w:rPr>
-        <w:t>n una reunión por Google meet, e</w:t>
+        <w:t xml:space="preserve">n una reunión por Google </w:t>
+      </w:r>
+      <w:proofErr w:type="spellStart"/>
+      <w:r>
+        <w:rPr>
+          <w:lang w:val="es-419"/>
+        </w:rPr>
+        <w:t>meet</w:t>
+      </w:r>
+      <w:proofErr w:type="spellEnd"/>
+      <w:r>
+        <w:rPr>
+          <w:lang w:val="es-419"/>
+        </w:rPr>
+        <w:t>, e</w:t>
       </w:r>
       <w:r>
         <w:rPr>
@@ -939,8 +1034,68 @@
         <w:rPr>
           <w:lang w:val="es-419"/>
         </w:rPr>
-        <w:t>Trello y para dividir el trabajo cada uno tomo una tarea a eleccion, Patricio se encargo de el inicio y creacion del repositorio git</w:t>
-      </w:r>
+        <w:t xml:space="preserve">Trello y para dividir el trabajo cada uno tomo una tarea a </w:t>
+      </w:r>
+      <w:r>
+        <w:rPr>
+          <w:lang w:val="es-419"/>
+        </w:rPr>
+        <w:t>elección</w:t>
+      </w:r>
+      <w:r>
+        <w:rPr>
+          <w:lang w:val="es-419"/>
+        </w:rPr>
+        <w:t xml:space="preserve">, Patricio se </w:t>
+      </w:r>
+      <w:proofErr w:type="spellStart"/>
+      <w:r>
+        <w:rPr>
+          <w:lang w:val="es-419"/>
+        </w:rPr>
+        <w:t>encargo</w:t>
+      </w:r>
+      <w:proofErr w:type="spellEnd"/>
+      <w:r>
+        <w:rPr>
+          <w:lang w:val="es-419"/>
+        </w:rPr>
+        <w:t xml:space="preserve"> </w:t>
+      </w:r>
+      <w:proofErr w:type="spellStart"/>
+      <w:r>
+        <w:rPr>
+          <w:lang w:val="es-419"/>
+        </w:rPr>
+        <w:t>de el</w:t>
+      </w:r>
+      <w:proofErr w:type="spellEnd"/>
+      <w:r>
+        <w:rPr>
+          <w:lang w:val="es-419"/>
+        </w:rPr>
+        <w:t xml:space="preserve"> inicio y </w:t>
+      </w:r>
+      <w:r>
+        <w:rPr>
+          <w:lang w:val="es-419"/>
+        </w:rPr>
+        <w:t>creación</w:t>
+      </w:r>
+      <w:r>
+        <w:rPr>
+          <w:lang w:val="es-419"/>
+        </w:rPr>
+        <w:t xml:space="preserve"> del repositorio </w:t>
+      </w:r>
+      <w:proofErr w:type="spellStart"/>
+      <w:r>
+        <w:rPr>
+          <w:lang w:val="es-419"/>
+        </w:rPr>
+        <w:t>git</w:t>
+      </w:r>
+      <w:proofErr w:type="spellEnd"/>
       <w:r>
         <w:rPr>
           <w:lang w:val="es-419"/>
@@ -951,19 +1106,195 @@
         <w:rPr>
           <w:lang w:val="es-419"/>
         </w:rPr>
-        <w:t xml:space="preserve"> un meet para el trabajo que inicio Joaquin, Agustin se encargo de el cambio estetico de la pagina, Tomas fue escribiendo el informe a medida que avanzaba el proyecto y Sebastian de la pestaña about, por su parte cada uno creo su rama branch</w:t>
-      </w:r>
-      <w:r>
-        <w:rPr>
-          <w:lang w:val="es-419"/>
-        </w:rPr>
-        <w:t>, en conjunto se creo la rama remota “desarrollo”</w:t>
-      </w:r>
-      <w:r>
-        <w:rPr>
-          <w:lang w:val="es-419"/>
-        </w:rPr>
-        <w:t>, hizo sus respectivos 3 commits, 3 push pull y la eliminacion de su rama local creada anteriormente.</w:t>
+        <w:t xml:space="preserve"> un </w:t>
+      </w:r>
+      <w:proofErr w:type="spellStart"/>
+      <w:r>
+        <w:rPr>
+          <w:lang w:val="es-419"/>
+        </w:rPr>
+        <w:t>meet</w:t>
+      </w:r>
+      <w:proofErr w:type="spellEnd"/>
+      <w:r>
+        <w:rPr>
+          <w:lang w:val="es-419"/>
+        </w:rPr>
+        <w:t xml:space="preserve"> para el trabajo que inicio </w:t>
+      </w:r>
+      <w:r>
+        <w:rPr>
+          <w:lang w:val="es-419"/>
+        </w:rPr>
+        <w:t>Joaquín</w:t>
+      </w:r>
+      <w:r>
+        <w:rPr>
+          <w:lang w:val="es-419"/>
+        </w:rPr>
+        <w:t xml:space="preserve">, </w:t>
+      </w:r>
+      <w:r>
+        <w:rPr>
+          <w:lang w:val="es-419"/>
+        </w:rPr>
+        <w:t>Agustín</w:t>
+      </w:r>
+      <w:r>
+        <w:rPr>
+          <w:lang w:val="es-419"/>
+        </w:rPr>
+        <w:t xml:space="preserve"> se </w:t>
+      </w:r>
+      <w:r>
+        <w:rPr>
+          <w:lang w:val="es-419"/>
+        </w:rPr>
+        <w:t>encargó</w:t>
+      </w:r>
+      <w:r>
+        <w:rPr>
+          <w:lang w:val="es-419"/>
+        </w:rPr>
+        <w:t xml:space="preserve"> de el cambio </w:t>
+      </w:r>
+      <w:r>
+        <w:rPr>
+          <w:lang w:val="es-419"/>
+        </w:rPr>
+        <w:t>estético</w:t>
+      </w:r>
+      <w:r>
+        <w:rPr>
+          <w:lang w:val="es-419"/>
+        </w:rPr>
+        <w:t xml:space="preserve"> de la </w:t>
+      </w:r>
+      <w:proofErr w:type="spellStart"/>
+      <w:r>
+        <w:rPr>
+          <w:lang w:val="es-419"/>
+        </w:rPr>
+        <w:t>pagina</w:t>
+      </w:r>
+      <w:proofErr w:type="spellEnd"/>
+      <w:r>
+        <w:rPr>
+          <w:lang w:val="es-419"/>
+        </w:rPr>
+        <w:t xml:space="preserve">, Tomas fue escribiendo el informe a medida que avanzaba el proyecto y </w:t>
+      </w:r>
+      <w:r>
+        <w:rPr>
+          <w:lang w:val="es-419"/>
+        </w:rPr>
+        <w:t>Sebastián</w:t>
+      </w:r>
+      <w:r>
+        <w:rPr>
+          <w:lang w:val="es-419"/>
+        </w:rPr>
+        <w:t xml:space="preserve"> de la pestaña </w:t>
+      </w:r>
+      <w:proofErr w:type="spellStart"/>
+      <w:r>
+        <w:rPr>
+          <w:lang w:val="es-419"/>
+        </w:rPr>
+        <w:t>about</w:t>
+      </w:r>
+      <w:proofErr w:type="spellEnd"/>
+      <w:r>
+        <w:rPr>
+          <w:lang w:val="es-419"/>
+        </w:rPr>
+        <w:t xml:space="preserve">, por su parte cada uno creo su rama </w:t>
+      </w:r>
+      <w:proofErr w:type="spellStart"/>
+      <w:r>
+        <w:rPr>
+          <w:lang w:val="es-419"/>
+        </w:rPr>
+        <w:t>branch</w:t>
+      </w:r>
+      <w:proofErr w:type="spellEnd"/>
+      <w:r>
+        <w:rPr>
+          <w:lang w:val="es-419"/>
+        </w:rPr>
+        <w:t xml:space="preserve">, en conjunto se </w:t>
+      </w:r>
+      <w:r>
+        <w:rPr>
+          <w:lang w:val="es-419"/>
+        </w:rPr>
+        <w:t>creó</w:t>
+      </w:r>
+      <w:r>
+        <w:rPr>
+          <w:lang w:val="es-419"/>
+        </w:rPr>
+        <w:t xml:space="preserve"> la rama remota “desarrollo”</w:t>
+      </w:r>
+      <w:r>
+        <w:rPr>
+          <w:lang w:val="es-419"/>
+        </w:rPr>
+        <w:t xml:space="preserve">, hizo sus respectivos 3 </w:t>
+      </w:r>
+      <w:proofErr w:type="spellStart"/>
+      <w:r>
+        <w:rPr>
+          <w:lang w:val="es-419"/>
+        </w:rPr>
+        <w:t>commits</w:t>
+      </w:r>
+      <w:proofErr w:type="spellEnd"/>
+      <w:r>
+        <w:rPr>
+          <w:lang w:val="es-419"/>
+        </w:rPr>
+        <w:t xml:space="preserve">, 3 </w:t>
+      </w:r>
+      <w:proofErr w:type="spellStart"/>
+      <w:r>
+        <w:rPr>
+          <w:lang w:val="es-419"/>
+        </w:rPr>
+        <w:t>push</w:t>
+      </w:r>
+      <w:proofErr w:type="spellEnd"/>
+      <w:r>
+        <w:rPr>
+          <w:lang w:val="es-419"/>
+        </w:rPr>
+        <w:t xml:space="preserve"> </w:t>
+      </w:r>
+      <w:proofErr w:type="spellStart"/>
+      <w:r>
+        <w:rPr>
+          <w:lang w:val="es-419"/>
+        </w:rPr>
+        <w:t>pull</w:t>
+      </w:r>
+      <w:proofErr w:type="spellEnd"/>
+      <w:r>
+        <w:rPr>
+          <w:lang w:val="es-419"/>
+        </w:rPr>
+        <w:t xml:space="preserve"> y la </w:t>
+      </w:r>
+      <w:r>
+        <w:rPr>
+          <w:lang w:val="es-419"/>
+        </w:rPr>
+        <w:t>eliminación</w:t>
+      </w:r>
+      <w:r>
+        <w:rPr>
+          <w:lang w:val="es-419"/>
+        </w:rPr>
+        <w:t xml:space="preserve"> de su rama local creada anteriormente.</w:t>
       </w:r>
       <w:r>
         <w:rPr>
@@ -981,13 +1312,67 @@
         <w:rPr>
           <w:lang w:val="es-419"/>
         </w:rPr>
-        <w:t xml:space="preserve">fuimos tachandolas </w:t>
-      </w:r>
-      <w:r>
-        <w:rPr>
-          <w:lang w:val="es-419"/>
-        </w:rPr>
-        <w:t xml:space="preserve">en la check list llamada “pautas de aprobacion” en Trello donde todos fuimos comentado la etiqueta. </w:t>
+        <w:t xml:space="preserve">fuimos </w:t>
+      </w:r>
+      <w:proofErr w:type="spellStart"/>
+      <w:r>
+        <w:rPr>
+          <w:lang w:val="es-419"/>
+        </w:rPr>
+        <w:t>tachandolas</w:t>
+      </w:r>
+      <w:proofErr w:type="spellEnd"/>
+      <w:r>
+        <w:rPr>
+          <w:lang w:val="es-419"/>
+        </w:rPr>
+        <w:t xml:space="preserve"> </w:t>
+      </w:r>
+      <w:r>
+        <w:rPr>
+          <w:lang w:val="es-419"/>
+        </w:rPr>
+        <w:t xml:space="preserve">en la </w:t>
+      </w:r>
+      <w:proofErr w:type="spellStart"/>
+      <w:r>
+        <w:rPr>
+          <w:lang w:val="es-419"/>
+        </w:rPr>
+        <w:t>check</w:t>
+      </w:r>
+      <w:proofErr w:type="spellEnd"/>
+      <w:r>
+        <w:rPr>
+          <w:lang w:val="es-419"/>
+        </w:rPr>
+        <w:t xml:space="preserve"> </w:t>
+      </w:r>
+      <w:proofErr w:type="spellStart"/>
+      <w:r>
+        <w:rPr>
+          <w:lang w:val="es-419"/>
+        </w:rPr>
+        <w:t>list</w:t>
+      </w:r>
+      <w:proofErr w:type="spellEnd"/>
+      <w:r>
+        <w:rPr>
+          <w:lang w:val="es-419"/>
+        </w:rPr>
+        <w:t xml:space="preserve"> llamada “pautas de </w:t>
+      </w:r>
+      <w:r>
+        <w:rPr>
+          <w:lang w:val="es-419"/>
+        </w:rPr>
+        <w:t>aprobación</w:t>
+      </w:r>
+      <w:r>
+        <w:rPr>
+          <w:lang w:val="es-419"/>
+        </w:rPr>
+        <w:t xml:space="preserve">” en Trello donde todos fuimos comentado la etiqueta. </w:t>
       </w:r>
     </w:p>
     <w:p>
@@ -1001,7 +1386,33 @@
         <w:rPr>
           <w:lang w:val="es-419"/>
         </w:rPr>
-        <w:t xml:space="preserve">Dentro del documento de trabajo se encuentra la carpeta “todolist” que contiene los archivos de la pagina web a modificar, carpeta llamada </w:t>
+        <w:t>Dentro del documento de trabajo se encuentra la carpeta “</w:t>
+      </w:r>
+      <w:proofErr w:type="spellStart"/>
+      <w:r>
+        <w:rPr>
+          <w:lang w:val="es-419"/>
+        </w:rPr>
+        <w:t>todolist</w:t>
+      </w:r>
+      <w:proofErr w:type="spellEnd"/>
+      <w:r>
+        <w:rPr>
+          <w:lang w:val="es-419"/>
+        </w:rPr>
+        <w:t xml:space="preserve">” que contiene los archivos de la </w:t>
+      </w:r>
+      <w:r>
+        <w:rPr>
+          <w:lang w:val="es-419"/>
+        </w:rPr>
+        <w:t>página</w:t>
+      </w:r>
+      <w:r>
+        <w:rPr>
+          <w:lang w:val="es-419"/>
+        </w:rPr>
+        <w:t xml:space="preserve"> web a modificar, carpeta llamada </w:t>
       </w:r>
       <w:r>
         <w:rPr>
@@ -1043,7 +1454,39 @@
         <w:rPr>
           <w:lang w:val="es-419"/>
         </w:rPr>
-        <w:t>“img proceso” que contiene imágenes de el progreso y comandos usados, estos nos son utiles</w:t>
+        <w:t>“</w:t>
+      </w:r>
+      <w:proofErr w:type="spellStart"/>
+      <w:r>
+        <w:rPr>
+          <w:lang w:val="es-419"/>
+        </w:rPr>
+        <w:t>img</w:t>
+      </w:r>
+      <w:proofErr w:type="spellEnd"/>
+      <w:r>
+        <w:rPr>
+          <w:lang w:val="es-419"/>
+        </w:rPr>
+        <w:t xml:space="preserve"> proceso” que contiene imágenes </w:t>
+      </w:r>
+      <w:r>
+        <w:rPr>
+          <w:lang w:val="es-419"/>
+        </w:rPr>
+        <w:t>del</w:t>
+      </w:r>
+      <w:r>
+        <w:rPr>
+          <w:lang w:val="es-419"/>
+        </w:rPr>
+        <w:t xml:space="preserve"> progreso y comandos usados, estos nos son </w:t>
+      </w:r>
+      <w:r>
+        <w:rPr>
+          <w:lang w:val="es-419"/>
+        </w:rPr>
+        <w:t>útiles</w:t>
       </w:r>
       <w:r>
         <w:rPr>
@@ -1055,8 +1498,28 @@
         <w:rPr>
           <w:lang w:val="es-419"/>
         </w:rPr>
-        <w:t>ra la realizacion del informe en documento word</w:t>
-      </w:r>
+        <w:t xml:space="preserve">ra la </w:t>
+      </w:r>
+      <w:r>
+        <w:rPr>
+          <w:lang w:val="es-419"/>
+        </w:rPr>
+        <w:t>realización</w:t>
+      </w:r>
+      <w:r>
+        <w:rPr>
+          <w:lang w:val="es-419"/>
+        </w:rPr>
+        <w:t xml:space="preserve"> del informe en documento </w:t>
+      </w:r>
+      <w:proofErr w:type="spellStart"/>
+      <w:r>
+        <w:rPr>
+          <w:lang w:val="es-419"/>
+        </w:rPr>
+        <w:t>word</w:t>
+      </w:r>
+      <w:proofErr w:type="spellEnd"/>
       <w:r>
         <w:rPr>
           <w:lang w:val="es-419"/>
@@ -1081,7 +1544,51 @@
         <w:rPr>
           <w:lang w:val="es-419"/>
         </w:rPr>
-        <w:t>Lo que es el desarrollo del trabajo como ya hablamos es la modificacion de To Do List, que en un</w:t>
+        <w:t xml:space="preserve">  </w:t>
+      </w:r>
+      <w:r>
+        <w:rPr>
+          <w:lang w:val="es-419"/>
+        </w:rPr>
+        <w:t xml:space="preserve">Lo que es el desarrollo del trabajo como ya hablamos es la </w:t>
+      </w:r>
+      <w:r>
+        <w:rPr>
+          <w:lang w:val="es-419"/>
+        </w:rPr>
+        <w:t>modificación</w:t>
+      </w:r>
+      <w:r>
+        <w:rPr>
+          <w:lang w:val="es-419"/>
+        </w:rPr>
+        <w:t xml:space="preserve"> de </w:t>
+      </w:r>
+      <w:r>
+        <w:rPr>
+          <w:lang w:val="es-419"/>
+        </w:rPr>
+        <w:t>“</w:t>
+      </w:r>
+      <w:proofErr w:type="spellStart"/>
+      <w:r>
+        <w:rPr>
+          <w:lang w:val="es-419"/>
+        </w:rPr>
+        <w:t>todolist</w:t>
+      </w:r>
+      <w:proofErr w:type="spellEnd"/>
+      <w:r>
+        <w:rPr>
+          <w:lang w:val="es-419"/>
+        </w:rPr>
+        <w:t>”</w:t>
+      </w:r>
+      <w:r>
+        <w:rPr>
+          <w:lang w:val="es-419"/>
+        </w:rPr>
+        <w:t>, que en un</w:t>
       </w:r>
       <w:r>
         <w:rPr>
@@ -1169,6 +1676,12 @@
           <w:lang w:val="es-419"/>
         </w:rPr>
         <w:lastRenderedPageBreak/>
+        <w:t xml:space="preserve">  </w:t>
+      </w:r>
+      <w:r>
+        <w:rPr>
+          <w:lang w:val="es-419"/>
+        </w:rPr>
         <w:t>Y decidimos hac</w:t>
       </w:r>
       <w:r>
@@ -1181,7 +1694,33 @@
         <w:rPr>
           <w:lang w:val="es-419"/>
         </w:rPr>
-        <w:t xml:space="preserve"> estilo del login y menu,</w:t>
+        <w:t xml:space="preserve"> estilo del </w:t>
+      </w:r>
+      <w:proofErr w:type="spellStart"/>
+      <w:r>
+        <w:rPr>
+          <w:lang w:val="es-419"/>
+        </w:rPr>
+        <w:t>login</w:t>
+      </w:r>
+      <w:proofErr w:type="spellEnd"/>
+      <w:r>
+        <w:rPr>
+          <w:lang w:val="es-419"/>
+        </w:rPr>
+        <w:t xml:space="preserve"> y </w:t>
+      </w:r>
+      <w:r>
+        <w:rPr>
+          <w:lang w:val="es-419"/>
+        </w:rPr>
+        <w:t>menú</w:t>
+      </w:r>
+      <w:r>
+        <w:rPr>
+          <w:lang w:val="es-419"/>
+        </w:rPr>
+        <w:t>,</w:t>
       </w:r>
       <w:r>
         <w:rPr>
@@ -1193,7 +1732,19 @@
         <w:rPr>
           <w:lang w:val="es-419"/>
         </w:rPr>
-        <w:t xml:space="preserve">a pagina quedo de esta manera: </w:t>
+        <w:t xml:space="preserve">a </w:t>
+      </w:r>
+      <w:r>
+        <w:rPr>
+          <w:lang w:val="es-419"/>
+        </w:rPr>
+        <w:t>página</w:t>
+      </w:r>
+      <w:r>
+        <w:rPr>
+          <w:lang w:val="es-419"/>
+        </w:rPr>
+        <w:t xml:space="preserve"> quedo de esta manera: </w:t>
       </w:r>
     </w:p>
     <w:p>
@@ -1233,14 +1784,28 @@
         <w:rPr>
           <w:lang w:val="es-419"/>
         </w:rPr>
+        <w:t xml:space="preserve">  </w:t>
+      </w:r>
+      <w:r>
+        <w:rPr>
+          <w:lang w:val="es-419"/>
+        </w:rPr>
         <w:t>Cambios sencillos como colores, agregar un fondo,</w:t>
       </w:r>
       <w:r>
         <w:rPr>
           <w:lang w:val="es-419"/>
         </w:rPr>
-        <w:t xml:space="preserve"> cambiar al español las palabras email y password</w:t>
-      </w:r>
+        <w:t xml:space="preserve"> cambiar al español las palabras email y </w:t>
+      </w:r>
+      <w:proofErr w:type="spellStart"/>
+      <w:r>
+        <w:rPr>
+          <w:lang w:val="es-419"/>
+        </w:rPr>
+        <w:t>password</w:t>
+      </w:r>
+      <w:proofErr w:type="spellEnd"/>
       <w:r>
         <w:rPr>
           <w:lang w:val="es-419"/>
@@ -1251,7 +1816,21 @@
         <w:rPr>
           <w:lang w:val="es-419"/>
         </w:rPr>
-        <w:t xml:space="preserve"> pero el enfoque principal estuvo en la organización del trabajo y el uso de git</w:t>
+        <w:t xml:space="preserve"> pero el enfoque principal estuvo en la organización del trabajo y el uso de </w:t>
+      </w:r>
+      <w:proofErr w:type="spellStart"/>
+      <w:r>
+        <w:rPr>
+          <w:lang w:val="es-419"/>
+        </w:rPr>
+        <w:t>git</w:t>
+      </w:r>
+      <w:proofErr w:type="spellEnd"/>
+      <w:r>
+        <w:rPr>
+          <w:lang w:val="es-419"/>
+        </w:rPr>
+        <w:t>.</w:t>
       </w:r>
     </w:p>
     <w:p>
@@ -1261,6 +1840,12 @@
           <w:lang w:val="es-419"/>
         </w:rPr>
       </w:pPr>
+      <w:r>
+        <w:rPr>
+          <w:lang w:val="es-419"/>
+        </w:rPr>
+        <w:t xml:space="preserve">  </w:t>
+      </w:r>
       <w:r>
         <w:rPr>
           <w:lang w:val="es-419"/>
@@ -1297,7 +1882,53 @@
         <w:rPr>
           <w:lang w:val="es-419"/>
         </w:rPr>
-        <w:t>Surgio un problema al querer ingresar a To Do List ya que no se habia actualizado la base de datos.</w:t>
+        <w:t xml:space="preserve">  Surgió</w:t>
+      </w:r>
+      <w:r>
+        <w:rPr>
+          <w:lang w:val="es-419"/>
+        </w:rPr>
+        <w:t xml:space="preserve"> un problema al querer ingresar a </w:t>
+      </w:r>
+      <w:proofErr w:type="spellStart"/>
+      <w:r>
+        <w:rPr>
+          <w:lang w:val="es-419"/>
+        </w:rPr>
+        <w:t>To</w:t>
+      </w:r>
+      <w:proofErr w:type="spellEnd"/>
+      <w:r>
+        <w:rPr>
+          <w:lang w:val="es-419"/>
+        </w:rPr>
+        <w:t xml:space="preserve"> Do </w:t>
+      </w:r>
+      <w:proofErr w:type="spellStart"/>
+      <w:r>
+        <w:rPr>
+          <w:lang w:val="es-419"/>
+        </w:rPr>
+        <w:t>List</w:t>
+      </w:r>
+      <w:proofErr w:type="spellEnd"/>
+      <w:r>
+        <w:rPr>
+          <w:lang w:val="es-419"/>
+        </w:rPr>
+        <w:t xml:space="preserve"> ya que no se </w:t>
+      </w:r>
+      <w:r>
+        <w:rPr>
+          <w:lang w:val="es-419"/>
+        </w:rPr>
+        <w:t>había</w:t>
+      </w:r>
+      <w:r>
+        <w:rPr>
+          <w:lang w:val="es-419"/>
+        </w:rPr>
+        <w:t xml:space="preserve"> actualizado la base de datos.</w:t>
       </w:r>
     </w:p>
     <w:p>
@@ -1307,7 +1938,6 @@
           <w:lang w:val="es-419"/>
         </w:rPr>
       </w:pPr>
-      <w:bookmarkStart w:id="1" w:name="_GoBack"/>
       <w:r>
         <w:rPr>
           <w:lang w:val="es-419"/>
@@ -1320,7 +1950,6 @@
         </w:pict>
       </w:r>
     </w:p>
-    <w:bookmarkEnd w:id="1"/>
     <w:p>
       <w:pPr>
         <w:jc w:val="both"/>
@@ -1332,13 +1961,55 @@
         <w:rPr>
           <w:lang w:val="es-419"/>
         </w:rPr>
-        <w:t>El siguiente error surgio al querer pushear cambios</w:t>
-      </w:r>
-      <w:r>
-        <w:rPr>
-          <w:lang w:val="es-419"/>
-        </w:rPr>
-        <w:t xml:space="preserve">, surgio al trabajar 2 personas al mismo tiempo </w:t>
+        <w:t xml:space="preserve">El siguiente error </w:t>
+      </w:r>
+      <w:proofErr w:type="spellStart"/>
+      <w:r>
+        <w:rPr>
+          <w:lang w:val="es-419"/>
+        </w:rPr>
+        <w:t>surgio</w:t>
+      </w:r>
+      <w:proofErr w:type="spellEnd"/>
+      <w:r>
+        <w:rPr>
+          <w:lang w:val="es-419"/>
+        </w:rPr>
+        <w:t xml:space="preserve"> al querer </w:t>
+      </w:r>
+      <w:proofErr w:type="spellStart"/>
+      <w:r>
+        <w:rPr>
+          <w:lang w:val="es-419"/>
+        </w:rPr>
+        <w:t>pushear</w:t>
+      </w:r>
+      <w:proofErr w:type="spellEnd"/>
+      <w:r>
+        <w:rPr>
+          <w:lang w:val="es-419"/>
+        </w:rPr>
+        <w:t xml:space="preserve"> cambios</w:t>
+      </w:r>
+      <w:r>
+        <w:rPr>
+          <w:lang w:val="es-419"/>
+        </w:rPr>
+        <w:t xml:space="preserve">, </w:t>
+      </w:r>
+      <w:proofErr w:type="spellStart"/>
+      <w:r>
+        <w:rPr>
+          <w:lang w:val="es-419"/>
+        </w:rPr>
+        <w:t>surgio</w:t>
+      </w:r>
+      <w:proofErr w:type="spellEnd"/>
+      <w:r>
+        <w:rPr>
+          <w:lang w:val="es-419"/>
+        </w:rPr>
+        <w:t xml:space="preserve"> al trabajar 2 personas al mismo tiempo </w:t>
       </w:r>
     </w:p>
     <w:p>
@@ -1378,7 +2049,7 @@
 </file>
 
 <file path=word/endnotes.xml><?xml version="1.0" encoding="utf-8"?>
-<w:endnotes xmlns:wpc="http://schemas.microsoft.com/office/word/2010/wordprocessingCanvas" xmlns:cx="http://schemas.microsoft.com/office/drawing/2014/chartex" xmlns:mc="http://schemas.openxmlformats.org/markup-compatibility/2006" xmlns:o="urn:schemas-microsoft-com:office:office" xmlns:r="http://schemas.openxmlformats.org/officeDocument/2006/relationships" xmlns:m="http://schemas.openxmlformats.org/officeDocument/2006/math" xmlns:v="urn:schemas-microsoft-com:vml" xmlns:wp14="http://schemas.microsoft.com/office/word/2010/wordprocessingDrawing" xmlns:wp="http://schemas.openxmlformats.org/drawingml/2006/wordprocessingDrawing" xmlns:w10="urn:schemas-microsoft-com:office:word" xmlns:w="http://schemas.openxmlformats.org/wordprocessingml/2006/main" xmlns:w14="http://schemas.microsoft.com/office/word/2010/wordml" xmlns:w15="http://schemas.microsoft.com/office/word/2012/wordml" xmlns:w16se="http://schemas.microsoft.com/office/word/2015/wordml/symex" xmlns:wpg="http://schemas.microsoft.com/office/word/2010/wordprocessingGroup" xmlns:wpi="http://schemas.microsoft.com/office/word/2010/wordprocessingInk" xmlns:wne="http://schemas.microsoft.com/office/word/2006/wordml" xmlns:wps="http://schemas.microsoft.com/office/word/2010/wordprocessingShape" mc:Ignorable="w14 w15 w16se wp14">
+<w:endnotes xmlns:wpc="http://schemas.microsoft.com/office/word/2010/wordprocessingCanvas" xmlns:cx="http://schemas.microsoft.com/office/drawing/2014/chartex" xmlns:cx1="http://schemas.microsoft.com/office/drawing/2015/9/8/chartex" xmlns:cx2="http://schemas.microsoft.com/office/drawing/2015/10/21/chartex" xmlns:cx3="http://schemas.microsoft.com/office/drawing/2016/5/9/chartex" xmlns:cx4="http://schemas.microsoft.com/office/drawing/2016/5/10/chartex" xmlns:cx5="http://schemas.microsoft.com/office/drawing/2016/5/11/chartex" xmlns:cx6="http://schemas.microsoft.com/office/drawing/2016/5/12/chartex" xmlns:cx7="http://schemas.microsoft.com/office/drawing/2016/5/13/chartex" xmlns:cx8="http://schemas.microsoft.com/office/drawing/2016/5/14/chartex" xmlns:mc="http://schemas.openxmlformats.org/markup-compatibility/2006" xmlns:aink="http://schemas.microsoft.com/office/drawing/2016/ink" xmlns:am3d="http://schemas.microsoft.com/office/drawing/2017/model3d" xmlns:o="urn:schemas-microsoft-com:office:office" xmlns:r="http://schemas.openxmlformats.org/officeDocument/2006/relationships" xmlns:m="http://schemas.openxmlformats.org/officeDocument/2006/math" xmlns:v="urn:schemas-microsoft-com:vml" xmlns:wp14="http://schemas.microsoft.com/office/word/2010/wordprocessingDrawing" xmlns:wp="http://schemas.openxmlformats.org/drawingml/2006/wordprocessingDrawing" xmlns:w10="urn:schemas-microsoft-com:office:word" xmlns:w="http://schemas.openxmlformats.org/wordprocessingml/2006/main" xmlns:w14="http://schemas.microsoft.com/office/word/2010/wordml" xmlns:w15="http://schemas.microsoft.com/office/word/2012/wordml" xmlns:w16cex="http://schemas.microsoft.com/office/word/2018/wordml/cex" xmlns:w16cid="http://schemas.microsoft.com/office/word/2016/wordml/cid" xmlns:w16="http://schemas.microsoft.com/office/word/2018/wordml" xmlns:w16se="http://schemas.microsoft.com/office/word/2015/wordml/symex" xmlns:wpg="http://schemas.microsoft.com/office/word/2010/wordprocessingGroup" xmlns:wpi="http://schemas.microsoft.com/office/word/2010/wordprocessingInk" xmlns:wne="http://schemas.microsoft.com/office/word/2006/wordml" xmlns:wps="http://schemas.microsoft.com/office/word/2010/wordprocessingShape" mc:Ignorable="w14 w15 w16se w16cid w16 w16cex wp14">
   <w:endnote w:type="separator" w:id="-1">
     <w:p>
       <w:pPr>
@@ -1403,7 +2074,7 @@
 </file>
 
 <file path=word/footnotes.xml><?xml version="1.0" encoding="utf-8"?>
-<w:footnotes xmlns:wpc="http://schemas.microsoft.com/office/word/2010/wordprocessingCanvas" xmlns:cx="http://schemas.microsoft.com/office/drawing/2014/chartex" xmlns:mc="http://schemas.openxmlformats.org/markup-compatibility/2006" xmlns:o="urn:schemas-microsoft-com:office:office" xmlns:r="http://schemas.openxmlformats.org/officeDocument/2006/relationships" xmlns:m="http://schemas.openxmlformats.org/officeDocument/2006/math" xmlns:v="urn:schemas-microsoft-com:vml" xmlns:wp14="http://schemas.microsoft.com/office/word/2010/wordprocessingDrawing" xmlns:wp="http://schemas.openxmlformats.org/drawingml/2006/wordprocessingDrawing" xmlns:w10="urn:schemas-microsoft-com:office:word" xmlns:w="http://schemas.openxmlformats.org/wordprocessingml/2006/main" xmlns:w14="http://schemas.microsoft.com/office/word/2010/wordml" xmlns:w15="http://schemas.microsoft.com/office/word/2012/wordml" xmlns:w16se="http://schemas.microsoft.com/office/word/2015/wordml/symex" xmlns:wpg="http://schemas.microsoft.com/office/word/2010/wordprocessingGroup" xmlns:wpi="http://schemas.microsoft.com/office/word/2010/wordprocessingInk" xmlns:wne="http://schemas.microsoft.com/office/word/2006/wordml" xmlns:wps="http://schemas.microsoft.com/office/word/2010/wordprocessingShape" mc:Ignorable="w14 w15 w16se wp14">
+<w:footnotes xmlns:wpc="http://schemas.microsoft.com/office/word/2010/wordprocessingCanvas" xmlns:cx="http://schemas.microsoft.com/office/drawing/2014/chartex" xmlns:cx1="http://schemas.microsoft.com/office/drawing/2015/9/8/chartex" xmlns:cx2="http://schemas.microsoft.com/office/drawing/2015/10/21/chartex" xmlns:cx3="http://schemas.microsoft.com/office/drawing/2016/5/9/chartex" xmlns:cx4="http://schemas.microsoft.com/office/drawing/2016/5/10/chartex" xmlns:cx5="http://schemas.microsoft.com/office/drawing/2016/5/11/chartex" xmlns:cx6="http://schemas.microsoft.com/office/drawing/2016/5/12/chartex" xmlns:cx7="http://schemas.microsoft.com/office/drawing/2016/5/13/chartex" xmlns:cx8="http://schemas.microsoft.com/office/drawing/2016/5/14/chartex" xmlns:mc="http://schemas.openxmlformats.org/markup-compatibility/2006" xmlns:aink="http://schemas.microsoft.com/office/drawing/2016/ink" xmlns:am3d="http://schemas.microsoft.com/office/drawing/2017/model3d" xmlns:o="urn:schemas-microsoft-com:office:office" xmlns:r="http://schemas.openxmlformats.org/officeDocument/2006/relationships" xmlns:m="http://schemas.openxmlformats.org/officeDocument/2006/math" xmlns:v="urn:schemas-microsoft-com:vml" xmlns:wp14="http://schemas.microsoft.com/office/word/2010/wordprocessingDrawing" xmlns:wp="http://schemas.openxmlformats.org/drawingml/2006/wordprocessingDrawing" xmlns:w10="urn:schemas-microsoft-com:office:word" xmlns:w="http://schemas.openxmlformats.org/wordprocessingml/2006/main" xmlns:w14="http://schemas.microsoft.com/office/word/2010/wordml" xmlns:w15="http://schemas.microsoft.com/office/word/2012/wordml" xmlns:w16cex="http://schemas.microsoft.com/office/word/2018/wordml/cex" xmlns:w16cid="http://schemas.microsoft.com/office/word/2016/wordml/cid" xmlns:w16="http://schemas.microsoft.com/office/word/2018/wordml" xmlns:w16se="http://schemas.microsoft.com/office/word/2015/wordml/symex" xmlns:wpg="http://schemas.microsoft.com/office/word/2010/wordprocessingGroup" xmlns:wpi="http://schemas.microsoft.com/office/word/2010/wordprocessingInk" xmlns:wne="http://schemas.microsoft.com/office/word/2006/wordml" xmlns:wps="http://schemas.microsoft.com/office/word/2010/wordprocessingShape" mc:Ignorable="w14 w15 w16se w16cid w16 w16cex wp14">
   <w:footnote w:type="separator" w:id="-1">
     <w:p>
       <w:pPr>
@@ -1428,7 +2099,7 @@
 </file>
 
 <file path=word/header1.xml><?xml version="1.0" encoding="utf-8"?>
-<w:hdr xmlns:wpc="http://schemas.microsoft.com/office/word/2010/wordprocessingCanvas" xmlns:cx="http://schemas.microsoft.com/office/drawing/2014/chartex" xmlns:mc="http://schemas.openxmlformats.org/markup-compatibility/2006" xmlns:o="urn:schemas-microsoft-com:office:office" xmlns:r="http://schemas.openxmlformats.org/officeDocument/2006/relationships" xmlns:m="http://schemas.openxmlformats.org/officeDocument/2006/math" xmlns:v="urn:schemas-microsoft-com:vml" xmlns:wp14="http://schemas.microsoft.com/office/word/2010/wordprocessingDrawing" xmlns:wp="http://schemas.openxmlformats.org/drawingml/2006/wordprocessingDrawing" xmlns:w10="urn:schemas-microsoft-com:office:word" xmlns:w="http://schemas.openxmlformats.org/wordprocessingml/2006/main" xmlns:w14="http://schemas.microsoft.com/office/word/2010/wordml" xmlns:w15="http://schemas.microsoft.com/office/word/2012/wordml" xmlns:w16se="http://schemas.microsoft.com/office/word/2015/wordml/symex" xmlns:wpg="http://schemas.microsoft.com/office/word/2010/wordprocessingGroup" xmlns:wpi="http://schemas.microsoft.com/office/word/2010/wordprocessingInk" xmlns:wne="http://schemas.microsoft.com/office/word/2006/wordml" xmlns:wps="http://schemas.microsoft.com/office/word/2010/wordprocessingShape" mc:Ignorable="w14 w15 w16se wp14">
+<w:hdr xmlns:wpc="http://schemas.microsoft.com/office/word/2010/wordprocessingCanvas" xmlns:cx="http://schemas.microsoft.com/office/drawing/2014/chartex" xmlns:cx1="http://schemas.microsoft.com/office/drawing/2015/9/8/chartex" xmlns:cx2="http://schemas.microsoft.com/office/drawing/2015/10/21/chartex" xmlns:cx3="http://schemas.microsoft.com/office/drawing/2016/5/9/chartex" xmlns:cx4="http://schemas.microsoft.com/office/drawing/2016/5/10/chartex" xmlns:cx5="http://schemas.microsoft.com/office/drawing/2016/5/11/chartex" xmlns:cx6="http://schemas.microsoft.com/office/drawing/2016/5/12/chartex" xmlns:cx7="http://schemas.microsoft.com/office/drawing/2016/5/13/chartex" xmlns:cx8="http://schemas.microsoft.com/office/drawing/2016/5/14/chartex" xmlns:mc="http://schemas.openxmlformats.org/markup-compatibility/2006" xmlns:aink="http://schemas.microsoft.com/office/drawing/2016/ink" xmlns:am3d="http://schemas.microsoft.com/office/drawing/2017/model3d" xmlns:o="urn:schemas-microsoft-com:office:office" xmlns:r="http://schemas.openxmlformats.org/officeDocument/2006/relationships" xmlns:m="http://schemas.openxmlformats.org/officeDocument/2006/math" xmlns:v="urn:schemas-microsoft-com:vml" xmlns:wp14="http://schemas.microsoft.com/office/word/2010/wordprocessingDrawing" xmlns:wp="http://schemas.openxmlformats.org/drawingml/2006/wordprocessingDrawing" xmlns:w10="urn:schemas-microsoft-com:office:word" xmlns:w="http://schemas.openxmlformats.org/wordprocessingml/2006/main" xmlns:w14="http://schemas.microsoft.com/office/word/2010/wordml" xmlns:w15="http://schemas.microsoft.com/office/word/2012/wordml" xmlns:w16cex="http://schemas.microsoft.com/office/word/2018/wordml/cex" xmlns:w16cid="http://schemas.microsoft.com/office/word/2016/wordml/cid" xmlns:w16="http://schemas.microsoft.com/office/word/2018/wordml" xmlns:w16se="http://schemas.microsoft.com/office/word/2015/wordml/symex" xmlns:wpg="http://schemas.microsoft.com/office/word/2010/wordprocessingGroup" xmlns:wpi="http://schemas.microsoft.com/office/word/2010/wordprocessingInk" xmlns:wne="http://schemas.microsoft.com/office/word/2006/wordml" xmlns:wps="http://schemas.microsoft.com/office/word/2010/wordprocessingShape" mc:Ignorable="w14 w15 w16se w16cid w16 w16cex wp14">
   <w:sdt>
     <w:sdtPr>
       <w:id w:val="-1385567639"/>
@@ -1437,6 +2108,7 @@
         <w:docPartUnique/>
       </w:docPartObj>
     </w:sdtPr>
+    <w:sdtEndPr/>
     <w:sdtContent>
       <w:p>
         <w:pPr>
@@ -1563,7 +2235,7 @@
             </mc:Choice>
             <mc:Fallback>
               <w:pict>
-                <v:oval w14:anchorId="198ECDB5" id="Elipse 1" o:spid="_x0000_s1027" style="position:absolute;margin-left:0;margin-top:0;width:49.35pt;height:49.35pt;z-index:251659264;visibility:visible;mso-wrap-style:square;mso-width-percent:0;mso-height-percent:0;mso-wrap-distance-left:9pt;mso-wrap-distance-top:0;mso-wrap-distance-right:9pt;mso-wrap-distance-bottom:0;mso-position-horizontal:center;mso-position-horizontal-relative:margin;mso-position-vertical:center;mso-position-vertical-relative:top-margin-area;mso-width-percent:0;mso-height-percent:0;mso-width-relative:page;mso-height-relative:page;v-text-anchor:middle" o:gfxdata="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" o:allowincell="f" fillcolor="#40618b" stroked="f">
+                <v:oval w14:anchorId="198ECDB5" id="Elipse 1" o:spid="_x0000_s1027" style="position:absolute;margin-left:0;margin-top:0;width:49.35pt;height:49.35pt;z-index:251659264;visibility:visible;mso-wrap-style:square;mso-width-percent:0;mso-height-percent:0;mso-wrap-distance-left:9pt;mso-wrap-distance-top:0;mso-wrap-distance-right:9pt;mso-wrap-distance-bottom:0;mso-position-horizontal:center;mso-position-horizontal-relative:margin;mso-position-vertical:center;mso-position-vertical-relative:top-margin-area;mso-width-percent:0;mso-height-percent:0;mso-width-relative:page;mso-height-relative:page;v-text-anchor:middle" o:gfxdata="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" o:allowincell="f" fillcolor="#40618b" stroked="f">
                   <v:textbox>
                     <w:txbxContent>
                       <w:p>
@@ -1625,7 +2297,7 @@
 </file>
 
 <file path=word/styles.xml><?xml version="1.0" encoding="utf-8"?>
-<w:styles xmlns:mc="http://schemas.openxmlformats.org/markup-compatibility/2006" xmlns:r="http://schemas.openxmlformats.org/officeDocument/2006/relationships" xmlns:w="http://schemas.openxmlformats.org/wordprocessingml/2006/main" xmlns:w14="http://schemas.microsoft.com/office/word/2010/wordml" xmlns:w15="http://schemas.microsoft.com/office/word/2012/wordml" xmlns:w16se="http://schemas.microsoft.com/office/word/2015/wordml/symex" mc:Ignorable="w14 w15 w16se">
+<w:styles xmlns:mc="http://schemas.openxmlformats.org/markup-compatibility/2006" xmlns:r="http://schemas.openxmlformats.org/officeDocument/2006/relationships" xmlns:w="http://schemas.openxmlformats.org/wordprocessingml/2006/main" xmlns:w14="http://schemas.microsoft.com/office/word/2010/wordml" xmlns:w15="http://schemas.microsoft.com/office/word/2012/wordml" xmlns:w16cex="http://schemas.microsoft.com/office/word/2018/wordml/cex" xmlns:w16cid="http://schemas.microsoft.com/office/word/2016/wordml/cid" xmlns:w16="http://schemas.microsoft.com/office/word/2018/wordml" xmlns:w16se="http://schemas.microsoft.com/office/word/2015/wordml/symex" mc:Ignorable="w14 w15 w16se w16cid w16 w16cex">
   <w:docDefaults>
     <w:rPrDefault>
       <w:rPr>
@@ -1641,7 +2313,7 @@
       </w:pPr>
     </w:pPrDefault>
   </w:docDefaults>
-  <w:latentStyles w:defLockedState="0" w:defUIPriority="99" w:defSemiHidden="0" w:defUnhideWhenUsed="0" w:defQFormat="0" w:count="371">
+  <w:latentStyles w:defLockedState="0" w:defUIPriority="99" w:defSemiHidden="0" w:defUnhideWhenUsed="0" w:defQFormat="0" w:count="376">
     <w:lsdException w:name="Normal" w:uiPriority="0" w:qFormat="1"/>
     <w:lsdException w:name="heading 1" w:uiPriority="9" w:qFormat="1"/>
     <w:lsdException w:name="heading 2" w:semiHidden="1" w:uiPriority="9" w:unhideWhenUsed="1" w:qFormat="1"/>
@@ -1747,7 +2419,6 @@
     <w:lsdException w:name="HTML Sample" w:semiHidden="1" w:unhideWhenUsed="1"/>
     <w:lsdException w:name="HTML Typewriter" w:semiHidden="1" w:unhideWhenUsed="1"/>
     <w:lsdException w:name="HTML Variable" w:semiHidden="1" w:unhideWhenUsed="1"/>
-    <w:lsdException w:name="Normal Table" w:semiHidden="1" w:unhideWhenUsed="1"/>
     <w:lsdException w:name="annotation subject" w:semiHidden="1" w:unhideWhenUsed="1"/>
     <w:lsdException w:name="No List" w:semiHidden="1" w:unhideWhenUsed="1"/>
     <w:lsdException w:name="Outline List 1" w:semiHidden="1" w:unhideWhenUsed="1"/>
@@ -1790,11 +2461,8 @@
     <w:lsdException w:name="Table Contemporary" w:semiHidden="1" w:unhideWhenUsed="1"/>
     <w:lsdException w:name="Table Elegant" w:semiHidden="1" w:unhideWhenUsed="1"/>
     <w:lsdException w:name="Table Professional" w:semiHidden="1" w:unhideWhenUsed="1"/>
-    <w:lsdException w:name="Table Subtle 1" w:semiHidden="1" w:unhideWhenUsed="1"/>
     <w:lsdException w:name="Table Subtle 2" w:semiHidden="1" w:unhideWhenUsed="1"/>
     <w:lsdException w:name="Table Web 1" w:semiHidden="1" w:unhideWhenUsed="1"/>
-    <w:lsdException w:name="Table Web 2" w:semiHidden="1" w:unhideWhenUsed="1"/>
-    <w:lsdException w:name="Table Web 3" w:semiHidden="1" w:unhideWhenUsed="1"/>
     <w:lsdException w:name="Balloon Text" w:semiHidden="1" w:unhideWhenUsed="1"/>
     <w:lsdException w:name="Table Grid" w:uiPriority="39"/>
     <w:lsdException w:name="Table Theme" w:semiHidden="1" w:unhideWhenUsed="1"/>
@@ -2013,6 +2681,11 @@
     <w:lsdException w:name="List Table 5 Dark Accent 6" w:uiPriority="50"/>
     <w:lsdException w:name="List Table 6 Colorful Accent 6" w:uiPriority="51"/>
     <w:lsdException w:name="List Table 7 Colorful Accent 6" w:uiPriority="52"/>
+    <w:lsdException w:name="Mention" w:semiHidden="1" w:unhideWhenUsed="1"/>
+    <w:lsdException w:name="Smart Hyperlink" w:semiHidden="1" w:unhideWhenUsed="1"/>
+    <w:lsdException w:name="Hashtag" w:semiHidden="1" w:unhideWhenUsed="1"/>
+    <w:lsdException w:name="Unresolved Mention" w:semiHidden="1" w:unhideWhenUsed="1"/>
+    <w:lsdException w:name="Smart Link" w:semiHidden="1" w:unhideWhenUsed="1"/>
   </w:latentStyles>
   <w:style w:type="paragraph" w:default="1" w:styleId="Normal">
     <w:name w:val="Normal"/>

</xml_diff>

<commit_message>
correciones en el informe
</commit_message>
<xml_diff>
--- a/Informe_Git_tio.docx
+++ b/Informe_Git_tio.docx
@@ -1,6 +1,6 @@
 
 <file path=word/document.xml><?xml version="1.0" encoding="utf-8"?>
-<w:document xmlns:wpc="http://schemas.microsoft.com/office/word/2010/wordprocessingCanvas" xmlns:cx="http://schemas.microsoft.com/office/drawing/2014/chartex" xmlns:mc="http://schemas.openxmlformats.org/markup-compatibility/2006" xmlns:o="urn:schemas-microsoft-com:office:office" xmlns:r="http://schemas.openxmlformats.org/officeDocument/2006/relationships" xmlns:m="http://schemas.openxmlformats.org/officeDocument/2006/math" xmlns:v="urn:schemas-microsoft-com:vml" xmlns:wp14="http://schemas.microsoft.com/office/word/2010/wordprocessingDrawing" xmlns:wp="http://schemas.openxmlformats.org/drawingml/2006/wordprocessingDrawing" xmlns:w10="urn:schemas-microsoft-com:office:word" xmlns:w="http://schemas.openxmlformats.org/wordprocessingml/2006/main" xmlns:w14="http://schemas.microsoft.com/office/word/2010/wordml" xmlns:w15="http://schemas.microsoft.com/office/word/2012/wordml" xmlns:w16se="http://schemas.microsoft.com/office/word/2015/wordml/symex" xmlns:wpg="http://schemas.microsoft.com/office/word/2010/wordprocessingGroup" xmlns:wpi="http://schemas.microsoft.com/office/word/2010/wordprocessingInk" xmlns:wne="http://schemas.microsoft.com/office/word/2006/wordml" xmlns:wps="http://schemas.microsoft.com/office/word/2010/wordprocessingShape" mc:Ignorable="w14 w15 w16se wp14">
+<w:document xmlns:wpc="http://schemas.microsoft.com/office/word/2010/wordprocessingCanvas" xmlns:cx="http://schemas.microsoft.com/office/drawing/2014/chartex" xmlns:cx1="http://schemas.microsoft.com/office/drawing/2015/9/8/chartex" xmlns:cx2="http://schemas.microsoft.com/office/drawing/2015/10/21/chartex" xmlns:cx3="http://schemas.microsoft.com/office/drawing/2016/5/9/chartex" xmlns:cx4="http://schemas.microsoft.com/office/drawing/2016/5/10/chartex" xmlns:cx5="http://schemas.microsoft.com/office/drawing/2016/5/11/chartex" xmlns:cx6="http://schemas.microsoft.com/office/drawing/2016/5/12/chartex" xmlns:cx7="http://schemas.microsoft.com/office/drawing/2016/5/13/chartex" xmlns:cx8="http://schemas.microsoft.com/office/drawing/2016/5/14/chartex" xmlns:mc="http://schemas.openxmlformats.org/markup-compatibility/2006" xmlns:aink="http://schemas.microsoft.com/office/drawing/2016/ink" xmlns:am3d="http://schemas.microsoft.com/office/drawing/2017/model3d" xmlns:o="urn:schemas-microsoft-com:office:office" xmlns:r="http://schemas.openxmlformats.org/officeDocument/2006/relationships" xmlns:m="http://schemas.openxmlformats.org/officeDocument/2006/math" xmlns:v="urn:schemas-microsoft-com:vml" xmlns:wp14="http://schemas.microsoft.com/office/word/2010/wordprocessingDrawing" xmlns:wp="http://schemas.openxmlformats.org/drawingml/2006/wordprocessingDrawing" xmlns:w10="urn:schemas-microsoft-com:office:word" xmlns:w="http://schemas.openxmlformats.org/wordprocessingml/2006/main" xmlns:w14="http://schemas.microsoft.com/office/word/2010/wordml" xmlns:w15="http://schemas.microsoft.com/office/word/2012/wordml" xmlns:w16cex="http://schemas.microsoft.com/office/word/2018/wordml/cex" xmlns:w16cid="http://schemas.microsoft.com/office/word/2016/wordml/cid" xmlns:w16="http://schemas.microsoft.com/office/word/2018/wordml" xmlns:w16se="http://schemas.microsoft.com/office/word/2015/wordml/symex" xmlns:wpg="http://schemas.microsoft.com/office/word/2010/wordprocessingGroup" xmlns:wpi="http://schemas.microsoft.com/office/word/2010/wordprocessingInk" xmlns:wne="http://schemas.microsoft.com/office/word/2006/wordml" xmlns:wps="http://schemas.microsoft.com/office/word/2010/wordprocessingShape" mc:Ignorable="w14 w15 w16se w16cid w16 w16cex wp14">
   <w:body>
     <w:bookmarkStart w:id="0" w:name="_Hlk85209098" w:displacedByCustomXml="next"/>
     <w:bookmarkEnd w:id="0" w:displacedByCustomXml="next"/>
@@ -475,8 +475,19 @@
               <w:szCs w:val="24"/>
               <w:lang w:val="es-419"/>
             </w:rPr>
-            <w:t>Tomas Mondini</w:t>
+            <w:t xml:space="preserve">Tomas </w:t>
           </w:r>
+          <w:proofErr w:type="spellStart"/>
+          <w:r>
+            <w:rPr>
+              <w:rFonts w:ascii="Bahnschrift SemiBold" w:hAnsi="Bahnschrift SemiBold" w:cs="Arial"/>
+              <w:sz w:val="24"/>
+              <w:szCs w:val="24"/>
+              <w:lang w:val="es-419"/>
+            </w:rPr>
+            <w:t>Mondini</w:t>
+          </w:r>
+          <w:proofErr w:type="spellEnd"/>
         </w:p>
         <w:p>
           <w:pPr>
@@ -673,8 +684,19 @@
               <w:szCs w:val="24"/>
               <w:lang w:val="es-419"/>
             </w:rPr>
-            <w:t>Florencia Rodriguez</w:t>
+            <w:t xml:space="preserve">Florencia </w:t>
           </w:r>
+          <w:proofErr w:type="spellStart"/>
+          <w:r>
+            <w:rPr>
+              <w:rFonts w:ascii="Bahnschrift SemiBold" w:hAnsi="Bahnschrift SemiBold" w:cs="Arial"/>
+              <w:sz w:val="24"/>
+              <w:szCs w:val="24"/>
+              <w:lang w:val="es-419"/>
+            </w:rPr>
+            <w:t>Rodriguez</w:t>
+          </w:r>
+          <w:proofErr w:type="spellEnd"/>
         </w:p>
         <w:p>
           <w:pPr>
@@ -720,7 +742,16 @@
               <w:szCs w:val="24"/>
               <w:lang w:val="es-419"/>
             </w:rPr>
-            <w:t xml:space="preserve">Enlance del repositorio: </w:t>
+            <w:t>Enlace</w:t>
+          </w:r>
+          <w:r>
+            <w:rPr>
+              <w:rFonts w:ascii="Bahnschrift SemiBold" w:hAnsi="Bahnschrift SemiBold" w:cs="Arial"/>
+              <w:sz w:val="24"/>
+              <w:szCs w:val="24"/>
+              <w:lang w:val="es-419"/>
+            </w:rPr>
+            <w:t xml:space="preserve"> del repositorio: </w:t>
           </w:r>
           <w:hyperlink r:id="rId10" w:history="1">
             <w:r>
@@ -865,7 +896,51 @@
         <w:rPr>
           <w:lang w:val="es-419"/>
         </w:rPr>
-        <w:t>En este trabajo colaborativo enfocado al uso de Git, decidimos como “problemática” modificar To Do List, es un trabajo que se realizo en la materia de Web 2 y nuestro objetivo es optimizar su funcionamiento y estética.</w:t>
+        <w:t xml:space="preserve">  </w:t>
+      </w:r>
+      <w:r>
+        <w:rPr>
+          <w:lang w:val="es-419"/>
+        </w:rPr>
+        <w:t xml:space="preserve">En este trabajo colaborativo enfocado al uso de Git, decidimos como “problemática” modificar </w:t>
+      </w:r>
+      <w:r>
+        <w:rPr>
+          <w:lang w:val="es-419"/>
+        </w:rPr>
+        <w:t>“</w:t>
+      </w:r>
+      <w:proofErr w:type="spellStart"/>
+      <w:r>
+        <w:rPr>
+          <w:lang w:val="es-419"/>
+        </w:rPr>
+        <w:t>todolist</w:t>
+      </w:r>
+      <w:proofErr w:type="spellEnd"/>
+      <w:r>
+        <w:rPr>
+          <w:lang w:val="es-419"/>
+        </w:rPr>
+        <w:t>”</w:t>
+      </w:r>
+      <w:r>
+        <w:rPr>
+          <w:lang w:val="es-419"/>
+        </w:rPr>
+        <w:t xml:space="preserve">, es un trabajo que se </w:t>
+      </w:r>
+      <w:r>
+        <w:rPr>
+          <w:lang w:val="es-419"/>
+        </w:rPr>
+        <w:t>realizó</w:t>
+      </w:r>
+      <w:r>
+        <w:rPr>
+          <w:lang w:val="es-419"/>
+        </w:rPr>
+        <w:t xml:space="preserve"> en la materia de Web 2 y nuestro objetivo es optimizar su funcionamiento y estética.</w:t>
       </w:r>
     </w:p>
     <w:p>
@@ -879,13 +954,33 @@
         <w:rPr>
           <w:lang w:val="es-419"/>
         </w:rPr>
+        <w:t xml:space="preserve">  </w:t>
+      </w:r>
+      <w:r>
+        <w:rPr>
+          <w:lang w:val="es-419"/>
+        </w:rPr>
         <w:t>Se inicia el proceso de trabajo co</w:t>
       </w:r>
       <w:r>
         <w:rPr>
           <w:lang w:val="es-419"/>
         </w:rPr>
-        <w:t>n una reunión por Google meet, e</w:t>
+        <w:t xml:space="preserve">n una reunión por Google </w:t>
+      </w:r>
+      <w:proofErr w:type="spellStart"/>
+      <w:r>
+        <w:rPr>
+          <w:lang w:val="es-419"/>
+        </w:rPr>
+        <w:t>meet</w:t>
+      </w:r>
+      <w:proofErr w:type="spellEnd"/>
+      <w:r>
+        <w:rPr>
+          <w:lang w:val="es-419"/>
+        </w:rPr>
+        <w:t>, e</w:t>
       </w:r>
       <w:r>
         <w:rPr>
@@ -939,8 +1034,68 @@
         <w:rPr>
           <w:lang w:val="es-419"/>
         </w:rPr>
-        <w:t>Trello y para dividir el trabajo cada uno tomo una tarea a eleccion, Patricio se encargo de el inicio y creacion del repositorio git</w:t>
-      </w:r>
+        <w:t xml:space="preserve">Trello y para dividir el trabajo cada uno tomo una tarea a </w:t>
+      </w:r>
+      <w:r>
+        <w:rPr>
+          <w:lang w:val="es-419"/>
+        </w:rPr>
+        <w:t>elección</w:t>
+      </w:r>
+      <w:r>
+        <w:rPr>
+          <w:lang w:val="es-419"/>
+        </w:rPr>
+        <w:t xml:space="preserve">, Patricio se </w:t>
+      </w:r>
+      <w:proofErr w:type="spellStart"/>
+      <w:r>
+        <w:rPr>
+          <w:lang w:val="es-419"/>
+        </w:rPr>
+        <w:t>encargo</w:t>
+      </w:r>
+      <w:proofErr w:type="spellEnd"/>
+      <w:r>
+        <w:rPr>
+          <w:lang w:val="es-419"/>
+        </w:rPr>
+        <w:t xml:space="preserve"> </w:t>
+      </w:r>
+      <w:proofErr w:type="spellStart"/>
+      <w:r>
+        <w:rPr>
+          <w:lang w:val="es-419"/>
+        </w:rPr>
+        <w:t>de el</w:t>
+      </w:r>
+      <w:proofErr w:type="spellEnd"/>
+      <w:r>
+        <w:rPr>
+          <w:lang w:val="es-419"/>
+        </w:rPr>
+        <w:t xml:space="preserve"> inicio y </w:t>
+      </w:r>
+      <w:r>
+        <w:rPr>
+          <w:lang w:val="es-419"/>
+        </w:rPr>
+        <w:t>creación</w:t>
+      </w:r>
+      <w:r>
+        <w:rPr>
+          <w:lang w:val="es-419"/>
+        </w:rPr>
+        <w:t xml:space="preserve"> del repositorio </w:t>
+      </w:r>
+      <w:proofErr w:type="spellStart"/>
+      <w:r>
+        <w:rPr>
+          <w:lang w:val="es-419"/>
+        </w:rPr>
+        <w:t>git</w:t>
+      </w:r>
+      <w:proofErr w:type="spellEnd"/>
       <w:r>
         <w:rPr>
           <w:lang w:val="es-419"/>
@@ -951,19 +1106,195 @@
         <w:rPr>
           <w:lang w:val="es-419"/>
         </w:rPr>
-        <w:t xml:space="preserve"> un meet para el trabajo que inicio Joaquin, Agustin se encargo de el cambio estetico de la pagina, Tomas fue escribiendo el informe a medida que avanzaba el proyecto y Sebastian de la pestaña about, por su parte cada uno creo su rama branch</w:t>
-      </w:r>
-      <w:r>
-        <w:rPr>
-          <w:lang w:val="es-419"/>
-        </w:rPr>
-        <w:t>, en conjunto se creo la rama remota “desarrollo”</w:t>
-      </w:r>
-      <w:r>
-        <w:rPr>
-          <w:lang w:val="es-419"/>
-        </w:rPr>
-        <w:t>, hizo sus respectivos 3 commits, 3 push pull y la eliminacion de su rama local creada anteriormente.</w:t>
+        <w:t xml:space="preserve"> un </w:t>
+      </w:r>
+      <w:proofErr w:type="spellStart"/>
+      <w:r>
+        <w:rPr>
+          <w:lang w:val="es-419"/>
+        </w:rPr>
+        <w:t>meet</w:t>
+      </w:r>
+      <w:proofErr w:type="spellEnd"/>
+      <w:r>
+        <w:rPr>
+          <w:lang w:val="es-419"/>
+        </w:rPr>
+        <w:t xml:space="preserve"> para el trabajo que inicio </w:t>
+      </w:r>
+      <w:r>
+        <w:rPr>
+          <w:lang w:val="es-419"/>
+        </w:rPr>
+        <w:t>Joaquín</w:t>
+      </w:r>
+      <w:r>
+        <w:rPr>
+          <w:lang w:val="es-419"/>
+        </w:rPr>
+        <w:t xml:space="preserve">, </w:t>
+      </w:r>
+      <w:r>
+        <w:rPr>
+          <w:lang w:val="es-419"/>
+        </w:rPr>
+        <w:t>Agustín</w:t>
+      </w:r>
+      <w:r>
+        <w:rPr>
+          <w:lang w:val="es-419"/>
+        </w:rPr>
+        <w:t xml:space="preserve"> se </w:t>
+      </w:r>
+      <w:r>
+        <w:rPr>
+          <w:lang w:val="es-419"/>
+        </w:rPr>
+        <w:t>encargó</w:t>
+      </w:r>
+      <w:r>
+        <w:rPr>
+          <w:lang w:val="es-419"/>
+        </w:rPr>
+        <w:t xml:space="preserve"> de el cambio </w:t>
+      </w:r>
+      <w:r>
+        <w:rPr>
+          <w:lang w:val="es-419"/>
+        </w:rPr>
+        <w:t>estético</w:t>
+      </w:r>
+      <w:r>
+        <w:rPr>
+          <w:lang w:val="es-419"/>
+        </w:rPr>
+        <w:t xml:space="preserve"> de la </w:t>
+      </w:r>
+      <w:proofErr w:type="spellStart"/>
+      <w:r>
+        <w:rPr>
+          <w:lang w:val="es-419"/>
+        </w:rPr>
+        <w:t>pagina</w:t>
+      </w:r>
+      <w:proofErr w:type="spellEnd"/>
+      <w:r>
+        <w:rPr>
+          <w:lang w:val="es-419"/>
+        </w:rPr>
+        <w:t xml:space="preserve">, Tomas fue escribiendo el informe a medida que avanzaba el proyecto y </w:t>
+      </w:r>
+      <w:r>
+        <w:rPr>
+          <w:lang w:val="es-419"/>
+        </w:rPr>
+        <w:t>Sebastián</w:t>
+      </w:r>
+      <w:r>
+        <w:rPr>
+          <w:lang w:val="es-419"/>
+        </w:rPr>
+        <w:t xml:space="preserve"> de la pestaña </w:t>
+      </w:r>
+      <w:proofErr w:type="spellStart"/>
+      <w:r>
+        <w:rPr>
+          <w:lang w:val="es-419"/>
+        </w:rPr>
+        <w:t>about</w:t>
+      </w:r>
+      <w:proofErr w:type="spellEnd"/>
+      <w:r>
+        <w:rPr>
+          <w:lang w:val="es-419"/>
+        </w:rPr>
+        <w:t xml:space="preserve">, por su parte cada uno creo su rama </w:t>
+      </w:r>
+      <w:proofErr w:type="spellStart"/>
+      <w:r>
+        <w:rPr>
+          <w:lang w:val="es-419"/>
+        </w:rPr>
+        <w:t>branch</w:t>
+      </w:r>
+      <w:proofErr w:type="spellEnd"/>
+      <w:r>
+        <w:rPr>
+          <w:lang w:val="es-419"/>
+        </w:rPr>
+        <w:t xml:space="preserve">, en conjunto se </w:t>
+      </w:r>
+      <w:r>
+        <w:rPr>
+          <w:lang w:val="es-419"/>
+        </w:rPr>
+        <w:t>creó</w:t>
+      </w:r>
+      <w:r>
+        <w:rPr>
+          <w:lang w:val="es-419"/>
+        </w:rPr>
+        <w:t xml:space="preserve"> la rama remota “desarrollo”</w:t>
+      </w:r>
+      <w:r>
+        <w:rPr>
+          <w:lang w:val="es-419"/>
+        </w:rPr>
+        <w:t xml:space="preserve">, hizo sus respectivos 3 </w:t>
+      </w:r>
+      <w:proofErr w:type="spellStart"/>
+      <w:r>
+        <w:rPr>
+          <w:lang w:val="es-419"/>
+        </w:rPr>
+        <w:t>commits</w:t>
+      </w:r>
+      <w:proofErr w:type="spellEnd"/>
+      <w:r>
+        <w:rPr>
+          <w:lang w:val="es-419"/>
+        </w:rPr>
+        <w:t xml:space="preserve">, 3 </w:t>
+      </w:r>
+      <w:proofErr w:type="spellStart"/>
+      <w:r>
+        <w:rPr>
+          <w:lang w:val="es-419"/>
+        </w:rPr>
+        <w:t>push</w:t>
+      </w:r>
+      <w:proofErr w:type="spellEnd"/>
+      <w:r>
+        <w:rPr>
+          <w:lang w:val="es-419"/>
+        </w:rPr>
+        <w:t xml:space="preserve"> </w:t>
+      </w:r>
+      <w:proofErr w:type="spellStart"/>
+      <w:r>
+        <w:rPr>
+          <w:lang w:val="es-419"/>
+        </w:rPr>
+        <w:t>pull</w:t>
+      </w:r>
+      <w:proofErr w:type="spellEnd"/>
+      <w:r>
+        <w:rPr>
+          <w:lang w:val="es-419"/>
+        </w:rPr>
+        <w:t xml:space="preserve"> y la </w:t>
+      </w:r>
+      <w:r>
+        <w:rPr>
+          <w:lang w:val="es-419"/>
+        </w:rPr>
+        <w:t>eliminación</w:t>
+      </w:r>
+      <w:r>
+        <w:rPr>
+          <w:lang w:val="es-419"/>
+        </w:rPr>
+        <w:t xml:space="preserve"> de su rama local creada anteriormente.</w:t>
       </w:r>
       <w:r>
         <w:rPr>
@@ -981,13 +1312,67 @@
         <w:rPr>
           <w:lang w:val="es-419"/>
         </w:rPr>
-        <w:t xml:space="preserve">fuimos tachandolas </w:t>
-      </w:r>
-      <w:r>
-        <w:rPr>
-          <w:lang w:val="es-419"/>
-        </w:rPr>
-        <w:t xml:space="preserve">en la check list llamada “pautas de aprobacion” en Trello donde todos fuimos comentado la etiqueta. </w:t>
+        <w:t xml:space="preserve">fuimos </w:t>
+      </w:r>
+      <w:proofErr w:type="spellStart"/>
+      <w:r>
+        <w:rPr>
+          <w:lang w:val="es-419"/>
+        </w:rPr>
+        <w:t>tachandolas</w:t>
+      </w:r>
+      <w:proofErr w:type="spellEnd"/>
+      <w:r>
+        <w:rPr>
+          <w:lang w:val="es-419"/>
+        </w:rPr>
+        <w:t xml:space="preserve"> </w:t>
+      </w:r>
+      <w:r>
+        <w:rPr>
+          <w:lang w:val="es-419"/>
+        </w:rPr>
+        <w:t xml:space="preserve">en la </w:t>
+      </w:r>
+      <w:proofErr w:type="spellStart"/>
+      <w:r>
+        <w:rPr>
+          <w:lang w:val="es-419"/>
+        </w:rPr>
+        <w:t>check</w:t>
+      </w:r>
+      <w:proofErr w:type="spellEnd"/>
+      <w:r>
+        <w:rPr>
+          <w:lang w:val="es-419"/>
+        </w:rPr>
+        <w:t xml:space="preserve"> </w:t>
+      </w:r>
+      <w:proofErr w:type="spellStart"/>
+      <w:r>
+        <w:rPr>
+          <w:lang w:val="es-419"/>
+        </w:rPr>
+        <w:t>list</w:t>
+      </w:r>
+      <w:proofErr w:type="spellEnd"/>
+      <w:r>
+        <w:rPr>
+          <w:lang w:val="es-419"/>
+        </w:rPr>
+        <w:t xml:space="preserve"> llamada “pautas de </w:t>
+      </w:r>
+      <w:r>
+        <w:rPr>
+          <w:lang w:val="es-419"/>
+        </w:rPr>
+        <w:t>aprobación</w:t>
+      </w:r>
+      <w:r>
+        <w:rPr>
+          <w:lang w:val="es-419"/>
+        </w:rPr>
+        <w:t xml:space="preserve">” en Trello donde todos fuimos comentado la etiqueta. </w:t>
       </w:r>
     </w:p>
     <w:p>
@@ -1001,7 +1386,33 @@
         <w:rPr>
           <w:lang w:val="es-419"/>
         </w:rPr>
-        <w:t xml:space="preserve">Dentro del documento de trabajo se encuentra la carpeta “todolist” que contiene los archivos de la pagina web a modificar, carpeta llamada </w:t>
+        <w:t>Dentro del documento de trabajo se encuentra la carpeta “</w:t>
+      </w:r>
+      <w:proofErr w:type="spellStart"/>
+      <w:r>
+        <w:rPr>
+          <w:lang w:val="es-419"/>
+        </w:rPr>
+        <w:t>todolist</w:t>
+      </w:r>
+      <w:proofErr w:type="spellEnd"/>
+      <w:r>
+        <w:rPr>
+          <w:lang w:val="es-419"/>
+        </w:rPr>
+        <w:t xml:space="preserve">” que contiene los archivos de la </w:t>
+      </w:r>
+      <w:r>
+        <w:rPr>
+          <w:lang w:val="es-419"/>
+        </w:rPr>
+        <w:t>página</w:t>
+      </w:r>
+      <w:r>
+        <w:rPr>
+          <w:lang w:val="es-419"/>
+        </w:rPr>
+        <w:t xml:space="preserve"> web a modificar, carpeta llamada </w:t>
       </w:r>
       <w:r>
         <w:rPr>
@@ -1043,7 +1454,39 @@
         <w:rPr>
           <w:lang w:val="es-419"/>
         </w:rPr>
-        <w:t>“img proceso” que contiene imágenes de el progreso y comandos usados, estos nos son utiles</w:t>
+        <w:t>“</w:t>
+      </w:r>
+      <w:proofErr w:type="spellStart"/>
+      <w:r>
+        <w:rPr>
+          <w:lang w:val="es-419"/>
+        </w:rPr>
+        <w:t>img</w:t>
+      </w:r>
+      <w:proofErr w:type="spellEnd"/>
+      <w:r>
+        <w:rPr>
+          <w:lang w:val="es-419"/>
+        </w:rPr>
+        <w:t xml:space="preserve"> proceso” que contiene imágenes </w:t>
+      </w:r>
+      <w:r>
+        <w:rPr>
+          <w:lang w:val="es-419"/>
+        </w:rPr>
+        <w:t>del</w:t>
+      </w:r>
+      <w:r>
+        <w:rPr>
+          <w:lang w:val="es-419"/>
+        </w:rPr>
+        <w:t xml:space="preserve"> progreso y comandos usados, estos nos son </w:t>
+      </w:r>
+      <w:r>
+        <w:rPr>
+          <w:lang w:val="es-419"/>
+        </w:rPr>
+        <w:t>útiles</w:t>
       </w:r>
       <w:r>
         <w:rPr>
@@ -1055,8 +1498,28 @@
         <w:rPr>
           <w:lang w:val="es-419"/>
         </w:rPr>
-        <w:t>ra la realizacion del informe en documento word</w:t>
-      </w:r>
+        <w:t xml:space="preserve">ra la </w:t>
+      </w:r>
+      <w:r>
+        <w:rPr>
+          <w:lang w:val="es-419"/>
+        </w:rPr>
+        <w:t>realización</w:t>
+      </w:r>
+      <w:r>
+        <w:rPr>
+          <w:lang w:val="es-419"/>
+        </w:rPr>
+        <w:t xml:space="preserve"> del informe en documento </w:t>
+      </w:r>
+      <w:proofErr w:type="spellStart"/>
+      <w:r>
+        <w:rPr>
+          <w:lang w:val="es-419"/>
+        </w:rPr>
+        <w:t>word</w:t>
+      </w:r>
+      <w:proofErr w:type="spellEnd"/>
       <w:r>
         <w:rPr>
           <w:lang w:val="es-419"/>
@@ -1081,7 +1544,51 @@
         <w:rPr>
           <w:lang w:val="es-419"/>
         </w:rPr>
-        <w:t>Lo que es el desarrollo del trabajo como ya hablamos es la modificacion de To Do List, que en un</w:t>
+        <w:t xml:space="preserve">  </w:t>
+      </w:r>
+      <w:r>
+        <w:rPr>
+          <w:lang w:val="es-419"/>
+        </w:rPr>
+        <w:t xml:space="preserve">Lo que es el desarrollo del trabajo como ya hablamos es la </w:t>
+      </w:r>
+      <w:r>
+        <w:rPr>
+          <w:lang w:val="es-419"/>
+        </w:rPr>
+        <w:t>modificación</w:t>
+      </w:r>
+      <w:r>
+        <w:rPr>
+          <w:lang w:val="es-419"/>
+        </w:rPr>
+        <w:t xml:space="preserve"> de </w:t>
+      </w:r>
+      <w:r>
+        <w:rPr>
+          <w:lang w:val="es-419"/>
+        </w:rPr>
+        <w:t>“</w:t>
+      </w:r>
+      <w:proofErr w:type="spellStart"/>
+      <w:r>
+        <w:rPr>
+          <w:lang w:val="es-419"/>
+        </w:rPr>
+        <w:t>todolist</w:t>
+      </w:r>
+      <w:proofErr w:type="spellEnd"/>
+      <w:r>
+        <w:rPr>
+          <w:lang w:val="es-419"/>
+        </w:rPr>
+        <w:t>”</w:t>
+      </w:r>
+      <w:r>
+        <w:rPr>
+          <w:lang w:val="es-419"/>
+        </w:rPr>
+        <w:t>, que en un</w:t>
       </w:r>
       <w:r>
         <w:rPr>
@@ -1169,6 +1676,12 @@
           <w:lang w:val="es-419"/>
         </w:rPr>
         <w:lastRenderedPageBreak/>
+        <w:t xml:space="preserve">  </w:t>
+      </w:r>
+      <w:r>
+        <w:rPr>
+          <w:lang w:val="es-419"/>
+        </w:rPr>
         <w:t>Y decidimos hac</w:t>
       </w:r>
       <w:r>
@@ -1181,7 +1694,33 @@
         <w:rPr>
           <w:lang w:val="es-419"/>
         </w:rPr>
-        <w:t xml:space="preserve"> estilo del login y menu,</w:t>
+        <w:t xml:space="preserve"> estilo del </w:t>
+      </w:r>
+      <w:proofErr w:type="spellStart"/>
+      <w:r>
+        <w:rPr>
+          <w:lang w:val="es-419"/>
+        </w:rPr>
+        <w:t>login</w:t>
+      </w:r>
+      <w:proofErr w:type="spellEnd"/>
+      <w:r>
+        <w:rPr>
+          <w:lang w:val="es-419"/>
+        </w:rPr>
+        <w:t xml:space="preserve"> y </w:t>
+      </w:r>
+      <w:r>
+        <w:rPr>
+          <w:lang w:val="es-419"/>
+        </w:rPr>
+        <w:t>menú</w:t>
+      </w:r>
+      <w:r>
+        <w:rPr>
+          <w:lang w:val="es-419"/>
+        </w:rPr>
+        <w:t>,</w:t>
       </w:r>
       <w:r>
         <w:rPr>
@@ -1193,7 +1732,19 @@
         <w:rPr>
           <w:lang w:val="es-419"/>
         </w:rPr>
-        <w:t xml:space="preserve">a pagina quedo de esta manera: </w:t>
+        <w:t xml:space="preserve">a </w:t>
+      </w:r>
+      <w:r>
+        <w:rPr>
+          <w:lang w:val="es-419"/>
+        </w:rPr>
+        <w:t>página</w:t>
+      </w:r>
+      <w:r>
+        <w:rPr>
+          <w:lang w:val="es-419"/>
+        </w:rPr>
+        <w:t xml:space="preserve"> quedo de esta manera: </w:t>
       </w:r>
     </w:p>
     <w:p>
@@ -1233,14 +1784,28 @@
         <w:rPr>
           <w:lang w:val="es-419"/>
         </w:rPr>
+        <w:t xml:space="preserve">  </w:t>
+      </w:r>
+      <w:r>
+        <w:rPr>
+          <w:lang w:val="es-419"/>
+        </w:rPr>
         <w:t>Cambios sencillos como colores, agregar un fondo,</w:t>
       </w:r>
       <w:r>
         <w:rPr>
           <w:lang w:val="es-419"/>
         </w:rPr>
-        <w:t xml:space="preserve"> cambiar al español las palabras email y password</w:t>
-      </w:r>
+        <w:t xml:space="preserve"> cambiar al español las palabras email y </w:t>
+      </w:r>
+      <w:proofErr w:type="spellStart"/>
+      <w:r>
+        <w:rPr>
+          <w:lang w:val="es-419"/>
+        </w:rPr>
+        <w:t>password</w:t>
+      </w:r>
+      <w:proofErr w:type="spellEnd"/>
       <w:r>
         <w:rPr>
           <w:lang w:val="es-419"/>
@@ -1251,7 +1816,21 @@
         <w:rPr>
           <w:lang w:val="es-419"/>
         </w:rPr>
-        <w:t xml:space="preserve"> pero el enfoque principal estuvo en la organización del trabajo y el uso de git</w:t>
+        <w:t xml:space="preserve"> pero el enfoque principal estuvo en la organización del trabajo y el uso de </w:t>
+      </w:r>
+      <w:proofErr w:type="spellStart"/>
+      <w:r>
+        <w:rPr>
+          <w:lang w:val="es-419"/>
+        </w:rPr>
+        <w:t>git</w:t>
+      </w:r>
+      <w:proofErr w:type="spellEnd"/>
+      <w:r>
+        <w:rPr>
+          <w:lang w:val="es-419"/>
+        </w:rPr>
+        <w:t>.</w:t>
       </w:r>
     </w:p>
     <w:p>
@@ -1261,6 +1840,12 @@
           <w:lang w:val="es-419"/>
         </w:rPr>
       </w:pPr>
+      <w:r>
+        <w:rPr>
+          <w:lang w:val="es-419"/>
+        </w:rPr>
+        <w:t xml:space="preserve">  </w:t>
+      </w:r>
       <w:r>
         <w:rPr>
           <w:lang w:val="es-419"/>
@@ -1297,7 +1882,53 @@
         <w:rPr>
           <w:lang w:val="es-419"/>
         </w:rPr>
-        <w:t>Surgio un problema al querer ingresar a To Do List ya que no se habia actualizado la base de datos.</w:t>
+        <w:t xml:space="preserve">  Surgió</w:t>
+      </w:r>
+      <w:r>
+        <w:rPr>
+          <w:lang w:val="es-419"/>
+        </w:rPr>
+        <w:t xml:space="preserve"> un problema al querer ingresar a </w:t>
+      </w:r>
+      <w:proofErr w:type="spellStart"/>
+      <w:r>
+        <w:rPr>
+          <w:lang w:val="es-419"/>
+        </w:rPr>
+        <w:t>To</w:t>
+      </w:r>
+      <w:proofErr w:type="spellEnd"/>
+      <w:r>
+        <w:rPr>
+          <w:lang w:val="es-419"/>
+        </w:rPr>
+        <w:t xml:space="preserve"> Do </w:t>
+      </w:r>
+      <w:proofErr w:type="spellStart"/>
+      <w:r>
+        <w:rPr>
+          <w:lang w:val="es-419"/>
+        </w:rPr>
+        <w:t>List</w:t>
+      </w:r>
+      <w:proofErr w:type="spellEnd"/>
+      <w:r>
+        <w:rPr>
+          <w:lang w:val="es-419"/>
+        </w:rPr>
+        <w:t xml:space="preserve"> ya que no se </w:t>
+      </w:r>
+      <w:r>
+        <w:rPr>
+          <w:lang w:val="es-419"/>
+        </w:rPr>
+        <w:t>había</w:t>
+      </w:r>
+      <w:r>
+        <w:rPr>
+          <w:lang w:val="es-419"/>
+        </w:rPr>
+        <w:t xml:space="preserve"> actualizado la base de datos.</w:t>
       </w:r>
     </w:p>
     <w:p>
@@ -1307,7 +1938,6 @@
           <w:lang w:val="es-419"/>
         </w:rPr>
       </w:pPr>
-      <w:bookmarkStart w:id="1" w:name="_GoBack"/>
       <w:r>
         <w:rPr>
           <w:lang w:val="es-419"/>
@@ -1320,7 +1950,6 @@
         </w:pict>
       </w:r>
     </w:p>
-    <w:bookmarkEnd w:id="1"/>
     <w:p>
       <w:pPr>
         <w:jc w:val="both"/>
@@ -1332,13 +1961,55 @@
         <w:rPr>
           <w:lang w:val="es-419"/>
         </w:rPr>
-        <w:t>El siguiente error surgio al querer pushear cambios</w:t>
-      </w:r>
-      <w:r>
-        <w:rPr>
-          <w:lang w:val="es-419"/>
-        </w:rPr>
-        <w:t xml:space="preserve">, surgio al trabajar 2 personas al mismo tiempo </w:t>
+        <w:t xml:space="preserve">El siguiente error </w:t>
+      </w:r>
+      <w:proofErr w:type="spellStart"/>
+      <w:r>
+        <w:rPr>
+          <w:lang w:val="es-419"/>
+        </w:rPr>
+        <w:t>surgio</w:t>
+      </w:r>
+      <w:proofErr w:type="spellEnd"/>
+      <w:r>
+        <w:rPr>
+          <w:lang w:val="es-419"/>
+        </w:rPr>
+        <w:t xml:space="preserve"> al querer </w:t>
+      </w:r>
+      <w:proofErr w:type="spellStart"/>
+      <w:r>
+        <w:rPr>
+          <w:lang w:val="es-419"/>
+        </w:rPr>
+        <w:t>pushear</w:t>
+      </w:r>
+      <w:proofErr w:type="spellEnd"/>
+      <w:r>
+        <w:rPr>
+          <w:lang w:val="es-419"/>
+        </w:rPr>
+        <w:t xml:space="preserve"> cambios</w:t>
+      </w:r>
+      <w:r>
+        <w:rPr>
+          <w:lang w:val="es-419"/>
+        </w:rPr>
+        <w:t xml:space="preserve">, </w:t>
+      </w:r>
+      <w:proofErr w:type="spellStart"/>
+      <w:r>
+        <w:rPr>
+          <w:lang w:val="es-419"/>
+        </w:rPr>
+        <w:t>surgio</w:t>
+      </w:r>
+      <w:proofErr w:type="spellEnd"/>
+      <w:r>
+        <w:rPr>
+          <w:lang w:val="es-419"/>
+        </w:rPr>
+        <w:t xml:space="preserve"> al trabajar 2 personas al mismo tiempo </w:t>
       </w:r>
     </w:p>
     <w:p>
@@ -1378,7 +2049,7 @@
 </file>
 
 <file path=word/endnotes.xml><?xml version="1.0" encoding="utf-8"?>
-<w:endnotes xmlns:wpc="http://schemas.microsoft.com/office/word/2010/wordprocessingCanvas" xmlns:cx="http://schemas.microsoft.com/office/drawing/2014/chartex" xmlns:mc="http://schemas.openxmlformats.org/markup-compatibility/2006" xmlns:o="urn:schemas-microsoft-com:office:office" xmlns:r="http://schemas.openxmlformats.org/officeDocument/2006/relationships" xmlns:m="http://schemas.openxmlformats.org/officeDocument/2006/math" xmlns:v="urn:schemas-microsoft-com:vml" xmlns:wp14="http://schemas.microsoft.com/office/word/2010/wordprocessingDrawing" xmlns:wp="http://schemas.openxmlformats.org/drawingml/2006/wordprocessingDrawing" xmlns:w10="urn:schemas-microsoft-com:office:word" xmlns:w="http://schemas.openxmlformats.org/wordprocessingml/2006/main" xmlns:w14="http://schemas.microsoft.com/office/word/2010/wordml" xmlns:w15="http://schemas.microsoft.com/office/word/2012/wordml" xmlns:w16se="http://schemas.microsoft.com/office/word/2015/wordml/symex" xmlns:wpg="http://schemas.microsoft.com/office/word/2010/wordprocessingGroup" xmlns:wpi="http://schemas.microsoft.com/office/word/2010/wordprocessingInk" xmlns:wne="http://schemas.microsoft.com/office/word/2006/wordml" xmlns:wps="http://schemas.microsoft.com/office/word/2010/wordprocessingShape" mc:Ignorable="w14 w15 w16se wp14">
+<w:endnotes xmlns:wpc="http://schemas.microsoft.com/office/word/2010/wordprocessingCanvas" xmlns:cx="http://schemas.microsoft.com/office/drawing/2014/chartex" xmlns:cx1="http://schemas.microsoft.com/office/drawing/2015/9/8/chartex" xmlns:cx2="http://schemas.microsoft.com/office/drawing/2015/10/21/chartex" xmlns:cx3="http://schemas.microsoft.com/office/drawing/2016/5/9/chartex" xmlns:cx4="http://schemas.microsoft.com/office/drawing/2016/5/10/chartex" xmlns:cx5="http://schemas.microsoft.com/office/drawing/2016/5/11/chartex" xmlns:cx6="http://schemas.microsoft.com/office/drawing/2016/5/12/chartex" xmlns:cx7="http://schemas.microsoft.com/office/drawing/2016/5/13/chartex" xmlns:cx8="http://schemas.microsoft.com/office/drawing/2016/5/14/chartex" xmlns:mc="http://schemas.openxmlformats.org/markup-compatibility/2006" xmlns:aink="http://schemas.microsoft.com/office/drawing/2016/ink" xmlns:am3d="http://schemas.microsoft.com/office/drawing/2017/model3d" xmlns:o="urn:schemas-microsoft-com:office:office" xmlns:r="http://schemas.openxmlformats.org/officeDocument/2006/relationships" xmlns:m="http://schemas.openxmlformats.org/officeDocument/2006/math" xmlns:v="urn:schemas-microsoft-com:vml" xmlns:wp14="http://schemas.microsoft.com/office/word/2010/wordprocessingDrawing" xmlns:wp="http://schemas.openxmlformats.org/drawingml/2006/wordprocessingDrawing" xmlns:w10="urn:schemas-microsoft-com:office:word" xmlns:w="http://schemas.openxmlformats.org/wordprocessingml/2006/main" xmlns:w14="http://schemas.microsoft.com/office/word/2010/wordml" xmlns:w15="http://schemas.microsoft.com/office/word/2012/wordml" xmlns:w16cex="http://schemas.microsoft.com/office/word/2018/wordml/cex" xmlns:w16cid="http://schemas.microsoft.com/office/word/2016/wordml/cid" xmlns:w16="http://schemas.microsoft.com/office/word/2018/wordml" xmlns:w16se="http://schemas.microsoft.com/office/word/2015/wordml/symex" xmlns:wpg="http://schemas.microsoft.com/office/word/2010/wordprocessingGroup" xmlns:wpi="http://schemas.microsoft.com/office/word/2010/wordprocessingInk" xmlns:wne="http://schemas.microsoft.com/office/word/2006/wordml" xmlns:wps="http://schemas.microsoft.com/office/word/2010/wordprocessingShape" mc:Ignorable="w14 w15 w16se w16cid w16 w16cex wp14">
   <w:endnote w:type="separator" w:id="-1">
     <w:p>
       <w:pPr>
@@ -1403,7 +2074,7 @@
 </file>
 
 <file path=word/footnotes.xml><?xml version="1.0" encoding="utf-8"?>
-<w:footnotes xmlns:wpc="http://schemas.microsoft.com/office/word/2010/wordprocessingCanvas" xmlns:cx="http://schemas.microsoft.com/office/drawing/2014/chartex" xmlns:mc="http://schemas.openxmlformats.org/markup-compatibility/2006" xmlns:o="urn:schemas-microsoft-com:office:office" xmlns:r="http://schemas.openxmlformats.org/officeDocument/2006/relationships" xmlns:m="http://schemas.openxmlformats.org/officeDocument/2006/math" xmlns:v="urn:schemas-microsoft-com:vml" xmlns:wp14="http://schemas.microsoft.com/office/word/2010/wordprocessingDrawing" xmlns:wp="http://schemas.openxmlformats.org/drawingml/2006/wordprocessingDrawing" xmlns:w10="urn:schemas-microsoft-com:office:word" xmlns:w="http://schemas.openxmlformats.org/wordprocessingml/2006/main" xmlns:w14="http://schemas.microsoft.com/office/word/2010/wordml" xmlns:w15="http://schemas.microsoft.com/office/word/2012/wordml" xmlns:w16se="http://schemas.microsoft.com/office/word/2015/wordml/symex" xmlns:wpg="http://schemas.microsoft.com/office/word/2010/wordprocessingGroup" xmlns:wpi="http://schemas.microsoft.com/office/word/2010/wordprocessingInk" xmlns:wne="http://schemas.microsoft.com/office/word/2006/wordml" xmlns:wps="http://schemas.microsoft.com/office/word/2010/wordprocessingShape" mc:Ignorable="w14 w15 w16se wp14">
+<w:footnotes xmlns:wpc="http://schemas.microsoft.com/office/word/2010/wordprocessingCanvas" xmlns:cx="http://schemas.microsoft.com/office/drawing/2014/chartex" xmlns:cx1="http://schemas.microsoft.com/office/drawing/2015/9/8/chartex" xmlns:cx2="http://schemas.microsoft.com/office/drawing/2015/10/21/chartex" xmlns:cx3="http://schemas.microsoft.com/office/drawing/2016/5/9/chartex" xmlns:cx4="http://schemas.microsoft.com/office/drawing/2016/5/10/chartex" xmlns:cx5="http://schemas.microsoft.com/office/drawing/2016/5/11/chartex" xmlns:cx6="http://schemas.microsoft.com/office/drawing/2016/5/12/chartex" xmlns:cx7="http://schemas.microsoft.com/office/drawing/2016/5/13/chartex" xmlns:cx8="http://schemas.microsoft.com/office/drawing/2016/5/14/chartex" xmlns:mc="http://schemas.openxmlformats.org/markup-compatibility/2006" xmlns:aink="http://schemas.microsoft.com/office/drawing/2016/ink" xmlns:am3d="http://schemas.microsoft.com/office/drawing/2017/model3d" xmlns:o="urn:schemas-microsoft-com:office:office" xmlns:r="http://schemas.openxmlformats.org/officeDocument/2006/relationships" xmlns:m="http://schemas.openxmlformats.org/officeDocument/2006/math" xmlns:v="urn:schemas-microsoft-com:vml" xmlns:wp14="http://schemas.microsoft.com/office/word/2010/wordprocessingDrawing" xmlns:wp="http://schemas.openxmlformats.org/drawingml/2006/wordprocessingDrawing" xmlns:w10="urn:schemas-microsoft-com:office:word" xmlns:w="http://schemas.openxmlformats.org/wordprocessingml/2006/main" xmlns:w14="http://schemas.microsoft.com/office/word/2010/wordml" xmlns:w15="http://schemas.microsoft.com/office/word/2012/wordml" xmlns:w16cex="http://schemas.microsoft.com/office/word/2018/wordml/cex" xmlns:w16cid="http://schemas.microsoft.com/office/word/2016/wordml/cid" xmlns:w16="http://schemas.microsoft.com/office/word/2018/wordml" xmlns:w16se="http://schemas.microsoft.com/office/word/2015/wordml/symex" xmlns:wpg="http://schemas.microsoft.com/office/word/2010/wordprocessingGroup" xmlns:wpi="http://schemas.microsoft.com/office/word/2010/wordprocessingInk" xmlns:wne="http://schemas.microsoft.com/office/word/2006/wordml" xmlns:wps="http://schemas.microsoft.com/office/word/2010/wordprocessingShape" mc:Ignorable="w14 w15 w16se w16cid w16 w16cex wp14">
   <w:footnote w:type="separator" w:id="-1">
     <w:p>
       <w:pPr>
@@ -1428,7 +2099,7 @@
 </file>
 
 <file path=word/header1.xml><?xml version="1.0" encoding="utf-8"?>
-<w:hdr xmlns:wpc="http://schemas.microsoft.com/office/word/2010/wordprocessingCanvas" xmlns:cx="http://schemas.microsoft.com/office/drawing/2014/chartex" xmlns:mc="http://schemas.openxmlformats.org/markup-compatibility/2006" xmlns:o="urn:schemas-microsoft-com:office:office" xmlns:r="http://schemas.openxmlformats.org/officeDocument/2006/relationships" xmlns:m="http://schemas.openxmlformats.org/officeDocument/2006/math" xmlns:v="urn:schemas-microsoft-com:vml" xmlns:wp14="http://schemas.microsoft.com/office/word/2010/wordprocessingDrawing" xmlns:wp="http://schemas.openxmlformats.org/drawingml/2006/wordprocessingDrawing" xmlns:w10="urn:schemas-microsoft-com:office:word" xmlns:w="http://schemas.openxmlformats.org/wordprocessingml/2006/main" xmlns:w14="http://schemas.microsoft.com/office/word/2010/wordml" xmlns:w15="http://schemas.microsoft.com/office/word/2012/wordml" xmlns:w16se="http://schemas.microsoft.com/office/word/2015/wordml/symex" xmlns:wpg="http://schemas.microsoft.com/office/word/2010/wordprocessingGroup" xmlns:wpi="http://schemas.microsoft.com/office/word/2010/wordprocessingInk" xmlns:wne="http://schemas.microsoft.com/office/word/2006/wordml" xmlns:wps="http://schemas.microsoft.com/office/word/2010/wordprocessingShape" mc:Ignorable="w14 w15 w16se wp14">
+<w:hdr xmlns:wpc="http://schemas.microsoft.com/office/word/2010/wordprocessingCanvas" xmlns:cx="http://schemas.microsoft.com/office/drawing/2014/chartex" xmlns:cx1="http://schemas.microsoft.com/office/drawing/2015/9/8/chartex" xmlns:cx2="http://schemas.microsoft.com/office/drawing/2015/10/21/chartex" xmlns:cx3="http://schemas.microsoft.com/office/drawing/2016/5/9/chartex" xmlns:cx4="http://schemas.microsoft.com/office/drawing/2016/5/10/chartex" xmlns:cx5="http://schemas.microsoft.com/office/drawing/2016/5/11/chartex" xmlns:cx6="http://schemas.microsoft.com/office/drawing/2016/5/12/chartex" xmlns:cx7="http://schemas.microsoft.com/office/drawing/2016/5/13/chartex" xmlns:cx8="http://schemas.microsoft.com/office/drawing/2016/5/14/chartex" xmlns:mc="http://schemas.openxmlformats.org/markup-compatibility/2006" xmlns:aink="http://schemas.microsoft.com/office/drawing/2016/ink" xmlns:am3d="http://schemas.microsoft.com/office/drawing/2017/model3d" xmlns:o="urn:schemas-microsoft-com:office:office" xmlns:r="http://schemas.openxmlformats.org/officeDocument/2006/relationships" xmlns:m="http://schemas.openxmlformats.org/officeDocument/2006/math" xmlns:v="urn:schemas-microsoft-com:vml" xmlns:wp14="http://schemas.microsoft.com/office/word/2010/wordprocessingDrawing" xmlns:wp="http://schemas.openxmlformats.org/drawingml/2006/wordprocessingDrawing" xmlns:w10="urn:schemas-microsoft-com:office:word" xmlns:w="http://schemas.openxmlformats.org/wordprocessingml/2006/main" xmlns:w14="http://schemas.microsoft.com/office/word/2010/wordml" xmlns:w15="http://schemas.microsoft.com/office/word/2012/wordml" xmlns:w16cex="http://schemas.microsoft.com/office/word/2018/wordml/cex" xmlns:w16cid="http://schemas.microsoft.com/office/word/2016/wordml/cid" xmlns:w16="http://schemas.microsoft.com/office/word/2018/wordml" xmlns:w16se="http://schemas.microsoft.com/office/word/2015/wordml/symex" xmlns:wpg="http://schemas.microsoft.com/office/word/2010/wordprocessingGroup" xmlns:wpi="http://schemas.microsoft.com/office/word/2010/wordprocessingInk" xmlns:wne="http://schemas.microsoft.com/office/word/2006/wordml" xmlns:wps="http://schemas.microsoft.com/office/word/2010/wordprocessingShape" mc:Ignorable="w14 w15 w16se w16cid w16 w16cex wp14">
   <w:sdt>
     <w:sdtPr>
       <w:id w:val="-1385567639"/>
@@ -1437,6 +2108,7 @@
         <w:docPartUnique/>
       </w:docPartObj>
     </w:sdtPr>
+    <w:sdtEndPr/>
     <w:sdtContent>
       <w:p>
         <w:pPr>
@@ -1563,7 +2235,7 @@
             </mc:Choice>
             <mc:Fallback>
               <w:pict>
-                <v:oval w14:anchorId="198ECDB5" id="Elipse 1" o:spid="_x0000_s1027" style="position:absolute;margin-left:0;margin-top:0;width:49.35pt;height:49.35pt;z-index:251659264;visibility:visible;mso-wrap-style:square;mso-width-percent:0;mso-height-percent:0;mso-wrap-distance-left:9pt;mso-wrap-distance-top:0;mso-wrap-distance-right:9pt;mso-wrap-distance-bottom:0;mso-position-horizontal:center;mso-position-horizontal-relative:margin;mso-position-vertical:center;mso-position-vertical-relative:top-margin-area;mso-width-percent:0;mso-height-percent:0;mso-width-relative:page;mso-height-relative:page;v-text-anchor:middle" o:gfxdata="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" o:allowincell="f" fillcolor="#40618b" stroked="f">
+                <v:oval w14:anchorId="198ECDB5" id="Elipse 1" o:spid="_x0000_s1027" style="position:absolute;margin-left:0;margin-top:0;width:49.35pt;height:49.35pt;z-index:251659264;visibility:visible;mso-wrap-style:square;mso-width-percent:0;mso-height-percent:0;mso-wrap-distance-left:9pt;mso-wrap-distance-top:0;mso-wrap-distance-right:9pt;mso-wrap-distance-bottom:0;mso-position-horizontal:center;mso-position-horizontal-relative:margin;mso-position-vertical:center;mso-position-vertical-relative:top-margin-area;mso-width-percent:0;mso-height-percent:0;mso-width-relative:page;mso-height-relative:page;v-text-anchor:middle" o:gfxdata="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" o:allowincell="f" fillcolor="#40618b" stroked="f">
                   <v:textbox>
                     <w:txbxContent>
                       <w:p>
@@ -1625,7 +2297,7 @@
 </file>
 
 <file path=word/styles.xml><?xml version="1.0" encoding="utf-8"?>
-<w:styles xmlns:mc="http://schemas.openxmlformats.org/markup-compatibility/2006" xmlns:r="http://schemas.openxmlformats.org/officeDocument/2006/relationships" xmlns:w="http://schemas.openxmlformats.org/wordprocessingml/2006/main" xmlns:w14="http://schemas.microsoft.com/office/word/2010/wordml" xmlns:w15="http://schemas.microsoft.com/office/word/2012/wordml" xmlns:w16se="http://schemas.microsoft.com/office/word/2015/wordml/symex" mc:Ignorable="w14 w15 w16se">
+<w:styles xmlns:mc="http://schemas.openxmlformats.org/markup-compatibility/2006" xmlns:r="http://schemas.openxmlformats.org/officeDocument/2006/relationships" xmlns:w="http://schemas.openxmlformats.org/wordprocessingml/2006/main" xmlns:w14="http://schemas.microsoft.com/office/word/2010/wordml" xmlns:w15="http://schemas.microsoft.com/office/word/2012/wordml" xmlns:w16cex="http://schemas.microsoft.com/office/word/2018/wordml/cex" xmlns:w16cid="http://schemas.microsoft.com/office/word/2016/wordml/cid" xmlns:w16="http://schemas.microsoft.com/office/word/2018/wordml" xmlns:w16se="http://schemas.microsoft.com/office/word/2015/wordml/symex" mc:Ignorable="w14 w15 w16se w16cid w16 w16cex">
   <w:docDefaults>
     <w:rPrDefault>
       <w:rPr>
@@ -1641,7 +2313,7 @@
       </w:pPr>
     </w:pPrDefault>
   </w:docDefaults>
-  <w:latentStyles w:defLockedState="0" w:defUIPriority="99" w:defSemiHidden="0" w:defUnhideWhenUsed="0" w:defQFormat="0" w:count="371">
+  <w:latentStyles w:defLockedState="0" w:defUIPriority="99" w:defSemiHidden="0" w:defUnhideWhenUsed="0" w:defQFormat="0" w:count="376">
     <w:lsdException w:name="Normal" w:uiPriority="0" w:qFormat="1"/>
     <w:lsdException w:name="heading 1" w:uiPriority="9" w:qFormat="1"/>
     <w:lsdException w:name="heading 2" w:semiHidden="1" w:uiPriority="9" w:unhideWhenUsed="1" w:qFormat="1"/>
@@ -1747,7 +2419,6 @@
     <w:lsdException w:name="HTML Sample" w:semiHidden="1" w:unhideWhenUsed="1"/>
     <w:lsdException w:name="HTML Typewriter" w:semiHidden="1" w:unhideWhenUsed="1"/>
     <w:lsdException w:name="HTML Variable" w:semiHidden="1" w:unhideWhenUsed="1"/>
-    <w:lsdException w:name="Normal Table" w:semiHidden="1" w:unhideWhenUsed="1"/>
     <w:lsdException w:name="annotation subject" w:semiHidden="1" w:unhideWhenUsed="1"/>
     <w:lsdException w:name="No List" w:semiHidden="1" w:unhideWhenUsed="1"/>
     <w:lsdException w:name="Outline List 1" w:semiHidden="1" w:unhideWhenUsed="1"/>
@@ -1790,11 +2461,8 @@
     <w:lsdException w:name="Table Contemporary" w:semiHidden="1" w:unhideWhenUsed="1"/>
     <w:lsdException w:name="Table Elegant" w:semiHidden="1" w:unhideWhenUsed="1"/>
     <w:lsdException w:name="Table Professional" w:semiHidden="1" w:unhideWhenUsed="1"/>
-    <w:lsdException w:name="Table Subtle 1" w:semiHidden="1" w:unhideWhenUsed="1"/>
     <w:lsdException w:name="Table Subtle 2" w:semiHidden="1" w:unhideWhenUsed="1"/>
     <w:lsdException w:name="Table Web 1" w:semiHidden="1" w:unhideWhenUsed="1"/>
-    <w:lsdException w:name="Table Web 2" w:semiHidden="1" w:unhideWhenUsed="1"/>
-    <w:lsdException w:name="Table Web 3" w:semiHidden="1" w:unhideWhenUsed="1"/>
     <w:lsdException w:name="Balloon Text" w:semiHidden="1" w:unhideWhenUsed="1"/>
     <w:lsdException w:name="Table Grid" w:uiPriority="39"/>
     <w:lsdException w:name="Table Theme" w:semiHidden="1" w:unhideWhenUsed="1"/>
@@ -2013,6 +2681,11 @@
     <w:lsdException w:name="List Table 5 Dark Accent 6" w:uiPriority="50"/>
     <w:lsdException w:name="List Table 6 Colorful Accent 6" w:uiPriority="51"/>
     <w:lsdException w:name="List Table 7 Colorful Accent 6" w:uiPriority="52"/>
+    <w:lsdException w:name="Mention" w:semiHidden="1" w:unhideWhenUsed="1"/>
+    <w:lsdException w:name="Smart Hyperlink" w:semiHidden="1" w:unhideWhenUsed="1"/>
+    <w:lsdException w:name="Hashtag" w:semiHidden="1" w:unhideWhenUsed="1"/>
+    <w:lsdException w:name="Unresolved Mention" w:semiHidden="1" w:unhideWhenUsed="1"/>
+    <w:lsdException w:name="Smart Link" w:semiHidden="1" w:unhideWhenUsed="1"/>
   </w:latentStyles>
   <w:style w:type="paragraph" w:default="1" w:styleId="Normal">
     <w:name w:val="Normal"/>

</xml_diff>

<commit_message>
Correcion de la portada del informe
</commit_message>
<xml_diff>
--- a/Informe_Git_tio.docx
+++ b/Informe_Git_tio.docx
@@ -475,19 +475,8 @@
               <w:szCs w:val="24"/>
               <w:lang w:val="es-419"/>
             </w:rPr>
-            <w:t xml:space="preserve">Tomas </w:t>
-          </w:r>
-          <w:proofErr w:type="spellStart"/>
-          <w:r>
-            <w:rPr>
-              <w:rFonts w:ascii="Bahnschrift SemiBold" w:hAnsi="Bahnschrift SemiBold" w:cs="Arial"/>
-              <w:sz w:val="24"/>
-              <w:szCs w:val="24"/>
-              <w:lang w:val="es-419"/>
-            </w:rPr>
-            <w:t>Mondini</w:t>
-          </w:r>
-          <w:proofErr w:type="spellEnd"/>
+            <w:t>Tomas Mondini</w:t>
+          </w:r>
         </w:p>
         <w:p>
           <w:pPr>
@@ -684,19 +673,27 @@
               <w:szCs w:val="24"/>
               <w:lang w:val="es-419"/>
             </w:rPr>
-            <w:t xml:space="preserve">Florencia </w:t>
-          </w:r>
-          <w:proofErr w:type="spellStart"/>
-          <w:r>
-            <w:rPr>
-              <w:rFonts w:ascii="Bahnschrift SemiBold" w:hAnsi="Bahnschrift SemiBold" w:cs="Arial"/>
-              <w:sz w:val="24"/>
-              <w:szCs w:val="24"/>
-              <w:lang w:val="es-419"/>
-            </w:rPr>
-            <w:t>Rodriguez</w:t>
-          </w:r>
-          <w:proofErr w:type="spellEnd"/>
+            <w:t>Florencia Rodriguez</w:t>
+          </w:r>
+        </w:p>
+        <w:p>
+          <w:pPr>
+            <w:rPr>
+              <w:rFonts w:ascii="Bahnschrift SemiBold" w:hAnsi="Bahnschrift SemiBold" w:cs="Arial"/>
+              <w:sz w:val="24"/>
+              <w:szCs w:val="24"/>
+              <w:lang w:val="es-419"/>
+            </w:rPr>
+          </w:pPr>
+          <w:r>
+            <w:rPr>
+              <w:rFonts w:ascii="Bahnschrift SemiBold" w:hAnsi="Bahnschrift SemiBold" w:cs="Arial"/>
+              <w:sz w:val="24"/>
+              <w:szCs w:val="24"/>
+              <w:lang w:val="es-419"/>
+            </w:rPr>
+            <w:t xml:space="preserve">                 Brian Varona</w:t>
+          </w:r>
         </w:p>
         <w:p>
           <w:pPr>
@@ -908,21 +905,7 @@
         <w:rPr>
           <w:lang w:val="es-419"/>
         </w:rPr>
-        <w:t>“</w:t>
-      </w:r>
-      <w:proofErr w:type="spellStart"/>
-      <w:r>
-        <w:rPr>
-          <w:lang w:val="es-419"/>
-        </w:rPr>
-        <w:t>todolist</w:t>
-      </w:r>
-      <w:proofErr w:type="spellEnd"/>
-      <w:r>
-        <w:rPr>
-          <w:lang w:val="es-419"/>
-        </w:rPr>
-        <w:t>”</w:t>
+        <w:t>“todolist”</w:t>
       </w:r>
       <w:r>
         <w:rPr>
@@ -966,21 +949,7 @@
         <w:rPr>
           <w:lang w:val="es-419"/>
         </w:rPr>
-        <w:t xml:space="preserve">n una reunión por Google </w:t>
-      </w:r>
-      <w:proofErr w:type="spellStart"/>
-      <w:r>
-        <w:rPr>
-          <w:lang w:val="es-419"/>
-        </w:rPr>
-        <w:t>meet</w:t>
-      </w:r>
-      <w:proofErr w:type="spellEnd"/>
-      <w:r>
-        <w:rPr>
-          <w:lang w:val="es-419"/>
-        </w:rPr>
-        <w:t>, e</w:t>
+        <w:t>n una reunión por Google meet, e</w:t>
       </w:r>
       <w:r>
         <w:rPr>
@@ -1048,33 +1017,17 @@
         </w:rPr>
         <w:t xml:space="preserve">, Patricio se </w:t>
       </w:r>
-      <w:proofErr w:type="spellStart"/>
-      <w:r>
-        <w:rPr>
-          <w:lang w:val="es-419"/>
-        </w:rPr>
-        <w:t>encargo</w:t>
-      </w:r>
-      <w:proofErr w:type="spellEnd"/>
-      <w:r>
-        <w:rPr>
-          <w:lang w:val="es-419"/>
-        </w:rPr>
-        <w:t xml:space="preserve"> </w:t>
-      </w:r>
-      <w:proofErr w:type="spellStart"/>
-      <w:r>
-        <w:rPr>
-          <w:lang w:val="es-419"/>
-        </w:rPr>
-        <w:t>de el</w:t>
-      </w:r>
-      <w:proofErr w:type="spellEnd"/>
-      <w:r>
-        <w:rPr>
-          <w:lang w:val="es-419"/>
-        </w:rPr>
-        <w:t xml:space="preserve"> inicio y </w:t>
+      <w:r>
+        <w:rPr>
+          <w:lang w:val="es-419"/>
+        </w:rPr>
+        <w:t>encargó</w:t>
+      </w:r>
+      <w:r>
+        <w:rPr>
+          <w:lang w:val="es-419"/>
+        </w:rPr>
+        <w:t xml:space="preserve"> de el inicio y </w:t>
       </w:r>
       <w:r>
         <w:rPr>
@@ -1086,16 +1039,8 @@
         <w:rPr>
           <w:lang w:val="es-419"/>
         </w:rPr>
-        <w:t xml:space="preserve"> del repositorio </w:t>
-      </w:r>
-      <w:proofErr w:type="spellStart"/>
-      <w:r>
-        <w:rPr>
-          <w:lang w:val="es-419"/>
-        </w:rPr>
-        <w:t>git</w:t>
-      </w:r>
-      <w:proofErr w:type="spellEnd"/>
+        <w:t xml:space="preserve"> del repositorio git</w:t>
+      </w:r>
       <w:r>
         <w:rPr>
           <w:lang w:val="es-419"/>
@@ -1106,21 +1051,7 @@
         <w:rPr>
           <w:lang w:val="es-419"/>
         </w:rPr>
-        <w:t xml:space="preserve"> un </w:t>
-      </w:r>
-      <w:proofErr w:type="spellStart"/>
-      <w:r>
-        <w:rPr>
-          <w:lang w:val="es-419"/>
-        </w:rPr>
-        <w:t>meet</w:t>
-      </w:r>
-      <w:proofErr w:type="spellEnd"/>
-      <w:r>
-        <w:rPr>
-          <w:lang w:val="es-419"/>
-        </w:rPr>
-        <w:t xml:space="preserve"> para el trabajo que inicio </w:t>
+        <w:t xml:space="preserve"> un meet para el trabajo que inicio </w:t>
       </w:r>
       <w:r>
         <w:rPr>
@@ -1170,14 +1101,12 @@
         </w:rPr>
         <w:t xml:space="preserve"> de la </w:t>
       </w:r>
-      <w:proofErr w:type="spellStart"/>
-      <w:r>
-        <w:rPr>
-          <w:lang w:val="es-419"/>
-        </w:rPr>
-        <w:t>pagina</w:t>
-      </w:r>
-      <w:proofErr w:type="spellEnd"/>
+      <w:r>
+        <w:rPr>
+          <w:lang w:val="es-419"/>
+        </w:rPr>
+        <w:t>página</w:t>
+      </w:r>
       <w:r>
         <w:rPr>
           <w:lang w:val="es-419"/>
@@ -1194,30 +1123,8 @@
         <w:rPr>
           <w:lang w:val="es-419"/>
         </w:rPr>
-        <w:t xml:space="preserve"> de la pestaña </w:t>
-      </w:r>
-      <w:proofErr w:type="spellStart"/>
-      <w:r>
-        <w:rPr>
-          <w:lang w:val="es-419"/>
-        </w:rPr>
-        <w:t>about</w:t>
-      </w:r>
-      <w:proofErr w:type="spellEnd"/>
-      <w:r>
-        <w:rPr>
-          <w:lang w:val="es-419"/>
-        </w:rPr>
-        <w:t xml:space="preserve">, por su parte cada uno creo su rama </w:t>
-      </w:r>
-      <w:proofErr w:type="spellStart"/>
-      <w:r>
-        <w:rPr>
-          <w:lang w:val="es-419"/>
-        </w:rPr>
-        <w:t>branch</w:t>
-      </w:r>
-      <w:proofErr w:type="spellEnd"/>
+        <w:t xml:space="preserve"> de la pestaña about, por su parte cada uno creo su rama branch</w:t>
+      </w:r>
       <w:r>
         <w:rPr>
           <w:lang w:val="es-419"/>
@@ -1240,49 +1147,7 @@
         <w:rPr>
           <w:lang w:val="es-419"/>
         </w:rPr>
-        <w:t xml:space="preserve">, hizo sus respectivos 3 </w:t>
-      </w:r>
-      <w:proofErr w:type="spellStart"/>
-      <w:r>
-        <w:rPr>
-          <w:lang w:val="es-419"/>
-        </w:rPr>
-        <w:t>commits</w:t>
-      </w:r>
-      <w:proofErr w:type="spellEnd"/>
-      <w:r>
-        <w:rPr>
-          <w:lang w:val="es-419"/>
-        </w:rPr>
-        <w:t xml:space="preserve">, 3 </w:t>
-      </w:r>
-      <w:proofErr w:type="spellStart"/>
-      <w:r>
-        <w:rPr>
-          <w:lang w:val="es-419"/>
-        </w:rPr>
-        <w:t>push</w:t>
-      </w:r>
-      <w:proofErr w:type="spellEnd"/>
-      <w:r>
-        <w:rPr>
-          <w:lang w:val="es-419"/>
-        </w:rPr>
-        <w:t xml:space="preserve"> </w:t>
-      </w:r>
-      <w:proofErr w:type="spellStart"/>
-      <w:r>
-        <w:rPr>
-          <w:lang w:val="es-419"/>
-        </w:rPr>
-        <w:t>pull</w:t>
-      </w:r>
-      <w:proofErr w:type="spellEnd"/>
-      <w:r>
-        <w:rPr>
-          <w:lang w:val="es-419"/>
-        </w:rPr>
-        <w:t xml:space="preserve"> y la </w:t>
+        <w:t xml:space="preserve">, hizo sus respectivos 3 commits, 3 push pull y la </w:t>
       </w:r>
       <w:r>
         <w:rPr>
@@ -1312,55 +1177,13 @@
         <w:rPr>
           <w:lang w:val="es-419"/>
         </w:rPr>
-        <w:t xml:space="preserve">fuimos </w:t>
-      </w:r>
-      <w:proofErr w:type="spellStart"/>
-      <w:r>
-        <w:rPr>
-          <w:lang w:val="es-419"/>
-        </w:rPr>
-        <w:t>tachandolas</w:t>
-      </w:r>
-      <w:proofErr w:type="spellEnd"/>
-      <w:r>
-        <w:rPr>
-          <w:lang w:val="es-419"/>
-        </w:rPr>
-        <w:t xml:space="preserve"> </w:t>
-      </w:r>
-      <w:r>
-        <w:rPr>
-          <w:lang w:val="es-419"/>
-        </w:rPr>
-        <w:t xml:space="preserve">en la </w:t>
-      </w:r>
-      <w:proofErr w:type="spellStart"/>
-      <w:r>
-        <w:rPr>
-          <w:lang w:val="es-419"/>
-        </w:rPr>
-        <w:t>check</w:t>
-      </w:r>
-      <w:proofErr w:type="spellEnd"/>
-      <w:r>
-        <w:rPr>
-          <w:lang w:val="es-419"/>
-        </w:rPr>
-        <w:t xml:space="preserve"> </w:t>
-      </w:r>
-      <w:proofErr w:type="spellStart"/>
-      <w:r>
-        <w:rPr>
-          <w:lang w:val="es-419"/>
-        </w:rPr>
-        <w:t>list</w:t>
-      </w:r>
-      <w:proofErr w:type="spellEnd"/>
-      <w:r>
-        <w:rPr>
-          <w:lang w:val="es-419"/>
-        </w:rPr>
-        <w:t xml:space="preserve"> llamada “pautas de </w:t>
+        <w:t xml:space="preserve">fuimos tachandolas </w:t>
+      </w:r>
+      <w:r>
+        <w:rPr>
+          <w:lang w:val="es-419"/>
+        </w:rPr>
+        <w:t xml:space="preserve">en la check list llamada “pautas de </w:t>
       </w:r>
       <w:r>
         <w:rPr>
@@ -1372,7 +1195,19 @@
         <w:rPr>
           <w:lang w:val="es-419"/>
         </w:rPr>
-        <w:t xml:space="preserve">” en Trello donde todos fuimos comentado la etiqueta. </w:t>
+        <w:t xml:space="preserve">” en Trello donde todos fuimos </w:t>
+      </w:r>
+      <w:r>
+        <w:rPr>
+          <w:lang w:val="es-419"/>
+        </w:rPr>
+        <w:t>comentados</w:t>
+      </w:r>
+      <w:r>
+        <w:rPr>
+          <w:lang w:val="es-419"/>
+        </w:rPr>
+        <w:t xml:space="preserve"> la etiqueta. </w:t>
       </w:r>
     </w:p>
     <w:p>
@@ -1386,21 +1221,13 @@
         <w:rPr>
           <w:lang w:val="es-419"/>
         </w:rPr>
-        <w:t>Dentro del documento de trabajo se encuentra la carpeta “</w:t>
-      </w:r>
-      <w:proofErr w:type="spellStart"/>
-      <w:r>
-        <w:rPr>
-          <w:lang w:val="es-419"/>
-        </w:rPr>
-        <w:t>todolist</w:t>
-      </w:r>
-      <w:proofErr w:type="spellEnd"/>
-      <w:r>
-        <w:rPr>
-          <w:lang w:val="es-419"/>
-        </w:rPr>
-        <w:t xml:space="preserve">” que contiene los archivos de la </w:t>
+        <w:t xml:space="preserve">  </w:t>
+      </w:r>
+      <w:r>
+        <w:rPr>
+          <w:lang w:val="es-419"/>
+        </w:rPr>
+        <w:t xml:space="preserve">Dentro del documento de trabajo se encuentra la carpeta “todolist” que contiene los archivos de la </w:t>
       </w:r>
       <w:r>
         <w:rPr>
@@ -1454,21 +1281,7 @@
         <w:rPr>
           <w:lang w:val="es-419"/>
         </w:rPr>
-        <w:t>“</w:t>
-      </w:r>
-      <w:proofErr w:type="spellStart"/>
-      <w:r>
-        <w:rPr>
-          <w:lang w:val="es-419"/>
-        </w:rPr>
-        <w:t>img</w:t>
-      </w:r>
-      <w:proofErr w:type="spellEnd"/>
-      <w:r>
-        <w:rPr>
-          <w:lang w:val="es-419"/>
-        </w:rPr>
-        <w:t xml:space="preserve"> proceso” que contiene imágenes </w:t>
+        <w:t xml:space="preserve">“img proceso” que contiene imágenes </w:t>
       </w:r>
       <w:r>
         <w:rPr>
@@ -1510,16 +1323,8 @@
         <w:rPr>
           <w:lang w:val="es-419"/>
         </w:rPr>
-        <w:t xml:space="preserve"> del informe en documento </w:t>
-      </w:r>
-      <w:proofErr w:type="spellStart"/>
-      <w:r>
-        <w:rPr>
-          <w:lang w:val="es-419"/>
-        </w:rPr>
-        <w:t>word</w:t>
-      </w:r>
-      <w:proofErr w:type="spellEnd"/>
+        <w:t xml:space="preserve"> del informe en documento word</w:t>
+      </w:r>
       <w:r>
         <w:rPr>
           <w:lang w:val="es-419"/>
@@ -1568,21 +1373,7 @@
         <w:rPr>
           <w:lang w:val="es-419"/>
         </w:rPr>
-        <w:t>“</w:t>
-      </w:r>
-      <w:proofErr w:type="spellStart"/>
-      <w:r>
-        <w:rPr>
-          <w:lang w:val="es-419"/>
-        </w:rPr>
-        <w:t>todolist</w:t>
-      </w:r>
-      <w:proofErr w:type="spellEnd"/>
-      <w:r>
-        <w:rPr>
-          <w:lang w:val="es-419"/>
-        </w:rPr>
-        <w:t>”</w:t>
+        <w:t>“todolist”</w:t>
       </w:r>
       <w:r>
         <w:rPr>
@@ -1694,21 +1485,7 @@
         <w:rPr>
           <w:lang w:val="es-419"/>
         </w:rPr>
-        <w:t xml:space="preserve"> estilo del </w:t>
-      </w:r>
-      <w:proofErr w:type="spellStart"/>
-      <w:r>
-        <w:rPr>
-          <w:lang w:val="es-419"/>
-        </w:rPr>
-        <w:t>login</w:t>
-      </w:r>
-      <w:proofErr w:type="spellEnd"/>
-      <w:r>
-        <w:rPr>
-          <w:lang w:val="es-419"/>
-        </w:rPr>
-        <w:t xml:space="preserve"> y </w:t>
+        <w:t xml:space="preserve"> estilo del login y </w:t>
       </w:r>
       <w:r>
         <w:rPr>
@@ -1796,16 +1573,8 @@
         <w:rPr>
           <w:lang w:val="es-419"/>
         </w:rPr>
-        <w:t xml:space="preserve"> cambiar al español las palabras email y </w:t>
-      </w:r>
-      <w:proofErr w:type="spellStart"/>
-      <w:r>
-        <w:rPr>
-          <w:lang w:val="es-419"/>
-        </w:rPr>
-        <w:t>password</w:t>
-      </w:r>
-      <w:proofErr w:type="spellEnd"/>
+        <w:t xml:space="preserve"> cambiar al español las palabras email y password</w:t>
+      </w:r>
       <w:r>
         <w:rPr>
           <w:lang w:val="es-419"/>
@@ -1816,16 +1585,8 @@
         <w:rPr>
           <w:lang w:val="es-419"/>
         </w:rPr>
-        <w:t xml:space="preserve"> pero el enfoque principal estuvo en la organización del trabajo y el uso de </w:t>
-      </w:r>
-      <w:proofErr w:type="spellStart"/>
-      <w:r>
-        <w:rPr>
-          <w:lang w:val="es-419"/>
-        </w:rPr>
-        <w:t>git</w:t>
-      </w:r>
-      <w:proofErr w:type="spellEnd"/>
+        <w:t xml:space="preserve"> pero el enfoque principal estuvo en la organización del trabajo y el uso de git</w:t>
+      </w:r>
       <w:r>
         <w:rPr>
           <w:lang w:val="es-419"/>
@@ -1890,33 +1651,23 @@
         </w:rPr>
         <w:t xml:space="preserve"> un problema al querer ingresar a </w:t>
       </w:r>
-      <w:proofErr w:type="spellStart"/>
-      <w:r>
-        <w:rPr>
-          <w:lang w:val="es-419"/>
-        </w:rPr>
-        <w:t>To</w:t>
-      </w:r>
-      <w:proofErr w:type="spellEnd"/>
-      <w:r>
-        <w:rPr>
-          <w:lang w:val="es-419"/>
-        </w:rPr>
-        <w:t xml:space="preserve"> Do </w:t>
-      </w:r>
-      <w:proofErr w:type="spellStart"/>
-      <w:r>
-        <w:rPr>
-          <w:lang w:val="es-419"/>
-        </w:rPr>
-        <w:t>List</w:t>
-      </w:r>
-      <w:proofErr w:type="spellEnd"/>
-      <w:r>
-        <w:rPr>
-          <w:lang w:val="es-419"/>
-        </w:rPr>
-        <w:t xml:space="preserve"> ya que no se </w:t>
+      <w:r>
+        <w:rPr>
+          <w:lang w:val="es-419"/>
+        </w:rPr>
+        <w:t>“todolist”</w:t>
+      </w:r>
+      <w:r>
+        <w:rPr>
+          <w:lang w:val="es-419"/>
+        </w:rPr>
+        <w:t xml:space="preserve"> </w:t>
+      </w:r>
+      <w:r>
+        <w:rPr>
+          <w:lang w:val="es-419"/>
+        </w:rPr>
+        <w:t xml:space="preserve">ya que no se </w:t>
       </w:r>
       <w:r>
         <w:rPr>
@@ -1954,6 +1705,7 @@
       <w:pPr>
         <w:jc w:val="both"/>
         <w:rPr>
+          <w:u w:val="single"/>
           <w:lang w:val="es-419"/>
         </w:rPr>
       </w:pPr>
@@ -1961,35 +1713,25 @@
         <w:rPr>
           <w:lang w:val="es-419"/>
         </w:rPr>
+        <w:t xml:space="preserve">  </w:t>
+      </w:r>
+      <w:r>
+        <w:rPr>
+          <w:lang w:val="es-419"/>
+        </w:rPr>
         <w:t xml:space="preserve">El siguiente error </w:t>
       </w:r>
-      <w:proofErr w:type="spellStart"/>
-      <w:r>
-        <w:rPr>
-          <w:lang w:val="es-419"/>
-        </w:rPr>
-        <w:t>surgio</w:t>
-      </w:r>
-      <w:proofErr w:type="spellEnd"/>
-      <w:r>
-        <w:rPr>
-          <w:lang w:val="es-419"/>
-        </w:rPr>
-        <w:t xml:space="preserve"> al querer </w:t>
-      </w:r>
-      <w:proofErr w:type="spellStart"/>
-      <w:r>
-        <w:rPr>
-          <w:lang w:val="es-419"/>
-        </w:rPr>
-        <w:t>pushear</w:t>
-      </w:r>
-      <w:proofErr w:type="spellEnd"/>
-      <w:r>
-        <w:rPr>
-          <w:lang w:val="es-419"/>
-        </w:rPr>
-        <w:t xml:space="preserve"> cambios</w:t>
+      <w:r>
+        <w:rPr>
+          <w:lang w:val="es-419"/>
+        </w:rPr>
+        <w:t>surgió</w:t>
+      </w:r>
+      <w:r>
+        <w:rPr>
+          <w:lang w:val="es-419"/>
+        </w:rPr>
+        <w:t xml:space="preserve"> al querer pushear cambios</w:t>
       </w:r>
       <w:r>
         <w:rPr>
@@ -1997,19 +1739,23 @@
         </w:rPr>
         <w:t xml:space="preserve">, </w:t>
       </w:r>
-      <w:proofErr w:type="spellStart"/>
-      <w:r>
-        <w:rPr>
-          <w:lang w:val="es-419"/>
-        </w:rPr>
-        <w:t>surgio</w:t>
-      </w:r>
-      <w:proofErr w:type="spellEnd"/>
+      <w:r>
+        <w:rPr>
+          <w:lang w:val="es-419"/>
+        </w:rPr>
+        <w:t>surgió</w:t>
+      </w:r>
       <w:r>
         <w:rPr>
           <w:lang w:val="es-419"/>
         </w:rPr>
         <w:t xml:space="preserve"> al trabajar 2 personas al mismo tiempo </w:t>
+      </w:r>
+      <w:r>
+        <w:rPr>
+          <w:lang w:val="es-419"/>
+        </w:rPr>
+        <w:t>.</w:t>
       </w:r>
     </w:p>
     <w:p>
@@ -2419,6 +2165,7 @@
     <w:lsdException w:name="HTML Sample" w:semiHidden="1" w:unhideWhenUsed="1"/>
     <w:lsdException w:name="HTML Typewriter" w:semiHidden="1" w:unhideWhenUsed="1"/>
     <w:lsdException w:name="HTML Variable" w:semiHidden="1" w:unhideWhenUsed="1"/>
+    <w:lsdException w:name="Normal Table" w:semiHidden="1" w:unhideWhenUsed="1"/>
     <w:lsdException w:name="annotation subject" w:semiHidden="1" w:unhideWhenUsed="1"/>
     <w:lsdException w:name="No List" w:semiHidden="1" w:unhideWhenUsed="1"/>
     <w:lsdException w:name="Outline List 1" w:semiHidden="1" w:unhideWhenUsed="1"/>
@@ -2461,8 +2208,11 @@
     <w:lsdException w:name="Table Contemporary" w:semiHidden="1" w:unhideWhenUsed="1"/>
     <w:lsdException w:name="Table Elegant" w:semiHidden="1" w:unhideWhenUsed="1"/>
     <w:lsdException w:name="Table Professional" w:semiHidden="1" w:unhideWhenUsed="1"/>
+    <w:lsdException w:name="Table Subtle 1" w:semiHidden="1" w:unhideWhenUsed="1"/>
     <w:lsdException w:name="Table Subtle 2" w:semiHidden="1" w:unhideWhenUsed="1"/>
     <w:lsdException w:name="Table Web 1" w:semiHidden="1" w:unhideWhenUsed="1"/>
+    <w:lsdException w:name="Table Web 2" w:semiHidden="1" w:unhideWhenUsed="1"/>
+    <w:lsdException w:name="Table Web 3" w:semiHidden="1" w:unhideWhenUsed="1"/>
     <w:lsdException w:name="Balloon Text" w:semiHidden="1" w:unhideWhenUsed="1"/>
     <w:lsdException w:name="Table Grid" w:uiPriority="39"/>
     <w:lsdException w:name="Table Theme" w:semiHidden="1" w:unhideWhenUsed="1"/>
@@ -2899,6 +2649,17 @@
       <w:u w:val="single"/>
     </w:rPr>
   </w:style>
+  <w:style w:type="paragraph" w:styleId="Prrafodelista">
+    <w:name w:val="List Paragraph"/>
+    <w:basedOn w:val="Normal"/>
+    <w:uiPriority w:val="34"/>
+    <w:qFormat/>
+    <w:rsid w:val="003B0271"/>
+    <w:pPr>
+      <w:ind w:left="720"/>
+      <w:contextualSpacing/>
+    </w:pPr>
+  </w:style>
 </w:styles>
 </file>
 

</xml_diff>

<commit_message>
se recupera el informe perdido
</commit_message>
<xml_diff>
--- a/Informe_Git_tio.docx
+++ b/Informe_Git_tio.docx
@@ -1,6 +1,6 @@
 
 <file path=word/document.xml><?xml version="1.0" encoding="utf-8"?>
-<w:document xmlns:wpc="http://schemas.microsoft.com/office/word/2010/wordprocessingCanvas" xmlns:cx="http://schemas.microsoft.com/office/drawing/2014/chartex" xmlns:cx1="http://schemas.microsoft.com/office/drawing/2015/9/8/chartex" xmlns:cx2="http://schemas.microsoft.com/office/drawing/2015/10/21/chartex" xmlns:cx3="http://schemas.microsoft.com/office/drawing/2016/5/9/chartex" xmlns:cx4="http://schemas.microsoft.com/office/drawing/2016/5/10/chartex" xmlns:cx5="http://schemas.microsoft.com/office/drawing/2016/5/11/chartex" xmlns:cx6="http://schemas.microsoft.com/office/drawing/2016/5/12/chartex" xmlns:cx7="http://schemas.microsoft.com/office/drawing/2016/5/13/chartex" xmlns:cx8="http://schemas.microsoft.com/office/drawing/2016/5/14/chartex" xmlns:mc="http://schemas.openxmlformats.org/markup-compatibility/2006" xmlns:aink="http://schemas.microsoft.com/office/drawing/2016/ink" xmlns:am3d="http://schemas.microsoft.com/office/drawing/2017/model3d" xmlns:o="urn:schemas-microsoft-com:office:office" xmlns:r="http://schemas.openxmlformats.org/officeDocument/2006/relationships" xmlns:m="http://schemas.openxmlformats.org/officeDocument/2006/math" xmlns:v="urn:schemas-microsoft-com:vml" xmlns:wp14="http://schemas.microsoft.com/office/word/2010/wordprocessingDrawing" xmlns:wp="http://schemas.openxmlformats.org/drawingml/2006/wordprocessingDrawing" xmlns:w10="urn:schemas-microsoft-com:office:word" xmlns:w="http://schemas.openxmlformats.org/wordprocessingml/2006/main" xmlns:w14="http://schemas.microsoft.com/office/word/2010/wordml" xmlns:w15="http://schemas.microsoft.com/office/word/2012/wordml" xmlns:w16cex="http://schemas.microsoft.com/office/word/2018/wordml/cex" xmlns:w16cid="http://schemas.microsoft.com/office/word/2016/wordml/cid" xmlns:w16="http://schemas.microsoft.com/office/word/2018/wordml" xmlns:w16se="http://schemas.microsoft.com/office/word/2015/wordml/symex" xmlns:wpg="http://schemas.microsoft.com/office/word/2010/wordprocessingGroup" xmlns:wpi="http://schemas.microsoft.com/office/word/2010/wordprocessingInk" xmlns:wne="http://schemas.microsoft.com/office/word/2006/wordml" xmlns:wps="http://schemas.microsoft.com/office/word/2010/wordprocessingShape" mc:Ignorable="w14 w15 w16se w16cid w16 w16cex wp14">
+<w:document xmlns:wpc="http://schemas.microsoft.com/office/word/2010/wordprocessingCanvas" xmlns:mc="http://schemas.openxmlformats.org/markup-compatibility/2006" xmlns:o="urn:schemas-microsoft-com:office:office" xmlns:r="http://schemas.openxmlformats.org/officeDocument/2006/relationships" xmlns:m="http://schemas.openxmlformats.org/officeDocument/2006/math" xmlns:v="urn:schemas-microsoft-com:vml" xmlns:wp14="http://schemas.microsoft.com/office/word/2010/wordprocessingDrawing" xmlns:wp="http://schemas.openxmlformats.org/drawingml/2006/wordprocessingDrawing" xmlns:w10="urn:schemas-microsoft-com:office:word" xmlns:w="http://schemas.openxmlformats.org/wordprocessingml/2006/main" xmlns:w14="http://schemas.microsoft.com/office/word/2010/wordml" xmlns:wpg="http://schemas.microsoft.com/office/word/2010/wordprocessingGroup" xmlns:wpi="http://schemas.microsoft.com/office/word/2010/wordprocessingInk" xmlns:wne="http://schemas.microsoft.com/office/word/2006/wordml" xmlns:wps="http://schemas.microsoft.com/office/word/2010/wordprocessingShape" mc:Ignorable="w14 wp14">
   <w:body>
     <w:bookmarkStart w:id="0" w:name="_Hlk85209098" w:displacedByCustomXml="next"/>
     <w:bookmarkEnd w:id="0" w:displacedByCustomXml="next"/>
@@ -37,7 +37,7 @@
             <w:rPr>
               <w:noProof/>
               <w:color w:val="4472C4" w:themeColor="accent1"/>
-              <w:lang w:val="en-US" w:eastAsia="en-US"/>
+              <w:lang w:val="es-AR" w:eastAsia="es-AR"/>
             </w:rPr>
             <w:drawing>
               <wp:inline distT="0" distB="0" distL="0" distR="0" wp14:anchorId="11DD66B5" wp14:editId="75B9F5C2">
@@ -55,7 +55,7 @@
                         <pic:cNvPicPr/>
                       </pic:nvPicPr>
                       <pic:blipFill>
-                        <a:blip r:embed="rId8" cstate="print">
+                        <a:blip r:embed="rId9" cstate="print">
                           <a:duotone>
                             <a:schemeClr val="accent1">
                               <a:shade val="45000"/>
@@ -159,7 +159,7 @@
             <w:rPr>
               <w:noProof/>
               <w:color w:val="4472C4" w:themeColor="accent1"/>
-              <w:lang w:val="en-US" w:eastAsia="en-US"/>
+              <w:lang w:val="es-AR" w:eastAsia="es-AR"/>
             </w:rPr>
             <w:drawing>
               <wp:inline distT="0" distB="0" distL="0" distR="0" wp14:anchorId="69C069E4" wp14:editId="15AB4971">
@@ -177,7 +177,7 @@
                         <pic:cNvPicPr/>
                       </pic:nvPicPr>
                       <pic:blipFill>
-                        <a:blip r:embed="rId9" cstate="print">
+                        <a:blip r:embed="rId10" cstate="print">
                           <a:duotone>
                             <a:schemeClr val="accent1">
                               <a:shade val="45000"/>
@@ -224,7 +224,7 @@
             <w:rPr>
               <w:noProof/>
               <w:color w:val="4472C4" w:themeColor="accent1"/>
-              <w:lang w:val="en-US" w:eastAsia="en-US"/>
+              <w:lang w:val="es-AR" w:eastAsia="es-AR"/>
             </w:rPr>
             <mc:AlternateContent>
               <mc:Choice Requires="wps">
@@ -350,7 +350,7 @@
                   </wp:anchor>
                 </w:drawing>
               </mc:Choice>
-              <mc:Fallback>
+              <mc:Fallback xmlns:cx="http://schemas.microsoft.com/office/drawing/2014/chartex" xmlns:cx1="http://schemas.microsoft.com/office/drawing/2015/9/8/chartex" xmlns:cx2="http://schemas.microsoft.com/office/drawing/2015/10/21/chartex" xmlns:cx3="http://schemas.microsoft.com/office/drawing/2016/5/9/chartex" xmlns:cx4="http://schemas.microsoft.com/office/drawing/2016/5/10/chartex" xmlns:cx5="http://schemas.microsoft.com/office/drawing/2016/5/11/chartex" xmlns:cx6="http://schemas.microsoft.com/office/drawing/2016/5/12/chartex" xmlns:cx7="http://schemas.microsoft.com/office/drawing/2016/5/13/chartex" xmlns:cx8="http://schemas.microsoft.com/office/drawing/2016/5/14/chartex" xmlns:aink="http://schemas.microsoft.com/office/drawing/2016/ink" xmlns:am3d="http://schemas.microsoft.com/office/drawing/2017/model3d" xmlns:w15="http://schemas.microsoft.com/office/word/2012/wordml" xmlns:w16cex="http://schemas.microsoft.com/office/word/2018/wordml/cex" xmlns:w16cid="http://schemas.microsoft.com/office/word/2016/wordml/cid" xmlns:w16="http://schemas.microsoft.com/office/word/2018/wordml" xmlns:w16se="http://schemas.microsoft.com/office/word/2015/wordml/symex">
                 <w:pict>
                   <v:shapetype w14:anchorId="7A1602AB" id="_x0000_t202" coordsize="21600,21600" o:spt="202" path="m,l,21600r21600,l21600,xe">
                     <v:stroke joinstyle="miter"/>
@@ -750,7 +750,7 @@
             </w:rPr>
             <w:t xml:space="preserve"> del repositorio: </w:t>
           </w:r>
-          <w:hyperlink r:id="rId10" w:history="1">
+          <w:hyperlink r:id="rId11" w:history="1">
             <w:r>
               <w:rPr>
                 <w:rStyle w:val="Hipervnculo"/>
@@ -781,7 +781,7 @@
             </w:rPr>
             <w:t xml:space="preserve">Enlace de tablero Trello: </w:t>
           </w:r>
-          <w:hyperlink r:id="rId11" w:history="1">
+          <w:hyperlink r:id="rId12" w:history="1">
             <w:r>
               <w:rPr>
                 <w:rStyle w:val="Hipervnculo"/>
@@ -1147,7 +1147,13 @@
         <w:rPr>
           <w:lang w:val="es-419"/>
         </w:rPr>
-        <w:t xml:space="preserve">, hizo sus respectivos 3 commits, 3 push pull y la </w:t>
+        <w:t xml:space="preserve"> con la finalidad de trabajar en ella para luego mergear a rama master por ejemplo el boton modificar. tambien se hicieron</w:t>
+      </w:r>
+      <w:r>
+        <w:rPr>
+          <w:lang w:val="es-419"/>
+        </w:rPr>
+        <w:t xml:space="preserve"> sus respectivos 3 commits, 3 push pull y la </w:t>
       </w:r>
       <w:r>
         <w:rPr>
@@ -1345,16 +1351,99 @@
           <w:lang w:val="es-419"/>
         </w:rPr>
       </w:pPr>
-      <w:r>
-        <w:rPr>
-          <w:lang w:val="es-419"/>
-        </w:rPr>
-        <w:t xml:space="preserve">  </w:t>
-      </w:r>
-      <w:r>
-        <w:rPr>
-          <w:lang w:val="es-419"/>
-        </w:rPr>
+    </w:p>
+    <w:p>
+      <w:pPr>
+        <w:jc w:val="both"/>
+        <w:rPr>
+          <w:lang w:val="es-419"/>
+        </w:rPr>
+      </w:pPr>
+    </w:p>
+    <w:p>
+      <w:pPr>
+        <w:jc w:val="both"/>
+        <w:rPr>
+          <w:lang w:val="es-419"/>
+        </w:rPr>
+      </w:pPr>
+    </w:p>
+    <w:p>
+      <w:pPr>
+        <w:jc w:val="both"/>
+        <w:rPr>
+          <w:lang w:val="es-419"/>
+        </w:rPr>
+      </w:pPr>
+    </w:p>
+    <w:p>
+      <w:pPr>
+        <w:jc w:val="both"/>
+        <w:rPr>
+          <w:lang w:val="es-419"/>
+        </w:rPr>
+      </w:pPr>
+    </w:p>
+    <w:p>
+      <w:pPr>
+        <w:jc w:val="both"/>
+        <w:rPr>
+          <w:lang w:val="es-419"/>
+        </w:rPr>
+      </w:pPr>
+    </w:p>
+    <w:p>
+      <w:pPr>
+        <w:jc w:val="both"/>
+        <w:rPr>
+          <w:lang w:val="es-419"/>
+        </w:rPr>
+      </w:pPr>
+    </w:p>
+    <w:p>
+      <w:pPr>
+        <w:jc w:val="both"/>
+        <w:rPr>
+          <w:lang w:val="es-419"/>
+        </w:rPr>
+      </w:pPr>
+    </w:p>
+    <w:p>
+      <w:pPr>
+        <w:jc w:val="both"/>
+        <w:rPr>
+          <w:lang w:val="es-419"/>
+        </w:rPr>
+      </w:pPr>
+    </w:p>
+    <w:p>
+      <w:pPr>
+        <w:jc w:val="both"/>
+        <w:rPr>
+          <w:lang w:val="es-419"/>
+        </w:rPr>
+      </w:pPr>
+    </w:p>
+    <w:p>
+      <w:pPr>
+        <w:jc w:val="both"/>
+        <w:rPr>
+          <w:lang w:val="es-419"/>
+        </w:rPr>
+      </w:pPr>
+    </w:p>
+    <w:p>
+      <w:pPr>
+        <w:jc w:val="both"/>
+        <w:rPr>
+          <w:lang w:val="es-419"/>
+        </w:rPr>
+      </w:pPr>
+      <w:r>
+        <w:rPr>
+          <w:lang w:val="es-419"/>
+        </w:rPr>
+        <w:lastRenderedPageBreak/>
         <w:t xml:space="preserve">Lo que es el desarrollo del trabajo como ya hablamos es la </w:t>
       </w:r>
       <w:r>
@@ -1429,7 +1518,7 @@
         <w:rPr>
           <w:lang w:val="es-419"/>
         </w:rPr>
-        <w:pict w14:anchorId="39D34882">
+        <w:pict w14:anchorId="14F23ADE">
           <v:shapetype id="_x0000_t75" coordsize="21600,21600" o:spt="75" o:preferrelative="t" path="m@4@5l@4@11@9@11@9@5xe" filled="f" stroked="f">
             <v:stroke joinstyle="miter"/>
             <v:formulas>
@@ -1449,8 +1538,8 @@
             <v:path o:extrusionok="f" gradientshapeok="t" o:connecttype="rect"/>
             <o:lock v:ext="edit" aspectratio="t"/>
           </v:shapetype>
-          <v:shape id="_x0000_i1025" type="#_x0000_t75" style="width:424.3pt;height:238.7pt">
-            <v:imagedata r:id="rId12" o:title="todolist antes de los cambios"/>
+          <v:shape id="_x0000_i1029" type="#_x0000_t75" style="width:425.15pt;height:175.9pt">
+            <v:imagedata r:id="rId13" o:title="todo list dentro antes"/>
           </v:shape>
         </w:pict>
       </w:r>
@@ -1466,6 +1555,104 @@
         <w:rPr>
           <w:lang w:val="es-419"/>
         </w:rPr>
+        <w:pict w14:anchorId="39D34882">
+          <v:shape id="_x0000_i1028" type="#_x0000_t75" style="width:424.3pt;height:238.7pt">
+            <v:imagedata r:id="rId14" o:title="todolist antes de los cambios"/>
+          </v:shape>
+        </w:pict>
+      </w:r>
+    </w:p>
+    <w:p>
+      <w:pPr>
+        <w:jc w:val="both"/>
+        <w:rPr>
+          <w:lang w:val="es-419"/>
+        </w:rPr>
+      </w:pPr>
+    </w:p>
+    <w:p>
+      <w:pPr>
+        <w:jc w:val="both"/>
+        <w:rPr>
+          <w:lang w:val="es-419"/>
+        </w:rPr>
+      </w:pPr>
+    </w:p>
+    <w:p>
+      <w:pPr>
+        <w:jc w:val="both"/>
+        <w:rPr>
+          <w:lang w:val="es-419"/>
+        </w:rPr>
+      </w:pPr>
+    </w:p>
+    <w:p>
+      <w:pPr>
+        <w:jc w:val="both"/>
+        <w:rPr>
+          <w:lang w:val="es-419"/>
+        </w:rPr>
+      </w:pPr>
+    </w:p>
+    <w:p>
+      <w:pPr>
+        <w:jc w:val="both"/>
+        <w:rPr>
+          <w:lang w:val="es-419"/>
+        </w:rPr>
+      </w:pPr>
+    </w:p>
+    <w:p>
+      <w:pPr>
+        <w:jc w:val="both"/>
+        <w:rPr>
+          <w:lang w:val="es-419"/>
+        </w:rPr>
+      </w:pPr>
+    </w:p>
+    <w:p>
+      <w:pPr>
+        <w:jc w:val="both"/>
+        <w:rPr>
+          <w:lang w:val="es-419"/>
+        </w:rPr>
+      </w:pPr>
+    </w:p>
+    <w:p>
+      <w:pPr>
+        <w:jc w:val="both"/>
+        <w:rPr>
+          <w:lang w:val="es-419"/>
+        </w:rPr>
+      </w:pPr>
+    </w:p>
+    <w:p>
+      <w:pPr>
+        <w:jc w:val="both"/>
+        <w:rPr>
+          <w:lang w:val="es-419"/>
+        </w:rPr>
+      </w:pPr>
+    </w:p>
+    <w:p>
+      <w:pPr>
+        <w:jc w:val="both"/>
+        <w:rPr>
+          <w:lang w:val="es-419"/>
+        </w:rPr>
+      </w:pPr>
+    </w:p>
+    <w:p>
+      <w:pPr>
+        <w:jc w:val="both"/>
+        <w:rPr>
+          <w:lang w:val="es-419"/>
+        </w:rPr>
+      </w:pPr>
+      <w:r>
+        <w:rPr>
+          <w:lang w:val="es-419"/>
+        </w:rPr>
         <w:lastRenderedPageBreak/>
         <w:t xml:space="preserve">  </w:t>
       </w:r>
@@ -1521,23 +1708,23 @@
         <w:rPr>
           <w:lang w:val="es-419"/>
         </w:rPr>
-        <w:t xml:space="preserve"> quedo de esta manera: </w:t>
-      </w:r>
-    </w:p>
-    <w:p>
-      <w:pPr>
-        <w:jc w:val="both"/>
-        <w:rPr>
-          <w:lang w:val="es-419"/>
-        </w:rPr>
-      </w:pPr>
-      <w:r>
-        <w:rPr>
-          <w:lang w:val="es-419"/>
-        </w:rPr>
-        <w:pict w14:anchorId="0D9265B3">
-          <v:shape id="_x0000_i1026" type="#_x0000_t75" style="width:424.3pt;height:238.7pt">
-            <v:imagedata r:id="rId13" o:title="todolist despues de los cambios"/>
+        <w:t xml:space="preserve"> quedo de esta manera:</w:t>
+      </w:r>
+    </w:p>
+    <w:p>
+      <w:pPr>
+        <w:jc w:val="both"/>
+        <w:rPr>
+          <w:lang w:val="es-419"/>
+        </w:rPr>
+      </w:pPr>
+      <w:r>
+        <w:rPr>
+          <w:lang w:val="es-419"/>
+        </w:rPr>
+        <w:pict w14:anchorId="4E982BF5">
+          <v:shape id="_x0000_i1025" type="#_x0000_t75" style="width:424.4pt;height:207.1pt">
+            <v:imagedata r:id="rId15" o:title="pagina"/>
           </v:shape>
         </w:pict>
       </w:r>
@@ -1557,6 +1744,14 @@
           <w:lang w:val="es-419"/>
         </w:rPr>
       </w:pPr>
+    </w:p>
+    <w:p>
+      <w:pPr>
+        <w:jc w:val="both"/>
+        <w:rPr>
+          <w:lang w:val="es-419"/>
+        </w:rPr>
+      </w:pPr>
       <w:r>
         <w:rPr>
           <w:lang w:val="es-419"/>
@@ -1607,6 +1802,142 @@
         </w:rPr>
         <w:t xml:space="preserve">  </w:t>
       </w:r>
+    </w:p>
+    <w:p>
+      <w:pPr>
+        <w:jc w:val="both"/>
+        <w:rPr>
+          <w:lang w:val="es-419"/>
+        </w:rPr>
+      </w:pPr>
+    </w:p>
+    <w:p>
+      <w:pPr>
+        <w:jc w:val="both"/>
+        <w:rPr>
+          <w:lang w:val="es-419"/>
+        </w:rPr>
+      </w:pPr>
+    </w:p>
+    <w:p>
+      <w:pPr>
+        <w:jc w:val="both"/>
+        <w:rPr>
+          <w:lang w:val="es-419"/>
+        </w:rPr>
+      </w:pPr>
+    </w:p>
+    <w:p>
+      <w:pPr>
+        <w:jc w:val="both"/>
+        <w:rPr>
+          <w:lang w:val="es-419"/>
+        </w:rPr>
+      </w:pPr>
+    </w:p>
+    <w:p>
+      <w:pPr>
+        <w:jc w:val="both"/>
+        <w:rPr>
+          <w:lang w:val="es-419"/>
+        </w:rPr>
+      </w:pPr>
+    </w:p>
+    <w:p>
+      <w:pPr>
+        <w:jc w:val="both"/>
+        <w:rPr>
+          <w:lang w:val="es-419"/>
+        </w:rPr>
+      </w:pPr>
+    </w:p>
+    <w:p>
+      <w:pPr>
+        <w:jc w:val="both"/>
+        <w:rPr>
+          <w:lang w:val="es-419"/>
+        </w:rPr>
+      </w:pPr>
+    </w:p>
+    <w:p>
+      <w:pPr>
+        <w:jc w:val="both"/>
+        <w:rPr>
+          <w:lang w:val="es-419"/>
+        </w:rPr>
+      </w:pPr>
+    </w:p>
+    <w:p>
+      <w:pPr>
+        <w:jc w:val="both"/>
+        <w:rPr>
+          <w:lang w:val="es-419"/>
+        </w:rPr>
+      </w:pPr>
+    </w:p>
+    <w:p>
+      <w:pPr>
+        <w:jc w:val="both"/>
+        <w:rPr>
+          <w:lang w:val="es-419"/>
+        </w:rPr>
+      </w:pPr>
+    </w:p>
+    <w:p>
+      <w:pPr>
+        <w:jc w:val="both"/>
+        <w:rPr>
+          <w:lang w:val="es-419"/>
+        </w:rPr>
+      </w:pPr>
+    </w:p>
+    <w:p>
+      <w:pPr>
+        <w:jc w:val="both"/>
+        <w:rPr>
+          <w:lang w:val="es-419"/>
+        </w:rPr>
+      </w:pPr>
+    </w:p>
+    <w:p>
+      <w:pPr>
+        <w:jc w:val="both"/>
+        <w:rPr>
+          <w:lang w:val="es-419"/>
+        </w:rPr>
+      </w:pPr>
+    </w:p>
+    <w:p>
+      <w:pPr>
+        <w:jc w:val="both"/>
+        <w:rPr>
+          <w:lang w:val="es-419"/>
+        </w:rPr>
+      </w:pPr>
+    </w:p>
+    <w:p>
+      <w:pPr>
+        <w:jc w:val="both"/>
+        <w:rPr>
+          <w:lang w:val="es-419"/>
+        </w:rPr>
+      </w:pPr>
+    </w:p>
+    <w:p>
+      <w:pPr>
+        <w:jc w:val="both"/>
+        <w:rPr>
+          <w:lang w:val="es-419"/>
+        </w:rPr>
+      </w:pPr>
+    </w:p>
+    <w:p>
+      <w:pPr>
+        <w:jc w:val="both"/>
+        <w:rPr>
+          <w:lang w:val="es-419"/>
+        </w:rPr>
+      </w:pPr>
       <w:r>
         <w:rPr>
           <w:lang w:val="es-419"/>
@@ -1626,8 +1957,8 @@
           <w:lang w:val="es-419"/>
         </w:rPr>
         <w:pict w14:anchorId="5B214353">
-          <v:shape id="_x0000_i1027" type="#_x0000_t75" style="width:424.4pt;height:254.65pt">
-            <v:imagedata r:id="rId14" o:title="problema al abrir to do list"/>
+          <v:shape id="_x0000_i1026" type="#_x0000_t75" style="width:424.4pt;height:254.65pt">
+            <v:imagedata r:id="rId16" o:title="problema al abrir to do list"/>
           </v:shape>
         </w:pict>
       </w:r>
@@ -1655,13 +1986,7 @@
         <w:rPr>
           <w:lang w:val="es-419"/>
         </w:rPr>
-        <w:t>“todolist”</w:t>
-      </w:r>
-      <w:r>
-        <w:rPr>
-          <w:lang w:val="es-419"/>
-        </w:rPr>
-        <w:t xml:space="preserve"> </w:t>
+        <w:t xml:space="preserve">“todolist” </w:t>
       </w:r>
       <w:r>
         <w:rPr>
@@ -1693,10 +2018,9 @@
         <w:rPr>
           <w:lang w:val="es-419"/>
         </w:rPr>
-        <w:lastRenderedPageBreak/>
         <w:pict w14:anchorId="1B40E19F">
-          <v:shape id="_x0000_i1028" type="#_x0000_t75" style="width:425.2pt;height:268.15pt">
-            <v:imagedata r:id="rId15" o:title="primer conflicto en git"/>
+          <v:shape id="_x0000_i1027" type="#_x0000_t75" style="width:425.2pt;height:268.15pt">
+            <v:imagedata r:id="rId17" o:title="primer conflicto en git"/>
           </v:shape>
         </w:pict>
       </w:r>
@@ -1705,6 +2029,493 @@
       <w:pPr>
         <w:jc w:val="both"/>
         <w:rPr>
+          <w:lang w:val="es-419"/>
+        </w:rPr>
+      </w:pPr>
+      <w:r>
+        <w:rPr>
+          <w:lang w:val="es-419"/>
+        </w:rPr>
+        <w:t xml:space="preserve">  </w:t>
+      </w:r>
+      <w:r>
+        <w:rPr>
+          <w:lang w:val="es-419"/>
+        </w:rPr>
+        <w:t xml:space="preserve">El siguiente error </w:t>
+      </w:r>
+      <w:r>
+        <w:rPr>
+          <w:lang w:val="es-419"/>
+        </w:rPr>
+        <w:t>surgió</w:t>
+      </w:r>
+      <w:r>
+        <w:rPr>
+          <w:lang w:val="es-419"/>
+        </w:rPr>
+        <w:t xml:space="preserve"> al querer pushear cambios</w:t>
+      </w:r>
+      <w:r>
+        <w:rPr>
+          <w:lang w:val="es-419"/>
+        </w:rPr>
+        <w:t xml:space="preserve">, </w:t>
+      </w:r>
+      <w:r>
+        <w:rPr>
+          <w:lang w:val="es-419"/>
+        </w:rPr>
+        <w:t>surgió</w:t>
+      </w:r>
+      <w:r>
+        <w:rPr>
+          <w:lang w:val="es-419"/>
+        </w:rPr>
+        <w:t xml:space="preserve"> al trabajar 2 personas al mismo tiempo </w:t>
+      </w:r>
+      <w:r>
+        <w:rPr>
+          <w:lang w:val="es-419"/>
+        </w:rPr>
+        <w:t>.</w:t>
+      </w:r>
+    </w:p>
+    <w:p>
+      <w:pPr>
+        <w:jc w:val="both"/>
+        <w:rPr>
+          <w:lang w:val="es-419"/>
+        </w:rPr>
+      </w:pPr>
+    </w:p>
+    <w:p>
+      <w:pPr>
+        <w:jc w:val="both"/>
+        <w:rPr>
+          <w:lang w:val="es-419"/>
+        </w:rPr>
+      </w:pPr>
+    </w:p>
+    <w:p>
+      <w:pPr>
+        <w:jc w:val="both"/>
+        <w:rPr>
+          <w:lang w:val="es-419"/>
+        </w:rPr>
+      </w:pPr>
+    </w:p>
+    <w:p>
+      <w:pPr>
+        <w:jc w:val="both"/>
+        <w:rPr>
+          <w:lang w:val="es-419"/>
+        </w:rPr>
+      </w:pPr>
+    </w:p>
+    <w:p>
+      <w:pPr>
+        <w:rPr>
+          <w:lang w:val="es-419"/>
+        </w:rPr>
+      </w:pPr>
+      <w:r>
+        <w:rPr>
+          <w:b/>
+          <w:sz w:val="32"/>
+          <w:szCs w:val="32"/>
+          <w:lang w:val="es-419"/>
+        </w:rPr>
+        <w:t>Para el cumplimiento de las pautas de aprobacion fuimos recopilando evidencias en formato imágenes</w:t>
+      </w:r>
+      <w:r>
+        <w:rPr>
+          <w:lang w:val="es-419"/>
+        </w:rPr>
+        <w:t xml:space="preserve">: </w:t>
+      </w:r>
+    </w:p>
+    <w:p>
+      <w:pPr>
+        <w:jc w:val="both"/>
+        <w:rPr>
+          <w:lang w:val="es-419"/>
+        </w:rPr>
+      </w:pPr>
+      <w:r>
+        <w:rPr>
+          <w:lang w:val="es-419"/>
+        </w:rPr>
+        <w:t>•</w:t>
+      </w:r>
+      <w:r>
+        <w:rPr>
+          <w:lang w:val="es-419"/>
+        </w:rPr>
+        <w:t>En esta imagen se inicia el repositorio Git con sus respectivos comandos</w:t>
+      </w:r>
+      <w:r>
+        <w:rPr>
+          <w:lang w:val="es-419"/>
+        </w:rPr>
+        <w:t>:</w:t>
+      </w:r>
+    </w:p>
+    <w:p>
+      <w:pPr>
+        <w:jc w:val="both"/>
+        <w:rPr>
+          <w:lang w:val="es-419"/>
+        </w:rPr>
+      </w:pPr>
+      <w:r>
+        <w:rPr>
+          <w:noProof/>
+          <w:lang w:eastAsia="es-AR"/>
+        </w:rPr>
+        <w:drawing>
+          <wp:inline distT="0" distB="0" distL="0" distR="0" wp14:anchorId="3D310E14" wp14:editId="46FF59A3">
+            <wp:extent cx="5229225" cy="2990850"/>
+            <wp:effectExtent l="0" t="0" r="9525" b="0"/>
+            <wp:docPr id="2" name="Imagen 2" descr="C:\Users\tomas\AppData\Local\Microsoft\Windows\INetCache\Content.Word\comandos de inicio del repositorio.png"/>
+            <wp:cNvGraphicFramePr>
+              <a:graphicFrameLocks xmlns:a="http://schemas.openxmlformats.org/drawingml/2006/main" noChangeAspect="1"/>
+            </wp:cNvGraphicFramePr>
+            <a:graphic xmlns:a="http://schemas.openxmlformats.org/drawingml/2006/main">
+              <a:graphicData uri="http://schemas.openxmlformats.org/drawingml/2006/picture">
+                <pic:pic xmlns:pic="http://schemas.openxmlformats.org/drawingml/2006/picture">
+                  <pic:nvPicPr>
+                    <pic:cNvPr id="0" name="Picture 33" descr="C:\Users\tomas\AppData\Local\Microsoft\Windows\INetCache\Content.Word\comandos de inicio del repositorio.png"/>
+                    <pic:cNvPicPr>
+                      <a:picLocks noChangeAspect="1" noChangeArrowheads="1"/>
+                    </pic:cNvPicPr>
+                  </pic:nvPicPr>
+                  <pic:blipFill>
+                    <a:blip r:embed="rId18">
+                      <a:extLst>
+                        <a:ext uri="{28A0092B-C50C-407E-A947-70E740481C1C}">
+                          <a14:useLocalDpi xmlns:a14="http://schemas.microsoft.com/office/drawing/2010/main" val="0"/>
+                        </a:ext>
+                      </a:extLst>
+                    </a:blip>
+                    <a:srcRect/>
+                    <a:stretch>
+                      <a:fillRect/>
+                    </a:stretch>
+                  </pic:blipFill>
+                  <pic:spPr bwMode="auto">
+                    <a:xfrm>
+                      <a:off x="0" y="0"/>
+                      <a:ext cx="5229225" cy="2990850"/>
+                    </a:xfrm>
+                    <a:prstGeom prst="rect">
+                      <a:avLst/>
+                    </a:prstGeom>
+                    <a:noFill/>
+                    <a:ln>
+                      <a:noFill/>
+                    </a:ln>
+                  </pic:spPr>
+                </pic:pic>
+              </a:graphicData>
+            </a:graphic>
+          </wp:inline>
+        </w:drawing>
+      </w:r>
+    </w:p>
+    <w:p>
+      <w:pPr>
+        <w:jc w:val="both"/>
+        <w:rPr>
+          <w:lang w:val="es-419"/>
+        </w:rPr>
+      </w:pPr>
+    </w:p>
+    <w:p>
+      <w:pPr>
+        <w:jc w:val="both"/>
+        <w:rPr>
+          <w:lang w:val="es-419"/>
+        </w:rPr>
+      </w:pPr>
+      <w:r>
+        <w:rPr>
+          <w:lang w:val="es-419"/>
+        </w:rPr>
+        <w:t>•Renombramos un archivo atravez de comandos:</w:t>
+      </w:r>
+    </w:p>
+    <w:p>
+      <w:pPr>
+        <w:jc w:val="both"/>
+        <w:rPr>
+          <w:lang w:val="es-419"/>
+        </w:rPr>
+      </w:pPr>
+      <w:r>
+        <w:rPr>
+          <w:noProof/>
+          <w:lang w:eastAsia="es-AR"/>
+        </w:rPr>
+        <w:drawing>
+          <wp:inline distT="0" distB="0" distL="0" distR="0" wp14:anchorId="33FB74D2" wp14:editId="3ED5F4F5">
+            <wp:extent cx="3829050" cy="2419350"/>
+            <wp:effectExtent l="0" t="0" r="0" b="0"/>
+            <wp:docPr id="3" name="Imagen 3" descr="C:\Users\tomas\AppData\Local\Microsoft\Windows\INetCache\Content.Word\renombre.png"/>
+            <wp:cNvGraphicFramePr>
+              <a:graphicFrameLocks xmlns:a="http://schemas.openxmlformats.org/drawingml/2006/main" noChangeAspect="1"/>
+            </wp:cNvGraphicFramePr>
+            <a:graphic xmlns:a="http://schemas.openxmlformats.org/drawingml/2006/main">
+              <a:graphicData uri="http://schemas.openxmlformats.org/drawingml/2006/picture">
+                <pic:pic xmlns:pic="http://schemas.openxmlformats.org/drawingml/2006/picture">
+                  <pic:nvPicPr>
+                    <pic:cNvPr id="0" name="Picture 35" descr="C:\Users\tomas\AppData\Local\Microsoft\Windows\INetCache\Content.Word\renombre.png"/>
+                    <pic:cNvPicPr>
+                      <a:picLocks noChangeAspect="1" noChangeArrowheads="1"/>
+                    </pic:cNvPicPr>
+                  </pic:nvPicPr>
+                  <pic:blipFill>
+                    <a:blip r:embed="rId19">
+                      <a:extLst>
+                        <a:ext uri="{28A0092B-C50C-407E-A947-70E740481C1C}">
+                          <a14:useLocalDpi xmlns:a14="http://schemas.microsoft.com/office/drawing/2010/main" val="0"/>
+                        </a:ext>
+                      </a:extLst>
+                    </a:blip>
+                    <a:srcRect/>
+                    <a:stretch>
+                      <a:fillRect/>
+                    </a:stretch>
+                  </pic:blipFill>
+                  <pic:spPr bwMode="auto">
+                    <a:xfrm>
+                      <a:off x="0" y="0"/>
+                      <a:ext cx="3829050" cy="2419350"/>
+                    </a:xfrm>
+                    <a:prstGeom prst="rect">
+                      <a:avLst/>
+                    </a:prstGeom>
+                    <a:noFill/>
+                    <a:ln>
+                      <a:noFill/>
+                    </a:ln>
+                  </pic:spPr>
+                </pic:pic>
+              </a:graphicData>
+            </a:graphic>
+          </wp:inline>
+        </w:drawing>
+      </w:r>
+    </w:p>
+    <w:p>
+      <w:pPr>
+        <w:jc w:val="both"/>
+        <w:rPr>
+          <w:lang w:val="es-419"/>
+        </w:rPr>
+      </w:pPr>
+    </w:p>
+    <w:p>
+      <w:pPr>
+        <w:jc w:val="both"/>
+        <w:rPr>
+          <w:lang w:val="es-419"/>
+        </w:rPr>
+      </w:pPr>
+      <w:r>
+        <w:rPr>
+          <w:lang w:val="es-419"/>
+        </w:rPr>
+        <w:t>•Usamos Git reset mas el hash de un commit para volver a dicho commit:</w:t>
+      </w:r>
+    </w:p>
+    <w:p>
+      <w:pPr>
+        <w:jc w:val="both"/>
+        <w:rPr>
+          <w:lang w:val="es-419"/>
+        </w:rPr>
+      </w:pPr>
+      <w:r>
+        <w:rPr>
+          <w:noProof/>
+          <w:lang w:eastAsia="es-AR"/>
+        </w:rPr>
+        <w:drawing>
+          <wp:inline distT="0" distB="0" distL="0" distR="0" wp14:anchorId="163D6606" wp14:editId="37B85D2A">
+            <wp:extent cx="5362575" cy="609600"/>
+            <wp:effectExtent l="0" t="0" r="9525" b="0"/>
+            <wp:docPr id="4" name="Imagen 4" descr="C:\Users\tomas\AppData\Local\Microsoft\Windows\INetCache\Content.Word\git reset.png"/>
+            <wp:cNvGraphicFramePr>
+              <a:graphicFrameLocks xmlns:a="http://schemas.openxmlformats.org/drawingml/2006/main" noChangeAspect="1"/>
+            </wp:cNvGraphicFramePr>
+            <a:graphic xmlns:a="http://schemas.openxmlformats.org/drawingml/2006/main">
+              <a:graphicData uri="http://schemas.openxmlformats.org/drawingml/2006/picture">
+                <pic:pic xmlns:pic="http://schemas.openxmlformats.org/drawingml/2006/picture">
+                  <pic:nvPicPr>
+                    <pic:cNvPr id="0" name="Picture 37" descr="C:\Users\tomas\AppData\Local\Microsoft\Windows\INetCache\Content.Word\git reset.png"/>
+                    <pic:cNvPicPr>
+                      <a:picLocks noChangeAspect="1" noChangeArrowheads="1"/>
+                    </pic:cNvPicPr>
+                  </pic:nvPicPr>
+                  <pic:blipFill>
+                    <a:blip r:embed="rId20">
+                      <a:extLst>
+                        <a:ext uri="{28A0092B-C50C-407E-A947-70E740481C1C}">
+                          <a14:useLocalDpi xmlns:a14="http://schemas.microsoft.com/office/drawing/2010/main" val="0"/>
+                        </a:ext>
+                      </a:extLst>
+                    </a:blip>
+                    <a:srcRect/>
+                    <a:stretch>
+                      <a:fillRect/>
+                    </a:stretch>
+                  </pic:blipFill>
+                  <pic:spPr bwMode="auto">
+                    <a:xfrm>
+                      <a:off x="0" y="0"/>
+                      <a:ext cx="5362575" cy="609600"/>
+                    </a:xfrm>
+                    <a:prstGeom prst="rect">
+                      <a:avLst/>
+                    </a:prstGeom>
+                    <a:noFill/>
+                    <a:ln>
+                      <a:noFill/>
+                    </a:ln>
+                  </pic:spPr>
+                </pic:pic>
+              </a:graphicData>
+            </a:graphic>
+          </wp:inline>
+        </w:drawing>
+      </w:r>
+    </w:p>
+    <w:p>
+      <w:pPr>
+        <w:jc w:val="both"/>
+        <w:rPr>
+          <w:lang w:val="es-419"/>
+        </w:rPr>
+      </w:pPr>
+      <w:r>
+        <w:rPr>
+          <w:lang w:val="es-419"/>
+        </w:rPr>
+        <w:lastRenderedPageBreak/>
+        <w:t xml:space="preserve">  </w:t>
+      </w:r>
+      <w:r>
+        <w:rPr>
+          <w:lang w:val="es-419"/>
+        </w:rPr>
+        <w:t>•En esta imagen se muestra como cambiamos el mensaje de un commit anterior:</w:t>
+      </w:r>
+    </w:p>
+    <w:p>
+      <w:pPr>
+        <w:jc w:val="both"/>
+        <w:rPr>
+          <w:lang w:val="es-419"/>
+        </w:rPr>
+      </w:pPr>
+      <w:r>
+        <w:rPr>
+          <w:lang w:val="es-419"/>
+        </w:rPr>
+        <w:pict w14:anchorId="29F29EF9">
+          <v:shape id="_x0000_i1030" type="#_x0000_t75" style="width:425pt;height:257.6pt">
+            <v:imagedata r:id="rId21" o:title="cambio en la barra de navegacion"/>
+          </v:shape>
+        </w:pict>
+      </w:r>
+    </w:p>
+    <w:p>
+      <w:pPr>
+        <w:jc w:val="both"/>
+        <w:rPr>
+          <w:lang w:val="es-419"/>
+        </w:rPr>
+      </w:pPr>
+    </w:p>
+    <w:p>
+      <w:pPr>
+        <w:jc w:val="both"/>
+        <w:rPr>
+          <w:lang w:val="es-419"/>
+        </w:rPr>
+      </w:pPr>
+      <w:bookmarkStart w:id="1" w:name="_GoBack"/>
+      <w:bookmarkEnd w:id="1"/>
+      <w:r>
+        <w:rPr>
+          <w:lang w:val="es-419"/>
+        </w:rPr>
+        <w:t>•Eliminamos un archivo remoto atravez de comandos:</w:t>
+      </w:r>
+    </w:p>
+    <w:p>
+      <w:pPr>
+        <w:jc w:val="both"/>
+        <w:rPr>
+          <w:lang w:val="es-419"/>
+        </w:rPr>
+      </w:pPr>
+      <w:r>
+        <w:rPr>
+          <w:lang w:val="es-419"/>
+        </w:rPr>
+        <w:pict w14:anchorId="74F9D5C7">
+          <v:shape id="_x0000_i1033" type="#_x0000_t75" style="width:415.55pt;height:175.5pt">
+            <v:imagedata r:id="rId22" o:title="eliminacion remota"/>
+          </v:shape>
+        </w:pict>
+      </w:r>
+    </w:p>
+    <w:p>
+      <w:pPr>
+        <w:jc w:val="both"/>
+        <w:rPr>
+          <w:lang w:val="es-419"/>
+        </w:rPr>
+      </w:pPr>
+    </w:p>
+    <w:p>
+      <w:pPr>
+        <w:jc w:val="both"/>
+        <w:rPr>
+          <w:lang w:val="es-419"/>
+        </w:rPr>
+      </w:pPr>
+      <w:r>
+        <w:rPr>
+          <w:lang w:val="es-419"/>
+        </w:rPr>
+        <w:t>•Por ultimo borramos las ramas creadas al pricnipio que pertenecian una a cada participante:</w:t>
+      </w:r>
+    </w:p>
+    <w:p>
+      <w:pPr>
+        <w:jc w:val="both"/>
+        <w:rPr>
+          <w:lang w:val="es-419"/>
+        </w:rPr>
+      </w:pPr>
+      <w:r>
+        <w:rPr>
+          <w:lang w:val="es-419"/>
+        </w:rPr>
+        <w:pict w14:anchorId="675CE5DC">
+          <v:shape id="_x0000_i1031" type="#_x0000_t75" style="width:423.8pt;height:46.5pt">
+            <v:imagedata r:id="rId23" o:title="borrado de rama tomas"/>
+          </v:shape>
+        </w:pict>
+      </w:r>
+    </w:p>
+    <w:p>
+      <w:pPr>
+        <w:jc w:val="both"/>
+        <w:rPr>
           <w:u w:val="single"/>
           <w:lang w:val="es-419"/>
         </w:rPr>
@@ -1713,76 +2524,16 @@
         <w:rPr>
           <w:lang w:val="es-419"/>
         </w:rPr>
-        <w:t xml:space="preserve">  </w:t>
-      </w:r>
-      <w:r>
-        <w:rPr>
-          <w:lang w:val="es-419"/>
-        </w:rPr>
-        <w:t xml:space="preserve">El siguiente error </w:t>
-      </w:r>
-      <w:r>
-        <w:rPr>
-          <w:lang w:val="es-419"/>
-        </w:rPr>
-        <w:t>surgió</w:t>
-      </w:r>
-      <w:r>
-        <w:rPr>
-          <w:lang w:val="es-419"/>
-        </w:rPr>
-        <w:t xml:space="preserve"> al querer pushear cambios</w:t>
-      </w:r>
-      <w:r>
-        <w:rPr>
-          <w:lang w:val="es-419"/>
-        </w:rPr>
-        <w:t xml:space="preserve">, </w:t>
-      </w:r>
-      <w:r>
-        <w:rPr>
-          <w:lang w:val="es-419"/>
-        </w:rPr>
-        <w:t>surgió</w:t>
-      </w:r>
-      <w:r>
-        <w:rPr>
-          <w:lang w:val="es-419"/>
-        </w:rPr>
-        <w:t xml:space="preserve"> al trabajar 2 personas al mismo tiempo </w:t>
-      </w:r>
-      <w:r>
-        <w:rPr>
-          <w:lang w:val="es-419"/>
-        </w:rPr>
-        <w:t>.</w:t>
-      </w:r>
-    </w:p>
-    <w:p>
-      <w:pPr>
-        <w:jc w:val="both"/>
-        <w:rPr>
-          <w:lang w:val="es-419"/>
-        </w:rPr>
-      </w:pPr>
-    </w:p>
-    <w:p>
-      <w:pPr>
-        <w:jc w:val="both"/>
-        <w:rPr>
-          <w:u w:val="single"/>
-          <w:lang w:val="es-419"/>
-        </w:rPr>
-      </w:pPr>
-      <w:r>
-        <w:rPr>
-          <w:lang w:val="es-419"/>
-        </w:rPr>
-        <w:t xml:space="preserve">  </w:t>
+        <w:lastRenderedPageBreak/>
+        <w:pict w14:anchorId="67C40315">
+          <v:shape id="_x0000_i1032" type="#_x0000_t75" style="width:424.65pt;height:256.15pt">
+            <v:imagedata r:id="rId24" o:title="rama agus borrada"/>
+          </v:shape>
+        </w:pict>
       </w:r>
     </w:p>
     <w:sectPr>
-      <w:headerReference w:type="default" r:id="rId16"/>
+      <w:headerReference w:type="default" r:id="rId25"/>
       <w:pgSz w:w="11906" w:h="16838"/>
       <w:pgMar w:top="1417" w:right="1701" w:bottom="1417" w:left="1701" w:header="708" w:footer="708" w:gutter="0"/>
       <w:pgNumType w:start="0"/>
@@ -1795,7 +2546,7 @@
 </file>
 
 <file path=word/endnotes.xml><?xml version="1.0" encoding="utf-8"?>
-<w:endnotes xmlns:wpc="http://schemas.microsoft.com/office/word/2010/wordprocessingCanvas" xmlns:cx="http://schemas.microsoft.com/office/drawing/2014/chartex" xmlns:cx1="http://schemas.microsoft.com/office/drawing/2015/9/8/chartex" xmlns:cx2="http://schemas.microsoft.com/office/drawing/2015/10/21/chartex" xmlns:cx3="http://schemas.microsoft.com/office/drawing/2016/5/9/chartex" xmlns:cx4="http://schemas.microsoft.com/office/drawing/2016/5/10/chartex" xmlns:cx5="http://schemas.microsoft.com/office/drawing/2016/5/11/chartex" xmlns:cx6="http://schemas.microsoft.com/office/drawing/2016/5/12/chartex" xmlns:cx7="http://schemas.microsoft.com/office/drawing/2016/5/13/chartex" xmlns:cx8="http://schemas.microsoft.com/office/drawing/2016/5/14/chartex" xmlns:mc="http://schemas.openxmlformats.org/markup-compatibility/2006" xmlns:aink="http://schemas.microsoft.com/office/drawing/2016/ink" xmlns:am3d="http://schemas.microsoft.com/office/drawing/2017/model3d" xmlns:o="urn:schemas-microsoft-com:office:office" xmlns:r="http://schemas.openxmlformats.org/officeDocument/2006/relationships" xmlns:m="http://schemas.openxmlformats.org/officeDocument/2006/math" xmlns:v="urn:schemas-microsoft-com:vml" xmlns:wp14="http://schemas.microsoft.com/office/word/2010/wordprocessingDrawing" xmlns:wp="http://schemas.openxmlformats.org/drawingml/2006/wordprocessingDrawing" xmlns:w10="urn:schemas-microsoft-com:office:word" xmlns:w="http://schemas.openxmlformats.org/wordprocessingml/2006/main" xmlns:w14="http://schemas.microsoft.com/office/word/2010/wordml" xmlns:w15="http://schemas.microsoft.com/office/word/2012/wordml" xmlns:w16cex="http://schemas.microsoft.com/office/word/2018/wordml/cex" xmlns:w16cid="http://schemas.microsoft.com/office/word/2016/wordml/cid" xmlns:w16="http://schemas.microsoft.com/office/word/2018/wordml" xmlns:w16se="http://schemas.microsoft.com/office/word/2015/wordml/symex" xmlns:wpg="http://schemas.microsoft.com/office/word/2010/wordprocessingGroup" xmlns:wpi="http://schemas.microsoft.com/office/word/2010/wordprocessingInk" xmlns:wne="http://schemas.microsoft.com/office/word/2006/wordml" xmlns:wps="http://schemas.microsoft.com/office/word/2010/wordprocessingShape" mc:Ignorable="w14 w15 w16se w16cid w16 w16cex wp14">
+<w:endnotes xmlns:wpc="http://schemas.microsoft.com/office/word/2010/wordprocessingCanvas" xmlns:mc="http://schemas.openxmlformats.org/markup-compatibility/2006" xmlns:o="urn:schemas-microsoft-com:office:office" xmlns:r="http://schemas.openxmlformats.org/officeDocument/2006/relationships" xmlns:m="http://schemas.openxmlformats.org/officeDocument/2006/math" xmlns:v="urn:schemas-microsoft-com:vml" xmlns:wp14="http://schemas.microsoft.com/office/word/2010/wordprocessingDrawing" xmlns:wp="http://schemas.openxmlformats.org/drawingml/2006/wordprocessingDrawing" xmlns:w10="urn:schemas-microsoft-com:office:word" xmlns:w="http://schemas.openxmlformats.org/wordprocessingml/2006/main" xmlns:w14="http://schemas.microsoft.com/office/word/2010/wordml" xmlns:wpg="http://schemas.microsoft.com/office/word/2010/wordprocessingGroup" xmlns:wpi="http://schemas.microsoft.com/office/word/2010/wordprocessingInk" xmlns:wne="http://schemas.microsoft.com/office/word/2006/wordml" xmlns:wps="http://schemas.microsoft.com/office/word/2010/wordprocessingShape" mc:Ignorable="w14 wp14">
   <w:endnote w:type="separator" w:id="-1">
     <w:p>
       <w:pPr>
@@ -1820,7 +2571,7 @@
 </file>
 
 <file path=word/footnotes.xml><?xml version="1.0" encoding="utf-8"?>
-<w:footnotes xmlns:wpc="http://schemas.microsoft.com/office/word/2010/wordprocessingCanvas" xmlns:cx="http://schemas.microsoft.com/office/drawing/2014/chartex" xmlns:cx1="http://schemas.microsoft.com/office/drawing/2015/9/8/chartex" xmlns:cx2="http://schemas.microsoft.com/office/drawing/2015/10/21/chartex" xmlns:cx3="http://schemas.microsoft.com/office/drawing/2016/5/9/chartex" xmlns:cx4="http://schemas.microsoft.com/office/drawing/2016/5/10/chartex" xmlns:cx5="http://schemas.microsoft.com/office/drawing/2016/5/11/chartex" xmlns:cx6="http://schemas.microsoft.com/office/drawing/2016/5/12/chartex" xmlns:cx7="http://schemas.microsoft.com/office/drawing/2016/5/13/chartex" xmlns:cx8="http://schemas.microsoft.com/office/drawing/2016/5/14/chartex" xmlns:mc="http://schemas.openxmlformats.org/markup-compatibility/2006" xmlns:aink="http://schemas.microsoft.com/office/drawing/2016/ink" xmlns:am3d="http://schemas.microsoft.com/office/drawing/2017/model3d" xmlns:o="urn:schemas-microsoft-com:office:office" xmlns:r="http://schemas.openxmlformats.org/officeDocument/2006/relationships" xmlns:m="http://schemas.openxmlformats.org/officeDocument/2006/math" xmlns:v="urn:schemas-microsoft-com:vml" xmlns:wp14="http://schemas.microsoft.com/office/word/2010/wordprocessingDrawing" xmlns:wp="http://schemas.openxmlformats.org/drawingml/2006/wordprocessingDrawing" xmlns:w10="urn:schemas-microsoft-com:office:word" xmlns:w="http://schemas.openxmlformats.org/wordprocessingml/2006/main" xmlns:w14="http://schemas.microsoft.com/office/word/2010/wordml" xmlns:w15="http://schemas.microsoft.com/office/word/2012/wordml" xmlns:w16cex="http://schemas.microsoft.com/office/word/2018/wordml/cex" xmlns:w16cid="http://schemas.microsoft.com/office/word/2016/wordml/cid" xmlns:w16="http://schemas.microsoft.com/office/word/2018/wordml" xmlns:w16se="http://schemas.microsoft.com/office/word/2015/wordml/symex" xmlns:wpg="http://schemas.microsoft.com/office/word/2010/wordprocessingGroup" xmlns:wpi="http://schemas.microsoft.com/office/word/2010/wordprocessingInk" xmlns:wne="http://schemas.microsoft.com/office/word/2006/wordml" xmlns:wps="http://schemas.microsoft.com/office/word/2010/wordprocessingShape" mc:Ignorable="w14 w15 w16se w16cid w16 w16cex wp14">
+<w:footnotes xmlns:wpc="http://schemas.microsoft.com/office/word/2010/wordprocessingCanvas" xmlns:mc="http://schemas.openxmlformats.org/markup-compatibility/2006" xmlns:o="urn:schemas-microsoft-com:office:office" xmlns:r="http://schemas.openxmlformats.org/officeDocument/2006/relationships" xmlns:m="http://schemas.openxmlformats.org/officeDocument/2006/math" xmlns:v="urn:schemas-microsoft-com:vml" xmlns:wp14="http://schemas.microsoft.com/office/word/2010/wordprocessingDrawing" xmlns:wp="http://schemas.openxmlformats.org/drawingml/2006/wordprocessingDrawing" xmlns:w10="urn:schemas-microsoft-com:office:word" xmlns:w="http://schemas.openxmlformats.org/wordprocessingml/2006/main" xmlns:w14="http://schemas.microsoft.com/office/word/2010/wordml" xmlns:wpg="http://schemas.microsoft.com/office/word/2010/wordprocessingGroup" xmlns:wpi="http://schemas.microsoft.com/office/word/2010/wordprocessingInk" xmlns:wne="http://schemas.microsoft.com/office/word/2006/wordml" xmlns:wps="http://schemas.microsoft.com/office/word/2010/wordprocessingShape" mc:Ignorable="w14 wp14">
   <w:footnote w:type="separator" w:id="-1">
     <w:p>
       <w:pPr>
@@ -1845,7 +2596,7 @@
 </file>
 
 <file path=word/header1.xml><?xml version="1.0" encoding="utf-8"?>
-<w:hdr xmlns:wpc="http://schemas.microsoft.com/office/word/2010/wordprocessingCanvas" xmlns:cx="http://schemas.microsoft.com/office/drawing/2014/chartex" xmlns:cx1="http://schemas.microsoft.com/office/drawing/2015/9/8/chartex" xmlns:cx2="http://schemas.microsoft.com/office/drawing/2015/10/21/chartex" xmlns:cx3="http://schemas.microsoft.com/office/drawing/2016/5/9/chartex" xmlns:cx4="http://schemas.microsoft.com/office/drawing/2016/5/10/chartex" xmlns:cx5="http://schemas.microsoft.com/office/drawing/2016/5/11/chartex" xmlns:cx6="http://schemas.microsoft.com/office/drawing/2016/5/12/chartex" xmlns:cx7="http://schemas.microsoft.com/office/drawing/2016/5/13/chartex" xmlns:cx8="http://schemas.microsoft.com/office/drawing/2016/5/14/chartex" xmlns:mc="http://schemas.openxmlformats.org/markup-compatibility/2006" xmlns:aink="http://schemas.microsoft.com/office/drawing/2016/ink" xmlns:am3d="http://schemas.microsoft.com/office/drawing/2017/model3d" xmlns:o="urn:schemas-microsoft-com:office:office" xmlns:r="http://schemas.openxmlformats.org/officeDocument/2006/relationships" xmlns:m="http://schemas.openxmlformats.org/officeDocument/2006/math" xmlns:v="urn:schemas-microsoft-com:vml" xmlns:wp14="http://schemas.microsoft.com/office/word/2010/wordprocessingDrawing" xmlns:wp="http://schemas.openxmlformats.org/drawingml/2006/wordprocessingDrawing" xmlns:w10="urn:schemas-microsoft-com:office:word" xmlns:w="http://schemas.openxmlformats.org/wordprocessingml/2006/main" xmlns:w14="http://schemas.microsoft.com/office/word/2010/wordml" xmlns:w15="http://schemas.microsoft.com/office/word/2012/wordml" xmlns:w16cex="http://schemas.microsoft.com/office/word/2018/wordml/cex" xmlns:w16cid="http://schemas.microsoft.com/office/word/2016/wordml/cid" xmlns:w16="http://schemas.microsoft.com/office/word/2018/wordml" xmlns:w16se="http://schemas.microsoft.com/office/word/2015/wordml/symex" xmlns:wpg="http://schemas.microsoft.com/office/word/2010/wordprocessingGroup" xmlns:wpi="http://schemas.microsoft.com/office/word/2010/wordprocessingInk" xmlns:wne="http://schemas.microsoft.com/office/word/2006/wordml" xmlns:wps="http://schemas.microsoft.com/office/word/2010/wordprocessingShape" mc:Ignorable="w14 w15 w16se w16cid w16 w16cex wp14">
+<w:hdr xmlns:wpc="http://schemas.microsoft.com/office/word/2010/wordprocessingCanvas" xmlns:mc="http://schemas.openxmlformats.org/markup-compatibility/2006" xmlns:o="urn:schemas-microsoft-com:office:office" xmlns:r="http://schemas.openxmlformats.org/officeDocument/2006/relationships" xmlns:m="http://schemas.openxmlformats.org/officeDocument/2006/math" xmlns:v="urn:schemas-microsoft-com:vml" xmlns:wp14="http://schemas.microsoft.com/office/word/2010/wordprocessingDrawing" xmlns:wp="http://schemas.openxmlformats.org/drawingml/2006/wordprocessingDrawing" xmlns:w10="urn:schemas-microsoft-com:office:word" xmlns:w="http://schemas.openxmlformats.org/wordprocessingml/2006/main" xmlns:w14="http://schemas.microsoft.com/office/word/2010/wordml" xmlns:wpg="http://schemas.microsoft.com/office/word/2010/wordprocessingGroup" xmlns:wpi="http://schemas.microsoft.com/office/word/2010/wordprocessingInk" xmlns:wne="http://schemas.microsoft.com/office/word/2006/wordml" xmlns:wps="http://schemas.microsoft.com/office/word/2010/wordprocessingShape" mc:Ignorable="w14 wp14">
   <w:sdt>
     <w:sdtPr>
       <w:id w:val="-1385567639"/>
@@ -1863,7 +2614,7 @@
         <w:r>
           <w:rPr>
             <w:noProof/>
-            <w:lang w:val="en-US"/>
+            <w:lang w:eastAsia="es-AR"/>
           </w:rPr>
           <mc:AlternateContent>
             <mc:Choice Requires="wps">
@@ -1949,7 +2700,7 @@
                                   <w:szCs w:val="32"/>
                                   <w:lang w:val="es-ES"/>
                                 </w:rPr>
-                                <w:t>1</w:t>
+                                <w:t>7</w:t>
                               </w:r>
                               <w:r>
                                 <w:rPr>
@@ -1981,7 +2732,7 @@
             </mc:Choice>
             <mc:Fallback>
               <w:pict>
-                <v:oval w14:anchorId="198ECDB5" id="Elipse 1" o:spid="_x0000_s1027" style="position:absolute;margin-left:0;margin-top:0;width:49.35pt;height:49.35pt;z-index:251659264;visibility:visible;mso-wrap-style:square;mso-width-percent:0;mso-height-percent:0;mso-wrap-distance-left:9pt;mso-wrap-distance-top:0;mso-wrap-distance-right:9pt;mso-wrap-distance-bottom:0;mso-position-horizontal:center;mso-position-horizontal-relative:margin;mso-position-vertical:center;mso-position-vertical-relative:top-margin-area;mso-width-percent:0;mso-height-percent:0;mso-width-relative:page;mso-height-relative:page;v-text-anchor:middle" o:gfxdata="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" o:allowincell="f" fillcolor="#40618b" stroked="f">
+                <v:oval id="Elipse 1" o:spid="_x0000_s1027" style="position:absolute;margin-left:0;margin-top:0;width:49.35pt;height:49.35pt;z-index:251659264;visibility:visible;mso-wrap-style:square;mso-width-percent:0;mso-height-percent:0;mso-wrap-distance-left:9pt;mso-wrap-distance-top:0;mso-wrap-distance-right:9pt;mso-wrap-distance-bottom:0;mso-position-horizontal:center;mso-position-horizontal-relative:margin;mso-position-vertical:center;mso-position-vertical-relative:top-margin-area;mso-width-percent:0;mso-height-percent:0;mso-width-relative:page;mso-height-relative:page;v-text-anchor:middle" o:gfxdata="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" o:allowincell="f" fillcolor="#40618b" stroked="f">
                   <v:textbox>
                     <w:txbxContent>
                       <w:p>
@@ -2015,7 +2766,7 @@
                             <w:szCs w:val="32"/>
                             <w:lang w:val="es-ES"/>
                           </w:rPr>
-                          <w:t>1</w:t>
+                          <w:t>7</w:t>
                         </w:r>
                         <w:r>
                           <w:rPr>
@@ -2043,7 +2794,7 @@
 </file>
 
 <file path=word/styles.xml><?xml version="1.0" encoding="utf-8"?>
-<w:styles xmlns:mc="http://schemas.openxmlformats.org/markup-compatibility/2006" xmlns:r="http://schemas.openxmlformats.org/officeDocument/2006/relationships" xmlns:w="http://schemas.openxmlformats.org/wordprocessingml/2006/main" xmlns:w14="http://schemas.microsoft.com/office/word/2010/wordml" xmlns:w15="http://schemas.microsoft.com/office/word/2012/wordml" xmlns:w16cex="http://schemas.microsoft.com/office/word/2018/wordml/cex" xmlns:w16cid="http://schemas.microsoft.com/office/word/2016/wordml/cid" xmlns:w16="http://schemas.microsoft.com/office/word/2018/wordml" xmlns:w16se="http://schemas.microsoft.com/office/word/2015/wordml/symex" mc:Ignorable="w14 w15 w16se w16cid w16 w16cex">
+<w:styles xmlns:mc="http://schemas.openxmlformats.org/markup-compatibility/2006" xmlns:r="http://schemas.openxmlformats.org/officeDocument/2006/relationships" xmlns:w="http://schemas.openxmlformats.org/wordprocessingml/2006/main" xmlns:w14="http://schemas.microsoft.com/office/word/2010/wordml" mc:Ignorable="w14">
   <w:docDefaults>
     <w:rPrDefault>
       <w:rPr>
@@ -2059,383 +2810,526 @@
       </w:pPr>
     </w:pPrDefault>
   </w:docDefaults>
-  <w:latentStyles w:defLockedState="0" w:defUIPriority="99" w:defSemiHidden="0" w:defUnhideWhenUsed="0" w:defQFormat="0" w:count="376">
-    <w:lsdException w:name="Normal" w:uiPriority="0" w:qFormat="1"/>
-    <w:lsdException w:name="heading 1" w:uiPriority="9" w:qFormat="1"/>
-    <w:lsdException w:name="heading 2" w:semiHidden="1" w:uiPriority="9" w:unhideWhenUsed="1" w:qFormat="1"/>
-    <w:lsdException w:name="heading 3" w:semiHidden="1" w:uiPriority="9" w:unhideWhenUsed="1" w:qFormat="1"/>
-    <w:lsdException w:name="heading 4" w:semiHidden="1" w:uiPriority="9" w:unhideWhenUsed="1" w:qFormat="1"/>
-    <w:lsdException w:name="heading 5" w:semiHidden="1" w:uiPriority="9" w:unhideWhenUsed="1" w:qFormat="1"/>
-    <w:lsdException w:name="heading 6" w:semiHidden="1" w:uiPriority="9" w:unhideWhenUsed="1" w:qFormat="1"/>
-    <w:lsdException w:name="heading 7" w:semiHidden="1" w:uiPriority="9" w:unhideWhenUsed="1" w:qFormat="1"/>
-    <w:lsdException w:name="heading 8" w:semiHidden="1" w:uiPriority="9" w:unhideWhenUsed="1" w:qFormat="1"/>
-    <w:lsdException w:name="heading 9" w:semiHidden="1" w:uiPriority="9" w:unhideWhenUsed="1" w:qFormat="1"/>
-    <w:lsdException w:name="index 1" w:semiHidden="1" w:unhideWhenUsed="1"/>
-    <w:lsdException w:name="index 2" w:semiHidden="1" w:unhideWhenUsed="1"/>
-    <w:lsdException w:name="index 3" w:semiHidden="1" w:unhideWhenUsed="1"/>
-    <w:lsdException w:name="index 4" w:semiHidden="1" w:unhideWhenUsed="1"/>
-    <w:lsdException w:name="index 5" w:semiHidden="1" w:unhideWhenUsed="1"/>
-    <w:lsdException w:name="index 6" w:semiHidden="1" w:unhideWhenUsed="1"/>
-    <w:lsdException w:name="index 7" w:semiHidden="1" w:unhideWhenUsed="1"/>
-    <w:lsdException w:name="index 8" w:semiHidden="1" w:unhideWhenUsed="1"/>
-    <w:lsdException w:name="index 9" w:semiHidden="1" w:unhideWhenUsed="1"/>
-    <w:lsdException w:name="toc 1" w:semiHidden="1" w:uiPriority="39" w:unhideWhenUsed="1"/>
-    <w:lsdException w:name="toc 2" w:semiHidden="1" w:uiPriority="39" w:unhideWhenUsed="1"/>
-    <w:lsdException w:name="toc 3" w:semiHidden="1" w:uiPriority="39" w:unhideWhenUsed="1"/>
-    <w:lsdException w:name="toc 4" w:semiHidden="1" w:uiPriority="39" w:unhideWhenUsed="1"/>
-    <w:lsdException w:name="toc 5" w:semiHidden="1" w:uiPriority="39" w:unhideWhenUsed="1"/>
-    <w:lsdException w:name="toc 6" w:semiHidden="1" w:uiPriority="39" w:unhideWhenUsed="1"/>
-    <w:lsdException w:name="toc 7" w:semiHidden="1" w:uiPriority="39" w:unhideWhenUsed="1"/>
-    <w:lsdException w:name="toc 8" w:semiHidden="1" w:uiPriority="39" w:unhideWhenUsed="1"/>
-    <w:lsdException w:name="toc 9" w:semiHidden="1" w:uiPriority="39" w:unhideWhenUsed="1"/>
-    <w:lsdException w:name="Normal Indent" w:semiHidden="1" w:unhideWhenUsed="1"/>
-    <w:lsdException w:name="footnote text" w:semiHidden="1" w:unhideWhenUsed="1"/>
-    <w:lsdException w:name="annotation text" w:semiHidden="1" w:unhideWhenUsed="1"/>
-    <w:lsdException w:name="header" w:semiHidden="1" w:unhideWhenUsed="1"/>
-    <w:lsdException w:name="footer" w:semiHidden="1" w:unhideWhenUsed="1"/>
-    <w:lsdException w:name="index heading" w:semiHidden="1" w:unhideWhenUsed="1"/>
-    <w:lsdException w:name="caption" w:semiHidden="1" w:uiPriority="35" w:unhideWhenUsed="1" w:qFormat="1"/>
-    <w:lsdException w:name="table of figures" w:semiHidden="1" w:unhideWhenUsed="1"/>
-    <w:lsdException w:name="envelope address" w:semiHidden="1" w:unhideWhenUsed="1"/>
-    <w:lsdException w:name="envelope return" w:semiHidden="1" w:unhideWhenUsed="1"/>
-    <w:lsdException w:name="footnote reference" w:semiHidden="1" w:unhideWhenUsed="1"/>
-    <w:lsdException w:name="annotation reference" w:semiHidden="1" w:unhideWhenUsed="1"/>
-    <w:lsdException w:name="line number" w:semiHidden="1" w:unhideWhenUsed="1"/>
-    <w:lsdException w:name="page number" w:semiHidden="1" w:unhideWhenUsed="1"/>
-    <w:lsdException w:name="endnote reference" w:semiHidden="1" w:unhideWhenUsed="1"/>
-    <w:lsdException w:name="endnote text" w:semiHidden="1" w:unhideWhenUsed="1"/>
-    <w:lsdException w:name="table of authorities" w:semiHidden="1" w:unhideWhenUsed="1"/>
-    <w:lsdException w:name="macro" w:semiHidden="1" w:unhideWhenUsed="1"/>
-    <w:lsdException w:name="toa heading" w:semiHidden="1" w:unhideWhenUsed="1"/>
-    <w:lsdException w:name="List" w:semiHidden="1" w:unhideWhenUsed="1"/>
-    <w:lsdException w:name="List Bullet" w:semiHidden="1" w:unhideWhenUsed="1"/>
-    <w:lsdException w:name="List Number" w:semiHidden="1" w:unhideWhenUsed="1"/>
-    <w:lsdException w:name="List 2" w:semiHidden="1" w:unhideWhenUsed="1"/>
-    <w:lsdException w:name="List 3" w:semiHidden="1" w:unhideWhenUsed="1"/>
-    <w:lsdException w:name="List 4" w:semiHidden="1" w:unhideWhenUsed="1"/>
-    <w:lsdException w:name="List 5" w:semiHidden="1" w:unhideWhenUsed="1"/>
-    <w:lsdException w:name="List Bullet 2" w:semiHidden="1" w:unhideWhenUsed="1"/>
-    <w:lsdException w:name="List Bullet 3" w:semiHidden="1" w:unhideWhenUsed="1"/>
-    <w:lsdException w:name="List Bullet 4" w:semiHidden="1" w:unhideWhenUsed="1"/>
-    <w:lsdException w:name="List Bullet 5" w:semiHidden="1" w:unhideWhenUsed="1"/>
-    <w:lsdException w:name="List Number 2" w:semiHidden="1" w:unhideWhenUsed="1"/>
-    <w:lsdException w:name="List Number 3" w:semiHidden="1" w:unhideWhenUsed="1"/>
-    <w:lsdException w:name="List Number 4" w:semiHidden="1" w:unhideWhenUsed="1"/>
-    <w:lsdException w:name="List Number 5" w:semiHidden="1" w:unhideWhenUsed="1"/>
-    <w:lsdException w:name="Title" w:uiPriority="10" w:qFormat="1"/>
-    <w:lsdException w:name="Closing" w:semiHidden="1" w:unhideWhenUsed="1"/>
-    <w:lsdException w:name="Signature" w:semiHidden="1" w:unhideWhenUsed="1"/>
-    <w:lsdException w:name="Default Paragraph Font" w:semiHidden="1" w:uiPriority="1" w:unhideWhenUsed="1"/>
-    <w:lsdException w:name="Body Text" w:semiHidden="1" w:unhideWhenUsed="1"/>
-    <w:lsdException w:name="Body Text Indent" w:semiHidden="1" w:unhideWhenUsed="1"/>
-    <w:lsdException w:name="List Continue" w:semiHidden="1" w:unhideWhenUsed="1"/>
-    <w:lsdException w:name="List Continue 2" w:semiHidden="1" w:unhideWhenUsed="1"/>
-    <w:lsdException w:name="List Continue 3" w:semiHidden="1" w:unhideWhenUsed="1"/>
-    <w:lsdException w:name="List Continue 4" w:semiHidden="1" w:unhideWhenUsed="1"/>
-    <w:lsdException w:name="List Continue 5" w:semiHidden="1" w:unhideWhenUsed="1"/>
-    <w:lsdException w:name="Message Header" w:semiHidden="1" w:unhideWhenUsed="1"/>
-    <w:lsdException w:name="Subtitle" w:uiPriority="11" w:qFormat="1"/>
-    <w:lsdException w:name="Salutation" w:semiHidden="1" w:unhideWhenUsed="1"/>
-    <w:lsdException w:name="Date" w:semiHidden="1" w:unhideWhenUsed="1"/>
-    <w:lsdException w:name="Body Text First Indent" w:semiHidden="1" w:unhideWhenUsed="1"/>
-    <w:lsdException w:name="Body Text First Indent 2" w:semiHidden="1" w:unhideWhenUsed="1"/>
-    <w:lsdException w:name="Note Heading" w:semiHidden="1" w:unhideWhenUsed="1"/>
-    <w:lsdException w:name="Body Text 2" w:semiHidden="1" w:unhideWhenUsed="1"/>
-    <w:lsdException w:name="Body Text 3" w:semiHidden="1" w:unhideWhenUsed="1"/>
-    <w:lsdException w:name="Body Text Indent 2" w:semiHidden="1" w:unhideWhenUsed="1"/>
-    <w:lsdException w:name="Body Text Indent 3" w:semiHidden="1" w:unhideWhenUsed="1"/>
-    <w:lsdException w:name="Block Text" w:semiHidden="1" w:unhideWhenUsed="1"/>
-    <w:lsdException w:name="Hyperlink" w:semiHidden="1" w:unhideWhenUsed="1"/>
-    <w:lsdException w:name="FollowedHyperlink" w:semiHidden="1" w:unhideWhenUsed="1"/>
-    <w:lsdException w:name="Strong" w:uiPriority="22" w:qFormat="1"/>
-    <w:lsdException w:name="Emphasis" w:uiPriority="20" w:qFormat="1"/>
-    <w:lsdException w:name="Document Map" w:semiHidden="1" w:unhideWhenUsed="1"/>
-    <w:lsdException w:name="Plain Text" w:semiHidden="1" w:unhideWhenUsed="1"/>
-    <w:lsdException w:name="E-mail Signature" w:semiHidden="1" w:unhideWhenUsed="1"/>
-    <w:lsdException w:name="HTML Top of Form" w:semiHidden="1" w:unhideWhenUsed="1"/>
-    <w:lsdException w:name="HTML Bottom of Form" w:semiHidden="1" w:unhideWhenUsed="1"/>
-    <w:lsdException w:name="Normal (Web)" w:semiHidden="1" w:unhideWhenUsed="1"/>
-    <w:lsdException w:name="HTML Acronym" w:semiHidden="1" w:unhideWhenUsed="1"/>
-    <w:lsdException w:name="HTML Address" w:semiHidden="1" w:unhideWhenUsed="1"/>
-    <w:lsdException w:name="HTML Cite" w:semiHidden="1" w:unhideWhenUsed="1"/>
-    <w:lsdException w:name="HTML Code" w:semiHidden="1" w:unhideWhenUsed="1"/>
-    <w:lsdException w:name="HTML Definition" w:semiHidden="1" w:unhideWhenUsed="1"/>
-    <w:lsdException w:name="HTML Keyboard" w:semiHidden="1" w:unhideWhenUsed="1"/>
-    <w:lsdException w:name="HTML Preformatted" w:semiHidden="1" w:unhideWhenUsed="1"/>
-    <w:lsdException w:name="HTML Sample" w:semiHidden="1" w:unhideWhenUsed="1"/>
-    <w:lsdException w:name="HTML Typewriter" w:semiHidden="1" w:unhideWhenUsed="1"/>
-    <w:lsdException w:name="HTML Variable" w:semiHidden="1" w:unhideWhenUsed="1"/>
-    <w:lsdException w:name="Normal Table" w:semiHidden="1" w:unhideWhenUsed="1"/>
-    <w:lsdException w:name="annotation subject" w:semiHidden="1" w:unhideWhenUsed="1"/>
-    <w:lsdException w:name="No List" w:semiHidden="1" w:unhideWhenUsed="1"/>
-    <w:lsdException w:name="Outline List 1" w:semiHidden="1" w:unhideWhenUsed="1"/>
-    <w:lsdException w:name="Outline List 2" w:semiHidden="1" w:unhideWhenUsed="1"/>
-    <w:lsdException w:name="Outline List 3" w:semiHidden="1" w:unhideWhenUsed="1"/>
-    <w:lsdException w:name="Table Simple 1" w:semiHidden="1" w:unhideWhenUsed="1"/>
-    <w:lsdException w:name="Table Simple 2" w:semiHidden="1" w:unhideWhenUsed="1"/>
-    <w:lsdException w:name="Table Simple 3" w:semiHidden="1" w:unhideWhenUsed="1"/>
-    <w:lsdException w:name="Table Classic 1" w:semiHidden="1" w:unhideWhenUsed="1"/>
-    <w:lsdException w:name="Table Classic 2" w:semiHidden="1" w:unhideWhenUsed="1"/>
-    <w:lsdException w:name="Table Classic 3" w:semiHidden="1" w:unhideWhenUsed="1"/>
-    <w:lsdException w:name="Table Classic 4" w:semiHidden="1" w:unhideWhenUsed="1"/>
-    <w:lsdException w:name="Table Colorful 1" w:semiHidden="1" w:unhideWhenUsed="1"/>
-    <w:lsdException w:name="Table Colorful 2" w:semiHidden="1" w:unhideWhenUsed="1"/>
-    <w:lsdException w:name="Table Colorful 3" w:semiHidden="1" w:unhideWhenUsed="1"/>
-    <w:lsdException w:name="Table Columns 1" w:semiHidden="1" w:unhideWhenUsed="1"/>
-    <w:lsdException w:name="Table Columns 2" w:semiHidden="1" w:unhideWhenUsed="1"/>
-    <w:lsdException w:name="Table Columns 3" w:semiHidden="1" w:unhideWhenUsed="1"/>
-    <w:lsdException w:name="Table Columns 4" w:semiHidden="1" w:unhideWhenUsed="1"/>
-    <w:lsdException w:name="Table Columns 5" w:semiHidden="1" w:unhideWhenUsed="1"/>
-    <w:lsdException w:name="Table Grid 1" w:semiHidden="1" w:unhideWhenUsed="1"/>
-    <w:lsdException w:name="Table Grid 2" w:semiHidden="1" w:unhideWhenUsed="1"/>
-    <w:lsdException w:name="Table Grid 3" w:semiHidden="1" w:unhideWhenUsed="1"/>
-    <w:lsdException w:name="Table Grid 4" w:semiHidden="1" w:unhideWhenUsed="1"/>
-    <w:lsdException w:name="Table Grid 5" w:semiHidden="1" w:unhideWhenUsed="1"/>
-    <w:lsdException w:name="Table Grid 6" w:semiHidden="1" w:unhideWhenUsed="1"/>
-    <w:lsdException w:name="Table Grid 7" w:semiHidden="1" w:unhideWhenUsed="1"/>
-    <w:lsdException w:name="Table Grid 8" w:semiHidden="1" w:unhideWhenUsed="1"/>
-    <w:lsdException w:name="Table List 1" w:semiHidden="1" w:unhideWhenUsed="1"/>
-    <w:lsdException w:name="Table List 2" w:semiHidden="1" w:unhideWhenUsed="1"/>
-    <w:lsdException w:name="Table List 3" w:semiHidden="1" w:unhideWhenUsed="1"/>
-    <w:lsdException w:name="Table List 4" w:semiHidden="1" w:unhideWhenUsed="1"/>
-    <w:lsdException w:name="Table List 5" w:semiHidden="1" w:unhideWhenUsed="1"/>
-    <w:lsdException w:name="Table List 6" w:semiHidden="1" w:unhideWhenUsed="1"/>
-    <w:lsdException w:name="Table List 7" w:semiHidden="1" w:unhideWhenUsed="1"/>
-    <w:lsdException w:name="Table List 8" w:semiHidden="1" w:unhideWhenUsed="1"/>
-    <w:lsdException w:name="Table 3D effects 1" w:semiHidden="1" w:unhideWhenUsed="1"/>
-    <w:lsdException w:name="Table 3D effects 2" w:semiHidden="1" w:unhideWhenUsed="1"/>
-    <w:lsdException w:name="Table 3D effects 3" w:semiHidden="1" w:unhideWhenUsed="1"/>
-    <w:lsdException w:name="Table Contemporary" w:semiHidden="1" w:unhideWhenUsed="1"/>
-    <w:lsdException w:name="Table Elegant" w:semiHidden="1" w:unhideWhenUsed="1"/>
-    <w:lsdException w:name="Table Professional" w:semiHidden="1" w:unhideWhenUsed="1"/>
-    <w:lsdException w:name="Table Subtle 1" w:semiHidden="1" w:unhideWhenUsed="1"/>
-    <w:lsdException w:name="Table Subtle 2" w:semiHidden="1" w:unhideWhenUsed="1"/>
-    <w:lsdException w:name="Table Web 1" w:semiHidden="1" w:unhideWhenUsed="1"/>
-    <w:lsdException w:name="Table Web 2" w:semiHidden="1" w:unhideWhenUsed="1"/>
-    <w:lsdException w:name="Table Web 3" w:semiHidden="1" w:unhideWhenUsed="1"/>
-    <w:lsdException w:name="Balloon Text" w:semiHidden="1" w:unhideWhenUsed="1"/>
-    <w:lsdException w:name="Table Grid" w:uiPriority="39"/>
-    <w:lsdException w:name="Table Theme" w:semiHidden="1" w:unhideWhenUsed="1"/>
-    <w:lsdException w:name="Placeholder Text" w:semiHidden="1"/>
-    <w:lsdException w:name="No Spacing" w:uiPriority="1" w:qFormat="1"/>
-    <w:lsdException w:name="Light Shading" w:uiPriority="60"/>
-    <w:lsdException w:name="Light List" w:uiPriority="61"/>
-    <w:lsdException w:name="Light Grid" w:uiPriority="62"/>
-    <w:lsdException w:name="Medium Shading 1" w:uiPriority="63"/>
-    <w:lsdException w:name="Medium Shading 2" w:uiPriority="64"/>
-    <w:lsdException w:name="Medium List 1" w:uiPriority="65"/>
-    <w:lsdException w:name="Medium List 2" w:uiPriority="66"/>
-    <w:lsdException w:name="Medium Grid 1" w:uiPriority="67"/>
-    <w:lsdException w:name="Medium Grid 2" w:uiPriority="68"/>
-    <w:lsdException w:name="Medium Grid 3" w:uiPriority="69"/>
-    <w:lsdException w:name="Dark List" w:uiPriority="70"/>
-    <w:lsdException w:name="Colorful Shading" w:uiPriority="71"/>
-    <w:lsdException w:name="Colorful List" w:uiPriority="72"/>
-    <w:lsdException w:name="Colorful Grid" w:uiPriority="73"/>
-    <w:lsdException w:name="Light Shading Accent 1" w:uiPriority="60"/>
-    <w:lsdException w:name="Light List Accent 1" w:uiPriority="61"/>
-    <w:lsdException w:name="Light Grid Accent 1" w:uiPriority="62"/>
-    <w:lsdException w:name="Medium Shading 1 Accent 1" w:uiPriority="63"/>
-    <w:lsdException w:name="Medium Shading 2 Accent 1" w:uiPriority="64"/>
-    <w:lsdException w:name="Medium List 1 Accent 1" w:uiPriority="65"/>
-    <w:lsdException w:name="Revision" w:semiHidden="1"/>
-    <w:lsdException w:name="List Paragraph" w:uiPriority="34" w:qFormat="1"/>
-    <w:lsdException w:name="Quote" w:uiPriority="29" w:qFormat="1"/>
-    <w:lsdException w:name="Intense Quote" w:uiPriority="30" w:qFormat="1"/>
-    <w:lsdException w:name="Medium List 2 Accent 1" w:uiPriority="66"/>
-    <w:lsdException w:name="Medium Grid 1 Accent 1" w:uiPriority="67"/>
-    <w:lsdException w:name="Medium Grid 2 Accent 1" w:uiPriority="68"/>
-    <w:lsdException w:name="Medium Grid 3 Accent 1" w:uiPriority="69"/>
-    <w:lsdException w:name="Dark List Accent 1" w:uiPriority="70"/>
-    <w:lsdException w:name="Colorful Shading Accent 1" w:uiPriority="71"/>
-    <w:lsdException w:name="Colorful List Accent 1" w:uiPriority="72"/>
-    <w:lsdException w:name="Colorful Grid Accent 1" w:uiPriority="73"/>
-    <w:lsdException w:name="Light Shading Accent 2" w:uiPriority="60"/>
-    <w:lsdException w:name="Light List Accent 2" w:uiPriority="61"/>
-    <w:lsdException w:name="Light Grid Accent 2" w:uiPriority="62"/>
-    <w:lsdException w:name="Medium Shading 1 Accent 2" w:uiPriority="63"/>
-    <w:lsdException w:name="Medium Shading 2 Accent 2" w:uiPriority="64"/>
-    <w:lsdException w:name="Medium List 1 Accent 2" w:uiPriority="65"/>
-    <w:lsdException w:name="Medium List 2 Accent 2" w:uiPriority="66"/>
-    <w:lsdException w:name="Medium Grid 1 Accent 2" w:uiPriority="67"/>
-    <w:lsdException w:name="Medium Grid 2 Accent 2" w:uiPriority="68"/>
-    <w:lsdException w:name="Medium Grid 3 Accent 2" w:uiPriority="69"/>
-    <w:lsdException w:name="Dark List Accent 2" w:uiPriority="70"/>
-    <w:lsdException w:name="Colorful Shading Accent 2" w:uiPriority="71"/>
-    <w:lsdException w:name="Colorful List Accent 2" w:uiPriority="72"/>
-    <w:lsdException w:name="Colorful Grid Accent 2" w:uiPriority="73"/>
-    <w:lsdException w:name="Light Shading Accent 3" w:uiPriority="60"/>
-    <w:lsdException w:name="Light List Accent 3" w:uiPriority="61"/>
-    <w:lsdException w:name="Light Grid Accent 3" w:uiPriority="62"/>
-    <w:lsdException w:name="Medium Shading 1 Accent 3" w:uiPriority="63"/>
-    <w:lsdException w:name="Medium Shading 2 Accent 3" w:uiPriority="64"/>
-    <w:lsdException w:name="Medium List 1 Accent 3" w:uiPriority="65"/>
-    <w:lsdException w:name="Medium List 2 Accent 3" w:uiPriority="66"/>
-    <w:lsdException w:name="Medium Grid 1 Accent 3" w:uiPriority="67"/>
-    <w:lsdException w:name="Medium Grid 2 Accent 3" w:uiPriority="68"/>
-    <w:lsdException w:name="Medium Grid 3 Accent 3" w:uiPriority="69"/>
-    <w:lsdException w:name="Dark List Accent 3" w:uiPriority="70"/>
-    <w:lsdException w:name="Colorful Shading Accent 3" w:uiPriority="71"/>
-    <w:lsdException w:name="Colorful List Accent 3" w:uiPriority="72"/>
-    <w:lsdException w:name="Colorful Grid Accent 3" w:uiPriority="73"/>
-    <w:lsdException w:name="Light Shading Accent 4" w:uiPriority="60"/>
-    <w:lsdException w:name="Light List Accent 4" w:uiPriority="61"/>
-    <w:lsdException w:name="Light Grid Accent 4" w:uiPriority="62"/>
-    <w:lsdException w:name="Medium Shading 1 Accent 4" w:uiPriority="63"/>
-    <w:lsdException w:name="Medium Shading 2 Accent 4" w:uiPriority="64"/>
-    <w:lsdException w:name="Medium List 1 Accent 4" w:uiPriority="65"/>
-    <w:lsdException w:name="Medium List 2 Accent 4" w:uiPriority="66"/>
-    <w:lsdException w:name="Medium Grid 1 Accent 4" w:uiPriority="67"/>
-    <w:lsdException w:name="Medium Grid 2 Accent 4" w:uiPriority="68"/>
-    <w:lsdException w:name="Medium Grid 3 Accent 4" w:uiPriority="69"/>
-    <w:lsdException w:name="Dark List Accent 4" w:uiPriority="70"/>
-    <w:lsdException w:name="Colorful Shading Accent 4" w:uiPriority="71"/>
-    <w:lsdException w:name="Colorful List Accent 4" w:uiPriority="72"/>
-    <w:lsdException w:name="Colorful Grid Accent 4" w:uiPriority="73"/>
-    <w:lsdException w:name="Light Shading Accent 5" w:uiPriority="60"/>
-    <w:lsdException w:name="Light List Accent 5" w:uiPriority="61"/>
-    <w:lsdException w:name="Light Grid Accent 5" w:uiPriority="62"/>
-    <w:lsdException w:name="Medium Shading 1 Accent 5" w:uiPriority="63"/>
-    <w:lsdException w:name="Medium Shading 2 Accent 5" w:uiPriority="64"/>
-    <w:lsdException w:name="Medium List 1 Accent 5" w:uiPriority="65"/>
-    <w:lsdException w:name="Medium List 2 Accent 5" w:uiPriority="66"/>
-    <w:lsdException w:name="Medium Grid 1 Accent 5" w:uiPriority="67"/>
-    <w:lsdException w:name="Medium Grid 2 Accent 5" w:uiPriority="68"/>
-    <w:lsdException w:name="Medium Grid 3 Accent 5" w:uiPriority="69"/>
-    <w:lsdException w:name="Dark List Accent 5" w:uiPriority="70"/>
-    <w:lsdException w:name="Colorful Shading Accent 5" w:uiPriority="71"/>
-    <w:lsdException w:name="Colorful List Accent 5" w:uiPriority="72"/>
-    <w:lsdException w:name="Colorful Grid Accent 5" w:uiPriority="73"/>
-    <w:lsdException w:name="Light Shading Accent 6" w:uiPriority="60"/>
-    <w:lsdException w:name="Light List Accent 6" w:uiPriority="61"/>
-    <w:lsdException w:name="Light Grid Accent 6" w:uiPriority="62"/>
-    <w:lsdException w:name="Medium Shading 1 Accent 6" w:uiPriority="63"/>
-    <w:lsdException w:name="Medium Shading 2 Accent 6" w:uiPriority="64"/>
-    <w:lsdException w:name="Medium List 1 Accent 6" w:uiPriority="65"/>
-    <w:lsdException w:name="Medium List 2 Accent 6" w:uiPriority="66"/>
-    <w:lsdException w:name="Medium Grid 1 Accent 6" w:uiPriority="67"/>
-    <w:lsdException w:name="Medium Grid 2 Accent 6" w:uiPriority="68"/>
-    <w:lsdException w:name="Medium Grid 3 Accent 6" w:uiPriority="69"/>
-    <w:lsdException w:name="Dark List Accent 6" w:uiPriority="70"/>
-    <w:lsdException w:name="Colorful Shading Accent 6" w:uiPriority="71"/>
-    <w:lsdException w:name="Colorful List Accent 6" w:uiPriority="72"/>
-    <w:lsdException w:name="Colorful Grid Accent 6" w:uiPriority="73"/>
-    <w:lsdException w:name="Subtle Emphasis" w:uiPriority="19" w:qFormat="1"/>
-    <w:lsdException w:name="Intense Emphasis" w:uiPriority="21" w:qFormat="1"/>
-    <w:lsdException w:name="Subtle Reference" w:uiPriority="31" w:qFormat="1"/>
-    <w:lsdException w:name="Intense Reference" w:uiPriority="32" w:qFormat="1"/>
-    <w:lsdException w:name="Book Title" w:uiPriority="33" w:qFormat="1"/>
-    <w:lsdException w:name="Bibliography" w:semiHidden="1" w:uiPriority="37" w:unhideWhenUsed="1"/>
-    <w:lsdException w:name="TOC Heading" w:semiHidden="1" w:uiPriority="39" w:unhideWhenUsed="1" w:qFormat="1"/>
-    <w:lsdException w:name="Plain Table 1" w:uiPriority="41"/>
-    <w:lsdException w:name="Plain Table 2" w:uiPriority="42"/>
-    <w:lsdException w:name="Plain Table 3" w:uiPriority="43"/>
-    <w:lsdException w:name="Plain Table 4" w:uiPriority="44"/>
-    <w:lsdException w:name="Plain Table 5" w:uiPriority="45"/>
-    <w:lsdException w:name="Grid Table Light" w:uiPriority="40"/>
-    <w:lsdException w:name="Grid Table 1 Light" w:uiPriority="46"/>
-    <w:lsdException w:name="Grid Table 2" w:uiPriority="47"/>
-    <w:lsdException w:name="Grid Table 3" w:uiPriority="48"/>
-    <w:lsdException w:name="Grid Table 4" w:uiPriority="49"/>
-    <w:lsdException w:name="Grid Table 5 Dark" w:uiPriority="50"/>
-    <w:lsdException w:name="Grid Table 6 Colorful" w:uiPriority="51"/>
-    <w:lsdException w:name="Grid Table 7 Colorful" w:uiPriority="52"/>
-    <w:lsdException w:name="Grid Table 1 Light Accent 1" w:uiPriority="46"/>
-    <w:lsdException w:name="Grid Table 2 Accent 1" w:uiPriority="47"/>
-    <w:lsdException w:name="Grid Table 3 Accent 1" w:uiPriority="48"/>
-    <w:lsdException w:name="Grid Table 4 Accent 1" w:uiPriority="49"/>
-    <w:lsdException w:name="Grid Table 5 Dark Accent 1" w:uiPriority="50"/>
-    <w:lsdException w:name="Grid Table 6 Colorful Accent 1" w:uiPriority="51"/>
-    <w:lsdException w:name="Grid Table 7 Colorful Accent 1" w:uiPriority="52"/>
-    <w:lsdException w:name="Grid Table 1 Light Accent 2" w:uiPriority="46"/>
-    <w:lsdException w:name="Grid Table 2 Accent 2" w:uiPriority="47"/>
-    <w:lsdException w:name="Grid Table 3 Accent 2" w:uiPriority="48"/>
-    <w:lsdException w:name="Grid Table 4 Accent 2" w:uiPriority="49"/>
-    <w:lsdException w:name="Grid Table 5 Dark Accent 2" w:uiPriority="50"/>
-    <w:lsdException w:name="Grid Table 6 Colorful Accent 2" w:uiPriority="51"/>
-    <w:lsdException w:name="Grid Table 7 Colorful Accent 2" w:uiPriority="52"/>
-    <w:lsdException w:name="Grid Table 1 Light Accent 3" w:uiPriority="46"/>
-    <w:lsdException w:name="Grid Table 2 Accent 3" w:uiPriority="47"/>
-    <w:lsdException w:name="Grid Table 3 Accent 3" w:uiPriority="48"/>
-    <w:lsdException w:name="Grid Table 4 Accent 3" w:uiPriority="49"/>
-    <w:lsdException w:name="Grid Table 5 Dark Accent 3" w:uiPriority="50"/>
-    <w:lsdException w:name="Grid Table 6 Colorful Accent 3" w:uiPriority="51"/>
-    <w:lsdException w:name="Grid Table 7 Colorful Accent 3" w:uiPriority="52"/>
-    <w:lsdException w:name="Grid Table 1 Light Accent 4" w:uiPriority="46"/>
-    <w:lsdException w:name="Grid Table 2 Accent 4" w:uiPriority="47"/>
-    <w:lsdException w:name="Grid Table 3 Accent 4" w:uiPriority="48"/>
-    <w:lsdException w:name="Grid Table 4 Accent 4" w:uiPriority="49"/>
-    <w:lsdException w:name="Grid Table 5 Dark Accent 4" w:uiPriority="50"/>
-    <w:lsdException w:name="Grid Table 6 Colorful Accent 4" w:uiPriority="51"/>
-    <w:lsdException w:name="Grid Table 7 Colorful Accent 4" w:uiPriority="52"/>
-    <w:lsdException w:name="Grid Table 1 Light Accent 5" w:uiPriority="46"/>
-    <w:lsdException w:name="Grid Table 2 Accent 5" w:uiPriority="47"/>
-    <w:lsdException w:name="Grid Table 3 Accent 5" w:uiPriority="48"/>
-    <w:lsdException w:name="Grid Table 4 Accent 5" w:uiPriority="49"/>
-    <w:lsdException w:name="Grid Table 5 Dark Accent 5" w:uiPriority="50"/>
-    <w:lsdException w:name="Grid Table 6 Colorful Accent 5" w:uiPriority="51"/>
-    <w:lsdException w:name="Grid Table 7 Colorful Accent 5" w:uiPriority="52"/>
-    <w:lsdException w:name="Grid Table 1 Light Accent 6" w:uiPriority="46"/>
-    <w:lsdException w:name="Grid Table 2 Accent 6" w:uiPriority="47"/>
-    <w:lsdException w:name="Grid Table 3 Accent 6" w:uiPriority="48"/>
-    <w:lsdException w:name="Grid Table 4 Accent 6" w:uiPriority="49"/>
-    <w:lsdException w:name="Grid Table 5 Dark Accent 6" w:uiPriority="50"/>
-    <w:lsdException w:name="Grid Table 6 Colorful Accent 6" w:uiPriority="51"/>
-    <w:lsdException w:name="Grid Table 7 Colorful Accent 6" w:uiPriority="52"/>
-    <w:lsdException w:name="List Table 1 Light" w:uiPriority="46"/>
-    <w:lsdException w:name="List Table 2" w:uiPriority="47"/>
-    <w:lsdException w:name="List Table 3" w:uiPriority="48"/>
-    <w:lsdException w:name="List Table 4" w:uiPriority="49"/>
-    <w:lsdException w:name="List Table 5 Dark" w:uiPriority="50"/>
-    <w:lsdException w:name="List Table 6 Colorful" w:uiPriority="51"/>
-    <w:lsdException w:name="List Table 7 Colorful" w:uiPriority="52"/>
-    <w:lsdException w:name="List Table 1 Light Accent 1" w:uiPriority="46"/>
-    <w:lsdException w:name="List Table 2 Accent 1" w:uiPriority="47"/>
-    <w:lsdException w:name="List Table 3 Accent 1" w:uiPriority="48"/>
-    <w:lsdException w:name="List Table 4 Accent 1" w:uiPriority="49"/>
-    <w:lsdException w:name="List Table 5 Dark Accent 1" w:uiPriority="50"/>
-    <w:lsdException w:name="List Table 6 Colorful Accent 1" w:uiPriority="51"/>
-    <w:lsdException w:name="List Table 7 Colorful Accent 1" w:uiPriority="52"/>
-    <w:lsdException w:name="List Table 1 Light Accent 2" w:uiPriority="46"/>
-    <w:lsdException w:name="List Table 2 Accent 2" w:uiPriority="47"/>
-    <w:lsdException w:name="List Table 3 Accent 2" w:uiPriority="48"/>
-    <w:lsdException w:name="List Table 4 Accent 2" w:uiPriority="49"/>
-    <w:lsdException w:name="List Table 5 Dark Accent 2" w:uiPriority="50"/>
-    <w:lsdException w:name="List Table 6 Colorful Accent 2" w:uiPriority="51"/>
-    <w:lsdException w:name="List Table 7 Colorful Accent 2" w:uiPriority="52"/>
-    <w:lsdException w:name="List Table 1 Light Accent 3" w:uiPriority="46"/>
-    <w:lsdException w:name="List Table 2 Accent 3" w:uiPriority="47"/>
-    <w:lsdException w:name="List Table 3 Accent 3" w:uiPriority="48"/>
-    <w:lsdException w:name="List Table 4 Accent 3" w:uiPriority="49"/>
-    <w:lsdException w:name="List Table 5 Dark Accent 3" w:uiPriority="50"/>
-    <w:lsdException w:name="List Table 6 Colorful Accent 3" w:uiPriority="51"/>
-    <w:lsdException w:name="List Table 7 Colorful Accent 3" w:uiPriority="52"/>
-    <w:lsdException w:name="List Table 1 Light Accent 4" w:uiPriority="46"/>
-    <w:lsdException w:name="List Table 2 Accent 4" w:uiPriority="47"/>
-    <w:lsdException w:name="List Table 3 Accent 4" w:uiPriority="48"/>
-    <w:lsdException w:name="List Table 4 Accent 4" w:uiPriority="49"/>
-    <w:lsdException w:name="List Table 5 Dark Accent 4" w:uiPriority="50"/>
-    <w:lsdException w:name="List Table 6 Colorful Accent 4" w:uiPriority="51"/>
-    <w:lsdException w:name="List Table 7 Colorful Accent 4" w:uiPriority="52"/>
-    <w:lsdException w:name="List Table 1 Light Accent 5" w:uiPriority="46"/>
-    <w:lsdException w:name="List Table 2 Accent 5" w:uiPriority="47"/>
-    <w:lsdException w:name="List Table 3 Accent 5" w:uiPriority="48"/>
-    <w:lsdException w:name="List Table 4 Accent 5" w:uiPriority="49"/>
-    <w:lsdException w:name="List Table 5 Dark Accent 5" w:uiPriority="50"/>
-    <w:lsdException w:name="List Table 6 Colorful Accent 5" w:uiPriority="51"/>
-    <w:lsdException w:name="List Table 7 Colorful Accent 5" w:uiPriority="52"/>
-    <w:lsdException w:name="List Table 1 Light Accent 6" w:uiPriority="46"/>
-    <w:lsdException w:name="List Table 2 Accent 6" w:uiPriority="47"/>
-    <w:lsdException w:name="List Table 3 Accent 6" w:uiPriority="48"/>
-    <w:lsdException w:name="List Table 4 Accent 6" w:uiPriority="49"/>
-    <w:lsdException w:name="List Table 5 Dark Accent 6" w:uiPriority="50"/>
-    <w:lsdException w:name="List Table 6 Colorful Accent 6" w:uiPriority="51"/>
-    <w:lsdException w:name="List Table 7 Colorful Accent 6" w:uiPriority="52"/>
-    <w:lsdException w:name="Mention" w:semiHidden="1" w:unhideWhenUsed="1"/>
-    <w:lsdException w:name="Smart Hyperlink" w:semiHidden="1" w:unhideWhenUsed="1"/>
-    <w:lsdException w:name="Hashtag" w:semiHidden="1" w:unhideWhenUsed="1"/>
-    <w:lsdException w:name="Unresolved Mention" w:semiHidden="1" w:unhideWhenUsed="1"/>
-    <w:lsdException w:name="Smart Link" w:semiHidden="1" w:unhideWhenUsed="1"/>
+  <w:latentStyles w:defLockedState="0" w:defUIPriority="99" w:defSemiHidden="1" w:defUnhideWhenUsed="1" w:defQFormat="0" w:count="267">
+    <w:lsdException w:name="Normal" w:semiHidden="0" w:uiPriority="0" w:unhideWhenUsed="0" w:qFormat="1"/>
+    <w:lsdException w:name="heading 1" w:semiHidden="0" w:uiPriority="9" w:unhideWhenUsed="0" w:qFormat="1"/>
+    <w:lsdException w:name="heading 2" w:uiPriority="9" w:qFormat="1"/>
+    <w:lsdException w:name="heading 3" w:uiPriority="9" w:qFormat="1"/>
+    <w:lsdException w:name="heading 4" w:uiPriority="9" w:qFormat="1"/>
+    <w:lsdException w:name="heading 5" w:uiPriority="9" w:qFormat="1"/>
+    <w:lsdException w:name="heading 6" w:uiPriority="9" w:qFormat="1"/>
+    <w:lsdException w:name="heading 7" w:uiPriority="9" w:qFormat="1"/>
+    <w:lsdException w:name="heading 8" w:uiPriority="9" w:qFormat="1"/>
+    <w:lsdException w:name="heading 9" w:uiPriority="9" w:qFormat="1"/>
+    <w:lsdException w:name="toc 1" w:uiPriority="39"/>
+    <w:lsdException w:name="toc 2" w:uiPriority="39"/>
+    <w:lsdException w:name="toc 3" w:uiPriority="39"/>
+    <w:lsdException w:name="toc 4" w:uiPriority="39"/>
+    <w:lsdException w:name="toc 5" w:uiPriority="39"/>
+    <w:lsdException w:name="toc 6" w:uiPriority="39"/>
+    <w:lsdException w:name="toc 7" w:uiPriority="39"/>
+    <w:lsdException w:name="toc 8" w:uiPriority="39"/>
+    <w:lsdException w:name="toc 9" w:uiPriority="39"/>
+    <w:lsdException w:name="caption" w:uiPriority="35" w:qFormat="1"/>
+    <w:lsdException w:name="Title" w:semiHidden="0" w:uiPriority="10" w:unhideWhenUsed="0" w:qFormat="1"/>
+    <w:lsdException w:name="Default Paragraph Font" w:uiPriority="1"/>
+    <w:lsdException w:name="Subtitle" w:semiHidden="0" w:uiPriority="11" w:unhideWhenUsed="0" w:qFormat="1"/>
+    <w:lsdException w:name="Strong" w:semiHidden="0" w:uiPriority="22" w:unhideWhenUsed="0" w:qFormat="1"/>
+    <w:lsdException w:name="Emphasis" w:semiHidden="0" w:uiPriority="20" w:unhideWhenUsed="0" w:qFormat="1"/>
+    <w:lsdException w:name="Table Grid" w:semiHidden="0" w:uiPriority="39" w:unhideWhenUsed="0"/>
+    <w:lsdException w:name="Placeholder Text" w:unhideWhenUsed="0"/>
+    <w:lsdException w:name="No Spacing" w:semiHidden="0" w:uiPriority="1" w:unhideWhenUsed="0" w:qFormat="1"/>
+    <w:lsdException w:name="Light Shading" w:semiHidden="0" w:uiPriority="60" w:unhideWhenUsed="0"/>
+    <w:lsdException w:name="Light List" w:semiHidden="0" w:uiPriority="61" w:unhideWhenUsed="0"/>
+    <w:lsdException w:name="Light Grid" w:semiHidden="0" w:uiPriority="62" w:unhideWhenUsed="0"/>
+    <w:lsdException w:name="Medium Shading 1" w:semiHidden="0" w:uiPriority="63" w:unhideWhenUsed="0"/>
+    <w:lsdException w:name="Medium Shading 2" w:semiHidden="0" w:uiPriority="64" w:unhideWhenUsed="0"/>
+    <w:lsdException w:name="Medium List 1" w:semiHidden="0" w:uiPriority="65" w:unhideWhenUsed="0"/>
+    <w:lsdException w:name="Medium List 2" w:semiHidden="0" w:uiPriority="66" w:unhideWhenUsed="0"/>
+    <w:lsdException w:name="Medium Grid 1" w:semiHidden="0" w:uiPriority="67" w:unhideWhenUsed="0"/>
+    <w:lsdException w:name="Medium Grid 2" w:semiHidden="0" w:uiPriority="68" w:unhideWhenUsed="0"/>
+    <w:lsdException w:name="Medium Grid 3" w:semiHidden="0" w:uiPriority="69" w:unhideWhenUsed="0"/>
+    <w:lsdException w:name="Dark List" w:semiHidden="0" w:uiPriority="70" w:unhideWhenUsed="0"/>
+    <w:lsdException w:name="Colorful Shading" w:semiHidden="0" w:uiPriority="71" w:unhideWhenUsed="0"/>
+    <w:lsdException w:name="Colorful List" w:semiHidden="0" w:uiPriority="72" w:unhideWhenUsed="0"/>
+    <w:lsdException w:name="Colorful Grid" w:semiHidden="0" w:uiPriority="73" w:unhideWhenUsed="0"/>
+    <w:lsdException w:name="Light Shading Accent 1" w:semiHidden="0" w:uiPriority="60" w:unhideWhenUsed="0"/>
+    <w:lsdException w:name="Light List Accent 1" w:semiHidden="0" w:uiPriority="61" w:unhideWhenUsed="0"/>
+    <w:lsdException w:name="Light Grid Accent 1" w:semiHidden="0" w:uiPriority="62" w:unhideWhenUsed="0"/>
+    <w:lsdException w:name="Medium Shading 1 Accent 1" w:semiHidden="0" w:uiPriority="63" w:unhideWhenUsed="0"/>
+    <w:lsdException w:name="Medium Shading 2 Accent 1" w:semiHidden="0" w:uiPriority="64" w:unhideWhenUsed="0"/>
+    <w:lsdException w:name="Medium List 1 Accent 1" w:semiHidden="0" w:uiPriority="65" w:unhideWhenUsed="0"/>
+    <w:lsdException w:name="Revision" w:unhideWhenUsed="0"/>
+    <w:lsdException w:name="List Paragraph" w:semiHidden="0" w:uiPriority="34" w:unhideWhenUsed="0" w:qFormat="1"/>
+    <w:lsdException w:name="Quote" w:semiHidden="0" w:uiPriority="29" w:unhideWhenUsed="0" w:qFormat="1"/>
+    <w:lsdException w:name="Intense Quote" w:semiHidden="0" w:uiPriority="30" w:unhideWhenUsed="0" w:qFormat="1"/>
+    <w:lsdException w:name="Medium List 2 Accent 1" w:semiHidden="0" w:uiPriority="66" w:unhideWhenUsed="0"/>
+    <w:lsdException w:name="Medium Grid 1 Accent 1" w:semiHidden="0" w:uiPriority="67" w:unhideWhenUsed="0"/>
+    <w:lsdException w:name="Medium Grid 2 Accent 1" w:semiHidden="0" w:uiPriority="68" w:unhideWhenUsed="0"/>
+    <w:lsdException w:name="Medium Grid 3 Accent 1" w:semiHidden="0" w:uiPriority="69" w:unhideWhenUsed="0"/>
+    <w:lsdException w:name="Dark List Accent 1" w:semiHidden="0" w:uiPriority="70" w:unhideWhenUsed="0"/>
+    <w:lsdException w:name="Colorful Shading Accent 1" w:semiHidden="0" w:uiPriority="71" w:unhideWhenUsed="0"/>
+    <w:lsdException w:name="Colorful List Accent 1" w:semiHidden="0" w:uiPriority="72" w:unhideWhenUsed="0"/>
+    <w:lsdException w:name="Colorful Grid Accent 1" w:semiHidden="0" w:uiPriority="73" w:unhideWhenUsed="0"/>
+    <w:lsdException w:name="Light Shading Accent 2" w:semiHidden="0" w:uiPriority="60" w:unhideWhenUsed="0"/>
+    <w:lsdException w:name="Light List Accent 2" w:semiHidden="0" w:uiPriority="61" w:unhideWhenUsed="0"/>
+    <w:lsdException w:name="Light Grid Accent 2" w:semiHidden="0" w:uiPriority="62" w:unhideWhenUsed="0"/>
+    <w:lsdException w:name="Medium Shading 1 Accent 2" w:semiHidden="0" w:uiPriority="63" w:unhideWhenUsed="0"/>
+    <w:lsdException w:name="Medium Shading 2 Accent 2" w:semiHidden="0" w:uiPriority="64" w:unhideWhenUsed="0"/>
+    <w:lsdException w:name="Medium List 1 Accent 2" w:semiHidden="0" w:uiPriority="65" w:unhideWhenUsed="0"/>
+    <w:lsdException w:name="Medium List 2 Accent 2" w:semiHidden="0" w:uiPriority="66" w:unhideWhenUsed="0"/>
+    <w:lsdException w:name="Medium Grid 1 Accent 2" w:semiHidden="0" w:uiPriority="67" w:unhideWhenUsed="0"/>
+    <w:lsdException w:name="Medium Grid 2 Accent 2" w:semiHidden="0" w:uiPriority="68" w:unhideWhenUsed="0"/>
+    <w:lsdException w:name="Medium Grid 3 Accent 2" w:semiHidden="0" w:uiPriority="69" w:unhideWhenUsed="0"/>
+    <w:lsdException w:name="Dark List Accent 2" w:semiHidden="0" w:uiPriority="70" w:unhideWhenUsed="0"/>
+    <w:lsdException w:name="Colorful Shading Accent 2" w:semiHidden="0" w:uiPriority="71" w:unhideWhenUsed="0"/>
+    <w:lsdException w:name="Colorful List Accent 2" w:semiHidden="0" w:uiPriority="72" w:unhideWhenUsed="0"/>
+    <w:lsdException w:name="Colorful Grid Accent 2" w:semiHidden="0" w:uiPriority="73" w:unhideWhenUsed="0"/>
+    <w:lsdException w:name="Light Shading Accent 3" w:semiHidden="0" w:uiPriority="60" w:unhideWhenUsed="0"/>
+    <w:lsdException w:name="Light List Accent 3" w:semiHidden="0" w:uiPriority="61" w:unhideWhenUsed="0"/>
+    <w:lsdException w:name="Light Grid Accent 3" w:semiHidden="0" w:uiPriority="62" w:unhideWhenUsed="0"/>
+    <w:lsdException w:name="Medium Shading 1 Accent 3" w:semiHidden="0" w:uiPriority="63" w:unhideWhenUsed="0"/>
+    <w:lsdException w:name="Medium Shading 2 Accent 3" w:semiHidden="0" w:uiPriority="64" w:unhideWhenUsed="0"/>
+    <w:lsdException w:name="Medium List 1 Accent 3" w:semiHidden="0" w:uiPriority="65" w:unhideWhenUsed="0"/>
+    <w:lsdException w:name="Medium List 2 Accent 3" w:semiHidden="0" w:uiPriority="66" w:unhideWhenUsed="0"/>
+    <w:lsdException w:name="Medium Grid 1 Accent 3" w:semiHidden="0" w:uiPriority="67" w:unhideWhenUsed="0"/>
+    <w:lsdException w:name="Medium Grid 2 Accent 3" w:semiHidden="0" w:uiPriority="68" w:unhideWhenUsed="0"/>
+    <w:lsdException w:name="Medium Grid 3 Accent 3" w:semiHidden="0" w:uiPriority="69" w:unhideWhenUsed="0"/>
+    <w:lsdException w:name="Dark List Accent 3" w:semiHidden="0" w:uiPriority="70" w:unhideWhenUsed="0"/>
+    <w:lsdException w:name="Colorful Shading Accent 3" w:semiHidden="0" w:uiPriority="71" w:unhideWhenUsed="0"/>
+    <w:lsdException w:name="Colorful List Accent 3" w:semiHidden="0" w:uiPriority="72" w:unhideWhenUsed="0"/>
+    <w:lsdException w:name="Colorful Grid Accent 3" w:semiHidden="0" w:uiPriority="73" w:unhideWhenUsed="0"/>
+    <w:lsdException w:name="Light Shading Accent 4" w:semiHidden="0" w:uiPriority="60" w:unhideWhenUsed="0"/>
+    <w:lsdException w:name="Light List Accent 4" w:semiHidden="0" w:uiPriority="61" w:unhideWhenUsed="0"/>
+    <w:lsdException w:name="Light Grid Accent 4" w:semiHidden="0" w:uiPriority="62" w:unhideWhenUsed="0"/>
+    <w:lsdException w:name="Medium Shading 1 Accent 4" w:semiHidden="0" w:uiPriority="63" w:unhideWhenUsed="0"/>
+    <w:lsdException w:name="Medium Shading 2 Accent 4" w:semiHidden="0" w:uiPriority="64" w:unhideWhenUsed="0"/>
+    <w:lsdException w:name="Medium List 1 Accent 4" w:semiHidden="0" w:uiPriority="65" w:unhideWhenUsed="0"/>
+    <w:lsdException w:name="Medium List 2 Accent 4" w:semiHidden="0" w:uiPriority="66" w:unhideWhenUsed="0"/>
+    <w:lsdException w:name="Medium Grid 1 Accent 4" w:semiHidden="0" w:uiPriority="67" w:unhideWhenUsed="0"/>
+    <w:lsdException w:name="Medium Grid 2 Accent 4" w:semiHidden="0" w:uiPriority="68" w:unhideWhenUsed="0"/>
+    <w:lsdException w:name="Medium Grid 3 Accent 4" w:semiHidden="0" w:uiPriority="69" w:unhideWhenUsed="0"/>
+    <w:lsdException w:name="Dark List Accent 4" w:semiHidden="0" w:uiPriority="70" w:unhideWhenUsed="0"/>
+    <w:lsdException w:name="Colorful Shading Accent 4" w:semiHidden="0" w:uiPriority="71" w:unhideWhenUsed="0"/>
+    <w:lsdException w:name="Colorful List Accent 4" w:semiHidden="0" w:uiPriority="72" w:unhideWhenUsed="0"/>
+    <w:lsdException w:name="Colorful Grid Accent 4" w:semiHidden="0" w:uiPriority="73" w:unhideWhenUsed="0"/>
+    <w:lsdException w:name="Light Shading Accent 5" w:semiHidden="0" w:uiPriority="60" w:unhideWhenUsed="0"/>
+    <w:lsdException w:name="Light List Accent 5" w:semiHidden="0" w:uiPriority="61" w:unhideWhenUsed="0"/>
+    <w:lsdException w:name="Light Grid Accent 5" w:semiHidden="0" w:uiPriority="62" w:unhideWhenUsed="0"/>
+    <w:lsdException w:name="Medium Shading 1 Accent 5" w:semiHidden="0" w:uiPriority="63" w:unhideWhenUsed="0"/>
+    <w:lsdException w:name="Medium Shading 2 Accent 5" w:semiHidden="0" w:uiPriority="64" w:unhideWhenUsed="0"/>
+    <w:lsdException w:name="Medium List 1 Accent 5" w:semiHidden="0" w:uiPriority="65" w:unhideWhenUsed="0"/>
+    <w:lsdException w:name="Medium List 2 Accent 5" w:semiHidden="0" w:uiPriority="66" w:unhideWhenUsed="0"/>
+    <w:lsdException w:name="Medium Grid 1 Accent 5" w:semiHidden="0" w:uiPriority="67" w:unhideWhenUsed="0"/>
+    <w:lsdException w:name="Medium Grid 2 Accent 5" w:semiHidden="0" w:uiPriority="68" w:unhideWhenUsed="0"/>
+    <w:lsdException w:name="Medium Grid 3 Accent 5" w:semiHidden="0" w:uiPriority="69" w:unhideWhenUsed="0"/>
+    <w:lsdException w:name="Dark List Accent 5" w:semiHidden="0" w:uiPriority="70" w:unhideWhenUsed="0"/>
+    <w:lsdException w:name="Colorful Shading Accent 5" w:semiHidden="0" w:uiPriority="71" w:unhideWhenUsed="0"/>
+    <w:lsdException w:name="Colorful List Accent 5" w:semiHidden="0" w:uiPriority="72" w:unhideWhenUsed="0"/>
+    <w:lsdException w:name="Colorful Grid Accent 5" w:semiHidden="0" w:uiPriority="73" w:unhideWhenUsed="0"/>
+    <w:lsdException w:name="Light Shading Accent 6" w:semiHidden="0" w:uiPriority="60" w:unhideWhenUsed="0"/>
+    <w:lsdException w:name="Light List Accent 6" w:semiHidden="0" w:uiPriority="61" w:unhideWhenUsed="0"/>
+    <w:lsdException w:name="Light Grid Accent 6" w:semiHidden="0" w:uiPriority="62" w:unhideWhenUsed="0"/>
+    <w:lsdException w:name="Medium Shading 1 Accent 6" w:semiHidden="0" w:uiPriority="63" w:unhideWhenUsed="0"/>
+    <w:lsdException w:name="Medium Shading 2 Accent 6" w:semiHidden="0" w:uiPriority="64" w:unhideWhenUsed="0"/>
+    <w:lsdException w:name="Medium List 1 Accent 6" w:semiHidden="0" w:uiPriority="65" w:unhideWhenUsed="0"/>
+    <w:lsdException w:name="Medium List 2 Accent 6" w:semiHidden="0" w:uiPriority="66" w:unhideWhenUsed="0"/>
+    <w:lsdException w:name="Medium Grid 1 Accent 6" w:semiHidden="0" w:uiPriority="67" w:unhideWhenUsed="0"/>
+    <w:lsdException w:name="Medium Grid 2 Accent 6" w:semiHidden="0" w:uiPriority="68" w:unhideWhenUsed="0"/>
+    <w:lsdException w:name="Medium Grid 3 Accent 6" w:semiHidden="0" w:uiPriority="69" w:unhideWhenUsed="0"/>
+    <w:lsdException w:name="Dark List Accent 6" w:semiHidden="0" w:uiPriority="70" w:unhideWhenUsed="0"/>
+    <w:lsdException w:name="Colorful Shading Accent 6" w:semiHidden="0" w:uiPriority="71" w:unhideWhenUsed="0"/>
+    <w:lsdException w:name="Colorful List Accent 6" w:semiHidden="0" w:uiPriority="72" w:unhideWhenUsed="0"/>
+    <w:lsdException w:name="Colorful Grid Accent 6" w:semiHidden="0" w:uiPriority="73" w:unhideWhenUsed="0"/>
+    <w:lsdException w:name="Subtle Emphasis" w:semiHidden="0" w:uiPriority="19" w:unhideWhenUsed="0" w:qFormat="1"/>
+    <w:lsdException w:name="Intense Emphasis" w:semiHidden="0" w:uiPriority="21" w:unhideWhenUsed="0" w:qFormat="1"/>
+    <w:lsdException w:name="Subtle Reference" w:semiHidden="0" w:uiPriority="31" w:unhideWhenUsed="0" w:qFormat="1"/>
+    <w:lsdException w:name="Intense Reference" w:semiHidden="0" w:uiPriority="32" w:unhideWhenUsed="0" w:qFormat="1"/>
+    <w:lsdException w:name="Book Title" w:semiHidden="0" w:uiPriority="33" w:unhideWhenUsed="0" w:qFormat="1"/>
+    <w:lsdException w:name="Bibliography" w:uiPriority="37"/>
+    <w:lsdException w:name="TOC Heading" w:uiPriority="39" w:qFormat="1"/>
+  </w:latentStyles>
+  <w:style w:type="paragraph" w:default="1" w:styleId="Normal">
+    <w:name w:val="Normal"/>
+    <w:qFormat/>
+  </w:style>
+  <w:style w:type="character" w:default="1" w:styleId="Fuentedeprrafopredeter">
+    <w:name w:val="Default Paragraph Font"/>
+    <w:uiPriority w:val="1"/>
+    <w:semiHidden/>
+    <w:unhideWhenUsed/>
+  </w:style>
+  <w:style w:type="table" w:default="1" w:styleId="Tablanormal">
+    <w:name w:val="Normal Table"/>
+    <w:uiPriority w:val="99"/>
+    <w:semiHidden/>
+    <w:unhideWhenUsed/>
+    <w:tblPr>
+      <w:tblInd w:w="0" w:type="dxa"/>
+      <w:tblCellMar>
+        <w:top w:w="0" w:type="dxa"/>
+        <w:left w:w="108" w:type="dxa"/>
+        <w:bottom w:w="0" w:type="dxa"/>
+        <w:right w:w="108" w:type="dxa"/>
+      </w:tblCellMar>
+    </w:tblPr>
+  </w:style>
+  <w:style w:type="numbering" w:default="1" w:styleId="Sinlista">
+    <w:name w:val="No List"/>
+    <w:uiPriority w:val="99"/>
+    <w:semiHidden/>
+    <w:unhideWhenUsed/>
+  </w:style>
+  <w:style w:type="paragraph" w:styleId="Sinespaciado">
+    <w:name w:val="No Spacing"/>
+    <w:link w:val="SinespaciadoCar"/>
+    <w:uiPriority w:val="1"/>
+    <w:qFormat/>
+    <w:rsid w:val="009D2974"/>
+    <w:pPr>
+      <w:spacing w:after="0" w:line="240" w:lineRule="auto"/>
+    </w:pPr>
+    <w:rPr>
+      <w:rFonts w:eastAsiaTheme="minorEastAsia"/>
+      <w:lang w:val="es-ES" w:eastAsia="es-ES"/>
+    </w:rPr>
+  </w:style>
+  <w:style w:type="character" w:customStyle="1" w:styleId="SinespaciadoCar">
+    <w:name w:val="Sin espaciado Car"/>
+    <w:basedOn w:val="Fuentedeprrafopredeter"/>
+    <w:link w:val="Sinespaciado"/>
+    <w:uiPriority w:val="1"/>
+    <w:rsid w:val="009D2974"/>
+    <w:rPr>
+      <w:rFonts w:eastAsiaTheme="minorEastAsia"/>
+      <w:lang w:val="es-ES" w:eastAsia="es-ES"/>
+    </w:rPr>
+  </w:style>
+  <w:style w:type="paragraph" w:styleId="Ttulo">
+    <w:name w:val="Title"/>
+    <w:basedOn w:val="Normal"/>
+    <w:next w:val="Normal"/>
+    <w:link w:val="TtuloCar"/>
+    <w:uiPriority w:val="10"/>
+    <w:qFormat/>
+    <w:rsid w:val="009D2974"/>
+    <w:pPr>
+      <w:spacing w:after="0" w:line="216" w:lineRule="auto"/>
+      <w:contextualSpacing/>
+    </w:pPr>
+    <w:rPr>
+      <w:rFonts w:asciiTheme="majorHAnsi" w:eastAsiaTheme="majorEastAsia" w:hAnsiTheme="majorHAnsi" w:cstheme="majorBidi"/>
+      <w:color w:val="404040" w:themeColor="text1" w:themeTint="BF"/>
+      <w:spacing w:val="-10"/>
+      <w:kern w:val="28"/>
+      <w:sz w:val="56"/>
+      <w:szCs w:val="56"/>
+      <w:lang w:val="es-ES" w:eastAsia="es-ES"/>
+    </w:rPr>
+  </w:style>
+  <w:style w:type="character" w:customStyle="1" w:styleId="TtuloCar">
+    <w:name w:val="Título Car"/>
+    <w:basedOn w:val="Fuentedeprrafopredeter"/>
+    <w:link w:val="Ttulo"/>
+    <w:uiPriority w:val="10"/>
+    <w:rsid w:val="009D2974"/>
+    <w:rPr>
+      <w:rFonts w:asciiTheme="majorHAnsi" w:eastAsiaTheme="majorEastAsia" w:hAnsiTheme="majorHAnsi" w:cstheme="majorBidi"/>
+      <w:color w:val="404040" w:themeColor="text1" w:themeTint="BF"/>
+      <w:spacing w:val="-10"/>
+      <w:kern w:val="28"/>
+      <w:sz w:val="56"/>
+      <w:szCs w:val="56"/>
+      <w:lang w:val="es-ES" w:eastAsia="es-ES"/>
+    </w:rPr>
+  </w:style>
+  <w:style w:type="paragraph" w:styleId="Subttulo">
+    <w:name w:val="Subtitle"/>
+    <w:basedOn w:val="Normal"/>
+    <w:next w:val="Normal"/>
+    <w:link w:val="SubttuloCar"/>
+    <w:uiPriority w:val="11"/>
+    <w:qFormat/>
+    <w:rsid w:val="009D2974"/>
+    <w:pPr>
+      <w:numPr>
+        <w:ilvl w:val="1"/>
+      </w:numPr>
+    </w:pPr>
+    <w:rPr>
+      <w:rFonts w:eastAsiaTheme="minorEastAsia" w:cs="Times New Roman"/>
+      <w:color w:val="5A5A5A" w:themeColor="text1" w:themeTint="A5"/>
+      <w:spacing w:val="15"/>
+      <w:lang w:val="es-ES" w:eastAsia="es-ES"/>
+    </w:rPr>
+  </w:style>
+  <w:style w:type="character" w:customStyle="1" w:styleId="SubttuloCar">
+    <w:name w:val="Subtítulo Car"/>
+    <w:basedOn w:val="Fuentedeprrafopredeter"/>
+    <w:link w:val="Subttulo"/>
+    <w:uiPriority w:val="11"/>
+    <w:rsid w:val="009D2974"/>
+    <w:rPr>
+      <w:rFonts w:eastAsiaTheme="minorEastAsia" w:cs="Times New Roman"/>
+      <w:color w:val="5A5A5A" w:themeColor="text1" w:themeTint="A5"/>
+      <w:spacing w:val="15"/>
+      <w:lang w:val="es-ES" w:eastAsia="es-ES"/>
+    </w:rPr>
+  </w:style>
+  <w:style w:type="paragraph" w:styleId="Encabezado">
+    <w:name w:val="header"/>
+    <w:basedOn w:val="Normal"/>
+    <w:link w:val="EncabezadoCar"/>
+    <w:uiPriority w:val="99"/>
+    <w:unhideWhenUsed/>
+    <w:rsid w:val="009D2974"/>
+    <w:pPr>
+      <w:tabs>
+        <w:tab w:val="center" w:pos="4252"/>
+        <w:tab w:val="right" w:pos="8504"/>
+      </w:tabs>
+      <w:spacing w:after="0" w:line="240" w:lineRule="auto"/>
+    </w:pPr>
+  </w:style>
+  <w:style w:type="character" w:customStyle="1" w:styleId="EncabezadoCar">
+    <w:name w:val="Encabezado Car"/>
+    <w:basedOn w:val="Fuentedeprrafopredeter"/>
+    <w:link w:val="Encabezado"/>
+    <w:uiPriority w:val="99"/>
+    <w:rsid w:val="009D2974"/>
+  </w:style>
+  <w:style w:type="paragraph" w:styleId="Piedepgina">
+    <w:name w:val="footer"/>
+    <w:basedOn w:val="Normal"/>
+    <w:link w:val="PiedepginaCar"/>
+    <w:uiPriority w:val="99"/>
+    <w:unhideWhenUsed/>
+    <w:rsid w:val="009D2974"/>
+    <w:pPr>
+      <w:tabs>
+        <w:tab w:val="center" w:pos="4252"/>
+        <w:tab w:val="right" w:pos="8504"/>
+      </w:tabs>
+      <w:spacing w:after="0" w:line="240" w:lineRule="auto"/>
+    </w:pPr>
+  </w:style>
+  <w:style w:type="character" w:customStyle="1" w:styleId="PiedepginaCar">
+    <w:name w:val="Pie de página Car"/>
+    <w:basedOn w:val="Fuentedeprrafopredeter"/>
+    <w:link w:val="Piedepgina"/>
+    <w:uiPriority w:val="99"/>
+    <w:rsid w:val="009D2974"/>
+  </w:style>
+  <w:style w:type="paragraph" w:styleId="Textodeglobo">
+    <w:name w:val="Balloon Text"/>
+    <w:basedOn w:val="Normal"/>
+    <w:link w:val="TextodegloboCar"/>
+    <w:uiPriority w:val="99"/>
+    <w:semiHidden/>
+    <w:unhideWhenUsed/>
+    <w:rsid w:val="008A0743"/>
+    <w:pPr>
+      <w:spacing w:after="0" w:line="240" w:lineRule="auto"/>
+    </w:pPr>
+    <w:rPr>
+      <w:rFonts w:ascii="Tahoma" w:hAnsi="Tahoma" w:cs="Tahoma"/>
+      <w:sz w:val="16"/>
+      <w:szCs w:val="16"/>
+    </w:rPr>
+  </w:style>
+  <w:style w:type="character" w:customStyle="1" w:styleId="TextodegloboCar">
+    <w:name w:val="Texto de globo Car"/>
+    <w:basedOn w:val="Fuentedeprrafopredeter"/>
+    <w:link w:val="Textodeglobo"/>
+    <w:uiPriority w:val="99"/>
+    <w:semiHidden/>
+    <w:rsid w:val="008A0743"/>
+    <w:rPr>
+      <w:rFonts w:ascii="Tahoma" w:hAnsi="Tahoma" w:cs="Tahoma"/>
+      <w:sz w:val="16"/>
+      <w:szCs w:val="16"/>
+    </w:rPr>
+  </w:style>
+  <w:style w:type="character" w:styleId="Hipervnculo">
+    <w:name w:val="Hyperlink"/>
+    <w:basedOn w:val="Fuentedeprrafopredeter"/>
+    <w:uiPriority w:val="99"/>
+    <w:unhideWhenUsed/>
+    <w:rsid w:val="008E3668"/>
+    <w:rPr>
+      <w:color w:val="0563C1" w:themeColor="hyperlink"/>
+      <w:u w:val="single"/>
+    </w:rPr>
+  </w:style>
+  <w:style w:type="paragraph" w:styleId="Prrafodelista">
+    <w:name w:val="List Paragraph"/>
+    <w:basedOn w:val="Normal"/>
+    <w:uiPriority w:val="34"/>
+    <w:qFormat/>
+    <w:rsid w:val="003B0271"/>
+    <w:pPr>
+      <w:ind w:left="720"/>
+      <w:contextualSpacing/>
+    </w:pPr>
+  </w:style>
+</w:styles>
+</file>
+
+<file path=word/stylesWithEffects.xml><?xml version="1.0" encoding="utf-8"?>
+<w:styles xmlns:wpc="http://schemas.microsoft.com/office/word/2010/wordprocessingCanvas" xmlns:mc="http://schemas.openxmlformats.org/markup-compatibility/2006" xmlns:o="urn:schemas-microsoft-com:office:office" xmlns:r="http://schemas.openxmlformats.org/officeDocument/2006/relationships" xmlns:m="http://schemas.openxmlformats.org/officeDocument/2006/math" xmlns:v="urn:schemas-microsoft-com:vml" xmlns:wp14="http://schemas.microsoft.com/office/word/2010/wordprocessingDrawing" xmlns:wp="http://schemas.openxmlformats.org/drawingml/2006/wordprocessingDrawing" xmlns:w10="urn:schemas-microsoft-com:office:word" xmlns:w="http://schemas.openxmlformats.org/wordprocessingml/2006/main" xmlns:w14="http://schemas.microsoft.com/office/word/2010/wordml" xmlns:wpg="http://schemas.microsoft.com/office/word/2010/wordprocessingGroup" xmlns:wpi="http://schemas.microsoft.com/office/word/2010/wordprocessingInk" xmlns:wne="http://schemas.microsoft.com/office/word/2006/wordml" xmlns:wps="http://schemas.microsoft.com/office/word/2010/wordprocessingShape" mc:Ignorable="w14 wp14">
+  <w:docDefaults>
+    <w:rPrDefault>
+      <w:rPr>
+        <w:rFonts w:asciiTheme="minorHAnsi" w:eastAsiaTheme="minorHAnsi" w:hAnsiTheme="minorHAnsi" w:cstheme="minorBidi"/>
+        <w:sz w:val="22"/>
+        <w:szCs w:val="22"/>
+        <w:lang w:val="es-AR" w:eastAsia="en-US" w:bidi="ar-SA"/>
+      </w:rPr>
+    </w:rPrDefault>
+    <w:pPrDefault>
+      <w:pPr>
+        <w:spacing w:after="160" w:line="259" w:lineRule="auto"/>
+      </w:pPr>
+    </w:pPrDefault>
+  </w:docDefaults>
+  <w:latentStyles w:defLockedState="0" w:defUIPriority="99" w:defSemiHidden="1" w:defUnhideWhenUsed="1" w:defQFormat="0" w:count="267">
+    <w:lsdException w:name="Normal" w:semiHidden="0" w:uiPriority="0" w:unhideWhenUsed="0" w:qFormat="1"/>
+    <w:lsdException w:name="heading 1" w:semiHidden="0" w:uiPriority="9" w:unhideWhenUsed="0" w:qFormat="1"/>
+    <w:lsdException w:name="heading 2" w:uiPriority="9" w:qFormat="1"/>
+    <w:lsdException w:name="heading 3" w:uiPriority="9" w:qFormat="1"/>
+    <w:lsdException w:name="heading 4" w:uiPriority="9" w:qFormat="1"/>
+    <w:lsdException w:name="heading 5" w:uiPriority="9" w:qFormat="1"/>
+    <w:lsdException w:name="heading 6" w:uiPriority="9" w:qFormat="1"/>
+    <w:lsdException w:name="heading 7" w:uiPriority="9" w:qFormat="1"/>
+    <w:lsdException w:name="heading 8" w:uiPriority="9" w:qFormat="1"/>
+    <w:lsdException w:name="heading 9" w:uiPriority="9" w:qFormat="1"/>
+    <w:lsdException w:name="toc 1" w:uiPriority="39"/>
+    <w:lsdException w:name="toc 2" w:uiPriority="39"/>
+    <w:lsdException w:name="toc 3" w:uiPriority="39"/>
+    <w:lsdException w:name="toc 4" w:uiPriority="39"/>
+    <w:lsdException w:name="toc 5" w:uiPriority="39"/>
+    <w:lsdException w:name="toc 6" w:uiPriority="39"/>
+    <w:lsdException w:name="toc 7" w:uiPriority="39"/>
+    <w:lsdException w:name="toc 8" w:uiPriority="39"/>
+    <w:lsdException w:name="toc 9" w:uiPriority="39"/>
+    <w:lsdException w:name="caption" w:uiPriority="35" w:qFormat="1"/>
+    <w:lsdException w:name="Title" w:semiHidden="0" w:uiPriority="10" w:unhideWhenUsed="0" w:qFormat="1"/>
+    <w:lsdException w:name="Default Paragraph Font" w:uiPriority="1"/>
+    <w:lsdException w:name="Subtitle" w:semiHidden="0" w:uiPriority="11" w:unhideWhenUsed="0" w:qFormat="1"/>
+    <w:lsdException w:name="Strong" w:semiHidden="0" w:uiPriority="22" w:unhideWhenUsed="0" w:qFormat="1"/>
+    <w:lsdException w:name="Emphasis" w:semiHidden="0" w:uiPriority="20" w:unhideWhenUsed="0" w:qFormat="1"/>
+    <w:lsdException w:name="Table Grid" w:semiHidden="0" w:uiPriority="39" w:unhideWhenUsed="0"/>
+    <w:lsdException w:name="Placeholder Text" w:unhideWhenUsed="0"/>
+    <w:lsdException w:name="No Spacing" w:semiHidden="0" w:uiPriority="1" w:unhideWhenUsed="0" w:qFormat="1"/>
+    <w:lsdException w:name="Light Shading" w:semiHidden="0" w:uiPriority="60" w:unhideWhenUsed="0"/>
+    <w:lsdException w:name="Light List" w:semiHidden="0" w:uiPriority="61" w:unhideWhenUsed="0"/>
+    <w:lsdException w:name="Light Grid" w:semiHidden="0" w:uiPriority="62" w:unhideWhenUsed="0"/>
+    <w:lsdException w:name="Medium Shading 1" w:semiHidden="0" w:uiPriority="63" w:unhideWhenUsed="0"/>
+    <w:lsdException w:name="Medium Shading 2" w:semiHidden="0" w:uiPriority="64" w:unhideWhenUsed="0"/>
+    <w:lsdException w:name="Medium List 1" w:semiHidden="0" w:uiPriority="65" w:unhideWhenUsed="0"/>
+    <w:lsdException w:name="Medium List 2" w:semiHidden="0" w:uiPriority="66" w:unhideWhenUsed="0"/>
+    <w:lsdException w:name="Medium Grid 1" w:semiHidden="0" w:uiPriority="67" w:unhideWhenUsed="0"/>
+    <w:lsdException w:name="Medium Grid 2" w:semiHidden="0" w:uiPriority="68" w:unhideWhenUsed="0"/>
+    <w:lsdException w:name="Medium Grid 3" w:semiHidden="0" w:uiPriority="69" w:unhideWhenUsed="0"/>
+    <w:lsdException w:name="Dark List" w:semiHidden="0" w:uiPriority="70" w:unhideWhenUsed="0"/>
+    <w:lsdException w:name="Colorful Shading" w:semiHidden="0" w:uiPriority="71" w:unhideWhenUsed="0"/>
+    <w:lsdException w:name="Colorful List" w:semiHidden="0" w:uiPriority="72" w:unhideWhenUsed="0"/>
+    <w:lsdException w:name="Colorful Grid" w:semiHidden="0" w:uiPriority="73" w:unhideWhenUsed="0"/>
+    <w:lsdException w:name="Light Shading Accent 1" w:semiHidden="0" w:uiPriority="60" w:unhideWhenUsed="0"/>
+    <w:lsdException w:name="Light List Accent 1" w:semiHidden="0" w:uiPriority="61" w:unhideWhenUsed="0"/>
+    <w:lsdException w:name="Light Grid Accent 1" w:semiHidden="0" w:uiPriority="62" w:unhideWhenUsed="0"/>
+    <w:lsdException w:name="Medium Shading 1 Accent 1" w:semiHidden="0" w:uiPriority="63" w:unhideWhenUsed="0"/>
+    <w:lsdException w:name="Medium Shading 2 Accent 1" w:semiHidden="0" w:uiPriority="64" w:unhideWhenUsed="0"/>
+    <w:lsdException w:name="Medium List 1 Accent 1" w:semiHidden="0" w:uiPriority="65" w:unhideWhenUsed="0"/>
+    <w:lsdException w:name="Revision" w:unhideWhenUsed="0"/>
+    <w:lsdException w:name="List Paragraph" w:semiHidden="0" w:uiPriority="34" w:unhideWhenUsed="0" w:qFormat="1"/>
+    <w:lsdException w:name="Quote" w:semiHidden="0" w:uiPriority="29" w:unhideWhenUsed="0" w:qFormat="1"/>
+    <w:lsdException w:name="Intense Quote" w:semiHidden="0" w:uiPriority="30" w:unhideWhenUsed="0" w:qFormat="1"/>
+    <w:lsdException w:name="Medium List 2 Accent 1" w:semiHidden="0" w:uiPriority="66" w:unhideWhenUsed="0"/>
+    <w:lsdException w:name="Medium Grid 1 Accent 1" w:semiHidden="0" w:uiPriority="67" w:unhideWhenUsed="0"/>
+    <w:lsdException w:name="Medium Grid 2 Accent 1" w:semiHidden="0" w:uiPriority="68" w:unhideWhenUsed="0"/>
+    <w:lsdException w:name="Medium Grid 3 Accent 1" w:semiHidden="0" w:uiPriority="69" w:unhideWhenUsed="0"/>
+    <w:lsdException w:name="Dark List Accent 1" w:semiHidden="0" w:uiPriority="70" w:unhideWhenUsed="0"/>
+    <w:lsdException w:name="Colorful Shading Accent 1" w:semiHidden="0" w:uiPriority="71" w:unhideWhenUsed="0"/>
+    <w:lsdException w:name="Colorful List Accent 1" w:semiHidden="0" w:uiPriority="72" w:unhideWhenUsed="0"/>
+    <w:lsdException w:name="Colorful Grid Accent 1" w:semiHidden="0" w:uiPriority="73" w:unhideWhenUsed="0"/>
+    <w:lsdException w:name="Light Shading Accent 2" w:semiHidden="0" w:uiPriority="60" w:unhideWhenUsed="0"/>
+    <w:lsdException w:name="Light List Accent 2" w:semiHidden="0" w:uiPriority="61" w:unhideWhenUsed="0"/>
+    <w:lsdException w:name="Light Grid Accent 2" w:semiHidden="0" w:uiPriority="62" w:unhideWhenUsed="0"/>
+    <w:lsdException w:name="Medium Shading 1 Accent 2" w:semiHidden="0" w:uiPriority="63" w:unhideWhenUsed="0"/>
+    <w:lsdException w:name="Medium Shading 2 Accent 2" w:semiHidden="0" w:uiPriority="64" w:unhideWhenUsed="0"/>
+    <w:lsdException w:name="Medium List 1 Accent 2" w:semiHidden="0" w:uiPriority="65" w:unhideWhenUsed="0"/>
+    <w:lsdException w:name="Medium List 2 Accent 2" w:semiHidden="0" w:uiPriority="66" w:unhideWhenUsed="0"/>
+    <w:lsdException w:name="Medium Grid 1 Accent 2" w:semiHidden="0" w:uiPriority="67" w:unhideWhenUsed="0"/>
+    <w:lsdException w:name="Medium Grid 2 Accent 2" w:semiHidden="0" w:uiPriority="68" w:unhideWhenUsed="0"/>
+    <w:lsdException w:name="Medium Grid 3 Accent 2" w:semiHidden="0" w:uiPriority="69" w:unhideWhenUsed="0"/>
+    <w:lsdException w:name="Dark List Accent 2" w:semiHidden="0" w:uiPriority="70" w:unhideWhenUsed="0"/>
+    <w:lsdException w:name="Colorful Shading Accent 2" w:semiHidden="0" w:uiPriority="71" w:unhideWhenUsed="0"/>
+    <w:lsdException w:name="Colorful List Accent 2" w:semiHidden="0" w:uiPriority="72" w:unhideWhenUsed="0"/>
+    <w:lsdException w:name="Colorful Grid Accent 2" w:semiHidden="0" w:uiPriority="73" w:unhideWhenUsed="0"/>
+    <w:lsdException w:name="Light Shading Accent 3" w:semiHidden="0" w:uiPriority="60" w:unhideWhenUsed="0"/>
+    <w:lsdException w:name="Light List Accent 3" w:semiHidden="0" w:uiPriority="61" w:unhideWhenUsed="0"/>
+    <w:lsdException w:name="Light Grid Accent 3" w:semiHidden="0" w:uiPriority="62" w:unhideWhenUsed="0"/>
+    <w:lsdException w:name="Medium Shading 1 Accent 3" w:semiHidden="0" w:uiPriority="63" w:unhideWhenUsed="0"/>
+    <w:lsdException w:name="Medium Shading 2 Accent 3" w:semiHidden="0" w:uiPriority="64" w:unhideWhenUsed="0"/>
+    <w:lsdException w:name="Medium List 1 Accent 3" w:semiHidden="0" w:uiPriority="65" w:unhideWhenUsed="0"/>
+    <w:lsdException w:name="Medium List 2 Accent 3" w:semiHidden="0" w:uiPriority="66" w:unhideWhenUsed="0"/>
+    <w:lsdException w:name="Medium Grid 1 Accent 3" w:semiHidden="0" w:uiPriority="67" w:unhideWhenUsed="0"/>
+    <w:lsdException w:name="Medium Grid 2 Accent 3" w:semiHidden="0" w:uiPriority="68" w:unhideWhenUsed="0"/>
+    <w:lsdException w:name="Medium Grid 3 Accent 3" w:semiHidden="0" w:uiPriority="69" w:unhideWhenUsed="0"/>
+    <w:lsdException w:name="Dark List Accent 3" w:semiHidden="0" w:uiPriority="70" w:unhideWhenUsed="0"/>
+    <w:lsdException w:name="Colorful Shading Accent 3" w:semiHidden="0" w:uiPriority="71" w:unhideWhenUsed="0"/>
+    <w:lsdException w:name="Colorful List Accent 3" w:semiHidden="0" w:uiPriority="72" w:unhideWhenUsed="0"/>
+    <w:lsdException w:name="Colorful Grid Accent 3" w:semiHidden="0" w:uiPriority="73" w:unhideWhenUsed="0"/>
+    <w:lsdException w:name="Light Shading Accent 4" w:semiHidden="0" w:uiPriority="60" w:unhideWhenUsed="0"/>
+    <w:lsdException w:name="Light List Accent 4" w:semiHidden="0" w:uiPriority="61" w:unhideWhenUsed="0"/>
+    <w:lsdException w:name="Light Grid Accent 4" w:semiHidden="0" w:uiPriority="62" w:unhideWhenUsed="0"/>
+    <w:lsdException w:name="Medium Shading 1 Accent 4" w:semiHidden="0" w:uiPriority="63" w:unhideWhenUsed="0"/>
+    <w:lsdException w:name="Medium Shading 2 Accent 4" w:semiHidden="0" w:uiPriority="64" w:unhideWhenUsed="0"/>
+    <w:lsdException w:name="Medium List 1 Accent 4" w:semiHidden="0" w:uiPriority="65" w:unhideWhenUsed="0"/>
+    <w:lsdException w:name="Medium List 2 Accent 4" w:semiHidden="0" w:uiPriority="66" w:unhideWhenUsed="0"/>
+    <w:lsdException w:name="Medium Grid 1 Accent 4" w:semiHidden="0" w:uiPriority="67" w:unhideWhenUsed="0"/>
+    <w:lsdException w:name="Medium Grid 2 Accent 4" w:semiHidden="0" w:uiPriority="68" w:unhideWhenUsed="0"/>
+    <w:lsdException w:name="Medium Grid 3 Accent 4" w:semiHidden="0" w:uiPriority="69" w:unhideWhenUsed="0"/>
+    <w:lsdException w:name="Dark List Accent 4" w:semiHidden="0" w:uiPriority="70" w:unhideWhenUsed="0"/>
+    <w:lsdException w:name="Colorful Shading Accent 4" w:semiHidden="0" w:uiPriority="71" w:unhideWhenUsed="0"/>
+    <w:lsdException w:name="Colorful List Accent 4" w:semiHidden="0" w:uiPriority="72" w:unhideWhenUsed="0"/>
+    <w:lsdException w:name="Colorful Grid Accent 4" w:semiHidden="0" w:uiPriority="73" w:unhideWhenUsed="0"/>
+    <w:lsdException w:name="Light Shading Accent 5" w:semiHidden="0" w:uiPriority="60" w:unhideWhenUsed="0"/>
+    <w:lsdException w:name="Light List Accent 5" w:semiHidden="0" w:uiPriority="61" w:unhideWhenUsed="0"/>
+    <w:lsdException w:name="Light Grid Accent 5" w:semiHidden="0" w:uiPriority="62" w:unhideWhenUsed="0"/>
+    <w:lsdException w:name="Medium Shading 1 Accent 5" w:semiHidden="0" w:uiPriority="63" w:unhideWhenUsed="0"/>
+    <w:lsdException w:name="Medium Shading 2 Accent 5" w:semiHidden="0" w:uiPriority="64" w:unhideWhenUsed="0"/>
+    <w:lsdException w:name="Medium List 1 Accent 5" w:semiHidden="0" w:uiPriority="65" w:unhideWhenUsed="0"/>
+    <w:lsdException w:name="Medium List 2 Accent 5" w:semiHidden="0" w:uiPriority="66" w:unhideWhenUsed="0"/>
+    <w:lsdException w:name="Medium Grid 1 Accent 5" w:semiHidden="0" w:uiPriority="67" w:unhideWhenUsed="0"/>
+    <w:lsdException w:name="Medium Grid 2 Accent 5" w:semiHidden="0" w:uiPriority="68" w:unhideWhenUsed="0"/>
+    <w:lsdException w:name="Medium Grid 3 Accent 5" w:semiHidden="0" w:uiPriority="69" w:unhideWhenUsed="0"/>
+    <w:lsdException w:name="Dark List Accent 5" w:semiHidden="0" w:uiPriority="70" w:unhideWhenUsed="0"/>
+    <w:lsdException w:name="Colorful Shading Accent 5" w:semiHidden="0" w:uiPriority="71" w:unhideWhenUsed="0"/>
+    <w:lsdException w:name="Colorful List Accent 5" w:semiHidden="0" w:uiPriority="72" w:unhideWhenUsed="0"/>
+    <w:lsdException w:name="Colorful Grid Accent 5" w:semiHidden="0" w:uiPriority="73" w:unhideWhenUsed="0"/>
+    <w:lsdException w:name="Light Shading Accent 6" w:semiHidden="0" w:uiPriority="60" w:unhideWhenUsed="0"/>
+    <w:lsdException w:name="Light List Accent 6" w:semiHidden="0" w:uiPriority="61" w:unhideWhenUsed="0"/>
+    <w:lsdException w:name="Light Grid Accent 6" w:semiHidden="0" w:uiPriority="62" w:unhideWhenUsed="0"/>
+    <w:lsdException w:name="Medium Shading 1 Accent 6" w:semiHidden="0" w:uiPriority="63" w:unhideWhenUsed="0"/>
+    <w:lsdException w:name="Medium Shading 2 Accent 6" w:semiHidden="0" w:uiPriority="64" w:unhideWhenUsed="0"/>
+    <w:lsdException w:name="Medium List 1 Accent 6" w:semiHidden="0" w:uiPriority="65" w:unhideWhenUsed="0"/>
+    <w:lsdException w:name="Medium List 2 Accent 6" w:semiHidden="0" w:uiPriority="66" w:unhideWhenUsed="0"/>
+    <w:lsdException w:name="Medium Grid 1 Accent 6" w:semiHidden="0" w:uiPriority="67" w:unhideWhenUsed="0"/>
+    <w:lsdException w:name="Medium Grid 2 Accent 6" w:semiHidden="0" w:uiPriority="68" w:unhideWhenUsed="0"/>
+    <w:lsdException w:name="Medium Grid 3 Accent 6" w:semiHidden="0" w:uiPriority="69" w:unhideWhenUsed="0"/>
+    <w:lsdException w:name="Dark List Accent 6" w:semiHidden="0" w:uiPriority="70" w:unhideWhenUsed="0"/>
+    <w:lsdException w:name="Colorful Shading Accent 6" w:semiHidden="0" w:uiPriority="71" w:unhideWhenUsed="0"/>
+    <w:lsdException w:name="Colorful List Accent 6" w:semiHidden="0" w:uiPriority="72" w:unhideWhenUsed="0"/>
+    <w:lsdException w:name="Colorful Grid Accent 6" w:semiHidden="0" w:uiPriority="73" w:unhideWhenUsed="0"/>
+    <w:lsdException w:name="Subtle Emphasis" w:semiHidden="0" w:uiPriority="19" w:unhideWhenUsed="0" w:qFormat="1"/>
+    <w:lsdException w:name="Intense Emphasis" w:semiHidden="0" w:uiPriority="21" w:unhideWhenUsed="0" w:qFormat="1"/>
+    <w:lsdException w:name="Subtle Reference" w:semiHidden="0" w:uiPriority="31" w:unhideWhenUsed="0" w:qFormat="1"/>
+    <w:lsdException w:name="Intense Reference" w:semiHidden="0" w:uiPriority="32" w:unhideWhenUsed="0" w:qFormat="1"/>
+    <w:lsdException w:name="Book Title" w:semiHidden="0" w:uiPriority="33" w:unhideWhenUsed="0" w:qFormat="1"/>
+    <w:lsdException w:name="Bibliography" w:uiPriority="37"/>
+    <w:lsdException w:name="TOC Heading" w:uiPriority="39" w:qFormat="1"/>
   </w:latentStyles>
   <w:style w:type="paragraph" w:default="1" w:styleId="Normal">
     <w:name w:val="Normal"/>
@@ -2952,7 +3846,7 @@
   <a:extraClrSchemeLst/>
   <a:extLst>
     <a:ext uri="{05A4C25C-085E-4340-85A3-A5531E510DB2}">
-      <thm15:themeFamily xmlns:thm15="http://schemas.microsoft.com/office/thememl/2012/main" name="Office Theme" id="{62F939B6-93AF-4DB8-9C6B-D6C7DFDC589F}" vid="{4A3C46E8-61CC-4603-A589-7422A47A8E4A}"/>
+      <thm15:themeFamily xmlns="" xmlns:thm15="http://schemas.microsoft.com/office/thememl/2012/main" name="Office Theme" id="{62F939B6-93AF-4DB8-9C6B-D6C7DFDC589F}" vid="{4A3C46E8-61CC-4603-A589-7422A47A8E4A}"/>
     </a:ext>
   </a:extLst>
 </a:theme>
@@ -2982,7 +3876,7 @@
 </file>
 
 <file path=customXml/itemProps2.xml><?xml version="1.0" encoding="utf-8"?>
-<ds:datastoreItem xmlns:ds="http://schemas.openxmlformats.org/officeDocument/2006/customXml" ds:itemID="{BDF10936-A43C-4BB2-A8E4-8DABBF339B5F}">
+<ds:datastoreItem xmlns:ds="http://schemas.openxmlformats.org/officeDocument/2006/customXml" ds:itemID="{03B1A9EC-DDE5-4605-9579-F8F04C6E4DEF}">
   <ds:schemaRefs>
     <ds:schemaRef ds:uri="http://schemas.openxmlformats.org/officeDocument/2006/bibliography"/>
   </ds:schemaRefs>

</xml_diff>